<commit_message>
Cap. 2 em desenvolvimento
</commit_message>
<xml_diff>
--- a/Gabriel Dornelas TG.docx
+++ b/Gabriel Dornelas TG.docx
@@ -32,12 +32,11 @@
         <w:fldChar w:fldCharType="separate"/>
       </w:r>
       <w:hyperlink w:anchor="_Toc438249388">
-        <w:bookmarkStart w:id="0" w:name="_Toc438245116"/>
-        <w:bookmarkStart w:id="1" w:name="_Toc438241735"/>
-        <w:r>
-          <w:rPr>
-            <w:webHidden/>
-            <w:rStyle w:val="Vnculodendice"/>
+        <w:r>
+          <w:rPr>
+            <w:webHidden/>
+            <w:rStyle w:val="Vnculodendice"/>
+            <w:vanish w:val="false"/>
           </w:rPr>
           <w:t>1</w:t>
         </w:r>
@@ -108,6 +107,7 @@
           <w:rPr>
             <w:webHidden/>
             <w:rStyle w:val="Vnculodendice"/>
+            <w:vanish w:val="false"/>
           </w:rPr>
           <w:t>1.1</w:t>
         </w:r>
@@ -178,6 +178,7 @@
           <w:rPr>
             <w:webHidden/>
             <w:rStyle w:val="Vnculodendice"/>
+            <w:vanish w:val="false"/>
           </w:rPr>
           <w:t>1.2</w:t>
         </w:r>
@@ -248,6 +249,7 @@
           <w:rPr>
             <w:webHidden/>
             <w:rStyle w:val="Vnculodendice"/>
+            <w:vanish w:val="false"/>
           </w:rPr>
           <w:t>1.2.1</w:t>
         </w:r>
@@ -314,6 +316,7 @@
           <w:rPr>
             <w:webHidden/>
             <w:rStyle w:val="Vnculodendice"/>
+            <w:vanish w:val="false"/>
           </w:rPr>
           <w:t>2</w:t>
         </w:r>
@@ -384,6 +387,7 @@
           <w:rPr>
             <w:webHidden/>
             <w:rStyle w:val="Vnculodendice"/>
+            <w:vanish w:val="false"/>
           </w:rPr>
           <w:t>2.1</w:t>
         </w:r>
@@ -454,6 +458,7 @@
           <w:rPr>
             <w:webHidden/>
             <w:rStyle w:val="Vnculodendice"/>
+            <w:vanish w:val="false"/>
           </w:rPr>
           <w:t>2.1.1</w:t>
         </w:r>
@@ -524,6 +529,7 @@
           <w:rPr>
             <w:webHidden/>
             <w:rStyle w:val="Vnculodendice"/>
+            <w:vanish w:val="false"/>
           </w:rPr>
           <w:t>2.1.2</w:t>
         </w:r>
@@ -594,6 +600,7 @@
           <w:rPr>
             <w:webHidden/>
             <w:rStyle w:val="Vnculodendice"/>
+            <w:vanish w:val="false"/>
           </w:rPr>
           <w:t>2.2</w:t>
         </w:r>
@@ -612,8 +619,8 @@
           </w:rPr>
           <w:t>Soluções E</w:t>
         </w:r>
-        <w:bookmarkStart w:id="2" w:name="_GoBack"/>
-        <w:bookmarkEnd w:id="2"/>
+        <w:bookmarkStart w:id="0" w:name="_GoBack"/>
+        <w:bookmarkEnd w:id="0"/>
         <w:r>
           <w:rPr>
             <w:rStyle w:val="Vnculodendice"/>
@@ -672,6 +679,7 @@
           <w:rPr>
             <w:webHidden/>
             <w:rStyle w:val="Vnculodendice"/>
+            <w:vanish w:val="false"/>
           </w:rPr>
           <w:t>2.2.1</w:t>
         </w:r>
@@ -742,6 +750,7 @@
           <w:rPr>
             <w:webHidden/>
             <w:rStyle w:val="Vnculodendice"/>
+            <w:vanish w:val="false"/>
           </w:rPr>
           <w:t>2.2.2</w:t>
         </w:r>
@@ -812,6 +821,7 @@
           <w:rPr>
             <w:webHidden/>
             <w:rStyle w:val="Vnculodendice"/>
+            <w:vanish w:val="false"/>
           </w:rPr>
           <w:t>2.3</w:t>
         </w:r>
@@ -871,17 +881,14 @@
           <w:tab w:val="left" w:pos="1200" w:leader="none"/>
           <w:tab w:val="right" w:pos="9062" w:leader="none"/>
         </w:tabs>
-        <w:rPr>
-          <w:rFonts w:ascii="Calibri" w:hAnsi="Calibri" w:eastAsia="" w:cs="" w:asciiTheme="minorHAnsi" w:cstheme="minorBidi" w:eastAsiaTheme="minorEastAsia" w:hAnsiTheme="minorHAnsi"/>
-          <w:sz w:val="22"/>
-          <w:szCs w:val="22"/>
-        </w:rPr>
+        <w:rPr/>
       </w:pPr>
       <w:hyperlink w:anchor="_Toc438249400">
         <w:r>
           <w:rPr>
             <w:webHidden/>
             <w:rStyle w:val="Vnculodendice"/>
+            <w:vanish w:val="false"/>
           </w:rPr>
           <w:t>2.3.1</w:t>
         </w:r>
@@ -898,7 +905,7 @@
           <w:rPr>
             <w:rStyle w:val="Vnculodendice"/>
           </w:rPr>
-          <w:t>Definição dos Stakeholders &lt;opcional&gt;</w:t>
+          <w:t>Definição dos Stakeholders</w:t>
         </w:r>
         <w:r>
           <w:rPr>
@@ -952,6 +959,7 @@
           <w:rPr>
             <w:webHidden/>
             <w:rStyle w:val="Vnculodendice"/>
+            <w:vanish w:val="false"/>
           </w:rPr>
           <w:t>2.3.2</w:t>
         </w:r>
@@ -1022,6 +1030,7 @@
           <w:rPr>
             <w:webHidden/>
             <w:rStyle w:val="Vnculodendice"/>
+            <w:vanish w:val="false"/>
           </w:rPr>
           <w:t>2.3.3</w:t>
         </w:r>
@@ -1092,6 +1101,7 @@
           <w:rPr>
             <w:webHidden/>
             <w:rStyle w:val="Vnculodendice"/>
+            <w:vanish w:val="false"/>
           </w:rPr>
           <w:t>2.3.3.1</w:t>
         </w:r>
@@ -1162,6 +1172,7 @@
           <w:rPr>
             <w:webHidden/>
             <w:rStyle w:val="Vnculodendice"/>
+            <w:vanish w:val="false"/>
           </w:rPr>
           <w:t>2.3.3.2</w:t>
         </w:r>
@@ -1232,6 +1243,7 @@
           <w:rPr>
             <w:webHidden/>
             <w:rStyle w:val="Vnculodendice"/>
+            <w:vanish w:val="false"/>
           </w:rPr>
           <w:t>2.3.4</w:t>
         </w:r>
@@ -1302,6 +1314,7 @@
           <w:rPr>
             <w:webHidden/>
             <w:rStyle w:val="Vnculodendice"/>
+            <w:vanish w:val="false"/>
           </w:rPr>
           <w:t>2.3.4.1</w:t>
         </w:r>
@@ -1372,6 +1385,7 @@
           <w:rPr>
             <w:webHidden/>
             <w:rStyle w:val="Vnculodendice"/>
+            <w:vanish w:val="false"/>
           </w:rPr>
           <w:t>2.3.4.2</w:t>
         </w:r>
@@ -1438,6 +1452,7 @@
           <w:rPr>
             <w:webHidden/>
             <w:rStyle w:val="Vnculodendice"/>
+            <w:vanish w:val="false"/>
           </w:rPr>
           <w:t>3</w:t>
         </w:r>
@@ -1508,6 +1523,7 @@
           <w:rPr>
             <w:webHidden/>
             <w:rStyle w:val="Vnculodendice"/>
+            <w:vanish w:val="false"/>
           </w:rPr>
           <w:t>3.1</w:t>
         </w:r>
@@ -1578,6 +1594,7 @@
           <w:rPr>
             <w:webHidden/>
             <w:rStyle w:val="Vnculodendice"/>
+            <w:vanish w:val="false"/>
           </w:rPr>
           <w:t>3.2</w:t>
         </w:r>
@@ -1648,6 +1665,7 @@
           <w:rPr>
             <w:webHidden/>
             <w:rStyle w:val="Vnculodendice"/>
+            <w:vanish w:val="false"/>
           </w:rPr>
           <w:t>3.2.1</w:t>
         </w:r>
@@ -1718,6 +1736,7 @@
           <w:rPr>
             <w:webHidden/>
             <w:rStyle w:val="Vnculodendice"/>
+            <w:vanish w:val="false"/>
           </w:rPr>
           <w:t>3.3</w:t>
         </w:r>
@@ -1784,6 +1803,7 @@
           <w:rPr>
             <w:webHidden/>
             <w:rStyle w:val="Vnculodendice"/>
+            <w:vanish w:val="false"/>
           </w:rPr>
           <w:t>4</w:t>
         </w:r>
@@ -1827,68 +1847,6 @@
           </w:rPr>
           <w:tab/>
           <w:t>6</w:t>
-        </w:r>
-        <w:r>
-          <w:rPr>
-            <w:webHidden/>
-          </w:rPr>
-          <w:fldChar w:fldCharType="end"/>
-        </w:r>
-      </w:hyperlink>
-    </w:p>
-    <w:p>
-      <w:pPr>
-        <w:pStyle w:val="Sumrio1"/>
-        <w:rPr/>
-      </w:pPr>
-      <w:hyperlink w:anchor="_Toc438249414">
-        <w:r>
-          <w:rPr>
-            <w:webHidden/>
-            <w:rStyle w:val="Vnculodendice"/>
-          </w:rPr>
-          <w:t>5</w:t>
-        </w:r>
-        <w:r>
-          <w:rPr>
-            <w:rStyle w:val="Vnculodendice"/>
-            <w:rFonts w:eastAsia="" w:cs="" w:ascii="Calibri" w:hAnsi="Calibri" w:asciiTheme="minorHAnsi" w:cstheme="minorBidi" w:eastAsiaTheme="minorEastAsia" w:hAnsiTheme="minorHAnsi"/>
-            <w:sz w:val="22"/>
-            <w:szCs w:val="22"/>
-          </w:rPr>
-          <w:tab/>
-        </w:r>
-        <w:r>
-          <w:rPr>
-            <w:rStyle w:val="Vnculodendice"/>
-          </w:rPr>
-          <w:t>TRABALHOS FUTUROS</w:t>
-        </w:r>
-        <w:r>
-          <w:rPr>
-            <w:webHidden/>
-          </w:rPr>
-          <w:fldChar w:fldCharType="begin"/>
-        </w:r>
-        <w:r>
-          <w:rPr>
-            <w:webHidden/>
-          </w:rPr>
-          <w:instrText>PAGEREF _Toc438249414 \h</w:instrText>
-        </w:r>
-        <w:r>
-          <w:rPr>
-            <w:webHidden/>
-          </w:rPr>
-          <w:fldChar w:fldCharType="separate"/>
-        </w:r>
-        <w:r>
-          <w:rPr>
-            <w:rStyle w:val="Vnculodendice"/>
-            <w:vanish w:val="false"/>
-          </w:rPr>
-          <w:tab/>
-          <w:t>7</w:t>
         </w:r>
         <w:r>
           <w:rPr>
@@ -1910,16 +1868,66 @@
           <w:textDirection w:val="lrTb"/>
           <w:docGrid w:type="default" w:linePitch="326" w:charSpace="4294961151"/>
         </w:sectPr>
-        <w:pStyle w:val="Normal"/>
-        <w:rPr>
-          <w:rFonts w:eastAsia="" w:eastAsiaTheme="minorEastAsia"/>
-        </w:rPr>
-      </w:pPr>
-      <w:r>
-        <w:rPr>
-          <w:rFonts w:eastAsia="" w:eastAsiaTheme="minorEastAsia"/>
-        </w:rPr>
-      </w:r>
+        <w:pStyle w:val="Sumrio1"/>
+        <w:rPr/>
+      </w:pPr>
+      <w:hyperlink w:anchor="_Toc438249414">
+        <w:r>
+          <w:rPr>
+            <w:webHidden/>
+            <w:rStyle w:val="Vnculodendice"/>
+            <w:vanish w:val="false"/>
+          </w:rPr>
+          <w:t>5</w:t>
+        </w:r>
+        <w:r>
+          <w:rPr>
+            <w:rStyle w:val="Vnculodendice"/>
+            <w:rFonts w:eastAsia="" w:cs="" w:ascii="Calibri" w:hAnsi="Calibri" w:asciiTheme="minorHAnsi" w:cstheme="minorBidi" w:eastAsiaTheme="minorEastAsia" w:hAnsiTheme="minorHAnsi"/>
+            <w:sz w:val="22"/>
+            <w:szCs w:val="22"/>
+          </w:rPr>
+          <w:tab/>
+        </w:r>
+        <w:r>
+          <w:rPr>
+            <w:rStyle w:val="Vnculodendice"/>
+          </w:rPr>
+          <w:t>TRABALHOS FUTUROS</w:t>
+        </w:r>
+        <w:r>
+          <w:rPr>
+            <w:webHidden/>
+          </w:rPr>
+          <w:fldChar w:fldCharType="begin"/>
+        </w:r>
+        <w:r>
+          <w:rPr>
+            <w:webHidden/>
+          </w:rPr>
+          <w:instrText>PAGEREF _Toc438249414 \h</w:instrText>
+        </w:r>
+        <w:r>
+          <w:rPr>
+            <w:webHidden/>
+          </w:rPr>
+          <w:fldChar w:fldCharType="separate"/>
+        </w:r>
+        <w:r>
+          <w:rPr>
+            <w:rStyle w:val="Vnculodendice"/>
+            <w:vanish w:val="false"/>
+          </w:rPr>
+          <w:tab/>
+          <w:t>7</w:t>
+        </w:r>
+        <w:r>
+          <w:rPr>
+            <w:webHidden/>
+          </w:rPr>
+          <w:fldChar w:fldCharType="end"/>
+        </w:r>
+      </w:hyperlink>
     </w:p>
     <w:p>
       <w:pPr>
@@ -1930,16 +1938,16 @@
         </w:numPr>
         <w:rPr/>
       </w:pPr>
+      <w:bookmarkStart w:id="1" w:name="_Toc438249388"/>
+      <w:bookmarkStart w:id="2" w:name="_Toc438241735"/>
       <w:bookmarkStart w:id="3" w:name="_Toc438245116"/>
-      <w:bookmarkStart w:id="4" w:name="_Toc438241735"/>
-      <w:bookmarkStart w:id="5" w:name="_Toc438249388"/>
       <w:r>
         <w:rPr/>
         <w:t>INTRODUÇÃO</w:t>
       </w:r>
+      <w:bookmarkEnd w:id="1"/>
+      <w:bookmarkEnd w:id="2"/>
       <w:bookmarkEnd w:id="3"/>
-      <w:bookmarkEnd w:id="4"/>
-      <w:bookmarkEnd w:id="5"/>
       <w:r>
         <w:rPr/>
         <w:t xml:space="preserve"> </w:t>
@@ -1953,10 +1961,6 @@
         <w:pStyle w:val="Normal"/>
         <w:rPr/>
       </w:pPr>
-      <w:bookmarkStart w:id="6" w:name="_Toc438249389"/>
-      <w:bookmarkStart w:id="7" w:name="_Toc438245117"/>
-      <w:bookmarkStart w:id="8" w:name="_Toc438241736"/>
-      <w:bookmarkStart w:id="9" w:name="_Toc118654375"/>
       <w:r>
         <w:rPr>
           <w:bCs/>
@@ -2010,39 +2014,7 @@
       <w:r>
         <w:rPr/>
         <w:tab/>
-        <w:t xml:space="preserve">Propõem-se que seja feito um software para realizar a comunicação dos sensores e ter controle de suas características e dados. Irá se </w:t>
-      </w:r>
-      <w:r>
-        <w:rPr/>
-        <w:t>utilizar da</w:t>
-      </w:r>
-      <w:r>
-        <w:rPr/>
-        <w:t xml:space="preserve"> interface comunicativa </w:t>
-      </w:r>
-      <w:r>
-        <w:rPr/>
-        <w:t>de modelo MQTT</w:t>
-      </w:r>
-      <w:r>
-        <w:rPr/>
-        <w:t xml:space="preserve">. </w:t>
-      </w:r>
-      <w:r>
-        <w:rPr/>
-        <w:t>A</w:t>
-      </w:r>
-      <w:r>
-        <w:rPr/>
-        <w:t xml:space="preserve">s ligações entre os sensores e o programa </w:t>
-      </w:r>
-      <w:r>
-        <w:rPr/>
-        <w:t>serão feitas através da placa NodeMcu</w:t>
-      </w:r>
-      <w:r>
-        <w:rPr/>
-        <w:t>.</w:t>
+        <w:t>Propõem-se que seja feito um software para realizar a comunicação dos sensores e ter controle de suas características e dados. Irá se utilizar da interface comunicativa de modelo MQTT. As ligações entre os sensores e o programa serão feitas através da placa NodeMcu.</w:t>
       </w:r>
     </w:p>
     <w:p>
@@ -2054,14 +2026,14 @@
         </w:numPr>
         <w:rPr/>
       </w:pPr>
-      <w:bookmarkStart w:id="10" w:name="_Toc438249389"/>
-      <w:bookmarkStart w:id="11" w:name="_Toc438245117"/>
-      <w:bookmarkStart w:id="12" w:name="_Toc438241736"/>
-      <w:bookmarkStart w:id="13" w:name="_Toc118654375"/>
-      <w:bookmarkEnd w:id="10"/>
-      <w:bookmarkEnd w:id="11"/>
-      <w:bookmarkEnd w:id="12"/>
-      <w:bookmarkEnd w:id="13"/>
+      <w:bookmarkStart w:id="4" w:name="_Toc118654375"/>
+      <w:bookmarkStart w:id="5" w:name="_Toc438241736"/>
+      <w:bookmarkStart w:id="6" w:name="_Toc438245117"/>
+      <w:bookmarkStart w:id="7" w:name="_Toc438249389"/>
+      <w:bookmarkEnd w:id="4"/>
+      <w:bookmarkEnd w:id="5"/>
+      <w:bookmarkEnd w:id="6"/>
+      <w:bookmarkEnd w:id="7"/>
       <w:r>
         <w:rPr/>
         <w:t>OBJETIVO GERAL</w:t>
@@ -2074,23 +2046,7 @@
       </w:pPr>
       <w:r>
         <w:rPr/>
-        <w:t xml:space="preserve">O objetivo geral deste trabalho é sanar a necessidade de monitoramento </w:t>
-      </w:r>
-      <w:r>
-        <w:rPr/>
-        <w:t xml:space="preserve">dos sensores </w:t>
-      </w:r>
-      <w:r>
-        <w:rPr/>
-        <w:t xml:space="preserve">de plantas industriais </w:t>
-      </w:r>
-      <w:r>
-        <w:rPr/>
-        <w:t>utilizando a tecnologia IOT</w:t>
-      </w:r>
-      <w:r>
-        <w:rPr/>
-        <w:t>.</w:t>
+        <w:t>O objetivo geral deste trabalho é sanar a necessidade de monitoramento dos sensores de plantas industriais utilizando a tecnologia IOT.</w:t>
       </w:r>
     </w:p>
     <w:p>
@@ -2103,14 +2059,14 @@
         <w:spacing w:lineRule="auto" w:line="360" w:before="0" w:after="120"/>
         <w:rPr/>
       </w:pPr>
-      <w:bookmarkStart w:id="14" w:name="_Toc438249390"/>
-      <w:bookmarkStart w:id="15" w:name="_Toc438245118"/>
-      <w:bookmarkStart w:id="16" w:name="_Toc438241737"/>
-      <w:bookmarkStart w:id="17" w:name="_Toc118654376"/>
-      <w:bookmarkEnd w:id="14"/>
-      <w:bookmarkEnd w:id="15"/>
-      <w:bookmarkEnd w:id="16"/>
-      <w:bookmarkEnd w:id="17"/>
+      <w:bookmarkStart w:id="8" w:name="_Toc118654376"/>
+      <w:bookmarkStart w:id="9" w:name="_Toc438241737"/>
+      <w:bookmarkStart w:id="10" w:name="_Toc438245118"/>
+      <w:bookmarkStart w:id="11" w:name="_Toc438249390"/>
+      <w:bookmarkEnd w:id="8"/>
+      <w:bookmarkEnd w:id="9"/>
+      <w:bookmarkEnd w:id="10"/>
+      <w:bookmarkEnd w:id="11"/>
       <w:r>
         <w:rPr/>
         <w:t>OBJETIVOS ESPECÍFICOS</w:t>
@@ -2137,19 +2093,7 @@
       </w:pPr>
       <w:r>
         <w:rPr/>
-        <w:t>A placa</w:t>
-      </w:r>
-      <w:r>
-        <w:rPr/>
-        <w:t xml:space="preserve"> deverá ser capaz de utilizar sensores gerais </w:t>
-      </w:r>
-      <w:r>
-        <w:rPr/>
-        <w:t>(sensor de exemplo: DHT11)</w:t>
-      </w:r>
-      <w:r>
-        <w:rPr/>
-        <w:t>;</w:t>
+        <w:t>A placa deverá ser capaz de utilizar sensores gerais (sensor de exemplo: DHT11);</w:t>
       </w:r>
     </w:p>
     <w:p>
@@ -2177,19 +2121,7 @@
       </w:pPr>
       <w:r>
         <w:rPr/>
-        <w:t>Informações</w:t>
-      </w:r>
-      <w:r>
-        <w:rPr/>
-        <w:t xml:space="preserve"> simples e objetiva</w:t>
-      </w:r>
-      <w:r>
-        <w:rPr/>
-        <w:t>s</w:t>
-      </w:r>
-      <w:r>
-        <w:rPr/>
-        <w:t>.</w:t>
+        <w:t>Informações simples e objetivas.</w:t>
       </w:r>
     </w:p>
     <w:p>
@@ -2201,12 +2133,12 @@
         </w:numPr>
         <w:rPr/>
       </w:pPr>
-      <w:bookmarkStart w:id="18" w:name="_Toc438249391"/>
-      <w:bookmarkStart w:id="19" w:name="_Toc438245119"/>
-      <w:bookmarkStart w:id="20" w:name="_Toc438241738"/>
-      <w:bookmarkEnd w:id="18"/>
-      <w:bookmarkEnd w:id="19"/>
-      <w:bookmarkEnd w:id="20"/>
+      <w:bookmarkStart w:id="12" w:name="_Toc438241738"/>
+      <w:bookmarkStart w:id="13" w:name="_Toc438245119"/>
+      <w:bookmarkStart w:id="14" w:name="_Toc438249391"/>
+      <w:bookmarkEnd w:id="12"/>
+      <w:bookmarkEnd w:id="13"/>
+      <w:bookmarkEnd w:id="14"/>
       <w:r>
         <w:rPr/>
         <w:t>ABORDAGEM METODOLÓGICA</w:t>
@@ -2219,30 +2151,10 @@
       </w:pPr>
       <w:r>
         <w:rPr/>
-        <w:t xml:space="preserve">Para a conclusão deste trabalho será desenvolvido um programa que irá se comunicar com </w:t>
-      </w:r>
-      <w:r>
-        <w:rPr/>
-        <w:t>a placa</w:t>
-      </w:r>
-      <w:r>
-        <w:rPr/>
-        <w:t xml:space="preserve"> </w:t>
-      </w:r>
-      <w:r>
-        <w:rPr/>
-        <w:t>NodeMcu</w:t>
-      </w:r>
-      <w:r>
-        <w:rPr/>
-        <w:t xml:space="preserve">. Este programa irá receber os dados coletados pelos sensores e os tratará para entendimento do usuário, como </w:t>
-      </w:r>
-      <w:r>
-        <w:rPr/>
-        <w:t>umidade</w:t>
-      </w:r>
-      <w:bookmarkStart w:id="21" w:name="_Toc118654379"/>
-      <w:bookmarkEnd w:id="21"/>
+        <w:t>Para a conclusão deste trabalho será desenvolvido um programa que irá se comunicar com a placa NodeMcu. Este programa irá receber os dados coletados pelos sensores e os tratará para entendimento do usuário, como umidade</w:t>
+      </w:r>
+      <w:bookmarkStart w:id="15" w:name="_Toc118654379"/>
+      <w:bookmarkEnd w:id="15"/>
       <w:r>
         <w:rPr/>
         <w:t>, temperatura, etc. Os dados serão apresentados em uma tela simples para o usuário e um breve histórico poderá ser consultado.</w:t>
@@ -2282,12 +2194,12 @@
         </w:numPr>
         <w:rPr/>
       </w:pPr>
-      <w:bookmarkStart w:id="22" w:name="_Toc438249392"/>
-      <w:bookmarkStart w:id="23" w:name="_Toc438245120"/>
-      <w:bookmarkStart w:id="24" w:name="_Toc438241739"/>
-      <w:bookmarkEnd w:id="22"/>
-      <w:bookmarkEnd w:id="23"/>
-      <w:bookmarkEnd w:id="24"/>
+      <w:bookmarkStart w:id="16" w:name="_Toc438241739"/>
+      <w:bookmarkStart w:id="17" w:name="_Toc438245120"/>
+      <w:bookmarkStart w:id="18" w:name="_Toc438249392"/>
+      <w:bookmarkEnd w:id="16"/>
+      <w:bookmarkEnd w:id="17"/>
+      <w:bookmarkEnd w:id="18"/>
       <w:r>
         <w:rPr/>
         <w:t>CONTEXTUALIZAÇÃO TECNOLÓGICA</w:t>
@@ -2298,12 +2210,12 @@
         <w:pStyle w:val="Normal"/>
         <w:rPr/>
       </w:pPr>
-      <w:bookmarkStart w:id="25" w:name="_Toc438241741"/>
+      <w:bookmarkStart w:id="19" w:name="_Toc438241741"/>
       <w:r>
         <w:rPr/>
         <w:t xml:space="preserve">Neste capítulo serão </w:t>
       </w:r>
-      <w:bookmarkEnd w:id="25"/>
+      <w:bookmarkEnd w:id="19"/>
       <w:r>
         <w:rPr/>
         <w:t>apresentadas as tecnologias utilizadas na solução do problema, uma pesquisa mercadológica das soluções existentes e um levantamento de requisitos.</w:t>
@@ -2318,10 +2230,10 @@
         </w:numPr>
         <w:rPr/>
       </w:pPr>
-      <w:bookmarkStart w:id="26" w:name="_Toc438249393"/>
-      <w:bookmarkStart w:id="27" w:name="_Toc438245121"/>
-      <w:bookmarkEnd w:id="26"/>
-      <w:bookmarkEnd w:id="27"/>
+      <w:bookmarkStart w:id="20" w:name="_Toc438245121"/>
+      <w:bookmarkStart w:id="21" w:name="_Toc438249393"/>
+      <w:bookmarkEnd w:id="20"/>
+      <w:bookmarkEnd w:id="21"/>
       <w:r>
         <w:rPr/>
         <w:t>Tecnologias Utilizadas</w:t>
@@ -2332,12 +2244,12 @@
         <w:pStyle w:val="Normal"/>
         <w:rPr/>
       </w:pPr>
-      <w:bookmarkStart w:id="28" w:name="_Toc438241742"/>
-      <w:bookmarkStart w:id="29" w:name="_Toc438249394"/>
-      <w:bookmarkStart w:id="30" w:name="_Toc438245122"/>
-      <w:bookmarkEnd w:id="28"/>
-      <w:bookmarkEnd w:id="29"/>
-      <w:bookmarkEnd w:id="30"/>
+      <w:bookmarkStart w:id="22" w:name="_Toc438245122"/>
+      <w:bookmarkStart w:id="23" w:name="_Toc438249394"/>
+      <w:bookmarkStart w:id="24" w:name="_Toc438241742"/>
+      <w:bookmarkEnd w:id="22"/>
+      <w:bookmarkEnd w:id="23"/>
+      <w:bookmarkEnd w:id="24"/>
       <w:r>
         <w:rPr/>
         <w:t>Esta seção apresenta as principais tecnologias utilizadas na solução proposta para o problema.</w:t>
@@ -2357,126 +2269,673 @@
         <w:rPr>
           <w:color w:val="00000A"/>
         </w:rPr>
-        <w:t xml:space="preserve">Tecnologia 1 - </w:t>
-      </w:r>
-    </w:p>
-    <w:p>
-      <w:pPr>
-        <w:pStyle w:val="Normal"/>
-        <w:rPr>
-          <w:color w:val="00B050"/>
-        </w:rPr>
-      </w:pPr>
-      <w:r>
-        <w:rPr>
-          <w:color w:val="00B050"/>
-        </w:rPr>
-        <w:t>Incluir informações sobre as principais características da tecnologia e seu funcionamento. &lt;TIPICAMENTE 2 A 3 PARÁGRAFOS&gt;</w:t>
-      </w:r>
-    </w:p>
-    <w:p>
-      <w:pPr>
-        <w:pStyle w:val="Normal"/>
-        <w:rPr>
-          <w:color w:val="00B050"/>
-        </w:rPr>
-      </w:pPr>
-      <w:r>
-        <w:rPr>
-          <w:color w:val="00B050"/>
-        </w:rPr>
-        <w:t>A Figura X apresenta... &lt;figuras não precisam ficar na seção ou página onde ocorre a citação&gt;</w:t>
-      </w:r>
-    </w:p>
-    <w:p>
-      <w:pPr>
-        <w:pStyle w:val="Caption"/>
-        <w:keepNext/>
-        <w:rPr/>
-      </w:pPr>
-      <w:r>
-        <w:rPr/>
-        <w:t xml:space="preserve">Figura </w:t>
-      </w:r>
-      <w:r>
-        <w:rPr/>
-        <w:fldChar w:fldCharType="begin"/>
-      </w:r>
-      <w:r>
-        <w:instrText> SEQ Figura \* ARABIC </w:instrText>
-      </w:r>
-      <w:r>
-        <w:fldChar w:fldCharType="separate"/>
-      </w:r>
-      <w:r>
-        <w:t>1</w:t>
-      </w:r>
-      <w:r>
-        <w:fldChar w:fldCharType="end"/>
-      </w:r>
-      <w:r>
-        <w:rPr/>
-        <w:t>: XPTO</w:t>
-      </w:r>
-    </w:p>
-    <w:p>
-      <w:pPr>
-        <w:pStyle w:val="Normal"/>
-        <w:jc w:val="center"/>
-        <w:rPr>
-          <w:color w:val="00B050"/>
-        </w:rPr>
-      </w:pPr>
-      <w:r>
-        <w:rPr/>
-        <w:drawing>
-          <wp:inline distT="0" distB="0" distL="0" distR="0">
-            <wp:extent cx="3467735" cy="3226435"/>
-            <wp:effectExtent l="0" t="0" r="0" b="0"/>
-            <wp:docPr id="1" name="Imagem 1" descr=""/>
-            <wp:cNvGraphicFramePr>
-              <a:graphicFrameLocks xmlns:a="http://schemas.openxmlformats.org/drawingml/2006/main" noChangeAspect="1"/>
-            </wp:cNvGraphicFramePr>
-            <a:graphic xmlns:a="http://schemas.openxmlformats.org/drawingml/2006/main">
-              <a:graphicData uri="http://schemas.openxmlformats.org/drawingml/2006/picture">
-                <pic:pic xmlns:pic="http://schemas.openxmlformats.org/drawingml/2006/picture">
-                  <pic:nvPicPr>
-                    <pic:cNvPr id="1" name="Imagem 1" descr=""/>
-                    <pic:cNvPicPr>
-                      <a:picLocks noChangeAspect="1" noChangeArrowheads="1"/>
-                    </pic:cNvPicPr>
-                  </pic:nvPicPr>
-                  <pic:blipFill>
-                    <a:blip r:embed="rId3"/>
-                    <a:stretch>
-                      <a:fillRect/>
-                    </a:stretch>
-                  </pic:blipFill>
-                  <pic:spPr bwMode="auto">
-                    <a:xfrm>
-                      <a:off x="0" y="0"/>
-                      <a:ext cx="3467735" cy="3226435"/>
-                    </a:xfrm>
-                    <a:prstGeom prst="rect">
-                      <a:avLst/>
-                    </a:prstGeom>
-                  </pic:spPr>
-                </pic:pic>
-              </a:graphicData>
-            </a:graphic>
-          </wp:inline>
-        </w:drawing>
-      </w:r>
-    </w:p>
-    <w:p>
-      <w:pPr>
-        <w:pStyle w:val="Fonte"/>
-        <w:ind w:left="709" w:firstLine="709"/>
-        <w:rPr/>
-      </w:pPr>
-      <w:r>
-        <w:rPr/>
-        <w:t>Fonte: ABCD [0X]</w:t>
+        <w:t xml:space="preserve">Tecnologia 1 – </w:t>
+      </w:r>
+      <w:r>
+        <w:rPr>
+          <w:color w:val="00000A"/>
+        </w:rPr>
+        <w:t>Linguagem ARDUINO</w:t>
+      </w:r>
+    </w:p>
+    <w:p>
+      <w:pPr>
+        <w:pStyle w:val="Textoprformatado"/>
+        <w:spacing w:lineRule="auto" w:line="360" w:before="0" w:after="120"/>
+        <w:rPr>
+          <w:rFonts w:ascii="Times New Roman" w:hAnsi="Times New Roman"/>
+          <w:b w:val="false"/>
+          <w:i w:val="false"/>
+          <w:caps w:val="false"/>
+          <w:smallCaps w:val="false"/>
+          <w:color w:val="212121"/>
+          <w:spacing w:val="0"/>
+          <w:sz w:val="24"/>
+          <w:lang w:val="pt-PT"/>
+        </w:rPr>
+      </w:pPr>
+      <w:r>
+        <w:rPr>
+          <w:rFonts w:ascii="Times New Roman" w:hAnsi="Times New Roman"/>
+          <w:b w:val="false"/>
+          <w:i w:val="false"/>
+          <w:caps w:val="false"/>
+          <w:smallCaps w:val="false"/>
+          <w:color w:val="212121"/>
+          <w:spacing w:val="0"/>
+          <w:sz w:val="24"/>
+          <w:lang w:val="pt-PT"/>
+        </w:rPr>
+        <w:t>A linguagem nativa das</w:t>
+      </w:r>
+      <w:r>
+        <w:rPr>
+          <w:rFonts w:ascii="Times New Roman" w:hAnsi="Times New Roman"/>
+          <w:b w:val="false"/>
+          <w:i w:val="false"/>
+          <w:caps w:val="false"/>
+          <w:smallCaps w:val="false"/>
+          <w:color w:val="212121"/>
+          <w:spacing w:val="0"/>
+          <w:sz w:val="24"/>
+          <w:lang w:val="pt-PT"/>
+        </w:rPr>
+        <w:t xml:space="preserve"> </w:t>
+      </w:r>
+      <w:r>
+        <w:rPr>
+          <w:rFonts w:ascii="Times New Roman" w:hAnsi="Times New Roman"/>
+          <w:b w:val="false"/>
+          <w:i w:val="false"/>
+          <w:caps w:val="false"/>
+          <w:smallCaps w:val="false"/>
+          <w:color w:val="212121"/>
+          <w:spacing w:val="0"/>
+          <w:sz w:val="24"/>
+          <w:lang w:val="pt-PT"/>
+        </w:rPr>
+        <w:t xml:space="preserve">placas </w:t>
+      </w:r>
+      <w:r>
+        <w:rPr>
+          <w:rFonts w:ascii="Times New Roman" w:hAnsi="Times New Roman"/>
+          <w:b w:val="false"/>
+          <w:i w:val="false"/>
+          <w:caps w:val="false"/>
+          <w:smallCaps w:val="false"/>
+          <w:color w:val="212121"/>
+          <w:spacing w:val="0"/>
+          <w:sz w:val="24"/>
+          <w:lang w:val="pt-PT"/>
+        </w:rPr>
+        <w:t xml:space="preserve">Arduino </w:t>
+      </w:r>
+      <w:r>
+        <w:rPr>
+          <w:rFonts w:ascii="Times New Roman" w:hAnsi="Times New Roman"/>
+          <w:b w:val="false"/>
+          <w:i w:val="false"/>
+          <w:caps w:val="false"/>
+          <w:smallCaps w:val="false"/>
+          <w:color w:val="212121"/>
+          <w:spacing w:val="0"/>
+          <w:sz w:val="24"/>
+          <w:lang w:val="pt-PT"/>
+        </w:rPr>
+        <w:t>UNO e afins são</w:t>
+      </w:r>
+      <w:r>
+        <w:rPr>
+          <w:rFonts w:ascii="Times New Roman" w:hAnsi="Times New Roman"/>
+          <w:b w:val="false"/>
+          <w:i w:val="false"/>
+          <w:caps w:val="false"/>
+          <w:smallCaps w:val="false"/>
+          <w:color w:val="212121"/>
+          <w:spacing w:val="0"/>
+          <w:sz w:val="24"/>
+          <w:lang w:val="pt-PT"/>
+        </w:rPr>
+        <w:t xml:space="preserve"> basead</w:t>
+      </w:r>
+      <w:r>
+        <w:rPr>
+          <w:rFonts w:ascii="Times New Roman" w:hAnsi="Times New Roman"/>
+          <w:b w:val="false"/>
+          <w:i w:val="false"/>
+          <w:caps w:val="false"/>
+          <w:smallCaps w:val="false"/>
+          <w:color w:val="212121"/>
+          <w:spacing w:val="0"/>
+          <w:sz w:val="24"/>
+          <w:lang w:val="pt-PT"/>
+        </w:rPr>
+        <w:t>as</w:t>
+      </w:r>
+      <w:r>
+        <w:rPr>
+          <w:rFonts w:ascii="Times New Roman" w:hAnsi="Times New Roman"/>
+          <w:b w:val="false"/>
+          <w:i w:val="false"/>
+          <w:caps w:val="false"/>
+          <w:smallCaps w:val="false"/>
+          <w:color w:val="212121"/>
+          <w:spacing w:val="0"/>
+          <w:sz w:val="24"/>
+          <w:lang w:val="pt-PT"/>
+        </w:rPr>
+        <w:t xml:space="preserve"> em C/C++. </w:t>
+      </w:r>
+      <w:r>
+        <w:rPr>
+          <w:rFonts w:ascii="Times New Roman" w:hAnsi="Times New Roman"/>
+          <w:b w:val="false"/>
+          <w:i w:val="false"/>
+          <w:caps w:val="false"/>
+          <w:smallCaps w:val="false"/>
+          <w:color w:val="212121"/>
+          <w:spacing w:val="0"/>
+          <w:sz w:val="24"/>
+          <w:lang w:val="pt-PT"/>
+        </w:rPr>
+        <w:t>É uma linguagem livre, sem necessidade de compra de sistema ou ambiente para seu funcionamento.</w:t>
+      </w:r>
+    </w:p>
+    <w:p>
+      <w:pPr>
+        <w:pStyle w:val="Textoprformatado"/>
+        <w:spacing w:lineRule="auto" w:line="360" w:before="0" w:after="120"/>
+        <w:rPr/>
+      </w:pPr>
+      <w:r>
+        <w:rPr>
+          <w:rFonts w:ascii="Times New Roman" w:hAnsi="Times New Roman"/>
+          <w:b w:val="false"/>
+          <w:i w:val="false"/>
+          <w:caps w:val="false"/>
+          <w:smallCaps w:val="false"/>
+          <w:color w:val="212121"/>
+          <w:spacing w:val="0"/>
+          <w:sz w:val="24"/>
+          <w:lang w:val="pt-PT"/>
+        </w:rPr>
+        <w:t xml:space="preserve">Ele </w:t>
+      </w:r>
+      <w:r>
+        <w:rPr>
+          <w:rFonts w:ascii="Times New Roman" w:hAnsi="Times New Roman"/>
+          <w:b w:val="false"/>
+          <w:i w:val="false"/>
+          <w:caps w:val="false"/>
+          <w:smallCaps w:val="false"/>
+          <w:color w:val="212121"/>
+          <w:spacing w:val="0"/>
+          <w:sz w:val="24"/>
+          <w:lang w:val="pt-PT"/>
+        </w:rPr>
+        <w:t>conecta-se</w:t>
+      </w:r>
+      <w:r>
+        <w:rPr>
+          <w:rFonts w:ascii="Times New Roman" w:hAnsi="Times New Roman"/>
+          <w:b w:val="false"/>
+          <w:i w:val="false"/>
+          <w:caps w:val="false"/>
+          <w:smallCaps w:val="false"/>
+          <w:color w:val="212121"/>
+          <w:spacing w:val="0"/>
+          <w:sz w:val="24"/>
+          <w:lang w:val="pt-PT"/>
+        </w:rPr>
+        <w:t xml:space="preserve"> </w:t>
+      </w:r>
+      <w:r>
+        <w:rPr>
+          <w:rFonts w:ascii="Times New Roman" w:hAnsi="Times New Roman"/>
+          <w:b w:val="false"/>
+          <w:i w:val="false"/>
+          <w:caps w:val="false"/>
+          <w:smallCaps w:val="false"/>
+          <w:color w:val="212121"/>
+          <w:spacing w:val="0"/>
+          <w:sz w:val="24"/>
+          <w:lang w:val="pt-PT"/>
+        </w:rPr>
+        <w:t>c</w:t>
+      </w:r>
+      <w:r>
+        <w:rPr>
+          <w:rFonts w:ascii="Times New Roman" w:hAnsi="Times New Roman"/>
+          <w:b w:val="false"/>
+          <w:i w:val="false"/>
+          <w:caps w:val="false"/>
+          <w:smallCaps w:val="false"/>
+          <w:color w:val="212121"/>
+          <w:spacing w:val="0"/>
+          <w:sz w:val="24"/>
+          <w:lang w:val="pt-PT"/>
+        </w:rPr>
+        <w:t>o</w:t>
+      </w:r>
+      <w:r>
+        <w:rPr>
+          <w:rFonts w:ascii="Times New Roman" w:hAnsi="Times New Roman"/>
+          <w:b w:val="false"/>
+          <w:i w:val="false"/>
+          <w:caps w:val="false"/>
+          <w:smallCaps w:val="false"/>
+          <w:color w:val="212121"/>
+          <w:spacing w:val="0"/>
+          <w:sz w:val="24"/>
+          <w:lang w:val="pt-PT"/>
+        </w:rPr>
+        <w:t>m</w:t>
+      </w:r>
+      <w:r>
+        <w:rPr>
+          <w:rFonts w:ascii="Times New Roman" w:hAnsi="Times New Roman"/>
+          <w:b w:val="false"/>
+          <w:i w:val="false"/>
+          <w:caps w:val="false"/>
+          <w:smallCaps w:val="false"/>
+          <w:color w:val="212121"/>
+          <w:spacing w:val="0"/>
+          <w:sz w:val="24"/>
+          <w:lang w:val="pt-PT"/>
+        </w:rPr>
+        <w:t xml:space="preserve"> </w:t>
+      </w:r>
+      <w:r>
+        <w:rPr>
+          <w:rFonts w:ascii="Times New Roman" w:hAnsi="Times New Roman"/>
+          <w:b w:val="false"/>
+          <w:i w:val="false"/>
+          <w:caps w:val="false"/>
+          <w:smallCaps w:val="false"/>
+          <w:color w:val="212121"/>
+          <w:spacing w:val="0"/>
+          <w:sz w:val="24"/>
+          <w:lang w:val="pt-PT"/>
+        </w:rPr>
+        <w:t xml:space="preserve">a biblioteca </w:t>
+      </w:r>
+      <w:r>
+        <w:rPr>
+          <w:rFonts w:ascii="Times New Roman" w:hAnsi="Times New Roman"/>
+          <w:b w:val="false"/>
+          <w:i w:val="false"/>
+          <w:caps w:val="false"/>
+          <w:smallCaps w:val="false"/>
+          <w:color w:val="212121"/>
+          <w:spacing w:val="0"/>
+          <w:sz w:val="24"/>
+          <w:lang w:val="pt-PT"/>
+        </w:rPr>
+        <w:t xml:space="preserve">AVR, </w:t>
+      </w:r>
+      <w:r>
+        <w:rPr>
+          <w:rFonts w:ascii="Times New Roman" w:hAnsi="Times New Roman"/>
+          <w:b w:val="false"/>
+          <w:i w:val="false"/>
+          <w:caps w:val="false"/>
+          <w:smallCaps w:val="false"/>
+          <w:color w:val="212121"/>
+          <w:spacing w:val="0"/>
+          <w:sz w:val="24"/>
+          <w:lang w:val="pt-PT"/>
+        </w:rPr>
+        <w:t xml:space="preserve">que por sua vez é </w:t>
+      </w:r>
+      <w:bookmarkStart w:id="25" w:name="tw-target-text"/>
+      <w:bookmarkEnd w:id="25"/>
+      <w:r>
+        <w:rPr>
+          <w:rFonts w:ascii="Times New Roman" w:hAnsi="Times New Roman"/>
+          <w:b w:val="false"/>
+          <w:i w:val="false"/>
+          <w:caps w:val="false"/>
+          <w:smallCaps w:val="false"/>
+          <w:color w:val="212121"/>
+          <w:spacing w:val="0"/>
+          <w:sz w:val="24"/>
+          <w:lang w:val="pt-PT"/>
+        </w:rPr>
+        <w:t>um p</w:t>
+      </w:r>
+      <w:r>
+        <w:rPr>
+          <w:rFonts w:ascii="Times New Roman" w:hAnsi="Times New Roman"/>
+          <w:b w:val="false"/>
+          <w:i w:val="false"/>
+          <w:caps w:val="false"/>
+          <w:smallCaps w:val="false"/>
+          <w:color w:val="212121"/>
+          <w:spacing w:val="0"/>
+          <w:sz w:val="24"/>
+          <w:lang w:val="pt-PT"/>
+        </w:rPr>
+        <w:t xml:space="preserve">rojeto de software livre cujo objetivo é fornecer uma biblioteca C de alta qualidade para uso em </w:t>
+      </w:r>
+      <w:r>
+        <w:rPr>
+          <w:rFonts w:ascii="Times New Roman" w:hAnsi="Times New Roman"/>
+          <w:b w:val="false"/>
+          <w:i w:val="false"/>
+          <w:caps w:val="false"/>
+          <w:smallCaps w:val="false"/>
+          <w:color w:val="212121"/>
+          <w:spacing w:val="0"/>
+          <w:sz w:val="24"/>
+          <w:lang w:val="pt-PT"/>
+        </w:rPr>
+        <w:t>microprocessadores</w:t>
+      </w:r>
+      <w:r>
+        <w:rPr>
+          <w:rFonts w:ascii="Times New Roman" w:hAnsi="Times New Roman"/>
+          <w:b w:val="false"/>
+          <w:i w:val="false"/>
+          <w:caps w:val="false"/>
+          <w:smallCaps w:val="false"/>
+          <w:color w:val="212121"/>
+          <w:spacing w:val="0"/>
+          <w:sz w:val="24"/>
+          <w:lang w:val="pt-PT"/>
+        </w:rPr>
+        <w:t xml:space="preserve"> </w:t>
+      </w:r>
+      <w:r>
+        <w:rPr>
+          <w:rFonts w:ascii="Times New Roman" w:hAnsi="Times New Roman"/>
+          <w:b w:val="false"/>
+          <w:i w:val="false"/>
+          <w:caps w:val="false"/>
+          <w:smallCaps w:val="false"/>
+          <w:color w:val="212121"/>
+          <w:spacing w:val="0"/>
+          <w:sz w:val="24"/>
+          <w:lang w:val="pt-PT"/>
+        </w:rPr>
+        <w:t>das placas Arduino e afins. P</w:t>
+      </w:r>
+      <w:r>
+        <w:rPr>
+          <w:rFonts w:ascii="Times New Roman" w:hAnsi="Times New Roman"/>
+          <w:b w:val="false"/>
+          <w:i w:val="false"/>
+          <w:caps w:val="false"/>
+          <w:smallCaps w:val="false"/>
+          <w:color w:val="212121"/>
+          <w:spacing w:val="0"/>
+          <w:sz w:val="24"/>
+          <w:lang w:val="pt-PT"/>
+        </w:rPr>
+        <w:t>ermi</w:t>
+      </w:r>
+      <w:r>
+        <w:rPr>
+          <w:rFonts w:ascii="Times New Roman" w:hAnsi="Times New Roman"/>
+          <w:b w:val="false"/>
+          <w:i w:val="false"/>
+          <w:caps w:val="false"/>
+          <w:smallCaps w:val="false"/>
+          <w:color w:val="212121"/>
+          <w:spacing w:val="0"/>
+          <w:sz w:val="24"/>
+          <w:lang w:val="pt-PT"/>
+        </w:rPr>
+        <w:t>tindo</w:t>
+      </w:r>
+      <w:r>
+        <w:rPr>
+          <w:rFonts w:ascii="Times New Roman" w:hAnsi="Times New Roman"/>
+          <w:b w:val="false"/>
+          <w:i w:val="false"/>
+          <w:caps w:val="false"/>
+          <w:smallCaps w:val="false"/>
+          <w:color w:val="212121"/>
+          <w:spacing w:val="0"/>
+          <w:sz w:val="24"/>
+          <w:lang w:val="pt-PT"/>
+        </w:rPr>
+        <w:t xml:space="preserve"> o uso de qualquer de suas funçõe</w:t>
+      </w:r>
+      <w:r>
+        <w:rPr>
+          <w:rFonts w:ascii="Times New Roman" w:hAnsi="Times New Roman"/>
+          <w:b w:val="false"/>
+          <w:i w:val="false"/>
+          <w:caps w:val="false"/>
+          <w:smallCaps w:val="false"/>
+          <w:color w:val="212121"/>
+          <w:spacing w:val="0"/>
+          <w:sz w:val="24"/>
+          <w:lang w:val="pt-PT"/>
+        </w:rPr>
+        <w:t xml:space="preserve">s, facilitando assim o desenvolvimento do software que irá gerenciar  os sensores conectados a placa NodeMcu. </w:t>
+      </w:r>
+    </w:p>
+    <w:p>
+      <w:pPr>
+        <w:pStyle w:val="Textoprformatado"/>
+        <w:spacing w:lineRule="auto" w:line="360" w:before="0" w:after="120"/>
+        <w:rPr>
+          <w:rFonts w:ascii="Times New Roman" w:hAnsi="Times New Roman"/>
+          <w:b w:val="false"/>
+          <w:i w:val="false"/>
+          <w:caps w:val="false"/>
+          <w:smallCaps w:val="false"/>
+          <w:color w:val="212121"/>
+          <w:spacing w:val="0"/>
+          <w:sz w:val="24"/>
+          <w:lang w:val="pt-PT"/>
+        </w:rPr>
+      </w:pPr>
+      <w:r>
+        <w:rPr/>
+      </w:r>
+      <w:r>
+        <w:br w:type="page"/>
+      </w:r>
+      <w:r>
+        <mc:AlternateContent>
+          <mc:Choice Requires="wps">
+            <w:drawing>
+              <wp:anchor behindDoc="0" distT="0" distB="0" distL="0" distR="0" simplePos="0" locked="0" layoutInCell="1" allowOverlap="1" relativeHeight="2">
+                <wp:simplePos x="0" y="0"/>
+                <wp:positionH relativeFrom="column">
+                  <wp:align>center</wp:align>
+                </wp:positionH>
+                <wp:positionV relativeFrom="paragraph">
+                  <wp:posOffset>635</wp:posOffset>
+                </wp:positionV>
+                <wp:extent cx="3637915" cy="4338955"/>
+                <wp:effectExtent l="0" t="0" r="0" b="0"/>
+                <wp:wrapSquare wrapText="largest"/>
+                <wp:docPr id="1" name="Quadro1"/>
+                <a:graphic xmlns:a="http://schemas.openxmlformats.org/drawingml/2006/main">
+                  <a:graphicData uri="http://schemas.microsoft.com/office/word/2010/wordprocessingShape">
+                    <wps:wsp>
+                      <wps:cNvSpPr txBox="1"/>
+                      <wps:spPr>
+                        <a:xfrm>
+                          <a:off x="0" y="0"/>
+                          <a:ext cx="3637915" cy="4338955"/>
+                        </a:xfrm>
+                        <a:prstGeom prst="rect"/>
+                      </wps:spPr>
+                      <wps:txbx>
+                        <w:txbxContent>
+                          <w:p>
+                            <w:pPr>
+                              <w:pStyle w:val="Figura"/>
+                              <w:spacing w:before="120" w:after="120"/>
+                              <w:ind w:hanging="0"/>
+                              <w:rPr/>
+                            </w:pPr>
+                            <w:r>
+                              <w:rPr/>
+                              <w:drawing>
+                                <wp:inline distT="0" distB="0" distL="0" distR="0">
+                                  <wp:extent cx="3637915" cy="3999865"/>
+                                  <wp:effectExtent l="0" t="0" r="0" b="0"/>
+                                  <wp:docPr id="2" name="Figura1" descr=""/>
+                                  <wp:cNvGraphicFramePr>
+                                    <a:graphicFrameLocks xmlns:a="http://schemas.openxmlformats.org/drawingml/2006/main" noChangeAspect="1"/>
+                                  </wp:cNvGraphicFramePr>
+                                  <a:graphic xmlns:a="http://schemas.openxmlformats.org/drawingml/2006/main">
+                                    <a:graphicData uri="http://schemas.openxmlformats.org/drawingml/2006/picture">
+                                      <pic:pic xmlns:pic="http://schemas.openxmlformats.org/drawingml/2006/picture">
+                                        <pic:nvPicPr>
+                                          <pic:cNvPr id="2" name="Figura1" descr=""/>
+                                          <pic:cNvPicPr>
+                                            <a:picLocks noChangeAspect="1" noChangeArrowheads="1"/>
+                                          </pic:cNvPicPr>
+                                        </pic:nvPicPr>
+                                        <pic:blipFill>
+                                          <a:blip r:embed="rId3"/>
+                                          <a:stretch>
+                                            <a:fillRect/>
+                                          </a:stretch>
+                                        </pic:blipFill>
+                                        <pic:spPr bwMode="auto">
+                                          <a:xfrm>
+                                            <a:off x="0" y="0"/>
+                                            <a:ext cx="3637915" cy="3999865"/>
+                                          </a:xfrm>
+                                          <a:prstGeom prst="rect">
+                                            <a:avLst/>
+                                          </a:prstGeom>
+                                        </pic:spPr>
+                                      </pic:pic>
+                                    </a:graphicData>
+                                  </a:graphic>
+                                </wp:inline>
+                              </w:drawing>
+                            </w:r>
+                            <w:r>
+                              <w:rPr/>
+                              <w:br/>
+                              <w:t xml:space="preserve">Figura </w:t>
+                            </w:r>
+                            <w:r>
+                              <w:rPr/>
+                              <w:fldChar w:fldCharType="begin"/>
+                            </w:r>
+                            <w:r>
+                              <w:instrText> SEQ Figura \* ARABIC </w:instrText>
+                            </w:r>
+                            <w:r>
+                              <w:fldChar w:fldCharType="separate"/>
+                            </w:r>
+                            <w:r>
+                              <w:t>1</w:t>
+                            </w:r>
+                            <w:r>
+                              <w:fldChar w:fldCharType="end"/>
+                            </w:r>
+                            <w:r>
+                              <w:rPr/>
+                              <w:t>: Ambiante Arduino</w:t>
+                            </w:r>
+                          </w:p>
+                        </w:txbxContent>
+                      </wps:txbx>
+                      <wps:bodyPr anchor="t" lIns="0" tIns="0" rIns="0" bIns="0">
+                        <a:noAutofit/>
+                      </wps:bodyPr>
+                    </wps:wsp>
+                  </a:graphicData>
+                </a:graphic>
+              </wp:anchor>
+            </w:drawing>
+          </mc:Choice>
+          <mc:Fallback>
+            <w:pict>
+              <v:rect style="position:absolute;rotation:0;width:286.45pt;height:341.65pt;mso-wrap-distance-left:0pt;mso-wrap-distance-right:0pt;mso-wrap-distance-top:0pt;mso-wrap-distance-bottom:0pt;margin-top:0pt;mso-position-vertical:top;mso-position-vertical-relative:text;margin-left:69.4pt;mso-position-horizontal:center;mso-position-horizontal-relative:text">
+                <v:textbox inset="0in,0in,0in,0in">
+                  <w:txbxContent>
+                    <w:p>
+                      <w:pPr>
+                        <w:pStyle w:val="Figura"/>
+                        <w:spacing w:before="120" w:after="120"/>
+                        <w:ind w:hanging="0"/>
+                        <w:rPr/>
+                      </w:pPr>
+                      <w:r>
+                        <w:rPr/>
+                        <w:drawing>
+                          <wp:inline distT="0" distB="0" distL="0" distR="0">
+                            <wp:extent cx="3637915" cy="3999865"/>
+                            <wp:effectExtent l="0" t="0" r="0" b="0"/>
+                            <wp:docPr id="3" name="Figura1" descr=""/>
+                            <wp:cNvGraphicFramePr>
+                              <a:graphicFrameLocks xmlns:a="http://schemas.openxmlformats.org/drawingml/2006/main" noChangeAspect="1"/>
+                            </wp:cNvGraphicFramePr>
+                            <a:graphic xmlns:a="http://schemas.openxmlformats.org/drawingml/2006/main">
+                              <a:graphicData uri="http://schemas.openxmlformats.org/drawingml/2006/picture">
+                                <pic:pic xmlns:pic="http://schemas.openxmlformats.org/drawingml/2006/picture">
+                                  <pic:nvPicPr>
+                                    <pic:cNvPr id="3" name="Figura1" descr=""/>
+                                    <pic:cNvPicPr>
+                                      <a:picLocks noChangeAspect="1" noChangeArrowheads="1"/>
+                                    </pic:cNvPicPr>
+                                  </pic:nvPicPr>
+                                  <pic:blipFill>
+                                    <a:blip r:embed="rId3"/>
+                                    <a:stretch>
+                                      <a:fillRect/>
+                                    </a:stretch>
+                                  </pic:blipFill>
+                                  <pic:spPr bwMode="auto">
+                                    <a:xfrm>
+                                      <a:off x="0" y="0"/>
+                                      <a:ext cx="3637915" cy="3999865"/>
+                                    </a:xfrm>
+                                    <a:prstGeom prst="rect">
+                                      <a:avLst/>
+                                    </a:prstGeom>
+                                  </pic:spPr>
+                                </pic:pic>
+                              </a:graphicData>
+                            </a:graphic>
+                          </wp:inline>
+                        </w:drawing>
+                      </w:r>
+                      <w:r>
+                        <w:rPr/>
+                        <w:br/>
+                        <w:t xml:space="preserve">Figura </w:t>
+                      </w:r>
+                      <w:r>
+                        <w:rPr/>
+                        <w:fldChar w:fldCharType="begin"/>
+                      </w:r>
+                      <w:r>
+                        <w:instrText> SEQ Figura \* ARABIC </w:instrText>
+                      </w:r>
+                      <w:r>
+                        <w:fldChar w:fldCharType="separate"/>
+                      </w:r>
+                      <w:r>
+                        <w:t>1</w:t>
+                      </w:r>
+                      <w:r>
+                        <w:fldChar w:fldCharType="end"/>
+                      </w:r>
+                      <w:r>
+                        <w:rPr/>
+                        <w:t>: Ambiante Arduino</w:t>
+                      </w:r>
+                    </w:p>
+                  </w:txbxContent>
+                </v:textbox>
+                <w10:wrap type="square" side="largest"/>
+              </v:rect>
+            </w:pict>
+          </mc:Fallback>
+        </mc:AlternateContent>
+      </w:r>
+    </w:p>
+    <w:p>
+      <w:pPr>
+        <w:pStyle w:val="Textoprformatado"/>
+        <w:spacing w:lineRule="auto" w:line="360" w:before="0" w:after="120"/>
+        <w:rPr>
+          <w:rFonts w:ascii="Times New Roman" w:hAnsi="Times New Roman"/>
+          <w:b w:val="false"/>
+          <w:i w:val="false"/>
+          <w:caps w:val="false"/>
+          <w:smallCaps w:val="false"/>
+          <w:color w:val="212121"/>
+          <w:spacing w:val="0"/>
+          <w:sz w:val="24"/>
+          <w:lang w:val="pt-PT"/>
+        </w:rPr>
+      </w:pPr>
+      <w:r>
+        <w:rPr/>
       </w:r>
     </w:p>
     <w:p>
@@ -2490,11 +2949,245 @@
       </w:pPr>
       <w:r>
         <w:rPr/>
-        <w:t xml:space="preserve">Tecnologia 2 – </w:t>
-      </w:r>
-      <w:r>
-        <w:rPr/>
-        <w:t>NoceMcu ESP8266</w:t>
+        <w:t>Tecnologia 2 – No</w:t>
+      </w:r>
+      <w:r>
+        <w:rPr/>
+        <w:t>d</w:t>
+      </w:r>
+      <w:r>
+        <w:rPr/>
+        <w:t>eMcu ESP8266</w:t>
+      </w:r>
+    </w:p>
+    <w:p>
+      <w:pPr>
+        <w:pStyle w:val="Normal"/>
+        <w:rPr/>
+      </w:pPr>
+      <w:r>
+        <w:rPr/>
+        <w:t>Hardware escolhido para o desenvolvimento deste projeto por conter um módulo de conexão Wi-Fi embutido em sua placa, abrindo a possibilidade para tornar os sistema capaz de publicar informações online.</w:t>
+      </w:r>
+    </w:p>
+    <w:p>
+      <w:pPr>
+        <w:pStyle w:val="Normal"/>
+        <w:rPr/>
+      </w:pPr>
+      <w:r>
+        <w:rPr/>
+      </w:r>
+      <w:r>
+        <w:br w:type="page"/>
+      </w:r>
+      <w:r>
+        <mc:AlternateContent>
+          <mc:Choice Requires="wps">
+            <w:drawing>
+              <wp:anchor behindDoc="0" distT="0" distB="0" distL="0" distR="0" simplePos="0" locked="0" layoutInCell="1" allowOverlap="1" relativeHeight="4">
+                <wp:simplePos x="0" y="0"/>
+                <wp:positionH relativeFrom="column">
+                  <wp:align>center</wp:align>
+                </wp:positionH>
+                <wp:positionV relativeFrom="paragraph">
+                  <wp:posOffset>635</wp:posOffset>
+                </wp:positionV>
+                <wp:extent cx="5067300" cy="4749165"/>
+                <wp:effectExtent l="0" t="0" r="0" b="0"/>
+                <wp:wrapSquare wrapText="largest"/>
+                <wp:docPr id="4" name="Quadro2"/>
+                <a:graphic xmlns:a="http://schemas.openxmlformats.org/drawingml/2006/main">
+                  <a:graphicData uri="http://schemas.microsoft.com/office/word/2010/wordprocessingShape">
+                    <wps:wsp>
+                      <wps:cNvSpPr txBox="1"/>
+                      <wps:spPr>
+                        <a:xfrm>
+                          <a:off x="0" y="0"/>
+                          <a:ext cx="5067300" cy="4749165"/>
+                        </a:xfrm>
+                        <a:prstGeom prst="rect"/>
+                      </wps:spPr>
+                      <wps:txbx>
+                        <w:txbxContent>
+                          <w:p>
+                            <w:pPr>
+                              <w:pStyle w:val="Figura"/>
+                              <w:spacing w:before="120" w:after="120"/>
+                              <w:ind w:hanging="0"/>
+                              <w:rPr/>
+                            </w:pPr>
+                            <w:r>
+                              <w:rPr/>
+                              <w:drawing>
+                                <wp:inline distT="0" distB="0" distL="0" distR="0">
+                                  <wp:extent cx="5067300" cy="4410075"/>
+                                  <wp:effectExtent l="0" t="0" r="0" b="0"/>
+                                  <wp:docPr id="5" name="Figura2" descr=""/>
+                                  <wp:cNvGraphicFramePr>
+                                    <a:graphicFrameLocks xmlns:a="http://schemas.openxmlformats.org/drawingml/2006/main" noChangeAspect="1"/>
+                                  </wp:cNvGraphicFramePr>
+                                  <a:graphic xmlns:a="http://schemas.openxmlformats.org/drawingml/2006/main">
+                                    <a:graphicData uri="http://schemas.openxmlformats.org/drawingml/2006/picture">
+                                      <pic:pic xmlns:pic="http://schemas.openxmlformats.org/drawingml/2006/picture">
+                                        <pic:nvPicPr>
+                                          <pic:cNvPr id="5" name="Figura2" descr=""/>
+                                          <pic:cNvPicPr>
+                                            <a:picLocks noChangeAspect="1" noChangeArrowheads="1"/>
+                                          </pic:cNvPicPr>
+                                        </pic:nvPicPr>
+                                        <pic:blipFill>
+                                          <a:blip r:embed="rId4"/>
+                                          <a:stretch>
+                                            <a:fillRect/>
+                                          </a:stretch>
+                                        </pic:blipFill>
+                                        <pic:spPr bwMode="auto">
+                                          <a:xfrm>
+                                            <a:off x="0" y="0"/>
+                                            <a:ext cx="5067300" cy="4410075"/>
+                                          </a:xfrm>
+                                          <a:prstGeom prst="rect">
+                                            <a:avLst/>
+                                          </a:prstGeom>
+                                        </pic:spPr>
+                                      </pic:pic>
+                                    </a:graphicData>
+                                  </a:graphic>
+                                </wp:inline>
+                              </w:drawing>
+                            </w:r>
+                            <w:r>
+                              <w:rPr/>
+                              <w:br/>
+                              <w:t xml:space="preserve">Figura </w:t>
+                            </w:r>
+                            <w:r>
+                              <w:rPr/>
+                              <w:fldChar w:fldCharType="begin"/>
+                            </w:r>
+                            <w:r>
+                              <w:instrText> SEQ Figura \* ARABIC </w:instrText>
+                            </w:r>
+                            <w:r>
+                              <w:fldChar w:fldCharType="separate"/>
+                            </w:r>
+                            <w:r>
+                              <w:t>2</w:t>
+                            </w:r>
+                            <w:r>
+                              <w:fldChar w:fldCharType="end"/>
+                            </w:r>
+                            <w:r>
+                              <w:rPr/>
+                              <w:t>: NodeMcu ESP8266</w:t>
+                            </w:r>
+                          </w:p>
+                        </w:txbxContent>
+                      </wps:txbx>
+                      <wps:bodyPr anchor="t" lIns="0" tIns="0" rIns="0" bIns="0">
+                        <a:noAutofit/>
+                      </wps:bodyPr>
+                    </wps:wsp>
+                  </a:graphicData>
+                </a:graphic>
+              </wp:anchor>
+            </w:drawing>
+          </mc:Choice>
+          <mc:Fallback>
+            <w:pict>
+              <v:rect style="position:absolute;rotation:0;width:399pt;height:373.95pt;mso-wrap-distance-left:0pt;mso-wrap-distance-right:0pt;mso-wrap-distance-top:0pt;mso-wrap-distance-bottom:0pt;margin-top:0pt;mso-position-vertical:top;mso-position-vertical-relative:text;margin-left:13.1pt;mso-position-horizontal:center;mso-position-horizontal-relative:text">
+                <v:textbox inset="0in,0in,0in,0in">
+                  <w:txbxContent>
+                    <w:p>
+                      <w:pPr>
+                        <w:pStyle w:val="Figura"/>
+                        <w:spacing w:before="120" w:after="120"/>
+                        <w:ind w:hanging="0"/>
+                        <w:rPr/>
+                      </w:pPr>
+                      <w:r>
+                        <w:rPr/>
+                        <w:drawing>
+                          <wp:inline distT="0" distB="0" distL="0" distR="0">
+                            <wp:extent cx="5067300" cy="4410075"/>
+                            <wp:effectExtent l="0" t="0" r="0" b="0"/>
+                            <wp:docPr id="6" name="Figura2" descr=""/>
+                            <wp:cNvGraphicFramePr>
+                              <a:graphicFrameLocks xmlns:a="http://schemas.openxmlformats.org/drawingml/2006/main" noChangeAspect="1"/>
+                            </wp:cNvGraphicFramePr>
+                            <a:graphic xmlns:a="http://schemas.openxmlformats.org/drawingml/2006/main">
+                              <a:graphicData uri="http://schemas.openxmlformats.org/drawingml/2006/picture">
+                                <pic:pic xmlns:pic="http://schemas.openxmlformats.org/drawingml/2006/picture">
+                                  <pic:nvPicPr>
+                                    <pic:cNvPr id="6" name="Figura2" descr=""/>
+                                    <pic:cNvPicPr>
+                                      <a:picLocks noChangeAspect="1" noChangeArrowheads="1"/>
+                                    </pic:cNvPicPr>
+                                  </pic:nvPicPr>
+                                  <pic:blipFill>
+                                    <a:blip r:embed="rId4"/>
+                                    <a:stretch>
+                                      <a:fillRect/>
+                                    </a:stretch>
+                                  </pic:blipFill>
+                                  <pic:spPr bwMode="auto">
+                                    <a:xfrm>
+                                      <a:off x="0" y="0"/>
+                                      <a:ext cx="5067300" cy="4410075"/>
+                                    </a:xfrm>
+                                    <a:prstGeom prst="rect">
+                                      <a:avLst/>
+                                    </a:prstGeom>
+                                  </pic:spPr>
+                                </pic:pic>
+                              </a:graphicData>
+                            </a:graphic>
+                          </wp:inline>
+                        </w:drawing>
+                      </w:r>
+                      <w:r>
+                        <w:rPr/>
+                        <w:br/>
+                        <w:t xml:space="preserve">Figura </w:t>
+                      </w:r>
+                      <w:r>
+                        <w:rPr/>
+                        <w:fldChar w:fldCharType="begin"/>
+                      </w:r>
+                      <w:r>
+                        <w:instrText> SEQ Figura \* ARABIC </w:instrText>
+                      </w:r>
+                      <w:r>
+                        <w:fldChar w:fldCharType="separate"/>
+                      </w:r>
+                      <w:r>
+                        <w:t>2</w:t>
+                      </w:r>
+                      <w:r>
+                        <w:fldChar w:fldCharType="end"/>
+                      </w:r>
+                      <w:r>
+                        <w:rPr/>
+                        <w:t>: NodeMcu ESP8266</w:t>
+                      </w:r>
+                    </w:p>
+                  </w:txbxContent>
+                </v:textbox>
+                <w10:wrap type="square" side="largest"/>
+              </v:rect>
+            </w:pict>
+          </mc:Fallback>
+        </mc:AlternateContent>
+      </w:r>
+    </w:p>
+    <w:p>
+      <w:pPr>
+        <w:pStyle w:val="Normal"/>
+        <w:rPr/>
+      </w:pPr>
+      <w:r>
+        <w:rPr/>
       </w:r>
     </w:p>
     <w:p>
@@ -2508,11 +3201,466 @@
       </w:pPr>
       <w:r>
         <w:rPr/>
-        <w:t xml:space="preserve">Tecnologia 3 – </w:t>
-      </w:r>
-      <w:r>
-        <w:rPr/>
-        <w:t>MQTT</w:t>
+        <w:t>Tecnologia 3 – MQTT</w:t>
+      </w:r>
+    </w:p>
+    <w:p>
+      <w:pPr>
+        <w:pStyle w:val="Normal"/>
+        <w:rPr/>
+      </w:pPr>
+      <w:r>
+        <w:rPr>
+          <w:rFonts w:ascii="Times New Roman" w:hAnsi="Times New Roman"/>
+          <w:b w:val="false"/>
+          <w:i w:val="false"/>
+          <w:caps w:val="false"/>
+          <w:smallCaps w:val="false"/>
+          <w:color w:val="000000"/>
+          <w:spacing w:val="0"/>
+          <w:sz w:val="24"/>
+          <w:szCs w:val="24"/>
+        </w:rPr>
+        <w:t xml:space="preserve">O protocolo de mensagens MQTT </w:t>
+      </w:r>
+      <w:r>
+        <w:rPr>
+          <w:rFonts w:ascii="Times New Roman" w:hAnsi="Times New Roman"/>
+          <w:b w:val="false"/>
+          <w:i w:val="false"/>
+          <w:caps w:val="false"/>
+          <w:smallCaps w:val="false"/>
+          <w:color w:val="000000"/>
+          <w:spacing w:val="0"/>
+          <w:sz w:val="24"/>
+          <w:szCs w:val="24"/>
+        </w:rPr>
+        <w:t>(</w:t>
+      </w:r>
+      <w:r>
+        <w:rPr>
+          <w:rStyle w:val="Nfase"/>
+          <w:rFonts w:ascii="Times New Roman" w:hAnsi="Times New Roman"/>
+          <w:b w:val="false"/>
+          <w:color w:val="000000"/>
+          <w:spacing w:val="0"/>
+          <w:sz w:val="24"/>
+          <w:szCs w:val="24"/>
+        </w:rPr>
+        <w:t>Message Queue Telemetry Transport</w:t>
+      </w:r>
+      <w:r>
+        <w:rPr>
+          <w:rFonts w:ascii="Times New Roman" w:hAnsi="Times New Roman"/>
+          <w:b w:val="false"/>
+          <w:i w:val="false"/>
+          <w:caps w:val="false"/>
+          <w:smallCaps w:val="false"/>
+          <w:color w:val="000000"/>
+          <w:spacing w:val="0"/>
+          <w:sz w:val="24"/>
+          <w:szCs w:val="24"/>
+        </w:rPr>
+        <w:t>) está presente no dia a dia da Internet das Coisas (IoT) e o seu principal uso é fazer as máquinas conversarem, também conhecido como Machine-to-Machine (M2M).</w:t>
+      </w:r>
+    </w:p>
+    <w:p>
+      <w:pPr>
+        <w:pStyle w:val="Normal"/>
+        <w:rPr>
+          <w:rFonts w:ascii="Times New Roman" w:hAnsi="Times New Roman"/>
+          <w:color w:val="000000"/>
+          <w:sz w:val="24"/>
+          <w:szCs w:val="24"/>
+        </w:rPr>
+      </w:pPr>
+      <w:r>
+        <w:rPr>
+          <w:rFonts w:ascii="Times New Roman" w:hAnsi="Times New Roman"/>
+          <w:b w:val="false"/>
+          <w:i w:val="false"/>
+          <w:caps w:val="false"/>
+          <w:smallCaps w:val="false"/>
+          <w:color w:val="000000"/>
+          <w:spacing w:val="0"/>
+          <w:sz w:val="24"/>
+          <w:szCs w:val="24"/>
+        </w:rPr>
+        <w:t>É</w:t>
+      </w:r>
+      <w:r>
+        <w:rPr>
+          <w:rFonts w:ascii="Times New Roman" w:hAnsi="Times New Roman"/>
+          <w:b w:val="false"/>
+          <w:i w:val="false"/>
+          <w:caps w:val="false"/>
+          <w:smallCaps w:val="false"/>
+          <w:color w:val="000000"/>
+          <w:spacing w:val="0"/>
+          <w:sz w:val="24"/>
+          <w:szCs w:val="24"/>
+        </w:rPr>
+        <w:t xml:space="preserve"> projetado para um baixo consumo de banda de rede e requisitos de hardware sendo extremamente simples e leve. O MQTT foi desenvolvido pela IBM e Eurotech e é projetado para enviar dados através de redes intermitentes ou com baixa banda de dados, para isto o protocolo é desenvolvido em cima de vários conceitos que garantem uma alta taxa de entrega das mensagens, baseado no TCP/IP e ambos, cliente e broker, necessitam da pilha TCP/IP para o seu funcionamento. </w:t>
+      </w:r>
+      <w:r>
+        <w:rPr>
+          <w:rFonts w:ascii="Times New Roman" w:hAnsi="Times New Roman"/>
+          <w:b w:val="false"/>
+          <w:i w:val="false"/>
+          <w:caps w:val="false"/>
+          <w:smallCaps w:val="false"/>
+          <w:color w:val="000000"/>
+          <w:spacing w:val="0"/>
+          <w:sz w:val="24"/>
+          <w:szCs w:val="24"/>
+        </w:rPr>
+        <w:t>U</w:t>
+      </w:r>
+      <w:r>
+        <w:rPr>
+          <w:rFonts w:ascii="Times New Roman" w:hAnsi="Times New Roman"/>
+          <w:b w:val="false"/>
+          <w:i w:val="false"/>
+          <w:caps w:val="false"/>
+          <w:smallCaps w:val="false"/>
+          <w:color w:val="000000"/>
+          <w:spacing w:val="0"/>
+          <w:sz w:val="24"/>
+          <w:szCs w:val="24"/>
+        </w:rPr>
+        <w:t>tiliza o paradigma publish/subscribe (pub/sub) para a troca de mensagens.</w:t>
+      </w:r>
+    </w:p>
+    <w:p>
+      <w:pPr>
+        <w:pStyle w:val="Normal"/>
+        <w:rPr>
+          <w:rFonts w:ascii="Times New Roman" w:hAnsi="Times New Roman"/>
+          <w:b w:val="false"/>
+          <w:i w:val="false"/>
+          <w:caps w:val="false"/>
+          <w:smallCaps w:val="false"/>
+          <w:color w:val="000000"/>
+          <w:spacing w:val="0"/>
+          <w:sz w:val="24"/>
+          <w:szCs w:val="24"/>
+        </w:rPr>
+      </w:pPr>
+      <w:r>
+        <w:rPr>
+          <w:rFonts w:ascii="Times New Roman" w:hAnsi="Times New Roman"/>
+          <w:b w:val="false"/>
+          <w:i w:val="false"/>
+          <w:caps w:val="false"/>
+          <w:smallCaps w:val="false"/>
+          <w:color w:val="000000"/>
+          <w:spacing w:val="0"/>
+          <w:sz w:val="24"/>
+          <w:szCs w:val="24"/>
+        </w:rPr>
+        <w:t xml:space="preserve">Existem vários brokers MQTT disponíveis, pagos </w:t>
+      </w:r>
+      <w:r>
+        <w:rPr>
+          <w:rFonts w:ascii="Times New Roman" w:hAnsi="Times New Roman"/>
+          <w:b w:val="false"/>
+          <w:i w:val="false"/>
+          <w:caps w:val="false"/>
+          <w:smallCaps w:val="false"/>
+          <w:color w:val="000000"/>
+          <w:spacing w:val="0"/>
+          <w:sz w:val="24"/>
+          <w:szCs w:val="24"/>
+        </w:rPr>
+        <w:t>e</w:t>
+      </w:r>
+      <w:r>
+        <w:rPr>
+          <w:rFonts w:ascii="Times New Roman" w:hAnsi="Times New Roman"/>
+          <w:b w:val="false"/>
+          <w:i w:val="false"/>
+          <w:caps w:val="false"/>
+          <w:smallCaps w:val="false"/>
+          <w:color w:val="000000"/>
+          <w:spacing w:val="0"/>
+          <w:sz w:val="24"/>
+          <w:szCs w:val="24"/>
+        </w:rPr>
+        <w:t xml:space="preserve"> gratuitos, </w:t>
+      </w:r>
+      <w:r>
+        <w:rPr>
+          <w:rFonts w:ascii="Times New Roman" w:hAnsi="Times New Roman"/>
+          <w:b w:val="false"/>
+          <w:i w:val="false"/>
+          <w:caps w:val="false"/>
+          <w:smallCaps w:val="false"/>
+          <w:color w:val="000000"/>
+          <w:spacing w:val="0"/>
+          <w:sz w:val="24"/>
+          <w:szCs w:val="24"/>
+        </w:rPr>
+        <w:t>neste projeto usaremos um gratuito, disponibilizado pela eclipse no endereço iot.eclipse.org.</w:t>
+      </w:r>
+    </w:p>
+    <w:p>
+      <w:pPr>
+        <w:pStyle w:val="Normal"/>
+        <w:rPr>
+          <w:rFonts w:ascii="Times New Roman" w:hAnsi="Times New Roman"/>
+          <w:b w:val="false"/>
+          <w:i w:val="false"/>
+          <w:caps w:val="false"/>
+          <w:smallCaps w:val="false"/>
+          <w:color w:val="000000"/>
+          <w:spacing w:val="0"/>
+          <w:sz w:val="24"/>
+          <w:szCs w:val="24"/>
+        </w:rPr>
+      </w:pPr>
+      <w:r>
+        <w:rPr>
+          <w:rFonts w:ascii="Times New Roman" w:hAnsi="Times New Roman"/>
+          <w:b w:val="false"/>
+          <w:i w:val="false"/>
+          <w:caps w:val="false"/>
+          <w:smallCaps w:val="false"/>
+          <w:color w:val="000000"/>
+          <w:spacing w:val="0"/>
+          <w:sz w:val="24"/>
+          <w:szCs w:val="24"/>
+        </w:rPr>
+      </w:r>
+      <w:r>
+        <w:br w:type="page"/>
+      </w:r>
+      <w:r>
+        <mc:AlternateContent>
+          <mc:Choice Requires="wps">
+            <w:drawing>
+              <wp:anchor behindDoc="0" distT="0" distB="0" distL="0" distR="0" simplePos="0" locked="0" layoutInCell="1" allowOverlap="1" relativeHeight="6">
+                <wp:simplePos x="0" y="0"/>
+                <wp:positionH relativeFrom="column">
+                  <wp:align>center</wp:align>
+                </wp:positionH>
+                <wp:positionV relativeFrom="paragraph">
+                  <wp:posOffset>635</wp:posOffset>
+                </wp:positionV>
+                <wp:extent cx="4933315" cy="4300855"/>
+                <wp:effectExtent l="0" t="0" r="0" b="0"/>
+                <wp:wrapSquare wrapText="largest"/>
+                <wp:docPr id="7" name="Quadro3"/>
+                <a:graphic xmlns:a="http://schemas.openxmlformats.org/drawingml/2006/main">
+                  <a:graphicData uri="http://schemas.microsoft.com/office/word/2010/wordprocessingShape">
+                    <wps:wsp>
+                      <wps:cNvSpPr txBox="1"/>
+                      <wps:spPr>
+                        <a:xfrm>
+                          <a:off x="0" y="0"/>
+                          <a:ext cx="4933315" cy="4300855"/>
+                        </a:xfrm>
+                        <a:prstGeom prst="rect"/>
+                      </wps:spPr>
+                      <wps:txbx>
+                        <w:txbxContent>
+                          <w:p>
+                            <w:pPr>
+                              <w:pStyle w:val="Figura"/>
+                              <w:spacing w:before="120" w:after="120"/>
+                              <w:ind w:hanging="0"/>
+                              <w:rPr/>
+                            </w:pPr>
+                            <w:r>
+                              <w:rPr/>
+                              <w:drawing>
+                                <wp:inline distT="0" distB="0" distL="0" distR="0">
+                                  <wp:extent cx="4933315" cy="3961765"/>
+                                  <wp:effectExtent l="0" t="0" r="0" b="0"/>
+                                  <wp:docPr id="8" name="Figura3" descr=""/>
+                                  <wp:cNvGraphicFramePr>
+                                    <a:graphicFrameLocks xmlns:a="http://schemas.openxmlformats.org/drawingml/2006/main" noChangeAspect="1"/>
+                                  </wp:cNvGraphicFramePr>
+                                  <a:graphic xmlns:a="http://schemas.openxmlformats.org/drawingml/2006/main">
+                                    <a:graphicData uri="http://schemas.openxmlformats.org/drawingml/2006/picture">
+                                      <pic:pic xmlns:pic="http://schemas.openxmlformats.org/drawingml/2006/picture">
+                                        <pic:nvPicPr>
+                                          <pic:cNvPr id="8" name="Figura3" descr=""/>
+                                          <pic:cNvPicPr>
+                                            <a:picLocks noChangeAspect="1" noChangeArrowheads="1"/>
+                                          </pic:cNvPicPr>
+                                        </pic:nvPicPr>
+                                        <pic:blipFill>
+                                          <a:blip r:embed="rId5"/>
+                                          <a:stretch>
+                                            <a:fillRect/>
+                                          </a:stretch>
+                                        </pic:blipFill>
+                                        <pic:spPr bwMode="auto">
+                                          <a:xfrm>
+                                            <a:off x="0" y="0"/>
+                                            <a:ext cx="4933315" cy="3961765"/>
+                                          </a:xfrm>
+                                          <a:prstGeom prst="rect">
+                                            <a:avLst/>
+                                          </a:prstGeom>
+                                        </pic:spPr>
+                                      </pic:pic>
+                                    </a:graphicData>
+                                  </a:graphic>
+                                </wp:inline>
+                              </w:drawing>
+                            </w:r>
+                            <w:r>
+                              <w:rPr/>
+                              <w:br/>
+                              <w:t xml:space="preserve">Figura </w:t>
+                            </w:r>
+                            <w:r>
+                              <w:rPr/>
+                              <w:fldChar w:fldCharType="begin"/>
+                            </w:r>
+                            <w:r>
+                              <w:instrText> SEQ Figura \* ARABIC </w:instrText>
+                            </w:r>
+                            <w:r>
+                              <w:fldChar w:fldCharType="separate"/>
+                            </w:r>
+                            <w:r>
+                              <w:t>3</w:t>
+                            </w:r>
+                            <w:r>
+                              <w:fldChar w:fldCharType="end"/>
+                            </w:r>
+                            <w:r>
+                              <w:rPr/>
+                              <w:t>: Layout MQTT</w:t>
+                            </w:r>
+                          </w:p>
+                        </w:txbxContent>
+                      </wps:txbx>
+                      <wps:bodyPr anchor="t" lIns="0" tIns="0" rIns="0" bIns="0">
+                        <a:noAutofit/>
+                      </wps:bodyPr>
+                    </wps:wsp>
+                  </a:graphicData>
+                </a:graphic>
+              </wp:anchor>
+            </w:drawing>
+          </mc:Choice>
+          <mc:Fallback>
+            <w:pict>
+              <v:rect style="position:absolute;rotation:0;width:388.45pt;height:338.65pt;mso-wrap-distance-left:0pt;mso-wrap-distance-right:0pt;mso-wrap-distance-top:0pt;mso-wrap-distance-bottom:0pt;margin-top:0pt;mso-position-vertical:top;mso-position-vertical-relative:text;margin-left:18.4pt;mso-position-horizontal:center;mso-position-horizontal-relative:text">
+                <v:textbox inset="0in,0in,0in,0in">
+                  <w:txbxContent>
+                    <w:p>
+                      <w:pPr>
+                        <w:pStyle w:val="Figura"/>
+                        <w:spacing w:before="120" w:after="120"/>
+                        <w:ind w:hanging="0"/>
+                        <w:rPr/>
+                      </w:pPr>
+                      <w:r>
+                        <w:rPr/>
+                        <w:drawing>
+                          <wp:inline distT="0" distB="0" distL="0" distR="0">
+                            <wp:extent cx="4933315" cy="3961765"/>
+                            <wp:effectExtent l="0" t="0" r="0" b="0"/>
+                            <wp:docPr id="9" name="Figura3" descr=""/>
+                            <wp:cNvGraphicFramePr>
+                              <a:graphicFrameLocks xmlns:a="http://schemas.openxmlformats.org/drawingml/2006/main" noChangeAspect="1"/>
+                            </wp:cNvGraphicFramePr>
+                            <a:graphic xmlns:a="http://schemas.openxmlformats.org/drawingml/2006/main">
+                              <a:graphicData uri="http://schemas.openxmlformats.org/drawingml/2006/picture">
+                                <pic:pic xmlns:pic="http://schemas.openxmlformats.org/drawingml/2006/picture">
+                                  <pic:nvPicPr>
+                                    <pic:cNvPr id="9" name="Figura3" descr=""/>
+                                    <pic:cNvPicPr>
+                                      <a:picLocks noChangeAspect="1" noChangeArrowheads="1"/>
+                                    </pic:cNvPicPr>
+                                  </pic:nvPicPr>
+                                  <pic:blipFill>
+                                    <a:blip r:embed="rId5"/>
+                                    <a:stretch>
+                                      <a:fillRect/>
+                                    </a:stretch>
+                                  </pic:blipFill>
+                                  <pic:spPr bwMode="auto">
+                                    <a:xfrm>
+                                      <a:off x="0" y="0"/>
+                                      <a:ext cx="4933315" cy="3961765"/>
+                                    </a:xfrm>
+                                    <a:prstGeom prst="rect">
+                                      <a:avLst/>
+                                    </a:prstGeom>
+                                  </pic:spPr>
+                                </pic:pic>
+                              </a:graphicData>
+                            </a:graphic>
+                          </wp:inline>
+                        </w:drawing>
+                      </w:r>
+                      <w:r>
+                        <w:rPr/>
+                        <w:br/>
+                        <w:t xml:space="preserve">Figura </w:t>
+                      </w:r>
+                      <w:r>
+                        <w:rPr/>
+                        <w:fldChar w:fldCharType="begin"/>
+                      </w:r>
+                      <w:r>
+                        <w:instrText> SEQ Figura \* ARABIC </w:instrText>
+                      </w:r>
+                      <w:r>
+                        <w:fldChar w:fldCharType="separate"/>
+                      </w:r>
+                      <w:r>
+                        <w:t>3</w:t>
+                      </w:r>
+                      <w:r>
+                        <w:fldChar w:fldCharType="end"/>
+                      </w:r>
+                      <w:r>
+                        <w:rPr/>
+                        <w:t>: Layout MQTT</w:t>
+                      </w:r>
+                    </w:p>
+                  </w:txbxContent>
+                </v:textbox>
+                <w10:wrap type="square" side="largest"/>
+              </v:rect>
+            </w:pict>
+          </mc:Fallback>
+        </mc:AlternateContent>
+      </w:r>
+    </w:p>
+    <w:p>
+      <w:pPr>
+        <w:pStyle w:val="Normal"/>
+        <w:rPr>
+          <w:rFonts w:ascii="Times New Roman" w:hAnsi="Times New Roman"/>
+          <w:b w:val="false"/>
+          <w:i w:val="false"/>
+          <w:caps w:val="false"/>
+          <w:smallCaps w:val="false"/>
+          <w:color w:val="000000"/>
+          <w:spacing w:val="0"/>
+          <w:sz w:val="24"/>
+          <w:szCs w:val="24"/>
+        </w:rPr>
+      </w:pPr>
+      <w:r>
+        <w:rPr>
+          <w:rFonts w:ascii="Times New Roman" w:hAnsi="Times New Roman"/>
+          <w:b w:val="false"/>
+          <w:i w:val="false"/>
+          <w:caps w:val="false"/>
+          <w:smallCaps w:val="false"/>
+          <w:color w:val="000000"/>
+          <w:spacing w:val="0"/>
+          <w:sz w:val="24"/>
+          <w:szCs w:val="24"/>
+        </w:rPr>
       </w:r>
     </w:p>
     <w:p>
@@ -2524,8 +3672,8 @@
         </w:numPr>
         <w:rPr/>
       </w:pPr>
-      <w:bookmarkStart w:id="31" w:name="_Toc438249396"/>
-      <w:bookmarkEnd w:id="31"/>
+      <w:bookmarkStart w:id="26" w:name="_Toc438249396"/>
+      <w:bookmarkEnd w:id="26"/>
       <w:r>
         <w:rPr/>
         <w:t>Soluções Existentes</w:t>
@@ -2534,1146 +3682,56 @@
     <w:p>
       <w:pPr>
         <w:pStyle w:val="Normal"/>
-        <w:rPr/>
-      </w:pPr>
-      <w:r>
-        <w:rPr/>
-        <w:t>Esta seção apresenta uma pesquisa mercadológica de soluções existentes.</w:t>
+        <w:ind w:hanging="0"/>
+        <w:rPr/>
+      </w:pPr>
+      <w:r>
+        <w:rPr/>
+        <w:tab/>
+        <w:t>As soluções encontradas foram os softwares desenvolvidos pela empresa TecSUS, o TecHydro, TecLux e TecGas, todos mantém a mesma ideia de coleta de dados de sensores de modo inteligente, diminuindo os riscos dos trabalhadores de campo e mantendo um controle preciso das informações apresentadas pelos sensores de gasto de água, consumo de energia elétrica e medidor de gás. Um novo “módulo” poderia ser desenvolvido para o monitoramento dos sensores desejados em uma planta industrial, assim todos eles poderiam ser soluções viáveis para a demanda existe, pois iriam cumprir os requisitos existentes.</w:t>
       </w:r>
     </w:p>
     <w:p>
       <w:pPr>
         <w:pStyle w:val="Normal"/>
-        <w:rPr/>
-      </w:pPr>
-      <w:r>
-        <w:rPr/>
-        <w:t>A Tabela 1 apresenta um comparativo das principais características das soluções analisadas.</w:t>
-      </w:r>
-    </w:p>
-    <w:p>
-      <w:pPr>
-        <w:pStyle w:val="Caption"/>
-        <w:keepNext/>
-        <w:rPr/>
-      </w:pPr>
-      <w:r>
-        <w:rPr/>
-        <w:t xml:space="preserve">Tabela </w:t>
-      </w:r>
-      <w:r>
-        <w:rPr/>
-        <w:fldChar w:fldCharType="begin"/>
-      </w:r>
-      <w:r>
-        <w:instrText> SEQ Tabela \* ARABIC </w:instrText>
-      </w:r>
-      <w:r>
-        <w:fldChar w:fldCharType="separate"/>
-      </w:r>
-      <w:r>
-        <w:t>1</w:t>
-      </w:r>
-      <w:r>
-        <w:fldChar w:fldCharType="end"/>
-      </w:r>
-      <w:r>
-        <w:rPr/>
-        <w:t>: Comparativo das principais características</w:t>
-      </w:r>
-    </w:p>
-    <w:tbl>
-      <w:tblPr>
-        <w:tblStyle w:val="Tabelacomgrade"/>
-        <w:tblW w:w="8721" w:type="dxa"/>
-        <w:jc w:val="left"/>
-        <w:tblInd w:w="0" w:type="dxa"/>
-        <w:tblCellMar>
-          <w:top w:w="0" w:type="dxa"/>
-          <w:left w:w="108" w:type="dxa"/>
-          <w:bottom w:w="0" w:type="dxa"/>
-          <w:right w:w="108" w:type="dxa"/>
-        </w:tblCellMar>
-        <w:tblLook w:val="04a0"/>
-      </w:tblPr>
-      <w:tblGrid>
-        <w:gridCol w:w="1507"/>
-        <w:gridCol w:w="1455"/>
-        <w:gridCol w:w="1455"/>
-        <w:gridCol w:w="1454"/>
-        <w:gridCol w:w="1396"/>
-        <w:gridCol w:w="1453"/>
-      </w:tblGrid>
-      <w:tr>
-        <w:trPr/>
-        <w:tc>
-          <w:tcPr>
-            <w:tcW w:w="1507" w:type="dxa"/>
-            <w:tcBorders/>
-            <w:shd w:fill="auto" w:val="clear"/>
-            <w:tcMar>
-              <w:left w:w="108" w:type="dxa"/>
-            </w:tcMar>
-          </w:tcPr>
-          <w:p>
-            <w:pPr>
-              <w:pStyle w:val="Tabela"/>
-              <w:spacing w:lineRule="auto" w:line="240" w:before="120" w:after="0"/>
-              <w:rPr>
-                <w:rFonts w:ascii="Calibri" w:hAnsi="Calibri" w:eastAsia="Calibri" w:cs="Times New Roman"/>
-                <w:szCs w:val="20"/>
-                <w:lang w:eastAsia="pt-BR"/>
-              </w:rPr>
-            </w:pPr>
-            <w:r>
-              <w:rPr>
-                <w:rFonts w:eastAsia="Calibri" w:cs="Times New Roman" w:ascii="Calibri" w:hAnsi="Calibri"/>
-                <w:szCs w:val="20"/>
-                <w:lang w:eastAsia="pt-BR"/>
-              </w:rPr>
-              <w:t>Característica</w:t>
-            </w:r>
-          </w:p>
-        </w:tc>
-        <w:tc>
-          <w:tcPr>
-            <w:tcW w:w="1455" w:type="dxa"/>
-            <w:tcBorders/>
-            <w:shd w:fill="auto" w:val="clear"/>
-            <w:tcMar>
-              <w:left w:w="108" w:type="dxa"/>
-            </w:tcMar>
-          </w:tcPr>
-          <w:p>
-            <w:pPr>
-              <w:pStyle w:val="Tabela"/>
-              <w:spacing w:lineRule="auto" w:line="240" w:before="120" w:after="0"/>
-              <w:rPr>
-                <w:rFonts w:ascii="Calibri" w:hAnsi="Calibri" w:eastAsia="Calibri" w:cs="Times New Roman"/>
-                <w:szCs w:val="20"/>
-                <w:lang w:eastAsia="pt-BR"/>
-              </w:rPr>
-            </w:pPr>
-            <w:r>
-              <w:rPr>
-                <w:rFonts w:eastAsia="Calibri" w:cs="Times New Roman" w:ascii="Calibri" w:hAnsi="Calibri"/>
-                <w:szCs w:val="20"/>
-                <w:lang w:eastAsia="pt-BR"/>
-              </w:rPr>
-              <w:t>Solução 1</w:t>
-            </w:r>
-          </w:p>
-        </w:tc>
-        <w:tc>
-          <w:tcPr>
-            <w:tcW w:w="1455" w:type="dxa"/>
-            <w:tcBorders/>
-            <w:shd w:fill="auto" w:val="clear"/>
-            <w:tcMar>
-              <w:left w:w="108" w:type="dxa"/>
-            </w:tcMar>
-          </w:tcPr>
-          <w:p>
-            <w:pPr>
-              <w:pStyle w:val="Tabela"/>
-              <w:spacing w:lineRule="auto" w:line="240" w:before="120" w:after="0"/>
-              <w:rPr>
-                <w:rFonts w:ascii="Calibri" w:hAnsi="Calibri" w:eastAsia="Calibri" w:cs="Times New Roman"/>
-                <w:szCs w:val="20"/>
-                <w:lang w:eastAsia="pt-BR"/>
-              </w:rPr>
-            </w:pPr>
-            <w:r>
-              <w:rPr>
-                <w:rFonts w:eastAsia="Calibri" w:cs="Times New Roman" w:ascii="Calibri" w:hAnsi="Calibri"/>
-                <w:szCs w:val="20"/>
-                <w:lang w:eastAsia="pt-BR"/>
-              </w:rPr>
-              <w:t>Solução 2</w:t>
-            </w:r>
-          </w:p>
-        </w:tc>
-        <w:tc>
-          <w:tcPr>
-            <w:tcW w:w="1454" w:type="dxa"/>
-            <w:tcBorders/>
-            <w:shd w:fill="auto" w:val="clear"/>
-            <w:tcMar>
-              <w:left w:w="108" w:type="dxa"/>
-            </w:tcMar>
-          </w:tcPr>
-          <w:p>
-            <w:pPr>
-              <w:pStyle w:val="Tabela"/>
-              <w:spacing w:lineRule="auto" w:line="240" w:before="120" w:after="0"/>
-              <w:rPr>
-                <w:rFonts w:ascii="Calibri" w:hAnsi="Calibri" w:eastAsia="Calibri" w:cs="Times New Roman"/>
-                <w:szCs w:val="20"/>
-                <w:lang w:eastAsia="pt-BR"/>
-              </w:rPr>
-            </w:pPr>
-            <w:r>
-              <w:rPr>
-                <w:rFonts w:eastAsia="Calibri" w:cs="Times New Roman" w:ascii="Calibri" w:hAnsi="Calibri"/>
-                <w:szCs w:val="20"/>
-                <w:lang w:eastAsia="pt-BR"/>
-              </w:rPr>
-              <w:t>Solução 3</w:t>
-            </w:r>
-          </w:p>
-        </w:tc>
-        <w:tc>
-          <w:tcPr>
-            <w:tcW w:w="1396" w:type="dxa"/>
-            <w:tcBorders/>
-            <w:shd w:fill="auto" w:val="clear"/>
-            <w:tcMar>
-              <w:left w:w="108" w:type="dxa"/>
-            </w:tcMar>
-          </w:tcPr>
-          <w:p>
-            <w:pPr>
-              <w:pStyle w:val="Tabela"/>
-              <w:spacing w:lineRule="auto" w:line="240" w:before="120" w:after="0"/>
-              <w:rPr>
-                <w:rFonts w:ascii="Calibri" w:hAnsi="Calibri" w:eastAsia="Calibri" w:cs="Times New Roman"/>
-                <w:szCs w:val="20"/>
-                <w:lang w:eastAsia="pt-BR"/>
-              </w:rPr>
-            </w:pPr>
-            <w:r>
-              <w:rPr>
-                <w:rFonts w:eastAsia="Calibri" w:cs="Times New Roman" w:ascii="Calibri" w:hAnsi="Calibri"/>
-                <w:szCs w:val="20"/>
-                <w:lang w:eastAsia="pt-BR"/>
-              </w:rPr>
-              <w:t>...</w:t>
-            </w:r>
-          </w:p>
-        </w:tc>
-        <w:tc>
-          <w:tcPr>
-            <w:tcW w:w="1453" w:type="dxa"/>
-            <w:tcBorders/>
-            <w:shd w:fill="auto" w:val="clear"/>
-            <w:tcMar>
-              <w:left w:w="108" w:type="dxa"/>
-            </w:tcMar>
-          </w:tcPr>
-          <w:p>
-            <w:pPr>
-              <w:pStyle w:val="Tabela"/>
-              <w:spacing w:lineRule="auto" w:line="240" w:before="120" w:after="0"/>
-              <w:rPr>
-                <w:rFonts w:ascii="Calibri" w:hAnsi="Calibri" w:eastAsia="Calibri" w:cs="Times New Roman"/>
-                <w:szCs w:val="20"/>
-                <w:lang w:eastAsia="pt-BR"/>
-              </w:rPr>
-            </w:pPr>
-            <w:r>
-              <w:rPr>
-                <w:rFonts w:eastAsia="Calibri" w:cs="Times New Roman" w:ascii="Calibri" w:hAnsi="Calibri"/>
-                <w:szCs w:val="20"/>
-                <w:lang w:eastAsia="pt-BR"/>
-              </w:rPr>
-              <w:t>Solução N</w:t>
-            </w:r>
-          </w:p>
-        </w:tc>
-      </w:tr>
-      <w:tr>
-        <w:trPr/>
-        <w:tc>
-          <w:tcPr>
-            <w:tcW w:w="1507" w:type="dxa"/>
-            <w:tcBorders/>
-            <w:shd w:fill="auto" w:val="clear"/>
-            <w:tcMar>
-              <w:left w:w="108" w:type="dxa"/>
-            </w:tcMar>
-          </w:tcPr>
-          <w:p>
-            <w:pPr>
-              <w:pStyle w:val="Tabela"/>
-              <w:spacing w:lineRule="auto" w:line="240" w:before="120" w:after="0"/>
-              <w:rPr>
-                <w:rFonts w:ascii="Calibri" w:hAnsi="Calibri" w:eastAsia="Calibri" w:cs="Times New Roman"/>
-                <w:szCs w:val="20"/>
-                <w:lang w:eastAsia="pt-BR"/>
-              </w:rPr>
-            </w:pPr>
-            <w:r>
-              <w:rPr>
-                <w:rFonts w:eastAsia="Calibri" w:cs="Times New Roman" w:ascii="Calibri" w:hAnsi="Calibri"/>
-                <w:szCs w:val="20"/>
-                <w:lang w:eastAsia="pt-BR"/>
-              </w:rPr>
-              <w:t>A</w:t>
-            </w:r>
-          </w:p>
-        </w:tc>
-        <w:tc>
-          <w:tcPr>
-            <w:tcW w:w="1455" w:type="dxa"/>
-            <w:tcBorders/>
-            <w:shd w:fill="auto" w:val="clear"/>
-            <w:tcMar>
-              <w:left w:w="108" w:type="dxa"/>
-            </w:tcMar>
-          </w:tcPr>
-          <w:p>
-            <w:pPr>
-              <w:pStyle w:val="Tabela"/>
-              <w:spacing w:lineRule="auto" w:line="240" w:before="120" w:after="0"/>
-              <w:jc w:val="center"/>
-              <w:rPr>
-                <w:rFonts w:ascii="Calibri" w:hAnsi="Calibri" w:eastAsia="Calibri" w:cs="Times New Roman"/>
-                <w:szCs w:val="20"/>
-                <w:lang w:eastAsia="pt-BR"/>
-              </w:rPr>
-            </w:pPr>
-            <w:r>
-              <w:rPr>
-                <w:rFonts w:eastAsia="Calibri" w:cs="Times New Roman" w:ascii="Calibri" w:hAnsi="Calibri"/>
-                <w:szCs w:val="20"/>
-                <w:lang w:eastAsia="pt-BR"/>
-              </w:rPr>
-              <w:t>X</w:t>
-            </w:r>
-          </w:p>
-        </w:tc>
-        <w:tc>
-          <w:tcPr>
-            <w:tcW w:w="1455" w:type="dxa"/>
-            <w:tcBorders/>
-            <w:shd w:fill="auto" w:val="clear"/>
-            <w:tcMar>
-              <w:left w:w="108" w:type="dxa"/>
-            </w:tcMar>
-          </w:tcPr>
-          <w:p>
-            <w:pPr>
-              <w:pStyle w:val="Tabela"/>
-              <w:spacing w:lineRule="auto" w:line="240" w:before="120" w:after="0"/>
-              <w:jc w:val="center"/>
-              <w:rPr>
-                <w:rFonts w:ascii="Calibri" w:hAnsi="Calibri" w:eastAsia="Calibri" w:cs="Times New Roman"/>
-                <w:szCs w:val="20"/>
-                <w:lang w:eastAsia="pt-BR"/>
-              </w:rPr>
-            </w:pPr>
-            <w:r>
-              <w:rPr>
-                <w:rFonts w:eastAsia="Calibri" w:cs="Times New Roman" w:ascii="Calibri" w:hAnsi="Calibri"/>
-                <w:szCs w:val="20"/>
-                <w:lang w:eastAsia="pt-BR"/>
-              </w:rPr>
-            </w:r>
-          </w:p>
-        </w:tc>
-        <w:tc>
-          <w:tcPr>
-            <w:tcW w:w="1454" w:type="dxa"/>
-            <w:tcBorders/>
-            <w:shd w:fill="auto" w:val="clear"/>
-            <w:tcMar>
-              <w:left w:w="108" w:type="dxa"/>
-            </w:tcMar>
-          </w:tcPr>
-          <w:p>
-            <w:pPr>
-              <w:pStyle w:val="Tabela"/>
-              <w:spacing w:lineRule="auto" w:line="240" w:before="120" w:after="0"/>
-              <w:jc w:val="center"/>
-              <w:rPr>
-                <w:rFonts w:ascii="Calibri" w:hAnsi="Calibri" w:eastAsia="Calibri" w:cs="Times New Roman"/>
-                <w:szCs w:val="20"/>
-                <w:lang w:eastAsia="pt-BR"/>
-              </w:rPr>
-            </w:pPr>
-            <w:r>
-              <w:rPr>
-                <w:rFonts w:eastAsia="Calibri" w:cs="Times New Roman" w:ascii="Calibri" w:hAnsi="Calibri"/>
-                <w:szCs w:val="20"/>
-                <w:lang w:eastAsia="pt-BR"/>
-              </w:rPr>
-            </w:r>
-          </w:p>
-        </w:tc>
-        <w:tc>
-          <w:tcPr>
-            <w:tcW w:w="1396" w:type="dxa"/>
-            <w:tcBorders/>
-            <w:shd w:fill="auto" w:val="clear"/>
-            <w:tcMar>
-              <w:left w:w="108" w:type="dxa"/>
-            </w:tcMar>
-          </w:tcPr>
-          <w:p>
-            <w:pPr>
-              <w:pStyle w:val="Tabela"/>
-              <w:spacing w:lineRule="auto" w:line="240" w:before="120" w:after="0"/>
-              <w:jc w:val="center"/>
-              <w:rPr>
-                <w:rFonts w:ascii="Calibri" w:hAnsi="Calibri" w:eastAsia="Calibri" w:cs="Times New Roman"/>
-                <w:szCs w:val="20"/>
-                <w:lang w:eastAsia="pt-BR"/>
-              </w:rPr>
-            </w:pPr>
-            <w:r>
-              <w:rPr>
-                <w:rFonts w:eastAsia="Calibri" w:cs="Times New Roman" w:ascii="Calibri" w:hAnsi="Calibri"/>
-                <w:szCs w:val="20"/>
-                <w:lang w:eastAsia="pt-BR"/>
-              </w:rPr>
-            </w:r>
-          </w:p>
-        </w:tc>
-        <w:tc>
-          <w:tcPr>
-            <w:tcW w:w="1453" w:type="dxa"/>
-            <w:tcBorders/>
-            <w:shd w:fill="auto" w:val="clear"/>
-            <w:tcMar>
-              <w:left w:w="108" w:type="dxa"/>
-            </w:tcMar>
-          </w:tcPr>
-          <w:p>
-            <w:pPr>
-              <w:pStyle w:val="Tabela"/>
-              <w:spacing w:lineRule="auto" w:line="240" w:before="120" w:after="0"/>
-              <w:jc w:val="center"/>
-              <w:rPr>
-                <w:rFonts w:ascii="Calibri" w:hAnsi="Calibri" w:eastAsia="Calibri" w:cs="Times New Roman"/>
-                <w:szCs w:val="20"/>
-                <w:lang w:eastAsia="pt-BR"/>
-              </w:rPr>
-            </w:pPr>
-            <w:r>
-              <w:rPr>
-                <w:rFonts w:eastAsia="Calibri" w:cs="Times New Roman" w:ascii="Calibri" w:hAnsi="Calibri"/>
-                <w:szCs w:val="20"/>
-                <w:lang w:eastAsia="pt-BR"/>
-              </w:rPr>
-              <w:t>X</w:t>
-            </w:r>
-          </w:p>
-        </w:tc>
-      </w:tr>
-      <w:tr>
-        <w:trPr/>
-        <w:tc>
-          <w:tcPr>
-            <w:tcW w:w="1507" w:type="dxa"/>
-            <w:tcBorders/>
-            <w:shd w:fill="auto" w:val="clear"/>
-            <w:tcMar>
-              <w:left w:w="108" w:type="dxa"/>
-            </w:tcMar>
-          </w:tcPr>
-          <w:p>
-            <w:pPr>
-              <w:pStyle w:val="Tabela"/>
-              <w:spacing w:lineRule="auto" w:line="240" w:before="120" w:after="0"/>
-              <w:rPr>
-                <w:rFonts w:ascii="Calibri" w:hAnsi="Calibri" w:eastAsia="Calibri" w:cs="Times New Roman"/>
-                <w:szCs w:val="20"/>
-                <w:lang w:eastAsia="pt-BR"/>
-              </w:rPr>
-            </w:pPr>
-            <w:r>
-              <w:rPr>
-                <w:rFonts w:eastAsia="Calibri" w:cs="Times New Roman" w:ascii="Calibri" w:hAnsi="Calibri"/>
-                <w:szCs w:val="20"/>
-                <w:lang w:eastAsia="pt-BR"/>
-              </w:rPr>
-              <w:t>B</w:t>
-            </w:r>
-          </w:p>
-        </w:tc>
-        <w:tc>
-          <w:tcPr>
-            <w:tcW w:w="1455" w:type="dxa"/>
-            <w:tcBorders/>
-            <w:shd w:fill="auto" w:val="clear"/>
-            <w:tcMar>
-              <w:left w:w="108" w:type="dxa"/>
-            </w:tcMar>
-          </w:tcPr>
-          <w:p>
-            <w:pPr>
-              <w:pStyle w:val="Tabela"/>
-              <w:spacing w:lineRule="auto" w:line="240" w:before="120" w:after="0"/>
-              <w:jc w:val="center"/>
-              <w:rPr>
-                <w:rFonts w:ascii="Calibri" w:hAnsi="Calibri" w:eastAsia="Calibri" w:cs="Times New Roman"/>
-                <w:szCs w:val="20"/>
-                <w:lang w:eastAsia="pt-BR"/>
-              </w:rPr>
-            </w:pPr>
-            <w:r>
-              <w:rPr>
-                <w:rFonts w:eastAsia="Calibri" w:cs="Times New Roman" w:ascii="Calibri" w:hAnsi="Calibri"/>
-                <w:szCs w:val="20"/>
-                <w:lang w:eastAsia="pt-BR"/>
-              </w:rPr>
-            </w:r>
-          </w:p>
-        </w:tc>
-        <w:tc>
-          <w:tcPr>
-            <w:tcW w:w="1455" w:type="dxa"/>
-            <w:tcBorders/>
-            <w:shd w:fill="auto" w:val="clear"/>
-            <w:tcMar>
-              <w:left w:w="108" w:type="dxa"/>
-            </w:tcMar>
-          </w:tcPr>
-          <w:p>
-            <w:pPr>
-              <w:pStyle w:val="Tabela"/>
-              <w:spacing w:lineRule="auto" w:line="240" w:before="120" w:after="0"/>
-              <w:jc w:val="center"/>
-              <w:rPr>
-                <w:rFonts w:ascii="Calibri" w:hAnsi="Calibri" w:eastAsia="Calibri" w:cs="Times New Roman"/>
-                <w:szCs w:val="20"/>
-                <w:lang w:eastAsia="pt-BR"/>
-              </w:rPr>
-            </w:pPr>
-            <w:r>
-              <w:rPr>
-                <w:rFonts w:eastAsia="Calibri" w:cs="Times New Roman" w:ascii="Calibri" w:hAnsi="Calibri"/>
-                <w:szCs w:val="20"/>
-                <w:lang w:eastAsia="pt-BR"/>
-              </w:rPr>
-              <w:t>X</w:t>
-            </w:r>
-          </w:p>
-        </w:tc>
-        <w:tc>
-          <w:tcPr>
-            <w:tcW w:w="1454" w:type="dxa"/>
-            <w:tcBorders/>
-            <w:shd w:fill="auto" w:val="clear"/>
-            <w:tcMar>
-              <w:left w:w="108" w:type="dxa"/>
-            </w:tcMar>
-          </w:tcPr>
-          <w:p>
-            <w:pPr>
-              <w:pStyle w:val="Tabela"/>
-              <w:spacing w:lineRule="auto" w:line="240" w:before="120" w:after="0"/>
-              <w:jc w:val="center"/>
-              <w:rPr>
-                <w:rFonts w:ascii="Calibri" w:hAnsi="Calibri" w:eastAsia="Calibri" w:cs="Times New Roman"/>
-                <w:szCs w:val="20"/>
-                <w:lang w:eastAsia="pt-BR"/>
-              </w:rPr>
-            </w:pPr>
-            <w:r>
-              <w:rPr>
-                <w:rFonts w:eastAsia="Calibri" w:cs="Times New Roman" w:ascii="Calibri" w:hAnsi="Calibri"/>
-                <w:szCs w:val="20"/>
-                <w:lang w:eastAsia="pt-BR"/>
-              </w:rPr>
-            </w:r>
-          </w:p>
-        </w:tc>
-        <w:tc>
-          <w:tcPr>
-            <w:tcW w:w="1396" w:type="dxa"/>
-            <w:tcBorders/>
-            <w:shd w:fill="auto" w:val="clear"/>
-            <w:tcMar>
-              <w:left w:w="108" w:type="dxa"/>
-            </w:tcMar>
-          </w:tcPr>
-          <w:p>
-            <w:pPr>
-              <w:pStyle w:val="Tabela"/>
-              <w:spacing w:lineRule="auto" w:line="240" w:before="120" w:after="0"/>
-              <w:jc w:val="center"/>
-              <w:rPr>
-                <w:rFonts w:ascii="Calibri" w:hAnsi="Calibri" w:eastAsia="Calibri" w:cs="Times New Roman"/>
-                <w:szCs w:val="20"/>
-                <w:lang w:eastAsia="pt-BR"/>
-              </w:rPr>
-            </w:pPr>
-            <w:r>
-              <w:rPr>
-                <w:rFonts w:eastAsia="Calibri" w:cs="Times New Roman" w:ascii="Calibri" w:hAnsi="Calibri"/>
-                <w:szCs w:val="20"/>
-                <w:lang w:eastAsia="pt-BR"/>
-              </w:rPr>
-            </w:r>
-          </w:p>
-        </w:tc>
-        <w:tc>
-          <w:tcPr>
-            <w:tcW w:w="1453" w:type="dxa"/>
-            <w:tcBorders/>
-            <w:shd w:fill="auto" w:val="clear"/>
-            <w:tcMar>
-              <w:left w:w="108" w:type="dxa"/>
-            </w:tcMar>
-          </w:tcPr>
-          <w:p>
-            <w:pPr>
-              <w:pStyle w:val="Tabela"/>
-              <w:spacing w:lineRule="auto" w:line="240" w:before="120" w:after="0"/>
-              <w:jc w:val="center"/>
-              <w:rPr>
-                <w:rFonts w:ascii="Calibri" w:hAnsi="Calibri" w:eastAsia="Calibri" w:cs="Times New Roman"/>
-                <w:szCs w:val="20"/>
-                <w:lang w:eastAsia="pt-BR"/>
-              </w:rPr>
-            </w:pPr>
-            <w:r>
-              <w:rPr>
-                <w:rFonts w:eastAsia="Calibri" w:cs="Times New Roman" w:ascii="Calibri" w:hAnsi="Calibri"/>
-                <w:szCs w:val="20"/>
-                <w:lang w:eastAsia="pt-BR"/>
-              </w:rPr>
-              <w:t>X</w:t>
-            </w:r>
-          </w:p>
-        </w:tc>
-      </w:tr>
-      <w:tr>
-        <w:trPr/>
-        <w:tc>
-          <w:tcPr>
-            <w:tcW w:w="1507" w:type="dxa"/>
-            <w:tcBorders/>
-            <w:shd w:fill="auto" w:val="clear"/>
-            <w:tcMar>
-              <w:left w:w="108" w:type="dxa"/>
-            </w:tcMar>
-          </w:tcPr>
-          <w:p>
-            <w:pPr>
-              <w:pStyle w:val="Tabela"/>
-              <w:spacing w:lineRule="auto" w:line="240" w:before="120" w:after="0"/>
-              <w:rPr>
-                <w:rFonts w:ascii="Calibri" w:hAnsi="Calibri" w:eastAsia="Calibri" w:cs="Times New Roman"/>
-                <w:szCs w:val="20"/>
-                <w:lang w:eastAsia="pt-BR"/>
-              </w:rPr>
-            </w:pPr>
-            <w:r>
-              <w:rPr>
-                <w:rFonts w:eastAsia="Calibri" w:cs="Times New Roman" w:ascii="Calibri" w:hAnsi="Calibri"/>
-                <w:szCs w:val="20"/>
-                <w:lang w:eastAsia="pt-BR"/>
-              </w:rPr>
-              <w:t>C</w:t>
-            </w:r>
-          </w:p>
-        </w:tc>
-        <w:tc>
-          <w:tcPr>
-            <w:tcW w:w="1455" w:type="dxa"/>
-            <w:tcBorders/>
-            <w:shd w:fill="auto" w:val="clear"/>
-            <w:tcMar>
-              <w:left w:w="108" w:type="dxa"/>
-            </w:tcMar>
-          </w:tcPr>
-          <w:p>
-            <w:pPr>
-              <w:pStyle w:val="Tabela"/>
-              <w:spacing w:lineRule="auto" w:line="240" w:before="120" w:after="0"/>
-              <w:jc w:val="center"/>
-              <w:rPr>
-                <w:rFonts w:ascii="Calibri" w:hAnsi="Calibri" w:eastAsia="Calibri" w:cs="Times New Roman"/>
-                <w:szCs w:val="20"/>
-                <w:lang w:eastAsia="pt-BR"/>
-              </w:rPr>
-            </w:pPr>
-            <w:r>
-              <w:rPr>
-                <w:rFonts w:eastAsia="Calibri" w:cs="Times New Roman" w:ascii="Calibri" w:hAnsi="Calibri"/>
-                <w:szCs w:val="20"/>
-                <w:lang w:eastAsia="pt-BR"/>
-              </w:rPr>
-              <w:t>X</w:t>
-            </w:r>
-          </w:p>
-        </w:tc>
-        <w:tc>
-          <w:tcPr>
-            <w:tcW w:w="1455" w:type="dxa"/>
-            <w:tcBorders/>
-            <w:shd w:fill="auto" w:val="clear"/>
-            <w:tcMar>
-              <w:left w:w="108" w:type="dxa"/>
-            </w:tcMar>
-          </w:tcPr>
-          <w:p>
-            <w:pPr>
-              <w:pStyle w:val="Tabela"/>
-              <w:spacing w:lineRule="auto" w:line="240" w:before="120" w:after="0"/>
-              <w:jc w:val="center"/>
-              <w:rPr>
-                <w:rFonts w:ascii="Calibri" w:hAnsi="Calibri" w:eastAsia="Calibri" w:cs="Times New Roman"/>
-                <w:szCs w:val="20"/>
-                <w:lang w:eastAsia="pt-BR"/>
-              </w:rPr>
-            </w:pPr>
-            <w:r>
-              <w:rPr>
-                <w:rFonts w:eastAsia="Calibri" w:cs="Times New Roman" w:ascii="Calibri" w:hAnsi="Calibri"/>
-                <w:szCs w:val="20"/>
-                <w:lang w:eastAsia="pt-BR"/>
-              </w:rPr>
-            </w:r>
-          </w:p>
-        </w:tc>
-        <w:tc>
-          <w:tcPr>
-            <w:tcW w:w="1454" w:type="dxa"/>
-            <w:tcBorders/>
-            <w:shd w:fill="auto" w:val="clear"/>
-            <w:tcMar>
-              <w:left w:w="108" w:type="dxa"/>
-            </w:tcMar>
-          </w:tcPr>
-          <w:p>
-            <w:pPr>
-              <w:pStyle w:val="Tabela"/>
-              <w:spacing w:lineRule="auto" w:line="240" w:before="120" w:after="0"/>
-              <w:jc w:val="center"/>
-              <w:rPr>
-                <w:rFonts w:ascii="Calibri" w:hAnsi="Calibri" w:eastAsia="Calibri" w:cs="Times New Roman"/>
-                <w:szCs w:val="20"/>
-                <w:lang w:eastAsia="pt-BR"/>
-              </w:rPr>
-            </w:pPr>
-            <w:r>
-              <w:rPr>
-                <w:rFonts w:eastAsia="Calibri" w:cs="Times New Roman" w:ascii="Calibri" w:hAnsi="Calibri"/>
-                <w:szCs w:val="20"/>
-                <w:lang w:eastAsia="pt-BR"/>
-              </w:rPr>
-              <w:t>X</w:t>
-            </w:r>
-          </w:p>
-        </w:tc>
-        <w:tc>
-          <w:tcPr>
-            <w:tcW w:w="1396" w:type="dxa"/>
-            <w:tcBorders/>
-            <w:shd w:fill="auto" w:val="clear"/>
-            <w:tcMar>
-              <w:left w:w="108" w:type="dxa"/>
-            </w:tcMar>
-          </w:tcPr>
-          <w:p>
-            <w:pPr>
-              <w:pStyle w:val="Tabela"/>
-              <w:spacing w:lineRule="auto" w:line="240" w:before="120" w:after="0"/>
-              <w:jc w:val="center"/>
-              <w:rPr>
-                <w:rFonts w:ascii="Calibri" w:hAnsi="Calibri" w:eastAsia="Calibri" w:cs="Times New Roman"/>
-                <w:szCs w:val="20"/>
-                <w:lang w:eastAsia="pt-BR"/>
-              </w:rPr>
-            </w:pPr>
-            <w:r>
-              <w:rPr>
-                <w:rFonts w:eastAsia="Calibri" w:cs="Times New Roman" w:ascii="Calibri" w:hAnsi="Calibri"/>
-                <w:szCs w:val="20"/>
-                <w:lang w:eastAsia="pt-BR"/>
-              </w:rPr>
-            </w:r>
-          </w:p>
-        </w:tc>
-        <w:tc>
-          <w:tcPr>
-            <w:tcW w:w="1453" w:type="dxa"/>
-            <w:tcBorders/>
-            <w:shd w:fill="auto" w:val="clear"/>
-            <w:tcMar>
-              <w:left w:w="108" w:type="dxa"/>
-            </w:tcMar>
-          </w:tcPr>
-          <w:p>
-            <w:pPr>
-              <w:pStyle w:val="Tabela"/>
-              <w:spacing w:lineRule="auto" w:line="240" w:before="120" w:after="0"/>
-              <w:jc w:val="center"/>
-              <w:rPr>
-                <w:rFonts w:ascii="Calibri" w:hAnsi="Calibri" w:eastAsia="Calibri" w:cs="Times New Roman"/>
-                <w:szCs w:val="20"/>
-                <w:lang w:eastAsia="pt-BR"/>
-              </w:rPr>
-            </w:pPr>
-            <w:r>
-              <w:rPr>
-                <w:rFonts w:eastAsia="Calibri" w:cs="Times New Roman" w:ascii="Calibri" w:hAnsi="Calibri"/>
-                <w:szCs w:val="20"/>
-                <w:lang w:eastAsia="pt-BR"/>
-              </w:rPr>
-            </w:r>
-          </w:p>
-        </w:tc>
-      </w:tr>
-      <w:tr>
-        <w:trPr/>
-        <w:tc>
-          <w:tcPr>
-            <w:tcW w:w="1507" w:type="dxa"/>
-            <w:tcBorders/>
-            <w:shd w:fill="auto" w:val="clear"/>
-            <w:tcMar>
-              <w:left w:w="108" w:type="dxa"/>
-            </w:tcMar>
-          </w:tcPr>
-          <w:p>
-            <w:pPr>
-              <w:pStyle w:val="Tabela"/>
-              <w:spacing w:lineRule="auto" w:line="240" w:before="120" w:after="0"/>
-              <w:rPr>
-                <w:rFonts w:ascii="Calibri" w:hAnsi="Calibri" w:eastAsia="Calibri" w:cs="Times New Roman"/>
-                <w:szCs w:val="20"/>
-                <w:lang w:eastAsia="pt-BR"/>
-              </w:rPr>
-            </w:pPr>
-            <w:r>
-              <w:rPr>
-                <w:rFonts w:eastAsia="Calibri" w:cs="Times New Roman" w:ascii="Calibri" w:hAnsi="Calibri"/>
-                <w:szCs w:val="20"/>
-                <w:lang w:eastAsia="pt-BR"/>
-              </w:rPr>
-              <w:t>...</w:t>
-            </w:r>
-          </w:p>
-        </w:tc>
-        <w:tc>
-          <w:tcPr>
-            <w:tcW w:w="1455" w:type="dxa"/>
-            <w:tcBorders/>
-            <w:shd w:fill="auto" w:val="clear"/>
-            <w:tcMar>
-              <w:left w:w="108" w:type="dxa"/>
-            </w:tcMar>
-          </w:tcPr>
-          <w:p>
-            <w:pPr>
-              <w:pStyle w:val="Tabela"/>
-              <w:spacing w:lineRule="auto" w:line="240" w:before="120" w:after="0"/>
-              <w:jc w:val="center"/>
-              <w:rPr>
-                <w:rFonts w:ascii="Calibri" w:hAnsi="Calibri" w:eastAsia="Calibri" w:cs="Times New Roman"/>
-                <w:szCs w:val="20"/>
-                <w:lang w:eastAsia="pt-BR"/>
-              </w:rPr>
-            </w:pPr>
-            <w:r>
-              <w:rPr>
-                <w:rFonts w:eastAsia="Calibri" w:cs="Times New Roman" w:ascii="Calibri" w:hAnsi="Calibri"/>
-                <w:szCs w:val="20"/>
-                <w:lang w:eastAsia="pt-BR"/>
-              </w:rPr>
-            </w:r>
-          </w:p>
-        </w:tc>
-        <w:tc>
-          <w:tcPr>
-            <w:tcW w:w="1455" w:type="dxa"/>
-            <w:tcBorders/>
-            <w:shd w:fill="auto" w:val="clear"/>
-            <w:tcMar>
-              <w:left w:w="108" w:type="dxa"/>
-            </w:tcMar>
-          </w:tcPr>
-          <w:p>
-            <w:pPr>
-              <w:pStyle w:val="Tabela"/>
-              <w:spacing w:lineRule="auto" w:line="240" w:before="120" w:after="0"/>
-              <w:jc w:val="center"/>
-              <w:rPr>
-                <w:rFonts w:ascii="Calibri" w:hAnsi="Calibri" w:eastAsia="Calibri" w:cs="Times New Roman"/>
-                <w:szCs w:val="20"/>
-                <w:lang w:eastAsia="pt-BR"/>
-              </w:rPr>
-            </w:pPr>
-            <w:r>
-              <w:rPr>
-                <w:rFonts w:eastAsia="Calibri" w:cs="Times New Roman" w:ascii="Calibri" w:hAnsi="Calibri"/>
-                <w:szCs w:val="20"/>
-                <w:lang w:eastAsia="pt-BR"/>
-              </w:rPr>
-            </w:r>
-          </w:p>
-        </w:tc>
-        <w:tc>
-          <w:tcPr>
-            <w:tcW w:w="1454" w:type="dxa"/>
-            <w:tcBorders/>
-            <w:shd w:fill="auto" w:val="clear"/>
-            <w:tcMar>
-              <w:left w:w="108" w:type="dxa"/>
-            </w:tcMar>
-          </w:tcPr>
-          <w:p>
-            <w:pPr>
-              <w:pStyle w:val="Tabela"/>
-              <w:spacing w:lineRule="auto" w:line="240" w:before="120" w:after="0"/>
-              <w:jc w:val="center"/>
-              <w:rPr>
-                <w:rFonts w:ascii="Calibri" w:hAnsi="Calibri" w:eastAsia="Calibri" w:cs="Times New Roman"/>
-                <w:szCs w:val="20"/>
-                <w:lang w:eastAsia="pt-BR"/>
-              </w:rPr>
-            </w:pPr>
-            <w:r>
-              <w:rPr>
-                <w:rFonts w:eastAsia="Calibri" w:cs="Times New Roman" w:ascii="Calibri" w:hAnsi="Calibri"/>
-                <w:szCs w:val="20"/>
-                <w:lang w:eastAsia="pt-BR"/>
-              </w:rPr>
-            </w:r>
-          </w:p>
-        </w:tc>
-        <w:tc>
-          <w:tcPr>
-            <w:tcW w:w="1396" w:type="dxa"/>
-            <w:tcBorders/>
-            <w:shd w:fill="auto" w:val="clear"/>
-            <w:tcMar>
-              <w:left w:w="108" w:type="dxa"/>
-            </w:tcMar>
-          </w:tcPr>
-          <w:p>
-            <w:pPr>
-              <w:pStyle w:val="Tabela"/>
-              <w:spacing w:lineRule="auto" w:line="240" w:before="120" w:after="0"/>
-              <w:jc w:val="center"/>
-              <w:rPr>
-                <w:rFonts w:ascii="Calibri" w:hAnsi="Calibri" w:eastAsia="Calibri" w:cs="Times New Roman"/>
-                <w:szCs w:val="20"/>
-                <w:lang w:eastAsia="pt-BR"/>
-              </w:rPr>
-            </w:pPr>
-            <w:r>
-              <w:rPr>
-                <w:rFonts w:eastAsia="Calibri" w:cs="Times New Roman" w:ascii="Calibri" w:hAnsi="Calibri"/>
-                <w:szCs w:val="20"/>
-                <w:lang w:eastAsia="pt-BR"/>
-              </w:rPr>
-            </w:r>
-          </w:p>
-        </w:tc>
-        <w:tc>
-          <w:tcPr>
-            <w:tcW w:w="1453" w:type="dxa"/>
-            <w:tcBorders/>
-            <w:shd w:fill="auto" w:val="clear"/>
-            <w:tcMar>
-              <w:left w:w="108" w:type="dxa"/>
-            </w:tcMar>
-          </w:tcPr>
-          <w:p>
-            <w:pPr>
-              <w:pStyle w:val="Tabela"/>
-              <w:spacing w:lineRule="auto" w:line="240" w:before="120" w:after="0"/>
-              <w:jc w:val="center"/>
-              <w:rPr>
-                <w:rFonts w:ascii="Calibri" w:hAnsi="Calibri" w:eastAsia="Calibri" w:cs="Times New Roman"/>
-                <w:szCs w:val="20"/>
-                <w:lang w:eastAsia="pt-BR"/>
-              </w:rPr>
-            </w:pPr>
-            <w:r>
-              <w:rPr>
-                <w:rFonts w:eastAsia="Calibri" w:cs="Times New Roman" w:ascii="Calibri" w:hAnsi="Calibri"/>
-                <w:szCs w:val="20"/>
-                <w:lang w:eastAsia="pt-BR"/>
-              </w:rPr>
-            </w:r>
-          </w:p>
-        </w:tc>
-      </w:tr>
-      <w:tr>
-        <w:trPr/>
-        <w:tc>
-          <w:tcPr>
-            <w:tcW w:w="1507" w:type="dxa"/>
-            <w:tcBorders/>
-            <w:shd w:fill="auto" w:val="clear"/>
-            <w:tcMar>
-              <w:left w:w="108" w:type="dxa"/>
-            </w:tcMar>
-          </w:tcPr>
-          <w:p>
-            <w:pPr>
-              <w:pStyle w:val="Tabela"/>
-              <w:spacing w:lineRule="auto" w:line="240" w:before="120" w:after="0"/>
-              <w:rPr>
-                <w:rFonts w:ascii="Calibri" w:hAnsi="Calibri" w:eastAsia="Calibri" w:cs="Times New Roman"/>
-                <w:szCs w:val="20"/>
-                <w:lang w:eastAsia="pt-BR"/>
-              </w:rPr>
-            </w:pPr>
-            <w:r>
-              <w:rPr>
-                <w:rFonts w:eastAsia="Calibri" w:cs="Times New Roman" w:ascii="Calibri" w:hAnsi="Calibri"/>
-                <w:szCs w:val="20"/>
-                <w:lang w:eastAsia="pt-BR"/>
-              </w:rPr>
-              <w:t>Z</w:t>
-            </w:r>
-          </w:p>
-        </w:tc>
-        <w:tc>
-          <w:tcPr>
-            <w:tcW w:w="1455" w:type="dxa"/>
-            <w:tcBorders/>
-            <w:shd w:fill="auto" w:val="clear"/>
-            <w:tcMar>
-              <w:left w:w="108" w:type="dxa"/>
-            </w:tcMar>
-          </w:tcPr>
-          <w:p>
-            <w:pPr>
-              <w:pStyle w:val="Tabela"/>
-              <w:spacing w:lineRule="auto" w:line="240" w:before="120" w:after="0"/>
-              <w:jc w:val="center"/>
-              <w:rPr>
-                <w:rFonts w:ascii="Calibri" w:hAnsi="Calibri" w:eastAsia="Calibri" w:cs="Times New Roman"/>
-                <w:szCs w:val="20"/>
-                <w:lang w:eastAsia="pt-BR"/>
-              </w:rPr>
-            </w:pPr>
-            <w:r>
-              <w:rPr>
-                <w:rFonts w:eastAsia="Calibri" w:cs="Times New Roman" w:ascii="Calibri" w:hAnsi="Calibri"/>
-                <w:szCs w:val="20"/>
-                <w:lang w:eastAsia="pt-BR"/>
-              </w:rPr>
-            </w:r>
-          </w:p>
-        </w:tc>
-        <w:tc>
-          <w:tcPr>
-            <w:tcW w:w="1455" w:type="dxa"/>
-            <w:tcBorders/>
-            <w:shd w:fill="auto" w:val="clear"/>
-            <w:tcMar>
-              <w:left w:w="108" w:type="dxa"/>
-            </w:tcMar>
-          </w:tcPr>
-          <w:p>
-            <w:pPr>
-              <w:pStyle w:val="Tabela"/>
-              <w:spacing w:lineRule="auto" w:line="240" w:before="120" w:after="0"/>
-              <w:jc w:val="center"/>
-              <w:rPr>
-                <w:rFonts w:ascii="Calibri" w:hAnsi="Calibri" w:eastAsia="Calibri" w:cs="Times New Roman"/>
-                <w:szCs w:val="20"/>
-                <w:lang w:eastAsia="pt-BR"/>
-              </w:rPr>
-            </w:pPr>
-            <w:r>
-              <w:rPr>
-                <w:rFonts w:eastAsia="Calibri" w:cs="Times New Roman" w:ascii="Calibri" w:hAnsi="Calibri"/>
-                <w:szCs w:val="20"/>
-                <w:lang w:eastAsia="pt-BR"/>
-              </w:rPr>
-            </w:r>
-          </w:p>
-        </w:tc>
-        <w:tc>
-          <w:tcPr>
-            <w:tcW w:w="1454" w:type="dxa"/>
-            <w:tcBorders/>
-            <w:shd w:fill="auto" w:val="clear"/>
-            <w:tcMar>
-              <w:left w:w="108" w:type="dxa"/>
-            </w:tcMar>
-          </w:tcPr>
-          <w:p>
-            <w:pPr>
-              <w:pStyle w:val="Tabela"/>
-              <w:spacing w:lineRule="auto" w:line="240" w:before="120" w:after="0"/>
-              <w:jc w:val="center"/>
-              <w:rPr>
-                <w:rFonts w:ascii="Calibri" w:hAnsi="Calibri" w:eastAsia="Calibri" w:cs="Times New Roman"/>
-                <w:szCs w:val="20"/>
-                <w:lang w:eastAsia="pt-BR"/>
-              </w:rPr>
-            </w:pPr>
-            <w:r>
-              <w:rPr>
-                <w:rFonts w:eastAsia="Calibri" w:cs="Times New Roman" w:ascii="Calibri" w:hAnsi="Calibri"/>
-                <w:szCs w:val="20"/>
-                <w:lang w:eastAsia="pt-BR"/>
-              </w:rPr>
-              <w:t>X</w:t>
-            </w:r>
-          </w:p>
-        </w:tc>
-        <w:tc>
-          <w:tcPr>
-            <w:tcW w:w="1396" w:type="dxa"/>
-            <w:tcBorders/>
-            <w:shd w:fill="auto" w:val="clear"/>
-            <w:tcMar>
-              <w:left w:w="108" w:type="dxa"/>
-            </w:tcMar>
-          </w:tcPr>
-          <w:p>
-            <w:pPr>
-              <w:pStyle w:val="Tabela"/>
-              <w:spacing w:lineRule="auto" w:line="240" w:before="120" w:after="0"/>
-              <w:jc w:val="center"/>
-              <w:rPr>
-                <w:rFonts w:ascii="Calibri" w:hAnsi="Calibri" w:eastAsia="Calibri" w:cs="Times New Roman"/>
-                <w:szCs w:val="20"/>
-                <w:lang w:eastAsia="pt-BR"/>
-              </w:rPr>
-            </w:pPr>
-            <w:r>
-              <w:rPr>
-                <w:rFonts w:eastAsia="Calibri" w:cs="Times New Roman" w:ascii="Calibri" w:hAnsi="Calibri"/>
-                <w:szCs w:val="20"/>
-                <w:lang w:eastAsia="pt-BR"/>
-              </w:rPr>
-            </w:r>
-          </w:p>
-        </w:tc>
-        <w:tc>
-          <w:tcPr>
-            <w:tcW w:w="1453" w:type="dxa"/>
-            <w:tcBorders/>
-            <w:shd w:fill="auto" w:val="clear"/>
-            <w:tcMar>
-              <w:left w:w="108" w:type="dxa"/>
-            </w:tcMar>
-          </w:tcPr>
-          <w:p>
-            <w:pPr>
-              <w:pStyle w:val="Tabela"/>
-              <w:spacing w:lineRule="auto" w:line="240" w:before="120" w:after="0"/>
-              <w:jc w:val="center"/>
-              <w:rPr>
-                <w:rFonts w:ascii="Calibri" w:hAnsi="Calibri" w:eastAsia="Calibri" w:cs="Times New Roman"/>
-                <w:szCs w:val="20"/>
-                <w:lang w:eastAsia="pt-BR"/>
-              </w:rPr>
-            </w:pPr>
-            <w:r>
-              <w:rPr>
-                <w:rFonts w:eastAsia="Calibri" w:cs="Times New Roman" w:ascii="Calibri" w:hAnsi="Calibri"/>
-                <w:szCs w:val="20"/>
-                <w:lang w:eastAsia="pt-BR"/>
-              </w:rPr>
-            </w:r>
-          </w:p>
-        </w:tc>
-      </w:tr>
-    </w:tbl>
+        <w:ind w:hanging="0"/>
+        <w:rPr/>
+      </w:pPr>
+      <w:r>
+        <w:rPr/>
+        <w:tab/>
+      </w:r>
+      <w:r>
+        <w:rPr/>
+        <w:t>O sistema dos softwares exemplificados são principalmente desenvolvidos em linguagem Python e também utilizam recursos disponibilizados por Javascript e Node.js para apresentar as informações tratadas pelos softwares no navegador do cliente.</w:t>
+      </w:r>
+    </w:p>
+    <w:p>
+      <w:pPr>
+        <w:pStyle w:val="Ttulo2"/>
+        <w:numPr>
+          <w:ilvl w:val="1"/>
+          <w:numId w:val="2"/>
+        </w:numPr>
+        <w:rPr/>
+      </w:pPr>
+      <w:bookmarkStart w:id="27" w:name="_Toc438249399"/>
+      <w:bookmarkEnd w:id="27"/>
+      <w:r>
+        <w:rPr/>
+        <w:t>Levantamento de Requisitos</w:t>
+      </w:r>
+    </w:p>
+    <w:p>
+      <w:pPr>
+        <w:pStyle w:val="Normal"/>
+        <w:rPr/>
+      </w:pPr>
+      <w:r>
+        <w:rPr/>
+        <w:t>Esta seção apresenta o levantamento de requisitos da solução proposta para o desenvolvimento.</w:t>
+      </w:r>
+    </w:p>
     <w:p>
       <w:pPr>
         <w:pStyle w:val="Ttulo3"/>
@@ -3681,31 +3739,62 @@
           <w:ilvl w:val="2"/>
           <w:numId w:val="2"/>
         </w:numPr>
-        <w:rPr>
-          <w:color w:val="00B050"/>
-        </w:rPr>
-      </w:pPr>
-      <w:bookmarkStart w:id="32" w:name="_Toc438249397"/>
-      <w:bookmarkEnd w:id="32"/>
-      <w:r>
-        <w:rPr>
-          <w:color w:val="00B050"/>
-        </w:rPr>
-        <w:t>Solução 1</w:t>
+        <w:rPr/>
+      </w:pPr>
+      <w:bookmarkStart w:id="28" w:name="_Toc438249400"/>
+      <w:bookmarkEnd w:id="28"/>
+      <w:r>
+        <w:rPr/>
+        <w:t>Definição dos Stakeholders</w:t>
       </w:r>
     </w:p>
     <w:p>
       <w:pPr>
         <w:pStyle w:val="Normal"/>
-        <w:rPr>
-          <w:color w:val="00B050"/>
-        </w:rPr>
-      </w:pPr>
-      <w:r>
-        <w:rPr>
-          <w:color w:val="00B050"/>
-        </w:rPr>
-        <w:t>Características, vantagens, desvantagens, imagens, etc.</w:t>
+        <w:rPr/>
+      </w:pPr>
+      <w:r>
+        <w:rPr>
+          <w:u w:val="single"/>
+        </w:rPr>
+        <w:t>Desenvolvedor</w:t>
+      </w:r>
+      <w:r>
+        <w:rPr/>
+        <w:t xml:space="preserve">: Gabriel Dornelas, estudante de Análise e Desenvolvimento de Sistemas - FATEC SJC, </w:t>
+      </w:r>
+      <w:r>
+        <w:rPr>
+          <w:u w:val="single"/>
+        </w:rPr>
+        <w:t>orientador</w:t>
+      </w:r>
+      <w:r>
+        <w:rPr/>
+        <w:t xml:space="preserve">: Leônidas Melo, professor em FATEC SJC, </w:t>
+      </w:r>
+      <w:r>
+        <w:rPr>
+          <w:u w:val="single"/>
+        </w:rPr>
+        <w:t>especialista consultado</w:t>
+      </w:r>
+      <w:r>
+        <w:rPr/>
+        <w:t xml:space="preserve">: Diogo Branquinho, dono da empresa TecSus e </w:t>
+      </w:r>
+      <w:r>
+        <w:rPr>
+          <w:u w:val="single"/>
+        </w:rPr>
+        <w:t>usuário final</w:t>
+      </w:r>
+      <w:r>
+        <w:rPr/>
+        <w:t>: professores que utilizam sensores que precisem de monitoramento e gerenciamento.</w:t>
+      </w:r>
+      <w:r>
+        <w:br w:type="page"/>
       </w:r>
     </w:p>
     <w:p>
@@ -3715,57 +3804,563 @@
           <w:ilvl w:val="2"/>
           <w:numId w:val="2"/>
         </w:numPr>
-        <w:rPr>
-          <w:color w:val="00B050"/>
-        </w:rPr>
-      </w:pPr>
-      <w:bookmarkStart w:id="33" w:name="_Toc438249398"/>
-      <w:bookmarkEnd w:id="33"/>
-      <w:r>
-        <w:rPr>
-          <w:color w:val="00B050"/>
-        </w:rPr>
-        <w:t>Solução N</w:t>
+        <w:rPr/>
+      </w:pPr>
+      <w:bookmarkStart w:id="29" w:name="_Toc438249401"/>
+      <w:bookmarkEnd w:id="29"/>
+      <w:r>
+        <w:rPr/>
+        <w:t xml:space="preserve">Metodologia Utilizada - </w:t>
+      </w:r>
+      <w:r>
+        <w:rPr/>
+        <w:t>Lean</w:t>
       </w:r>
     </w:p>
     <w:p>
       <w:pPr>
         <w:pStyle w:val="Normal"/>
-        <w:rPr>
-          <w:color w:val="00B050"/>
-        </w:rPr>
-      </w:pPr>
-      <w:r>
-        <w:rPr>
-          <w:color w:val="00B050"/>
-        </w:rPr>
-        <w:t>...</w:t>
-      </w:r>
-    </w:p>
-    <w:p>
-      <w:pPr>
-        <w:pStyle w:val="Ttulo2"/>
+        <w:rPr/>
+      </w:pPr>
+      <w:r>
+        <w:rPr/>
+        <w:t xml:space="preserve">O </w:t>
+      </w:r>
+      <w:r>
+        <w:rPr>
+          <w:rFonts w:ascii="Times New Roman" w:hAnsi="Times New Roman"/>
+          <w:b w:val="false"/>
+          <w:i w:val="false"/>
+          <w:caps w:val="false"/>
+          <w:smallCaps w:val="false"/>
+          <w:color w:val="000000"/>
+          <w:spacing w:val="0"/>
+          <w:sz w:val="24"/>
+          <w:szCs w:val="24"/>
+        </w:rPr>
+        <w:t>termo lean deve ser entendido como “enxuto”. Ou seja, trata-se de um método que institui o uso de nada além do que os recursos necessários para a realização de um determinado trabalho, etapa ou processo, evitando desperdícios.</w:t>
+      </w:r>
+    </w:p>
+    <w:p>
+      <w:pPr>
+        <w:pStyle w:val="Normal"/>
+        <w:rPr>
+          <w:rFonts w:ascii="Times New Roman" w:hAnsi="Times New Roman"/>
+          <w:b w:val="false"/>
+          <w:i w:val="false"/>
+          <w:caps w:val="false"/>
+          <w:smallCaps w:val="false"/>
+          <w:color w:val="000000"/>
+          <w:spacing w:val="0"/>
+          <w:sz w:val="24"/>
+        </w:rPr>
+      </w:pPr>
+      <w:r>
+        <w:rPr>
+          <w:rFonts w:ascii="Times New Roman" w:hAnsi="Times New Roman"/>
+          <w:b w:val="false"/>
+          <w:i w:val="false"/>
+          <w:caps w:val="false"/>
+          <w:smallCaps w:val="false"/>
+          <w:color w:val="000000"/>
+          <w:spacing w:val="0"/>
+          <w:sz w:val="24"/>
+          <w:szCs w:val="24"/>
+        </w:rPr>
+        <w:t xml:space="preserve">Um dos grandes méritos da cultura lean é  ajudar a colocar novos produtos no mercado. </w:t>
+      </w:r>
+      <w:r>
+        <w:rPr>
+          <w:rFonts w:ascii="Times New Roman" w:hAnsi="Times New Roman"/>
+          <w:b w:val="false"/>
+          <w:i w:val="false"/>
+          <w:caps w:val="false"/>
+          <w:smallCaps w:val="false"/>
+          <w:color w:val="000000"/>
+          <w:spacing w:val="0"/>
+          <w:sz w:val="24"/>
+          <w:szCs w:val="24"/>
+        </w:rPr>
+        <w:t>O</w:t>
+      </w:r>
+      <w:r>
+        <w:rPr>
+          <w:rFonts w:ascii="Times New Roman" w:hAnsi="Times New Roman"/>
+          <w:b w:val="false"/>
+          <w:i w:val="false"/>
+          <w:caps w:val="false"/>
+          <w:smallCaps w:val="false"/>
+          <w:color w:val="000000"/>
+          <w:spacing w:val="0"/>
+          <w:sz w:val="24"/>
+          <w:szCs w:val="24"/>
+        </w:rPr>
+        <w:t xml:space="preserve"> método está apoiado em três importantes pilares:</w:t>
+      </w:r>
+    </w:p>
+    <w:p>
+      <w:pPr>
+        <w:pStyle w:val="Normal"/>
         <w:numPr>
-          <w:ilvl w:val="1"/>
-          <w:numId w:val="2"/>
+          <w:ilvl w:val="0"/>
+          <w:numId w:val="4"/>
         </w:numPr>
         <w:rPr/>
       </w:pPr>
-      <w:bookmarkStart w:id="34" w:name="_Toc438249399"/>
-      <w:bookmarkEnd w:id="34"/>
-      <w:r>
-        <w:rPr/>
-        <w:t>Levantamento de Requisitos</w:t>
+      <w:r>
+        <w:rPr>
+          <w:rStyle w:val="Nfaseforte"/>
+          <w:rFonts w:ascii="Times New Roman" w:hAnsi="Times New Roman"/>
+          <w:i w:val="false"/>
+          <w:caps w:val="false"/>
+          <w:smallCaps w:val="false"/>
+          <w:color w:val="000000"/>
+          <w:spacing w:val="0"/>
+          <w:sz w:val="24"/>
+          <w:szCs w:val="24"/>
+        </w:rPr>
+        <w:t>Enxugue o modelo de negócio com o Canvas →</w:t>
+      </w:r>
+      <w:r>
+        <w:rPr>
+          <w:rStyle w:val="Nfaseforte"/>
+          <w:rFonts w:ascii="Times New Roman" w:hAnsi="Times New Roman"/>
+          <w:i w:val="false"/>
+          <w:caps w:val="false"/>
+          <w:smallCaps w:val="false"/>
+          <w:color w:val="000000"/>
+          <w:spacing w:val="0"/>
+          <w:sz w:val="24"/>
+          <w:szCs w:val="24"/>
+        </w:rPr>
+        <w:t xml:space="preserve"> </w:t>
+      </w:r>
+      <w:r>
+        <w:rPr>
+          <w:rFonts w:ascii="Times New Roman" w:hAnsi="Times New Roman"/>
+          <w:b w:val="false"/>
+          <w:i w:val="false"/>
+          <w:caps w:val="false"/>
+          <w:smallCaps w:val="false"/>
+          <w:color w:val="000000"/>
+          <w:spacing w:val="0"/>
+          <w:sz w:val="24"/>
+          <w:szCs w:val="24"/>
+        </w:rPr>
+        <w:t>Inicialmente</w:t>
+      </w:r>
+      <w:r>
+        <w:rPr>
+          <w:rFonts w:ascii="Times New Roman" w:hAnsi="Times New Roman"/>
+          <w:b w:val="false"/>
+          <w:i w:val="false"/>
+          <w:caps w:val="false"/>
+          <w:smallCaps w:val="false"/>
+          <w:color w:val="000000"/>
+          <w:spacing w:val="0"/>
+          <w:sz w:val="24"/>
+          <w:szCs w:val="24"/>
+        </w:rPr>
+        <w:t xml:space="preserve"> não há nada além de hipóteses que precisam ser comprovadas. Assim sendo, em vez de consolidar um longo relatório de plano de negócios, utiliz</w:t>
+      </w:r>
+      <w:r>
+        <w:rPr>
+          <w:rFonts w:ascii="Times New Roman" w:hAnsi="Times New Roman"/>
+          <w:b w:val="false"/>
+          <w:i w:val="false"/>
+          <w:caps w:val="false"/>
+          <w:smallCaps w:val="false"/>
+          <w:color w:val="000000"/>
+          <w:spacing w:val="0"/>
+          <w:sz w:val="24"/>
+          <w:szCs w:val="24"/>
+        </w:rPr>
+        <w:t>a-se</w:t>
+      </w:r>
+      <w:r>
+        <w:rPr>
+          <w:rFonts w:ascii="Times New Roman" w:hAnsi="Times New Roman"/>
+          <w:b w:val="false"/>
+          <w:i w:val="false"/>
+          <w:caps w:val="false"/>
+          <w:smallCaps w:val="false"/>
+          <w:color w:val="000000"/>
+          <w:spacing w:val="0"/>
+          <w:sz w:val="24"/>
+          <w:szCs w:val="24"/>
+        </w:rPr>
+        <w:t xml:space="preserve"> uma ferramenta chamada Canvas para montar o seu business mode</w:t>
+      </w:r>
+      <w:r>
+        <w:rPr>
+          <w:rFonts w:ascii="Times New Roman" w:hAnsi="Times New Roman"/>
+          <w:b w:val="false"/>
+          <w:i w:val="false"/>
+          <w:caps w:val="false"/>
+          <w:smallCaps w:val="false"/>
+          <w:color w:val="000000"/>
+          <w:spacing w:val="0"/>
+          <w:sz w:val="24"/>
+          <w:szCs w:val="24"/>
+        </w:rPr>
+        <w:t>l</w:t>
+      </w:r>
+      <w:r>
+        <w:rPr>
+          <w:rFonts w:ascii="Times New Roman" w:hAnsi="Times New Roman"/>
+          <w:b w:val="false"/>
+          <w:i w:val="false"/>
+          <w:caps w:val="false"/>
+          <w:smallCaps w:val="false"/>
+          <w:color w:val="000000"/>
+          <w:spacing w:val="0"/>
+          <w:sz w:val="24"/>
+          <w:szCs w:val="24"/>
+        </w:rPr>
+        <w:t xml:space="preserve">, trata-se de um diagrama que mostra como </w:t>
+      </w:r>
+      <w:r>
+        <w:rPr>
+          <w:rFonts w:ascii="Times New Roman" w:hAnsi="Times New Roman"/>
+          <w:b w:val="false"/>
+          <w:i w:val="false"/>
+          <w:caps w:val="false"/>
+          <w:smallCaps w:val="false"/>
+          <w:color w:val="000000"/>
+          <w:spacing w:val="0"/>
+          <w:sz w:val="24"/>
+          <w:szCs w:val="24"/>
+        </w:rPr>
+        <w:t>se</w:t>
+      </w:r>
+      <w:r>
+        <w:rPr>
+          <w:rFonts w:ascii="Times New Roman" w:hAnsi="Times New Roman"/>
+          <w:b w:val="false"/>
+          <w:i w:val="false"/>
+          <w:caps w:val="false"/>
+          <w:smallCaps w:val="false"/>
+          <w:color w:val="000000"/>
+          <w:spacing w:val="0"/>
+          <w:sz w:val="24"/>
+          <w:szCs w:val="24"/>
+        </w:rPr>
+        <w:t xml:space="preserve"> cria valor para os </w:t>
+      </w:r>
+      <w:r>
+        <w:rPr>
+          <w:rFonts w:ascii="Times New Roman" w:hAnsi="Times New Roman"/>
+          <w:b w:val="false"/>
+          <w:i w:val="false"/>
+          <w:caps w:val="false"/>
+          <w:smallCaps w:val="false"/>
+          <w:color w:val="000000"/>
+          <w:spacing w:val="0"/>
+          <w:sz w:val="24"/>
+          <w:szCs w:val="24"/>
+        </w:rPr>
+        <w:t>stakeholders.</w:t>
       </w:r>
     </w:p>
     <w:p>
       <w:pPr>
         <w:pStyle w:val="Normal"/>
-        <w:rPr/>
-      </w:pPr>
-      <w:r>
-        <w:rPr/>
-        <w:t>Esta seção apresenta o levantamento de requisitos da solução proposta para o desenvolvimento.</w:t>
+        <w:widowControl/>
+        <w:numPr>
+          <w:ilvl w:val="0"/>
+          <w:numId w:val="4"/>
+        </w:numPr>
+        <w:bidi w:val="0"/>
+        <w:spacing w:lineRule="auto" w:line="360" w:before="0" w:after="0"/>
+        <w:jc w:val="both"/>
+        <w:rPr/>
+      </w:pPr>
+      <w:r>
+        <w:rPr>
+          <w:rStyle w:val="Nfaseforte"/>
+          <w:rFonts w:ascii="Times New Roman" w:hAnsi="Times New Roman"/>
+          <w:i w:val="false"/>
+          <w:caps w:val="false"/>
+          <w:smallCaps w:val="false"/>
+          <w:color w:val="000000"/>
+          <w:spacing w:val="0"/>
+          <w:sz w:val="24"/>
+          <w:szCs w:val="24"/>
+        </w:rPr>
+        <w:t xml:space="preserve">Testar as possibilidades com o Customer Development → </w:t>
+      </w:r>
+      <w:r>
+        <w:rPr>
+          <w:rStyle w:val="Nfaseforte"/>
+          <w:rFonts w:ascii="Times New Roman" w:hAnsi="Times New Roman"/>
+          <w:b w:val="false"/>
+          <w:i w:val="false"/>
+          <w:caps w:val="false"/>
+          <w:smallCaps w:val="false"/>
+          <w:color w:val="000000"/>
+          <w:spacing w:val="0"/>
+          <w:sz w:val="24"/>
+          <w:szCs w:val="24"/>
+        </w:rPr>
+        <w:t>Após estruturar com o Canvas, serão testadas as hipóteses com uma abordagem chamada de “desenvolvimento com clientes”, ou customer development. Informações com os stakeholders foram trocadas e suas opiniões sobre todo e qualquer elemento do modelo de negócios coletadas, definindo assim as características do projeto.</w:t>
+      </w:r>
+    </w:p>
+    <w:p>
+      <w:pPr>
+        <w:pStyle w:val="Normal"/>
+        <w:widowControl/>
+        <w:numPr>
+          <w:ilvl w:val="0"/>
+          <w:numId w:val="4"/>
+        </w:numPr>
+        <w:bidi w:val="0"/>
+        <w:spacing w:lineRule="auto" w:line="360" w:before="0" w:after="0"/>
+        <w:jc w:val="both"/>
+        <w:rPr/>
+      </w:pPr>
+      <w:r>
+        <w:rPr>
+          <w:rStyle w:val="Nfaseforte"/>
+          <w:rFonts w:ascii="Times New Roman" w:hAnsi="Times New Roman"/>
+          <w:i w:val="false"/>
+          <w:caps w:val="false"/>
+          <w:smallCaps w:val="false"/>
+          <w:color w:val="000000"/>
+          <w:spacing w:val="0"/>
+          <w:sz w:val="24"/>
+          <w:szCs w:val="24"/>
+        </w:rPr>
+        <w:t xml:space="preserve">Adotar um desenvolvimento ágil → </w:t>
+      </w:r>
+      <w:r>
+        <w:rPr>
+          <w:rStyle w:val="Nfaseforte"/>
+          <w:rFonts w:ascii="Times New Roman" w:hAnsi="Times New Roman"/>
+          <w:b w:val="false"/>
+          <w:i w:val="false"/>
+          <w:caps w:val="false"/>
+          <w:smallCaps w:val="false"/>
+          <w:color w:val="000000"/>
+          <w:spacing w:val="0"/>
+          <w:sz w:val="24"/>
+          <w:szCs w:val="24"/>
+        </w:rPr>
+        <w:t>Prática que acompanha o desenvolvimento com o usuário final. No desenvolvimento ágil, não há perda de tempo ou de recursos, pois o produto é desenvolvido de forma iterativa e incremental até seu desfecho.</w:t>
+      </w:r>
+    </w:p>
+    <w:p>
+      <w:pPr>
+        <w:pStyle w:val="Normal"/>
+        <w:widowControl/>
+        <w:bidi w:val="0"/>
+        <w:spacing w:lineRule="auto" w:line="360" w:before="0" w:after="0"/>
+        <w:jc w:val="both"/>
+        <w:rPr/>
+      </w:pPr>
+      <w:r>
+        <w:rPr/>
+      </w:r>
+      <w:r>
+        <w:br w:type="page"/>
+      </w:r>
+      <w:r>
+        <mc:AlternateContent>
+          <mc:Choice Requires="wps">
+            <w:drawing>
+              <wp:anchor behindDoc="0" distT="0" distB="0" distL="0" distR="0" simplePos="0" locked="0" layoutInCell="1" allowOverlap="1" relativeHeight="8">
+                <wp:simplePos x="0" y="0"/>
+                <wp:positionH relativeFrom="column">
+                  <wp:align>center</wp:align>
+                </wp:positionH>
+                <wp:positionV relativeFrom="paragraph">
+                  <wp:align>top</wp:align>
+                </wp:positionV>
+                <wp:extent cx="3590925" cy="4291965"/>
+                <wp:effectExtent l="0" t="0" r="0" b="0"/>
+                <wp:wrapSquare wrapText="largest"/>
+                <wp:docPr id="10" name="Quadro4"/>
+                <a:graphic xmlns:a="http://schemas.openxmlformats.org/drawingml/2006/main">
+                  <a:graphicData uri="http://schemas.microsoft.com/office/word/2010/wordprocessingShape">
+                    <wps:wsp>
+                      <wps:cNvSpPr txBox="1"/>
+                      <wps:spPr>
+                        <a:xfrm>
+                          <a:off x="0" y="0"/>
+                          <a:ext cx="3590925" cy="4291965"/>
+                        </a:xfrm>
+                        <a:prstGeom prst="rect"/>
+                      </wps:spPr>
+                      <wps:txbx>
+                        <w:txbxContent>
+                          <w:p>
+                            <w:pPr>
+                              <w:pStyle w:val="Figura"/>
+                              <w:spacing w:before="120" w:after="120"/>
+                              <w:ind w:hanging="0"/>
+                              <w:rPr/>
+                            </w:pPr>
+                            <w:r>
+                              <w:rPr/>
+                              <w:drawing>
+                                <wp:inline distT="0" distB="0" distL="0" distR="0">
+                                  <wp:extent cx="3590925" cy="3952875"/>
+                                  <wp:effectExtent l="0" t="0" r="0" b="0"/>
+                                  <wp:docPr id="11" name="Figura4" descr=""/>
+                                  <wp:cNvGraphicFramePr>
+                                    <a:graphicFrameLocks xmlns:a="http://schemas.openxmlformats.org/drawingml/2006/main" noChangeAspect="1"/>
+                                  </wp:cNvGraphicFramePr>
+                                  <a:graphic xmlns:a="http://schemas.openxmlformats.org/drawingml/2006/main">
+                                    <a:graphicData uri="http://schemas.openxmlformats.org/drawingml/2006/picture">
+                                      <pic:pic xmlns:pic="http://schemas.openxmlformats.org/drawingml/2006/picture">
+                                        <pic:nvPicPr>
+                                          <pic:cNvPr id="11" name="Figura4" descr=""/>
+                                          <pic:cNvPicPr>
+                                            <a:picLocks noChangeAspect="1" noChangeArrowheads="1"/>
+                                          </pic:cNvPicPr>
+                                        </pic:nvPicPr>
+                                        <pic:blipFill>
+                                          <a:blip r:embed="rId6"/>
+                                          <a:stretch>
+                                            <a:fillRect/>
+                                          </a:stretch>
+                                        </pic:blipFill>
+                                        <pic:spPr bwMode="auto">
+                                          <a:xfrm>
+                                            <a:off x="0" y="0"/>
+                                            <a:ext cx="3590925" cy="3952875"/>
+                                          </a:xfrm>
+                                          <a:prstGeom prst="rect">
+                                            <a:avLst/>
+                                          </a:prstGeom>
+                                        </pic:spPr>
+                                      </pic:pic>
+                                    </a:graphicData>
+                                  </a:graphic>
+                                </wp:inline>
+                              </w:drawing>
+                            </w:r>
+                            <w:r>
+                              <w:rPr/>
+                              <w:br/>
+                              <w:t xml:space="preserve">Figura </w:t>
+                            </w:r>
+                            <w:r>
+                              <w:rPr/>
+                              <w:fldChar w:fldCharType="begin"/>
+                            </w:r>
+                            <w:r>
+                              <w:instrText> SEQ Figura \* ARABIC </w:instrText>
+                            </w:r>
+                            <w:r>
+                              <w:fldChar w:fldCharType="separate"/>
+                            </w:r>
+                            <w:r>
+                              <w:t>4</w:t>
+                            </w:r>
+                            <w:r>
+                              <w:fldChar w:fldCharType="end"/>
+                            </w:r>
+                            <w:r>
+                              <w:rPr/>
+                              <w:t>: Metodologia Lean</w:t>
+                            </w:r>
+                          </w:p>
+                        </w:txbxContent>
+                      </wps:txbx>
+                      <wps:bodyPr anchor="t" lIns="0" tIns="0" rIns="0" bIns="0">
+                        <a:noAutofit/>
+                      </wps:bodyPr>
+                    </wps:wsp>
+                  </a:graphicData>
+                </a:graphic>
+              </wp:anchor>
+            </w:drawing>
+          </mc:Choice>
+          <mc:Fallback>
+            <w:pict>
+              <v:rect style="position:absolute;rotation:0;width:282.75pt;height:337.95pt;mso-wrap-distance-left:0pt;mso-wrap-distance-right:0pt;mso-wrap-distance-top:0pt;mso-wrap-distance-bottom:0pt;margin-top:-6.25pt;mso-position-vertical:top;mso-position-vertical-relative:text;margin-left:71.25pt;mso-position-horizontal:center;mso-position-horizontal-relative:text">
+                <v:textbox inset="0in,0in,0in,0in">
+                  <w:txbxContent>
+                    <w:p>
+                      <w:pPr>
+                        <w:pStyle w:val="Figura"/>
+                        <w:spacing w:before="120" w:after="120"/>
+                        <w:ind w:hanging="0"/>
+                        <w:rPr/>
+                      </w:pPr>
+                      <w:r>
+                        <w:rPr/>
+                        <w:drawing>
+                          <wp:inline distT="0" distB="0" distL="0" distR="0">
+                            <wp:extent cx="3590925" cy="3952875"/>
+                            <wp:effectExtent l="0" t="0" r="0" b="0"/>
+                            <wp:docPr id="12" name="Figura4" descr=""/>
+                            <wp:cNvGraphicFramePr>
+                              <a:graphicFrameLocks xmlns:a="http://schemas.openxmlformats.org/drawingml/2006/main" noChangeAspect="1"/>
+                            </wp:cNvGraphicFramePr>
+                            <a:graphic xmlns:a="http://schemas.openxmlformats.org/drawingml/2006/main">
+                              <a:graphicData uri="http://schemas.openxmlformats.org/drawingml/2006/picture">
+                                <pic:pic xmlns:pic="http://schemas.openxmlformats.org/drawingml/2006/picture">
+                                  <pic:nvPicPr>
+                                    <pic:cNvPr id="12" name="Figura4" descr=""/>
+                                    <pic:cNvPicPr>
+                                      <a:picLocks noChangeAspect="1" noChangeArrowheads="1"/>
+                                    </pic:cNvPicPr>
+                                  </pic:nvPicPr>
+                                  <pic:blipFill>
+                                    <a:blip r:embed="rId6"/>
+                                    <a:stretch>
+                                      <a:fillRect/>
+                                    </a:stretch>
+                                  </pic:blipFill>
+                                  <pic:spPr bwMode="auto">
+                                    <a:xfrm>
+                                      <a:off x="0" y="0"/>
+                                      <a:ext cx="3590925" cy="3952875"/>
+                                    </a:xfrm>
+                                    <a:prstGeom prst="rect">
+                                      <a:avLst/>
+                                    </a:prstGeom>
+                                  </pic:spPr>
+                                </pic:pic>
+                              </a:graphicData>
+                            </a:graphic>
+                          </wp:inline>
+                        </w:drawing>
+                      </w:r>
+                      <w:r>
+                        <w:rPr/>
+                        <w:br/>
+                        <w:t xml:space="preserve">Figura </w:t>
+                      </w:r>
+                      <w:r>
+                        <w:rPr/>
+                        <w:fldChar w:fldCharType="begin"/>
+                      </w:r>
+                      <w:r>
+                        <w:instrText> SEQ Figura \* ARABIC </w:instrText>
+                      </w:r>
+                      <w:r>
+                        <w:fldChar w:fldCharType="separate"/>
+                      </w:r>
+                      <w:r>
+                        <w:t>4</w:t>
+                      </w:r>
+                      <w:r>
+                        <w:fldChar w:fldCharType="end"/>
+                      </w:r>
+                      <w:r>
+                        <w:rPr/>
+                        <w:t>: Metodologia Lean</w:t>
+                      </w:r>
+                    </w:p>
+                  </w:txbxContent>
+                </v:textbox>
+                <w10:wrap type="square" side="largest"/>
+              </v:rect>
+            </w:pict>
+          </mc:Fallback>
+        </mc:AlternateContent>
       </w:r>
     </w:p>
     <w:p>
@@ -3777,65 +4372,93 @@
         </w:numPr>
         <w:rPr/>
       </w:pPr>
-      <w:bookmarkStart w:id="35" w:name="_Toc438249400"/>
-      <w:bookmarkEnd w:id="35"/>
-      <w:r>
-        <w:rPr/>
-        <w:t>Definição dos Stakeholders</w:t>
+      <w:bookmarkStart w:id="30" w:name="_Toc438249402"/>
+      <w:bookmarkEnd w:id="30"/>
+      <w:r>
+        <w:rPr/>
+        <w:t>Requisitos Funcionais</w:t>
       </w:r>
     </w:p>
     <w:p>
       <w:pPr>
         <w:pStyle w:val="Normal"/>
-        <w:rPr/>
-      </w:pPr>
-      <w:r>
-        <w:rPr>
-          <w:u w:val="single"/>
-        </w:rPr>
-        <w:t>Desenvolvedor</w:t>
-      </w:r>
-      <w:r>
-        <w:rPr/>
-        <w:t xml:space="preserve">: Gabriel Dornelas, estudante de Análise e Desenvolvimento de Sistemas - FATEC SJC, </w:t>
-      </w:r>
-      <w:r>
-        <w:rPr>
-          <w:u w:val="single"/>
-        </w:rPr>
-        <w:t>orientador</w:t>
-      </w:r>
-      <w:r>
-        <w:rPr/>
-        <w:t xml:space="preserve">: </w:t>
-      </w:r>
-      <w:r>
-        <w:rPr/>
-        <w:t>Leônidas</w:t>
-      </w:r>
-      <w:r>
-        <w:rPr/>
-        <w:t xml:space="preserve"> Melo, professor em FATEC SJC, </w:t>
-      </w:r>
-      <w:r>
-        <w:rPr>
-          <w:u w:val="single"/>
-        </w:rPr>
-        <w:t>especialista consultado</w:t>
-      </w:r>
-      <w:r>
-        <w:rPr/>
-        <w:t xml:space="preserve">: Diogo Branquinho, dono da empresa TecSus e </w:t>
-      </w:r>
-      <w:r>
-        <w:rPr>
-          <w:u w:val="single"/>
-        </w:rPr>
-        <w:t>usuário final</w:t>
-      </w:r>
-      <w:r>
-        <w:rPr/>
-        <w:t>: professores que utilizam sensores que precisem de monitoramento e gerenciamento.</w:t>
+        <w:rPr>
+          <w:color w:val="00B050"/>
+        </w:rPr>
+      </w:pPr>
+      <w:r>
+        <w:rPr>
+          <w:color w:val="00B050"/>
+        </w:rPr>
+        <w:t>Apresentar todos os requisitos funcionais levantados. Podem-se utilizar casos de uso, User Stories, Anatomia de Sistemas, etc. Cada requisito deve ser detalhado com protótipos (wireframes), testes de aceitação, etc.</w:t>
+      </w:r>
+    </w:p>
+    <w:p>
+      <w:pPr>
+        <w:pStyle w:val="Ttulo4"/>
+        <w:numPr>
+          <w:ilvl w:val="3"/>
+          <w:numId w:val="2"/>
+        </w:numPr>
+        <w:rPr>
+          <w:color w:val="00B050"/>
+        </w:rPr>
+      </w:pPr>
+      <w:bookmarkStart w:id="31" w:name="_Toc438249403"/>
+      <w:bookmarkEnd w:id="31"/>
+      <w:r>
+        <w:rPr>
+          <w:color w:val="00B050"/>
+        </w:rPr>
+        <w:t>Requisito 1</w:t>
+      </w:r>
+    </w:p>
+    <w:p>
+      <w:pPr>
+        <w:pStyle w:val="Normal"/>
+        <w:rPr>
+          <w:color w:val="00B050"/>
+        </w:rPr>
+      </w:pPr>
+      <w:r>
+        <w:rPr>
+          <w:color w:val="00B050"/>
+        </w:rPr>
+        <w:t>...</w:t>
+      </w:r>
+    </w:p>
+    <w:p>
+      <w:pPr>
+        <w:pStyle w:val="Ttulo4"/>
+        <w:numPr>
+          <w:ilvl w:val="3"/>
+          <w:numId w:val="2"/>
+        </w:numPr>
+        <w:rPr>
+          <w:color w:val="00B050"/>
+        </w:rPr>
+      </w:pPr>
+      <w:bookmarkStart w:id="32" w:name="_Toc438249404"/>
+      <w:bookmarkEnd w:id="32"/>
+      <w:r>
+        <w:rPr>
+          <w:color w:val="00B050"/>
+        </w:rPr>
+        <w:t>Requisito N</w:t>
+      </w:r>
+    </w:p>
+    <w:p>
+      <w:pPr>
+        <w:pStyle w:val="Normal"/>
+        <w:rPr>
+          <w:color w:val="00B050"/>
+        </w:rPr>
+      </w:pPr>
+      <w:r>
+        <w:rPr>
+          <w:color w:val="00B050"/>
+        </w:rPr>
+        <w:t>...</w:t>
       </w:r>
     </w:p>
     <w:p>
@@ -3847,11 +4470,11 @@
         </w:numPr>
         <w:rPr/>
       </w:pPr>
-      <w:bookmarkStart w:id="36" w:name="_Toc438249401"/>
-      <w:bookmarkEnd w:id="36"/>
-      <w:r>
-        <w:rPr/>
-        <w:t>Metodologia Utilizada</w:t>
+      <w:bookmarkStart w:id="33" w:name="_Toc438249405"/>
+      <w:bookmarkEnd w:id="33"/>
+      <w:r>
+        <w:rPr/>
+        <w:t>Requisitos Não Funcionais</w:t>
       </w:r>
     </w:p>
     <w:p>
@@ -3859,42 +4482,13 @@
         <w:pStyle w:val="Normal"/>
         <w:rPr>
           <w:color w:val="00B050"/>
-          <w:u w:val="single"/>
-        </w:rPr>
-      </w:pPr>
-      <w:r>
-        <w:rPr/>
-        <w:t>Utilizando o método lean para o desenvolvimento do projeto para que as entregas sejam feitas somente com os aspectos necessários, removendo features desnecessários ou sobressalentes.</w:t>
-      </w:r>
-    </w:p>
-    <w:p>
-      <w:pPr>
-        <w:pStyle w:val="Ttulo3"/>
-        <w:numPr>
-          <w:ilvl w:val="2"/>
-          <w:numId w:val="2"/>
-        </w:numPr>
-        <w:rPr/>
-      </w:pPr>
-      <w:bookmarkStart w:id="37" w:name="_Toc438249402"/>
-      <w:bookmarkEnd w:id="37"/>
-      <w:r>
-        <w:rPr/>
-        <w:t>Requisitos Funcionais</w:t>
-      </w:r>
-    </w:p>
-    <w:p>
-      <w:pPr>
-        <w:pStyle w:val="Normal"/>
+        </w:rPr>
+      </w:pPr>
+      <w:r>
         <w:rPr>
           <w:color w:val="00B050"/>
         </w:rPr>
-      </w:pPr>
-      <w:r>
-        <w:rPr>
-          <w:color w:val="00B050"/>
-        </w:rPr>
-        <w:t>Apresentar todos os requisitos funcionais levantados. Podem-se utilizar casos de uso, User Stories, Anatomia de Sistemas, etc. Cada requisito deve ser detalhado com protótipos (wireframes), testes de aceitação, etc.</w:t>
+        <w:t xml:space="preserve">Apresentar todos os requisitos não funcionais levantados. </w:t>
       </w:r>
     </w:p>
     <w:p>
@@ -3908,8 +4502,8 @@
           <w:color w:val="00B050"/>
         </w:rPr>
       </w:pPr>
-      <w:bookmarkStart w:id="38" w:name="_Toc438249403"/>
-      <w:bookmarkEnd w:id="38"/>
+      <w:bookmarkStart w:id="34" w:name="_Toc438249406"/>
+      <w:bookmarkEnd w:id="34"/>
       <w:r>
         <w:rPr>
           <w:color w:val="00B050"/>
@@ -3942,8 +4536,8 @@
           <w:color w:val="00B050"/>
         </w:rPr>
       </w:pPr>
-      <w:bookmarkStart w:id="39" w:name="_Toc438249404"/>
-      <w:bookmarkEnd w:id="39"/>
+      <w:bookmarkStart w:id="35" w:name="_Toc438249407"/>
+      <w:bookmarkEnd w:id="35"/>
       <w:r>
         <w:rPr>
           <w:color w:val="00B050"/>
@@ -3967,22 +4561,6 @@
     </w:p>
     <w:p>
       <w:pPr>
-        <w:pStyle w:val="Ttulo3"/>
-        <w:numPr>
-          <w:ilvl w:val="2"/>
-          <w:numId w:val="2"/>
-        </w:numPr>
-        <w:rPr/>
-      </w:pPr>
-      <w:bookmarkStart w:id="40" w:name="_Toc438249405"/>
-      <w:bookmarkEnd w:id="40"/>
-      <w:r>
-        <w:rPr/>
-        <w:t>Requisitos Não Funcionais</w:t>
-      </w:r>
-    </w:p>
-    <w:p>
-      <w:pPr>
         <w:pStyle w:val="Normal"/>
         <w:rPr>
           <w:color w:val="00B050"/>
@@ -3992,102 +4570,20 @@
         <w:rPr>
           <w:color w:val="00B050"/>
         </w:rPr>
-        <w:t xml:space="preserve">Apresentar todos os requisitos não funcionais levantados. </w:t>
-      </w:r>
-    </w:p>
-    <w:p>
-      <w:pPr>
-        <w:pStyle w:val="Ttulo4"/>
-        <w:numPr>
-          <w:ilvl w:val="3"/>
-          <w:numId w:val="2"/>
-        </w:numPr>
-        <w:rPr>
-          <w:color w:val="00B050"/>
-        </w:rPr>
-      </w:pPr>
-      <w:bookmarkStart w:id="41" w:name="_Toc438249406"/>
-      <w:bookmarkEnd w:id="41"/>
-      <w:r>
-        <w:rPr>
-          <w:color w:val="00B050"/>
-        </w:rPr>
-        <w:t>Requisito 1</w:t>
       </w:r>
     </w:p>
     <w:p>
       <w:pPr>
         <w:pStyle w:val="Normal"/>
-        <w:rPr>
-          <w:color w:val="00B050"/>
-        </w:rPr>
-      </w:pPr>
-      <w:r>
-        <w:rPr>
-          <w:color w:val="00B050"/>
-        </w:rPr>
-        <w:t>...</w:t>
-      </w:r>
-    </w:p>
-    <w:p>
-      <w:pPr>
-        <w:pStyle w:val="Ttulo4"/>
-        <w:numPr>
-          <w:ilvl w:val="3"/>
-          <w:numId w:val="2"/>
-        </w:numPr>
-        <w:rPr>
-          <w:color w:val="00B050"/>
-        </w:rPr>
-      </w:pPr>
-      <w:bookmarkStart w:id="42" w:name="_Toc438249407"/>
-      <w:bookmarkEnd w:id="42"/>
-      <w:r>
-        <w:rPr>
-          <w:color w:val="00B050"/>
-        </w:rPr>
-        <w:t>Requisito N</w:t>
+        <w:rPr/>
+      </w:pPr>
+      <w:r>
+        <w:rPr/>
       </w:r>
     </w:p>
     <w:p>
       <w:pPr>
         <w:pStyle w:val="Normal"/>
-        <w:rPr>
-          <w:color w:val="00B050"/>
-        </w:rPr>
-      </w:pPr>
-      <w:r>
-        <w:rPr>
-          <w:color w:val="00B050"/>
-        </w:rPr>
-        <w:t>...</w:t>
-      </w:r>
-    </w:p>
-    <w:p>
-      <w:pPr>
-        <w:pStyle w:val="Normal"/>
-        <w:rPr>
-          <w:color w:val="00B050"/>
-        </w:rPr>
-      </w:pPr>
-      <w:r>
-        <w:rPr>
-          <w:color w:val="00B050"/>
-        </w:rPr>
-      </w:r>
-    </w:p>
-    <w:p>
-      <w:pPr>
-        <w:pStyle w:val="Normal"/>
-        <w:rPr/>
-      </w:pPr>
-      <w:r>
-        <w:rPr/>
-      </w:r>
-    </w:p>
-    <w:p>
-      <w:pPr>
-        <w:pStyle w:val="Normal"/>
         <w:rPr/>
       </w:pPr>
       <w:r>
@@ -4096,8 +4592,8 @@
       </w:r>
     </w:p>
     <w:sectPr>
-      <w:headerReference w:type="default" r:id="rId4"/>
-      <w:footerReference w:type="default" r:id="rId5"/>
+      <w:headerReference w:type="default" r:id="rId7"/>
+      <w:footerReference w:type="default" r:id="rId8"/>
       <w:type w:val="nextPage"/>
       <w:pgSz w:w="11906" w:h="16838"/>
       <w:pgMar w:left="1701" w:right="1701" w:header="708" w:top="1417" w:footer="708" w:bottom="1417" w:gutter="0"/>
@@ -4168,7 +4664,7 @@
         <w:docPartGallery w:val="Page Numbers (Top of Page)"/>
         <w:docPartUnique w:val="true"/>
       </w:docPartObj>
-      <w:id w:val="337038003"/>
+      <w:id w:val="1340382449"/>
     </w:sdtPr>
     <w:sdtContent>
       <w:p>
@@ -4188,7 +4684,7 @@
           <w:fldChar w:fldCharType="separate"/>
         </w:r>
         <w:r>
-          <w:t>6</w:t>
+          <w:t>9</w:t>
         </w:r>
         <w:r>
           <w:fldChar w:fldCharType="end"/>
@@ -4229,6 +4725,7 @@
         <w:vertAlign w:val="baseline"/>
         <w:position w:val="0"/>
         <w:sz w:val="24"/>
+        <w:sz w:val="24"/>
         <w:spacing w:val="0"/>
         <w:i w:val="false"/>
         <w:shadow w:val="false"/>
@@ -4345,6 +4842,7 @@
         <w:vertAlign w:val="baseline"/>
         <w:position w:val="0"/>
         <w:sz w:val="24"/>
+        <w:sz w:val="24"/>
         <w:spacing w:val="0"/>
         <w:i w:val="false"/>
         <w:shadow w:val="false"/>
@@ -4446,6 +4944,7 @@
       </w:pPr>
       <w:rPr>
         <w:rFonts w:ascii="Symbol" w:hAnsi="Symbol" w:cs="Symbol" w:hint="default"/>
+        <w:rFonts w:cs="Symbol"/>
       </w:rPr>
     </w:lvl>
     <w:lvl w:ilvl="1">
@@ -4471,6 +4970,7 @@
       </w:pPr>
       <w:rPr>
         <w:rFonts w:ascii="Wingdings" w:hAnsi="Wingdings" w:cs="Wingdings" w:hint="default"/>
+        <w:rFonts w:cs="Wingdings"/>
       </w:rPr>
     </w:lvl>
     <w:lvl w:ilvl="3">
@@ -4483,6 +4983,7 @@
       </w:pPr>
       <w:rPr>
         <w:rFonts w:ascii="Symbol" w:hAnsi="Symbol" w:cs="Symbol" w:hint="default"/>
+        <w:rFonts w:cs="Symbol"/>
       </w:rPr>
     </w:lvl>
     <w:lvl w:ilvl="4">
@@ -4508,6 +5009,7 @@
       </w:pPr>
       <w:rPr>
         <w:rFonts w:ascii="Wingdings" w:hAnsi="Wingdings" w:cs="Wingdings" w:hint="default"/>
+        <w:rFonts w:cs="Wingdings"/>
       </w:rPr>
     </w:lvl>
     <w:lvl w:ilvl="6">
@@ -4520,6 +5022,7 @@
       </w:pPr>
       <w:rPr>
         <w:rFonts w:ascii="Symbol" w:hAnsi="Symbol" w:cs="Symbol" w:hint="default"/>
+        <w:rFonts w:cs="Symbol"/>
       </w:rPr>
     </w:lvl>
     <w:lvl w:ilvl="7">
@@ -4545,6 +5048,153 @@
       </w:pPr>
       <w:rPr>
         <w:rFonts w:ascii="Wingdings" w:hAnsi="Wingdings" w:cs="Wingdings" w:hint="default"/>
+        <w:rFonts w:cs="Wingdings"/>
+      </w:rPr>
+    </w:lvl>
+  </w:abstractNum>
+  <w:abstractNum w:abstractNumId="4">
+    <w:lvl w:ilvl="0">
+      <w:start w:val="1"/>
+      <w:numFmt w:val="bullet"/>
+      <w:lvlText w:val=""/>
+      <w:lvlJc w:val="left"/>
+      <w:pPr>
+        <w:tabs>
+          <w:tab w:val="num" w:pos="720"/>
+        </w:tabs>
+        <w:ind w:left="720" w:hanging="360"/>
+      </w:pPr>
+      <w:rPr>
+        <w:rFonts w:ascii="Symbol" w:hAnsi="Symbol" w:cs="Symbol" w:hint="default"/>
+        <w:rFonts w:cs="OpenSymbol"/>
+      </w:rPr>
+    </w:lvl>
+    <w:lvl w:ilvl="1">
+      <w:start w:val="1"/>
+      <w:numFmt w:val="bullet"/>
+      <w:lvlText w:val="◦"/>
+      <w:lvlJc w:val="left"/>
+      <w:pPr>
+        <w:tabs>
+          <w:tab w:val="num" w:pos="1080"/>
+        </w:tabs>
+        <w:ind w:left="1080" w:hanging="360"/>
+      </w:pPr>
+      <w:rPr>
+        <w:rFonts w:ascii="OpenSymbol" w:hAnsi="OpenSymbol" w:cs="OpenSymbol" w:hint="default"/>
+        <w:rFonts w:cs="OpenSymbol"/>
+      </w:rPr>
+    </w:lvl>
+    <w:lvl w:ilvl="2">
+      <w:start w:val="1"/>
+      <w:numFmt w:val="bullet"/>
+      <w:lvlText w:val="▪"/>
+      <w:lvlJc w:val="left"/>
+      <w:pPr>
+        <w:tabs>
+          <w:tab w:val="num" w:pos="1440"/>
+        </w:tabs>
+        <w:ind w:left="1440" w:hanging="360"/>
+      </w:pPr>
+      <w:rPr>
+        <w:rFonts w:ascii="OpenSymbol" w:hAnsi="OpenSymbol" w:cs="OpenSymbol" w:hint="default"/>
+        <w:rFonts w:cs="OpenSymbol"/>
+      </w:rPr>
+    </w:lvl>
+    <w:lvl w:ilvl="3">
+      <w:start w:val="1"/>
+      <w:numFmt w:val="bullet"/>
+      <w:lvlText w:val=""/>
+      <w:lvlJc w:val="left"/>
+      <w:pPr>
+        <w:tabs>
+          <w:tab w:val="num" w:pos="1800"/>
+        </w:tabs>
+        <w:ind w:left="1800" w:hanging="360"/>
+      </w:pPr>
+      <w:rPr>
+        <w:rFonts w:ascii="Symbol" w:hAnsi="Symbol" w:cs="Symbol" w:hint="default"/>
+        <w:rFonts w:cs="OpenSymbol"/>
+      </w:rPr>
+    </w:lvl>
+    <w:lvl w:ilvl="4">
+      <w:start w:val="1"/>
+      <w:numFmt w:val="bullet"/>
+      <w:lvlText w:val="◦"/>
+      <w:lvlJc w:val="left"/>
+      <w:pPr>
+        <w:tabs>
+          <w:tab w:val="num" w:pos="2160"/>
+        </w:tabs>
+        <w:ind w:left="2160" w:hanging="360"/>
+      </w:pPr>
+      <w:rPr>
+        <w:rFonts w:ascii="OpenSymbol" w:hAnsi="OpenSymbol" w:cs="OpenSymbol" w:hint="default"/>
+        <w:rFonts w:cs="OpenSymbol"/>
+      </w:rPr>
+    </w:lvl>
+    <w:lvl w:ilvl="5">
+      <w:start w:val="1"/>
+      <w:numFmt w:val="bullet"/>
+      <w:lvlText w:val="▪"/>
+      <w:lvlJc w:val="left"/>
+      <w:pPr>
+        <w:tabs>
+          <w:tab w:val="num" w:pos="2520"/>
+        </w:tabs>
+        <w:ind w:left="2520" w:hanging="360"/>
+      </w:pPr>
+      <w:rPr>
+        <w:rFonts w:ascii="OpenSymbol" w:hAnsi="OpenSymbol" w:cs="OpenSymbol" w:hint="default"/>
+        <w:rFonts w:cs="OpenSymbol"/>
+      </w:rPr>
+    </w:lvl>
+    <w:lvl w:ilvl="6">
+      <w:start w:val="1"/>
+      <w:numFmt w:val="bullet"/>
+      <w:lvlText w:val=""/>
+      <w:lvlJc w:val="left"/>
+      <w:pPr>
+        <w:tabs>
+          <w:tab w:val="num" w:pos="2880"/>
+        </w:tabs>
+        <w:ind w:left="2880" w:hanging="360"/>
+      </w:pPr>
+      <w:rPr>
+        <w:rFonts w:ascii="Symbol" w:hAnsi="Symbol" w:cs="Symbol" w:hint="default"/>
+        <w:rFonts w:cs="OpenSymbol"/>
+      </w:rPr>
+    </w:lvl>
+    <w:lvl w:ilvl="7">
+      <w:start w:val="1"/>
+      <w:numFmt w:val="bullet"/>
+      <w:lvlText w:val="◦"/>
+      <w:lvlJc w:val="left"/>
+      <w:pPr>
+        <w:tabs>
+          <w:tab w:val="num" w:pos="3240"/>
+        </w:tabs>
+        <w:ind w:left="3240" w:hanging="360"/>
+      </w:pPr>
+      <w:rPr>
+        <w:rFonts w:ascii="OpenSymbol" w:hAnsi="OpenSymbol" w:cs="OpenSymbol" w:hint="default"/>
+        <w:rFonts w:cs="OpenSymbol"/>
+      </w:rPr>
+    </w:lvl>
+    <w:lvl w:ilvl="8">
+      <w:start w:val="1"/>
+      <w:numFmt w:val="bullet"/>
+      <w:lvlText w:val="▪"/>
+      <w:lvlJc w:val="left"/>
+      <w:pPr>
+        <w:tabs>
+          <w:tab w:val="num" w:pos="3600"/>
+        </w:tabs>
+        <w:ind w:left="3600" w:hanging="360"/>
+      </w:pPr>
+      <w:rPr>
+        <w:rFonts w:ascii="OpenSymbol" w:hAnsi="OpenSymbol" w:cs="OpenSymbol" w:hint="default"/>
+        <w:rFonts w:cs="OpenSymbol"/>
       </w:rPr>
     </w:lvl>
   </w:abstractNum>
@@ -4556,6 +5206,9 @@
   </w:num>
   <w:num w:numId="3">
     <w:abstractNumId w:val="3"/>
+  </w:num>
+  <w:num w:numId="4">
+    <w:abstractNumId w:val="4"/>
   </w:num>
 </w:numbering>
 </file>
@@ -4728,10 +5381,10 @@
     </w:pPr>
     <w:rPr>
       <w:rFonts w:ascii="Times New Roman" w:hAnsi="Times New Roman" w:eastAsia="Times New Roman" w:cs="Times New Roman"/>
-      <w:color w:val="auto"/>
+      <w:color w:val="00000A"/>
       <w:sz w:val="24"/>
       <w:szCs w:val="24"/>
-      <w:lang w:eastAsia="pt-BR" w:val="pt-BR" w:bidi="ar-SA"/>
+      <w:lang w:val="pt-BR" w:eastAsia="pt-BR" w:bidi="ar-SA"/>
     </w:rPr>
   </w:style>
   <w:style w:type="paragraph" w:styleId="Ttulo1">
@@ -5226,6 +5879,7 @@
       <w:w w:val="0"/>
       <w:position w:val="0"/>
       <w:sz w:val="24"/>
+      <w:sz w:val="24"/>
       <w:szCs w:val="0"/>
       <w:u w:val="none"/>
       <w:vertAlign w:val="baseline"/>
@@ -5257,6 +5911,152 @@
     <w:name w:val="Vínculo de índice"/>
     <w:qFormat/>
     <w:rPr/>
+  </w:style>
+  <w:style w:type="character" w:styleId="ListLabel8">
+    <w:name w:val="ListLabel 8"/>
+    <w:qFormat/>
+    <w:rPr>
+      <w:rFonts w:cs="Times New Roman"/>
+      <w:b w:val="false"/>
+      <w:bCs w:val="false"/>
+      <w:i w:val="false"/>
+      <w:iCs w:val="false"/>
+      <w:caps w:val="false"/>
+      <w:smallCaps w:val="false"/>
+      <w:strike w:val="false"/>
+      <w:dstrike w:val="false"/>
+      <w:outline w:val="false"/>
+      <w:shadow w:val="false"/>
+      <w:emboss w:val="false"/>
+      <w:imprint w:val="false"/>
+      <w:vanish w:val="false"/>
+      <w:color w:val="000000"/>
+      <w:spacing w:val="0"/>
+      <w:w w:val="0"/>
+      <w:position w:val="0"/>
+      <w:sz w:val="24"/>
+      <w:sz w:val="24"/>
+      <w:szCs w:val="0"/>
+      <w:u w:val="none"/>
+      <w:vertAlign w:val="baseline"/>
+      <w:em w:val="none"/>
+    </w:rPr>
+  </w:style>
+  <w:style w:type="character" w:styleId="ListLabel9">
+    <w:name w:val="ListLabel 9"/>
+    <w:qFormat/>
+    <w:rPr>
+      <w:rFonts w:cs="Times New Roman"/>
+      <w:b w:val="false"/>
+      <w:bCs w:val="false"/>
+      <w:i w:val="false"/>
+      <w:iCs w:val="false"/>
+      <w:caps w:val="false"/>
+      <w:smallCaps w:val="false"/>
+      <w:strike w:val="false"/>
+      <w:dstrike w:val="false"/>
+      <w:outline w:val="false"/>
+      <w:shadow w:val="false"/>
+      <w:emboss w:val="false"/>
+      <w:imprint w:val="false"/>
+      <w:vanish w:val="false"/>
+      <w:color w:val="000000"/>
+      <w:spacing w:val="0"/>
+      <w:w w:val="0"/>
+      <w:position w:val="0"/>
+      <w:sz w:val="24"/>
+      <w:sz w:val="24"/>
+      <w:szCs w:val="0"/>
+      <w:u w:val="none"/>
+      <w:vertAlign w:val="baseline"/>
+      <w:em w:val="none"/>
+    </w:rPr>
+  </w:style>
+  <w:style w:type="character" w:styleId="ListLabel10">
+    <w:name w:val="ListLabel 10"/>
+    <w:qFormat/>
+    <w:rPr>
+      <w:rFonts w:cs="Symbol"/>
+    </w:rPr>
+  </w:style>
+  <w:style w:type="character" w:styleId="ListLabel11">
+    <w:name w:val="ListLabel 11"/>
+    <w:qFormat/>
+    <w:rPr>
+      <w:rFonts w:cs="Courier New"/>
+    </w:rPr>
+  </w:style>
+  <w:style w:type="character" w:styleId="ListLabel12">
+    <w:name w:val="ListLabel 12"/>
+    <w:qFormat/>
+    <w:rPr>
+      <w:rFonts w:cs="Wingdings"/>
+    </w:rPr>
+  </w:style>
+  <w:style w:type="character" w:styleId="ListLabel13">
+    <w:name w:val="ListLabel 13"/>
+    <w:qFormat/>
+    <w:rPr>
+      <w:rFonts w:cs="Symbol"/>
+    </w:rPr>
+  </w:style>
+  <w:style w:type="character" w:styleId="ListLabel14">
+    <w:name w:val="ListLabel 14"/>
+    <w:qFormat/>
+    <w:rPr>
+      <w:rFonts w:cs="Courier New"/>
+    </w:rPr>
+  </w:style>
+  <w:style w:type="character" w:styleId="ListLabel15">
+    <w:name w:val="ListLabel 15"/>
+    <w:qFormat/>
+    <w:rPr>
+      <w:rFonts w:cs="Wingdings"/>
+    </w:rPr>
+  </w:style>
+  <w:style w:type="character" w:styleId="ListLabel16">
+    <w:name w:val="ListLabel 16"/>
+    <w:qFormat/>
+    <w:rPr>
+      <w:rFonts w:cs="Symbol"/>
+    </w:rPr>
+  </w:style>
+  <w:style w:type="character" w:styleId="ListLabel17">
+    <w:name w:val="ListLabel 17"/>
+    <w:qFormat/>
+    <w:rPr>
+      <w:rFonts w:cs="Courier New"/>
+    </w:rPr>
+  </w:style>
+  <w:style w:type="character" w:styleId="ListLabel18">
+    <w:name w:val="ListLabel 18"/>
+    <w:qFormat/>
+    <w:rPr>
+      <w:rFonts w:cs="Wingdings"/>
+    </w:rPr>
+  </w:style>
+  <w:style w:type="character" w:styleId="Marcas">
+    <w:name w:val="Marcas"/>
+    <w:qFormat/>
+    <w:rPr>
+      <w:rFonts w:ascii="OpenSymbol" w:hAnsi="OpenSymbol" w:eastAsia="OpenSymbol" w:cs="OpenSymbol"/>
+    </w:rPr>
+  </w:style>
+  <w:style w:type="character" w:styleId="Nfase">
+    <w:name w:val="Ênfase"/>
+    <w:qFormat/>
+    <w:rPr>
+      <w:i/>
+      <w:iCs/>
+    </w:rPr>
+  </w:style>
+  <w:style w:type="character" w:styleId="Nfaseforte">
+    <w:name w:val="Ênfase forte"/>
+    <w:qFormat/>
+    <w:rPr>
+      <w:b/>
+      <w:bCs/>
+    </w:rPr>
   </w:style>
   <w:style w:type="paragraph" w:styleId="Ttulo">
     <w:name w:val="Título"/>
@@ -5513,6 +6313,27 @@
       <w:ind w:left="720" w:firstLine="709"/>
       <w:contextualSpacing/>
     </w:pPr>
+    <w:rPr/>
+  </w:style>
+  <w:style w:type="paragraph" w:styleId="Textoprformatado">
+    <w:name w:val="Texto préformatado"/>
+    <w:basedOn w:val="Normal"/>
+    <w:qFormat/>
+    <w:pPr/>
+    <w:rPr/>
+  </w:style>
+  <w:style w:type="paragraph" w:styleId="Ttulo10">
+    <w:name w:val="Título 10"/>
+    <w:basedOn w:val="Ttulo"/>
+    <w:qFormat/>
+    <w:pPr/>
+    <w:rPr/>
+  </w:style>
+  <w:style w:type="paragraph" w:styleId="Figura">
+    <w:name w:val="Figura"/>
+    <w:basedOn w:val="Legenda"/>
+    <w:qFormat/>
+    <w:pPr/>
     <w:rPr/>
   </w:style>
   <w:style w:type="numbering" w:styleId="NoList" w:default="1">

</xml_diff>

<commit_message>
Cap 3 finalizado (falta parte dos gráficos)
</commit_message>
<xml_diff>
--- a/Gabriel Dornelas TG.docx
+++ b/Gabriel Dornelas TG.docx
@@ -2087,7 +2087,19 @@
     </w:p>
     <w:p>
       <w:r>
-        <w:t>O objetivo geral deste trabalho é sanar a necessidade de monitoramento dos sensores de plantas industriais utilizando a tecnologia IOT.</w:t>
+        <w:t xml:space="preserve">O objetivo geral deste trabalho é sanar a necessidade de monitoramento </w:t>
+      </w:r>
+      <w:r>
+        <w:t>e visualização de dados providos</w:t>
+      </w:r>
+      <w:r>
+        <w:t xml:space="preserve"> sensores de plantas industriais utilizando a tecnologia I</w:t>
+      </w:r>
+      <w:r>
+        <w:t>o</w:t>
+      </w:r>
+      <w:r>
+        <w:t>T.</w:t>
       </w:r>
     </w:p>
     <w:p>
@@ -2261,7 +2273,13 @@
         <w:rPr>
           <w:noProof/>
         </w:rPr>
-        <w:t>,Layout</w:t>
+        <w:t xml:space="preserve"> </w:t>
+      </w:r>
+      <w:r>
+        <w:rPr>
+          <w:noProof/>
+        </w:rPr>
+        <w:t>Layout</w:t>
       </w:r>
     </w:p>
     <w:p>
@@ -2356,105 +2374,9 @@
     <w:p>
       <w:pPr>
         <w:pStyle w:val="Textoprformatado"/>
+        <w:keepNext/>
         <w:spacing w:after="120"/>
       </w:pPr>
-      <w:r>
-        <w:pict>
-          <v:rect id="_x0000_s1029" style="position:absolute;left:0;text-align:left;margin-left:-40.7pt;margin-top:115pt;width:286.45pt;height:324.25pt;z-index:251656192;mso-wrap-distance-left:0;mso-wrap-distance-right:0">
-            <v:textbox style="mso-next-textbox:#_x0000_s1029" inset="0,0,0,0">
-              <w:txbxContent>
-                <w:p>
-                  <w:pPr>
-                    <w:pStyle w:val="Figura"/>
-                    <w:ind w:firstLine="0"/>
-                  </w:pPr>
-                  <w:r>
-                    <w:rPr>
-                      <w:noProof/>
-                    </w:rPr>
-                    <w:drawing>
-                      <wp:inline distT="0" distB="0" distL="0" distR="0">
-                        <wp:extent cx="3637915" cy="3999865"/>
-                        <wp:effectExtent l="19050" t="0" r="635" b="0"/>
-                        <wp:docPr id="3" name="Figura1"/>
-                        <wp:cNvGraphicFramePr>
-                          <a:graphicFrameLocks xmlns:a="http://schemas.openxmlformats.org/drawingml/2006/main" noChangeAspect="1"/>
-                        </wp:cNvGraphicFramePr>
-                        <a:graphic xmlns:a="http://schemas.openxmlformats.org/drawingml/2006/main">
-                          <a:graphicData uri="http://schemas.openxmlformats.org/drawingml/2006/picture">
-                            <pic:pic xmlns:pic="http://schemas.openxmlformats.org/drawingml/2006/picture">
-                              <pic:nvPicPr>
-                                <pic:cNvPr id="3" name="Figura1"/>
-                                <pic:cNvPicPr>
-                                  <a:picLocks noChangeAspect="1" noChangeArrowheads="1"/>
-                                </pic:cNvPicPr>
-                              </pic:nvPicPr>
-                              <pic:blipFill>
-                                <a:blip r:embed="rId9"/>
-                                <a:stretch>
-                                  <a:fillRect/>
-                                </a:stretch>
-                              </pic:blipFill>
-                              <pic:spPr bwMode="auto">
-                                <a:xfrm>
-                                  <a:off x="0" y="0"/>
-                                  <a:ext cx="3637915" cy="3999865"/>
-                                </a:xfrm>
-                                <a:prstGeom prst="rect">
-                                  <a:avLst/>
-                                </a:prstGeom>
-                              </pic:spPr>
-                            </pic:pic>
-                          </a:graphicData>
-                        </a:graphic>
-                      </wp:inline>
-                    </w:drawing>
-                  </w:r>
-                  <w:r>
-                    <w:br/>
-                    <w:t xml:space="preserve">Figura </w:t>
-                  </w:r>
-                  <w:r>
-                    <w:fldChar w:fldCharType="begin"/>
-                  </w:r>
-                  <w:r>
-                    <w:instrText>SEQ Figura \* ARABIC</w:instrText>
-                  </w:r>
-                  <w:r>
-                    <w:fldChar w:fldCharType="separate"/>
-                  </w:r>
-                  <w:r>
-                    <w:rPr>
-                      <w:noProof/>
-                    </w:rPr>
-                    <w:t>2</w:t>
-                  </w:r>
-                  <w:r>
-                    <w:fldChar w:fldCharType="end"/>
-                  </w:r>
-                  <w:r>
-                    <w:t xml:space="preserve">: </w:t>
-                  </w:r>
-                  <w:proofErr w:type="spellStart"/>
-                  <w:r>
-                    <w:t>Ambiante</w:t>
-                  </w:r>
-                  <w:proofErr w:type="spellEnd"/>
-                  <w:r>
-                    <w:t xml:space="preserve"> </w:t>
-                  </w:r>
-                  <w:proofErr w:type="spellStart"/>
-                  <w:r>
-                    <w:t>Arduino</w:t>
-                  </w:r>
-                  <w:proofErr w:type="spellEnd"/>
-                </w:p>
-              </w:txbxContent>
-            </v:textbox>
-            <w10:wrap type="square" side="largest"/>
-          </v:rect>
-        </w:pict>
-      </w:r>
       <w:r>
         <w:rPr>
           <w:color w:val="212121"/>
@@ -2483,20 +2405,69 @@
           <w:color w:val="212121"/>
           <w:lang w:val="pt-PT"/>
         </w:rPr>
-        <w:t xml:space="preserve">conectados a placa NodeMcu. </w:t>
-      </w:r>
-    </w:p>
-    <w:p>
-      <w:pPr>
-        <w:pStyle w:val="Textoprformatado"/>
-        <w:spacing w:after="120"/>
-        <w:rPr>
-          <w:color w:val="212121"/>
-          <w:lang w:val="pt-PT"/>
-        </w:rPr>
-      </w:pPr>
-      <w:r>
-        <w:br w:type="page"/>
+        <w:t>conectados a placa NodeMcu.</w:t>
+      </w:r>
+      <w:r>
+        <w:rPr>
+          <w:noProof/>
+        </w:rPr>
+        <w:drawing>
+          <wp:inline distT="0" distB="0" distL="0" distR="0">
+            <wp:extent cx="3637915" cy="3657600"/>
+            <wp:effectExtent l="19050" t="0" r="635" b="0"/>
+            <wp:docPr id="31" name="Figura1"/>
+            <wp:cNvGraphicFramePr>
+              <a:graphicFrameLocks xmlns:a="http://schemas.openxmlformats.org/drawingml/2006/main" noChangeAspect="1"/>
+            </wp:cNvGraphicFramePr>
+            <a:graphic xmlns:a="http://schemas.openxmlformats.org/drawingml/2006/main">
+              <a:graphicData uri="http://schemas.openxmlformats.org/drawingml/2006/picture">
+                <pic:pic xmlns:pic="http://schemas.openxmlformats.org/drawingml/2006/picture">
+                  <pic:nvPicPr>
+                    <pic:cNvPr id="3" name="Figura1"/>
+                    <pic:cNvPicPr>
+                      <a:picLocks noChangeAspect="1" noChangeArrowheads="1"/>
+                    </pic:cNvPicPr>
+                  </pic:nvPicPr>
+                  <pic:blipFill>
+                    <a:blip r:embed="rId9" cstate="print"/>
+                    <a:stretch>
+                      <a:fillRect/>
+                    </a:stretch>
+                  </pic:blipFill>
+                  <pic:spPr bwMode="auto">
+                    <a:xfrm>
+                      <a:off x="0" y="0"/>
+                      <a:ext cx="3637915" cy="3657600"/>
+                    </a:xfrm>
+                    <a:prstGeom prst="rect">
+                      <a:avLst/>
+                    </a:prstGeom>
+                  </pic:spPr>
+                </pic:pic>
+              </a:graphicData>
+            </a:graphic>
+          </wp:inline>
+        </w:drawing>
+      </w:r>
+    </w:p>
+    <w:p>
+      <w:pPr>
+        <w:pStyle w:val="Legenda"/>
+        <w:jc w:val="both"/>
+      </w:pPr>
+      <w:r>
+        <w:t xml:space="preserve">Figura </w:t>
+      </w:r>
+      <w:fldSimple w:instr=" SEQ Figura \* ARABIC ">
+        <w:r>
+          <w:rPr>
+            <w:noProof/>
+          </w:rPr>
+          <w:t>2</w:t>
+        </w:r>
+      </w:fldSimple>
+      <w:r>
+        <w:t xml:space="preserve"> Ambiente arduino</w:t>
       </w:r>
     </w:p>
     <w:p>
@@ -2523,107 +2494,73 @@
     </w:p>
     <w:p>
       <w:r>
-        <w:t xml:space="preserve">Hardware escolhido para o desenvolvimento deste projeto por conter um módulo de conexão </w:t>
-      </w:r>
-      <w:proofErr w:type="spellStart"/>
-      <w:r>
-        <w:t>Wi-Fi</w:t>
-      </w:r>
-      <w:proofErr w:type="spellEnd"/>
-      <w:r>
-        <w:t xml:space="preserve"> embutido em sua placa, abrindo a possibilidade para tornar os sistema capaz de publicar informações online.</w:t>
-      </w:r>
-    </w:p>
-    <w:p>
-      <w:r>
-        <w:br w:type="page"/>
-      </w:r>
-      <w:r>
-        <w:pict>
-          <v:rect id="_x0000_s1028" style="position:absolute;left:0;text-align:left;margin-left:0;margin-top:0;width:399pt;height:373.95pt;z-index:251657216;mso-wrap-distance-left:0;mso-wrap-distance-right:0;mso-position-horizontal:center;mso-position-vertical:top">
-            <v:textbox inset="0,0,0,0">
-              <w:txbxContent>
-                <w:p>
-                  <w:pPr>
-                    <w:pStyle w:val="Figura"/>
-                    <w:ind w:firstLine="0"/>
-                  </w:pPr>
-                  <w:r>
-                    <w:rPr>
-                      <w:noProof/>
-                    </w:rPr>
-                    <w:drawing>
-                      <wp:inline distT="0" distB="0" distL="0" distR="0">
-                        <wp:extent cx="5067300" cy="4410075"/>
-                        <wp:effectExtent l="0" t="0" r="0" b="0"/>
-                        <wp:docPr id="6" name="Figura2"/>
-                        <wp:cNvGraphicFramePr>
-                          <a:graphicFrameLocks xmlns:a="http://schemas.openxmlformats.org/drawingml/2006/main" noChangeAspect="1"/>
-                        </wp:cNvGraphicFramePr>
-                        <a:graphic xmlns:a="http://schemas.openxmlformats.org/drawingml/2006/main">
-                          <a:graphicData uri="http://schemas.openxmlformats.org/drawingml/2006/picture">
-                            <pic:pic xmlns:pic="http://schemas.openxmlformats.org/drawingml/2006/picture">
-                              <pic:nvPicPr>
-                                <pic:cNvPr id="6" name="Figura2"/>
-                                <pic:cNvPicPr>
-                                  <a:picLocks noChangeAspect="1" noChangeArrowheads="1"/>
-                                </pic:cNvPicPr>
-                              </pic:nvPicPr>
-                              <pic:blipFill>
-                                <a:blip r:embed="rId10"/>
-                                <a:stretch>
-                                  <a:fillRect/>
-                                </a:stretch>
-                              </pic:blipFill>
-                              <pic:spPr bwMode="auto">
-                                <a:xfrm>
-                                  <a:off x="0" y="0"/>
-                                  <a:ext cx="5067300" cy="4410075"/>
-                                </a:xfrm>
-                                <a:prstGeom prst="rect">
-                                  <a:avLst/>
-                                </a:prstGeom>
-                              </pic:spPr>
-                            </pic:pic>
-                          </a:graphicData>
-                        </a:graphic>
-                      </wp:inline>
-                    </w:drawing>
-                  </w:r>
-                  <w:r>
-                    <w:br/>
-                    <w:t xml:space="preserve">Figura </w:t>
-                  </w:r>
-                  <w:r>
-                    <w:fldChar w:fldCharType="begin"/>
-                  </w:r>
-                  <w:r>
-                    <w:instrText>SEQ Figura \* ARABIC</w:instrText>
-                  </w:r>
-                  <w:r>
-                    <w:fldChar w:fldCharType="separate"/>
-                  </w:r>
-                  <w:r>
-                    <w:rPr>
-                      <w:noProof/>
-                    </w:rPr>
-                    <w:t>3</w:t>
-                  </w:r>
-                  <w:r>
-                    <w:fldChar w:fldCharType="end"/>
-                  </w:r>
-                  <w:r>
-                    <w:t>: NodeMcu ESP8266</w:t>
-                  </w:r>
-                </w:p>
-              </w:txbxContent>
-            </v:textbox>
-            <w10:wrap type="square" side="largest"/>
-          </v:rect>
-        </w:pict>
-      </w:r>
-    </w:p>
-    <w:p/>
+        <w:t>Hardware escolhido para o desenvolvimento deste projeto por conter um módulo de conexão Wi-Fi embutido em sua placa, abrindo a possibilidade para tornar os sistema capaz de publicar informações online.</w:t>
+      </w:r>
+    </w:p>
+    <w:p>
+      <w:pPr>
+        <w:keepNext/>
+      </w:pPr>
+      <w:r>
+        <w:drawing>
+          <wp:inline distT="0" distB="0" distL="0" distR="0">
+            <wp:extent cx="5067300" cy="4410075"/>
+            <wp:effectExtent l="0" t="0" r="0" b="0"/>
+            <wp:docPr id="35" name="Figura2"/>
+            <wp:cNvGraphicFramePr>
+              <a:graphicFrameLocks xmlns:a="http://schemas.openxmlformats.org/drawingml/2006/main" noChangeAspect="1"/>
+            </wp:cNvGraphicFramePr>
+            <a:graphic xmlns:a="http://schemas.openxmlformats.org/drawingml/2006/main">
+              <a:graphicData uri="http://schemas.openxmlformats.org/drawingml/2006/picture">
+                <pic:pic xmlns:pic="http://schemas.openxmlformats.org/drawingml/2006/picture">
+                  <pic:nvPicPr>
+                    <pic:cNvPr id="6" name="Figura2"/>
+                    <pic:cNvPicPr>
+                      <a:picLocks noChangeAspect="1" noChangeArrowheads="1"/>
+                    </pic:cNvPicPr>
+                  </pic:nvPicPr>
+                  <pic:blipFill>
+                    <a:blip r:embed="rId10" cstate="print"/>
+                    <a:stretch>
+                      <a:fillRect/>
+                    </a:stretch>
+                  </pic:blipFill>
+                  <pic:spPr bwMode="auto">
+                    <a:xfrm>
+                      <a:off x="0" y="0"/>
+                      <a:ext cx="5067300" cy="4410075"/>
+                    </a:xfrm>
+                    <a:prstGeom prst="rect">
+                      <a:avLst/>
+                    </a:prstGeom>
+                  </pic:spPr>
+                </pic:pic>
+              </a:graphicData>
+            </a:graphic>
+          </wp:inline>
+        </w:drawing>
+      </w:r>
+    </w:p>
+    <w:p>
+      <w:pPr>
+        <w:pStyle w:val="Legenda"/>
+        <w:jc w:val="both"/>
+      </w:pPr>
+      <w:r>
+        <w:t xml:space="preserve">Figura </w:t>
+      </w:r>
+      <w:fldSimple w:instr=" SEQ Figura \* ARABIC ">
+        <w:r>
+          <w:rPr>
+            <w:noProof/>
+          </w:rPr>
+          <w:t>3</w:t>
+        </w:r>
+      </w:fldSimple>
+      <w:r>
+        <w:t xml:space="preserve"> Placa ESP8266</w:t>
+      </w:r>
+    </w:p>
     <w:p>
       <w:pPr>
         <w:pStyle w:val="Heading3"/>
@@ -2643,192 +2580,49 @@
         </w:rPr>
         <w:t>O protocolo de mensagens MQTT (</w:t>
       </w:r>
-      <w:proofErr w:type="spellStart"/>
       <w:r>
         <w:rPr>
           <w:rStyle w:val="nfase"/>
           <w:color w:val="000000"/>
         </w:rPr>
-        <w:t>Message</w:t>
-      </w:r>
-      <w:proofErr w:type="spellEnd"/>
-      <w:r>
-        <w:rPr>
-          <w:rStyle w:val="nfase"/>
+        <w:t>Message Queue Telemetry Transport</w:t>
+      </w:r>
+      <w:r>
+        <w:rPr>
           <w:color w:val="000000"/>
         </w:rPr>
-        <w:t xml:space="preserve"> </w:t>
-      </w:r>
-      <w:proofErr w:type="spellStart"/>
-      <w:r>
-        <w:rPr>
-          <w:rStyle w:val="nfase"/>
+        <w:t>) está presente no dia a dia da Internet das Coisas (IoT) e o seu principal uso é fazer as máquinas conversarem, também conhecido como Machine-to-Machine (M2M).</w:t>
+      </w:r>
+    </w:p>
+    <w:p>
+      <w:pPr>
+        <w:rPr>
           <w:color w:val="000000"/>
         </w:rPr>
-        <w:t>Queue</w:t>
-      </w:r>
-      <w:proofErr w:type="spellEnd"/>
-      <w:r>
-        <w:rPr>
-          <w:rStyle w:val="nfase"/>
+      </w:pPr>
+      <w:r>
+        <w:rPr>
           <w:color w:val="000000"/>
         </w:rPr>
-        <w:t xml:space="preserve"> </w:t>
-      </w:r>
-      <w:proofErr w:type="spellStart"/>
-      <w:r>
-        <w:rPr>
-          <w:rStyle w:val="nfase"/>
+        <w:t xml:space="preserve">É projetado para um baixo consumo de banda de rede e requisitos de hardware sendo extremamente simples e leve. O MQTT foi desenvolvido pela IBM e Eurotech e é projetado para enviar dados através de redes intermitentes ou com baixa banda de dados, para isto o protocolo é desenvolvido em cima de vários conceitos que garantem </w:t>
+      </w:r>
+      <w:r>
+        <w:rPr>
           <w:color w:val="000000"/>
         </w:rPr>
-        <w:t>Telemetry</w:t>
-      </w:r>
-      <w:proofErr w:type="spellEnd"/>
-      <w:r>
-        <w:rPr>
-          <w:rStyle w:val="nfase"/>
+        <w:lastRenderedPageBreak/>
+        <w:t>uma alta taxa de entrega das mensagens, baseado no TCP/IP e ambos, cliente e broker, necessitam da pilha TCP/IP para o seu funcionamento. Utiliza o paradigma publish/subscribe (pub/sub) para a troca de mensagens.</w:t>
+      </w:r>
+    </w:p>
+    <w:p>
+      <w:pPr>
+        <w:keepNext/>
+      </w:pPr>
+      <w:r>
+        <w:rPr>
           <w:color w:val="000000"/>
         </w:rPr>
-        <w:t xml:space="preserve"> </w:t>
-      </w:r>
-      <w:proofErr w:type="spellStart"/>
-      <w:r>
-        <w:rPr>
-          <w:rStyle w:val="nfase"/>
-          <w:color w:val="000000"/>
-        </w:rPr>
-        <w:t>Transport</w:t>
-      </w:r>
-      <w:proofErr w:type="spellEnd"/>
-      <w:r>
-        <w:rPr>
-          <w:color w:val="000000"/>
-        </w:rPr>
-        <w:t>) está presente no dia a dia da Internet das Coisas (</w:t>
-      </w:r>
-      <w:proofErr w:type="spellStart"/>
-      <w:r>
-        <w:rPr>
-          <w:color w:val="000000"/>
-        </w:rPr>
-        <w:t>IoT</w:t>
-      </w:r>
-      <w:proofErr w:type="spellEnd"/>
-      <w:r>
-        <w:rPr>
-          <w:color w:val="000000"/>
-        </w:rPr>
-        <w:t xml:space="preserve">) e o seu principal uso é fazer as máquinas conversarem, também conhecido como </w:t>
-      </w:r>
-      <w:proofErr w:type="spellStart"/>
-      <w:r>
-        <w:rPr>
-          <w:color w:val="000000"/>
-        </w:rPr>
-        <w:t>Machine-to-Machine</w:t>
-      </w:r>
-      <w:proofErr w:type="spellEnd"/>
-      <w:r>
-        <w:rPr>
-          <w:color w:val="000000"/>
-        </w:rPr>
-        <w:t xml:space="preserve"> (M2M).</w:t>
-      </w:r>
-    </w:p>
-    <w:p>
-      <w:pPr>
-        <w:rPr>
-          <w:color w:val="000000"/>
-        </w:rPr>
-      </w:pPr>
-      <w:r>
-        <w:rPr>
-          <w:color w:val="000000"/>
-        </w:rPr>
-        <w:t xml:space="preserve">É projetado para um baixo consumo de banda de rede e requisitos de hardware sendo extremamente simples e leve. O MQTT foi desenvolvido pela IBM e </w:t>
-      </w:r>
-      <w:proofErr w:type="spellStart"/>
-      <w:r>
-        <w:rPr>
-          <w:color w:val="000000"/>
-        </w:rPr>
-        <w:t>Eurotech</w:t>
-      </w:r>
-      <w:proofErr w:type="spellEnd"/>
-      <w:r>
-        <w:rPr>
-          <w:color w:val="000000"/>
-        </w:rPr>
-        <w:t xml:space="preserve"> e é projetado para enviar dados através de redes intermitentes ou com baixa banda de dados, para isto o protocolo é desenvolvido em cima de vários conceitos que garantem uma alta taxa de entrega das mensagens, baseado no TCP/IP e ambos, cliente e </w:t>
-      </w:r>
-      <w:proofErr w:type="spellStart"/>
-      <w:r>
-        <w:rPr>
-          <w:color w:val="000000"/>
-        </w:rPr>
-        <w:t>broker</w:t>
-      </w:r>
-      <w:proofErr w:type="spellEnd"/>
-      <w:r>
-        <w:rPr>
-          <w:color w:val="000000"/>
-        </w:rPr>
-        <w:t xml:space="preserve">, necessitam da pilha TCP/IP para o seu funcionamento. Utiliza o paradigma </w:t>
-      </w:r>
-      <w:proofErr w:type="spellStart"/>
-      <w:r>
-        <w:rPr>
-          <w:color w:val="000000"/>
-        </w:rPr>
-        <w:t>publish</w:t>
-      </w:r>
-      <w:proofErr w:type="spellEnd"/>
-      <w:r>
-        <w:rPr>
-          <w:color w:val="000000"/>
-        </w:rPr>
-        <w:t>/</w:t>
-      </w:r>
-      <w:proofErr w:type="spellStart"/>
-      <w:r>
-        <w:rPr>
-          <w:color w:val="000000"/>
-        </w:rPr>
-        <w:t>subscribe</w:t>
-      </w:r>
-      <w:proofErr w:type="spellEnd"/>
-      <w:r>
-        <w:rPr>
-          <w:color w:val="000000"/>
-        </w:rPr>
-        <w:t xml:space="preserve"> (pub/sub) para a troca de mensagens.</w:t>
-      </w:r>
-    </w:p>
-    <w:p>
-      <w:pPr>
-        <w:rPr>
-          <w:color w:val="000000"/>
-        </w:rPr>
-      </w:pPr>
-      <w:r>
-        <w:rPr>
-          <w:color w:val="000000"/>
-        </w:rPr>
-        <w:t xml:space="preserve">Existem vários </w:t>
-      </w:r>
-      <w:proofErr w:type="spellStart"/>
-      <w:r>
-        <w:rPr>
-          <w:color w:val="000000"/>
-        </w:rPr>
-        <w:t>brokers</w:t>
-      </w:r>
-      <w:proofErr w:type="spellEnd"/>
-      <w:r>
-        <w:rPr>
-          <w:color w:val="000000"/>
-        </w:rPr>
-        <w:t xml:space="preserve"> MQTT disponíveis, pagos e gratuitos, neste projeto usaremos um gratuito, disponibilizado pela eclipse no endereço </w:t>
+        <w:t xml:space="preserve">Existem vários brokers MQTT disponíveis, pagos e gratuitos, neste projeto usaremos um gratuito, disponibilizado pela eclipse no endereço </w:t>
       </w:r>
       <w:proofErr w:type="spellStart"/>
       <w:r>
@@ -2895,63 +2689,26 @@
     </w:p>
     <w:p>
       <w:pPr>
+        <w:pStyle w:val="Legenda"/>
+        <w:jc w:val="both"/>
         <w:rPr>
           <w:color w:val="000000"/>
         </w:rPr>
       </w:pPr>
       <w:r>
-        <w:lastRenderedPageBreak/>
-        <w:br w:type="page"/>
-      </w:r>
-      <w:r>
-        <w:pict>
-          <v:rect id="_x0000_s1027" style="position:absolute;left:0;text-align:left;margin-left:0;margin-top:0;width:388.45pt;height:338.65pt;z-index:251658240;mso-wrap-distance-left:0;mso-wrap-distance-right:0;mso-position-horizontal:center;mso-position-vertical:top">
-            <v:textbox inset="0,0,0,0">
-              <w:txbxContent>
-                <w:p>
-                  <w:pPr>
-                    <w:pStyle w:val="Figura"/>
-                    <w:ind w:firstLine="0"/>
-                  </w:pPr>
-                  <w:r>
-                    <w:br/>
-                    <w:t xml:space="preserve">Figura </w:t>
-                  </w:r>
-                  <w:r>
-                    <w:fldChar w:fldCharType="begin"/>
-                  </w:r>
-                  <w:r>
-                    <w:instrText>SEQ Figura \* ARABIC</w:instrText>
-                  </w:r>
-                  <w:r>
-                    <w:fldChar w:fldCharType="separate"/>
-                  </w:r>
-                  <w:r>
-                    <w:rPr>
-                      <w:noProof/>
-                    </w:rPr>
-                    <w:t>4</w:t>
-                  </w:r>
-                  <w:r>
-                    <w:fldChar w:fldCharType="end"/>
-                  </w:r>
-                  <w:r>
-                    <w:t>: Layout MQTT</w:t>
-                  </w:r>
-                </w:p>
-              </w:txbxContent>
-            </v:textbox>
-            <w10:wrap type="square" side="largest"/>
-          </v:rect>
-        </w:pict>
-      </w:r>
-    </w:p>
-    <w:p>
-      <w:pPr>
-        <w:rPr>
-          <w:color w:val="000000"/>
-        </w:rPr>
-      </w:pPr>
+        <w:t xml:space="preserve">Figura </w:t>
+      </w:r>
+      <w:fldSimple w:instr=" SEQ Figura \* ARABIC ">
+        <w:r>
+          <w:rPr>
+            <w:noProof/>
+          </w:rPr>
+          <w:t>4</w:t>
+        </w:r>
+      </w:fldSimple>
+      <w:r>
+        <w:t xml:space="preserve"> Layout MQTT</w:t>
+      </w:r>
     </w:p>
     <w:p>
       <w:pPr>
@@ -2973,39 +2730,7 @@
       </w:pPr>
       <w:r>
         <w:tab/>
-        <w:t xml:space="preserve">As soluções encontradas foram os softwares desenvolvidos pela empresa </w:t>
-      </w:r>
-      <w:proofErr w:type="spellStart"/>
-      <w:r>
-        <w:t>TecSUS</w:t>
-      </w:r>
-      <w:proofErr w:type="spellEnd"/>
-      <w:r>
-        <w:t xml:space="preserve">, o </w:t>
-      </w:r>
-      <w:proofErr w:type="spellStart"/>
-      <w:r>
-        <w:t>TecHydro</w:t>
-      </w:r>
-      <w:proofErr w:type="spellEnd"/>
-      <w:r>
-        <w:t xml:space="preserve">, </w:t>
-      </w:r>
-      <w:proofErr w:type="spellStart"/>
-      <w:r>
-        <w:t>TecLux</w:t>
-      </w:r>
-      <w:proofErr w:type="spellEnd"/>
-      <w:r>
-        <w:t xml:space="preserve"> e </w:t>
-      </w:r>
-      <w:proofErr w:type="spellStart"/>
-      <w:r>
-        <w:t>TecGas</w:t>
-      </w:r>
-      <w:proofErr w:type="spellEnd"/>
-      <w:r>
-        <w:t>, todos mantém a mesma ideia de coleta de dados de sensores de modo inteligente, diminuindo os riscos dos trabalhadores de campo e mantendo um controle preciso das informações apresentadas pelos sensores de gasto de água, consumo de energia elétrica e medidor de gás. Um novo “módulo” poderia ser desenvolvido para o monitoramento dos sensores desejados em uma planta industrial, assim todos eles poderiam ser soluções viáveis para a demanda existe, pois iriam cumprir os requisitos existentes.</w:t>
+        <w:t>As soluções encontradas foram os softwares desenvolvidos pela empresa TecSUS, o TecHydro, TecLux e TecGas, todos mantém a mesma ideia de coleta de dados de sensores de modo inteligente, diminuindo os riscos dos trabalhadores de campo e mantendo um controle preciso das informações apresentadas pelos sensores de gasto de água, consumo de energia elétrica e medidor de gás. Um novo “módulo” poderia ser desenvolvido para o monitoramento dos sensores desejados em uma planta industrial, assim todos eles poderiam ser soluções viáveis para a demanda existe, pois iriam cumprir os requisitos existentes.</w:t>
       </w:r>
     </w:p>
     <w:p>
@@ -3013,38 +2738,13 @@
         <w:ind w:firstLine="0"/>
       </w:pPr>
       <w:r>
+        <w:lastRenderedPageBreak/>
         <w:tab/>
         <w:t xml:space="preserve">O sistema dos softwares exemplificados são principalmente desenvolvidos em linguagem </w:t>
       </w:r>
-      <w:proofErr w:type="spellStart"/>
-      <w:r>
-        <w:t>Python</w:t>
-      </w:r>
-      <w:proofErr w:type="spellEnd"/>
-      <w:r>
-        <w:t xml:space="preserve"> e também utilizam recursos disponibilizados por </w:t>
-      </w:r>
-      <w:proofErr w:type="spellStart"/>
-      <w:r>
-        <w:t>Javascript</w:t>
-      </w:r>
-      <w:proofErr w:type="spellEnd"/>
-      <w:r>
-        <w:t xml:space="preserve"> e </w:t>
-      </w:r>
-      <w:proofErr w:type="spellStart"/>
-      <w:r>
-        <w:t>Node</w:t>
-      </w:r>
-      <w:proofErr w:type="spellEnd"/>
-      <w:r>
-        <w:t>.</w:t>
-      </w:r>
-      <w:proofErr w:type="spellStart"/>
-      <w:r>
-        <w:t>js</w:t>
-      </w:r>
-      <w:proofErr w:type="spellEnd"/>
+      <w:r>
+        <w:t>arduino</w:t>
+      </w:r>
       <w:r>
         <w:t xml:space="preserve"> para apresentar as informações tratadas pelos softwares no navegador do cliente.</w:t>
       </w:r>
@@ -3079,13 +2779,8 @@
       <w:bookmarkStart w:id="28" w:name="_Toc438249400"/>
       <w:bookmarkEnd w:id="28"/>
       <w:r>
-        <w:t xml:space="preserve">Definição dos </w:t>
-      </w:r>
-      <w:proofErr w:type="spellStart"/>
-      <w:r>
-        <w:t>Stakeholders</w:t>
-      </w:r>
-      <w:proofErr w:type="spellEnd"/>
+        <w:t>Definição dos Stakeholders</w:t>
+      </w:r>
     </w:p>
     <w:p>
       <w:r>
@@ -3113,15 +2808,7 @@
         <w:t>especialista consultado</w:t>
       </w:r>
       <w:r>
-        <w:t xml:space="preserve">: Diogo Branquinho, dono da empresa </w:t>
-      </w:r>
-      <w:proofErr w:type="spellStart"/>
-      <w:r>
-        <w:t>TecSus</w:t>
-      </w:r>
-      <w:proofErr w:type="spellEnd"/>
-      <w:r>
-        <w:t xml:space="preserve"> e </w:t>
+        <w:t xml:space="preserve">: Diogo Branquinho, dono da empresa TecSus e </w:t>
       </w:r>
       <w:r>
         <w:rPr>
@@ -3131,9 +2818,6 @@
       </w:r>
       <w:r>
         <w:t>: professores que utilizam sensores que precisem de monitoramento e gerenciamento.</w:t>
-      </w:r>
-      <w:r>
-        <w:br w:type="page"/>
       </w:r>
     </w:p>
     <w:p>
@@ -3147,14 +2831,8 @@
       <w:bookmarkStart w:id="29" w:name="_Toc438249401"/>
       <w:bookmarkEnd w:id="29"/>
       <w:r>
-        <w:lastRenderedPageBreak/>
-        <w:t xml:space="preserve">Metodologia Utilizada - </w:t>
-      </w:r>
-      <w:proofErr w:type="spellStart"/>
-      <w:r>
-        <w:t>Lean</w:t>
-      </w:r>
-      <w:proofErr w:type="spellEnd"/>
+        <w:t>Metodologia Utilizada - Lean</w:t>
+      </w:r>
     </w:p>
     <w:p>
       <w:r>
@@ -3164,48 +2842,20 @@
         <w:rPr>
           <w:color w:val="000000"/>
         </w:rPr>
-        <w:t xml:space="preserve">termo </w:t>
-      </w:r>
-      <w:proofErr w:type="spellStart"/>
-      <w:r>
+        <w:t>termo lean deve ser entendido como “enxuto”. Ou seja, trata-se de um método que institui o uso de nada além do que os recursos necessários para a realização de um determinado trabalho, etapa ou processo, evitando desperdícios.</w:t>
+      </w:r>
+    </w:p>
+    <w:p>
+      <w:pPr>
         <w:rPr>
           <w:color w:val="000000"/>
         </w:rPr>
-        <w:t>lean</w:t>
-      </w:r>
-      <w:proofErr w:type="spellEnd"/>
+      </w:pPr>
       <w:r>
         <w:rPr>
           <w:color w:val="000000"/>
         </w:rPr>
-        <w:t xml:space="preserve"> deve ser entendido como “enxuto”. Ou seja, trata-se de um método que institui o uso de nada além do que os recursos necessários para a realização de um determinado trabalho, etapa ou processo, evitando desperdícios.</w:t>
-      </w:r>
-    </w:p>
-    <w:p>
-      <w:pPr>
-        <w:rPr>
-          <w:color w:val="000000"/>
-        </w:rPr>
-      </w:pPr>
-      <w:r>
-        <w:rPr>
-          <w:color w:val="000000"/>
-        </w:rPr>
-        <w:t xml:space="preserve">Um dos grandes méritos da cultura </w:t>
-      </w:r>
-      <w:proofErr w:type="spellStart"/>
-      <w:r>
-        <w:rPr>
-          <w:color w:val="000000"/>
-        </w:rPr>
-        <w:t>lean</w:t>
-      </w:r>
-      <w:proofErr w:type="spellEnd"/>
-      <w:r>
-        <w:rPr>
-          <w:color w:val="000000"/>
-        </w:rPr>
-        <w:t xml:space="preserve"> é  ajudar a colocar novos produtos no mercado. O método está apoiado em três importantes pilares:</w:t>
+        <w:t>Um dos grandes méritos da cultura lean é  ajudar a colocar novos produtos no mercado. O método está apoiado em três importantes pilares:</w:t>
       </w:r>
     </w:p>
     <w:p>
@@ -3220,71 +2870,13 @@
           <w:rStyle w:val="nfaseforte"/>
           <w:color w:val="000000"/>
         </w:rPr>
-        <w:t xml:space="preserve">Enxugue o modelo de negócio com o </w:t>
-      </w:r>
-      <w:proofErr w:type="spellStart"/>
-      <w:r>
-        <w:rPr>
-          <w:rStyle w:val="nfaseforte"/>
+        <w:t xml:space="preserve">Enxugue o modelo de negócio com o Canvas → </w:t>
+      </w:r>
+      <w:r>
+        <w:rPr>
           <w:color w:val="000000"/>
         </w:rPr>
-        <w:t>Canvas</w:t>
-      </w:r>
-      <w:proofErr w:type="spellEnd"/>
-      <w:r>
-        <w:rPr>
-          <w:rStyle w:val="nfaseforte"/>
-          <w:color w:val="000000"/>
-        </w:rPr>
-        <w:t xml:space="preserve"> → </w:t>
-      </w:r>
-      <w:r>
-        <w:rPr>
-          <w:color w:val="000000"/>
-        </w:rPr>
-        <w:t xml:space="preserve">Inicialmente não há nada além de hipóteses que precisam ser comprovadas. Assim sendo, em vez de consolidar um longo relatório de plano de negócios, utiliza-se uma ferramenta chamada </w:t>
-      </w:r>
-      <w:proofErr w:type="spellStart"/>
-      <w:r>
-        <w:rPr>
-          <w:color w:val="000000"/>
-        </w:rPr>
-        <w:t>Canvas</w:t>
-      </w:r>
-      <w:proofErr w:type="spellEnd"/>
-      <w:r>
-        <w:rPr>
-          <w:color w:val="000000"/>
-        </w:rPr>
-        <w:t xml:space="preserve"> para montar o seu business </w:t>
-      </w:r>
-      <w:proofErr w:type="spellStart"/>
-      <w:r>
-        <w:rPr>
-          <w:color w:val="000000"/>
-        </w:rPr>
-        <w:t>model</w:t>
-      </w:r>
-      <w:proofErr w:type="spellEnd"/>
-      <w:r>
-        <w:rPr>
-          <w:color w:val="000000"/>
-        </w:rPr>
-        <w:t xml:space="preserve">, trata-se de um diagrama que mostra como se cria valor para os </w:t>
-      </w:r>
-      <w:proofErr w:type="spellStart"/>
-      <w:r>
-        <w:rPr>
-          <w:color w:val="000000"/>
-        </w:rPr>
-        <w:t>stakeholders</w:t>
-      </w:r>
-      <w:proofErr w:type="spellEnd"/>
-      <w:r>
-        <w:rPr>
-          <w:color w:val="000000"/>
-        </w:rPr>
-        <w:t>.</w:t>
+        <w:t>Inicialmente não há nada além de hipóteses que precisam ser comprovadas. Assim sendo, em vez de consolidar um longo relatório de plano de negócios, utiliza-se uma ferramenta chamada Canvas para montar o seu business model, trata-se de um diagrama que mostra como se cria valor para os stakeholders.</w:t>
       </w:r>
     </w:p>
     <w:p>
@@ -3299,39 +2891,7 @@
           <w:rStyle w:val="nfaseforte"/>
           <w:color w:val="000000"/>
         </w:rPr>
-        <w:t xml:space="preserve">Testar as possibilidades com o </w:t>
-      </w:r>
-      <w:proofErr w:type="spellStart"/>
-      <w:r>
-        <w:rPr>
-          <w:rStyle w:val="nfaseforte"/>
-          <w:color w:val="000000"/>
-        </w:rPr>
-        <w:t>Customer</w:t>
-      </w:r>
-      <w:proofErr w:type="spellEnd"/>
-      <w:r>
-        <w:rPr>
-          <w:rStyle w:val="nfaseforte"/>
-          <w:color w:val="000000"/>
-        </w:rPr>
-        <w:t xml:space="preserve"> </w:t>
-      </w:r>
-      <w:proofErr w:type="spellStart"/>
-      <w:r>
-        <w:rPr>
-          <w:rStyle w:val="nfaseforte"/>
-          <w:color w:val="000000"/>
-        </w:rPr>
-        <w:t>Development</w:t>
-      </w:r>
-      <w:proofErr w:type="spellEnd"/>
-      <w:r>
-        <w:rPr>
-          <w:rStyle w:val="nfaseforte"/>
-          <w:color w:val="000000"/>
-        </w:rPr>
-        <w:t xml:space="preserve"> → </w:t>
+        <w:t xml:space="preserve">Testar as possibilidades com o Customer Development → </w:t>
       </w:r>
       <w:r>
         <w:rPr>
@@ -3339,79 +2899,7 @@
           <w:b w:val="0"/>
           <w:color w:val="000000"/>
         </w:rPr>
-        <w:t xml:space="preserve">Após estruturar com o </w:t>
-      </w:r>
-      <w:proofErr w:type="spellStart"/>
-      <w:r>
-        <w:rPr>
-          <w:rStyle w:val="nfaseforte"/>
-          <w:b w:val="0"/>
-          <w:color w:val="000000"/>
-        </w:rPr>
-        <w:t>Canvas</w:t>
-      </w:r>
-      <w:proofErr w:type="spellEnd"/>
-      <w:r>
-        <w:rPr>
-          <w:rStyle w:val="nfaseforte"/>
-          <w:b w:val="0"/>
-          <w:color w:val="000000"/>
-        </w:rPr>
-        <w:t xml:space="preserve">, serão testadas as hipóteses com uma abordagem chamada de “desenvolvimento com clientes”, ou </w:t>
-      </w:r>
-      <w:proofErr w:type="spellStart"/>
-      <w:r>
-        <w:rPr>
-          <w:rStyle w:val="nfaseforte"/>
-          <w:b w:val="0"/>
-          <w:color w:val="000000"/>
-        </w:rPr>
-        <w:t>customer</w:t>
-      </w:r>
-      <w:proofErr w:type="spellEnd"/>
-      <w:r>
-        <w:rPr>
-          <w:rStyle w:val="nfaseforte"/>
-          <w:b w:val="0"/>
-          <w:color w:val="000000"/>
-        </w:rPr>
-        <w:t xml:space="preserve"> </w:t>
-      </w:r>
-      <w:proofErr w:type="spellStart"/>
-      <w:r>
-        <w:rPr>
-          <w:rStyle w:val="nfaseforte"/>
-          <w:b w:val="0"/>
-          <w:color w:val="000000"/>
-        </w:rPr>
-        <w:t>development</w:t>
-      </w:r>
-      <w:proofErr w:type="spellEnd"/>
-      <w:r>
-        <w:rPr>
-          <w:rStyle w:val="nfaseforte"/>
-          <w:b w:val="0"/>
-          <w:color w:val="000000"/>
-        </w:rPr>
-        <w:t xml:space="preserve">. Informações com os </w:t>
-      </w:r>
-      <w:proofErr w:type="spellStart"/>
-      <w:r>
-        <w:rPr>
-          <w:rStyle w:val="nfaseforte"/>
-          <w:b w:val="0"/>
-          <w:color w:val="000000"/>
-        </w:rPr>
-        <w:t>stakeholders</w:t>
-      </w:r>
-      <w:proofErr w:type="spellEnd"/>
-      <w:r>
-        <w:rPr>
-          <w:rStyle w:val="nfaseforte"/>
-          <w:b w:val="0"/>
-          <w:color w:val="000000"/>
-        </w:rPr>
-        <w:t xml:space="preserve"> foram trocadas e suas opiniões sobre todo e qualquer elemento do modelo de negócios coletadas, definindo assim as características do projeto.</w:t>
+        <w:t>Após estruturar com o Canvas, serão testadas as hipóteses com uma abordagem chamada de “desenvolvimento com clientes”, ou customer development. Informações com os stakeholders foram trocadas e suas opiniões sobre todo e qualquer elemento do modelo de negócios coletadas, definindo assim as características do projeto.</w:t>
       </w:r>
     </w:p>
     <w:p>
@@ -3434,101 +2922,81 @@
           <w:b w:val="0"/>
           <w:color w:val="000000"/>
         </w:rPr>
-        <w:t>Prática que acompanha o desenvolvimento com o usuário final. No desenvolvimento ágil, não há perda de tempo ou de recursos, pois o produto é desenvolvido de forma iterativa e incremental até seu desfecho.</w:t>
-      </w:r>
-    </w:p>
-    <w:p>
-      <w:r>
-        <w:pict>
-          <v:rect id="_x0000_s1026" style="position:absolute;left:0;text-align:left;margin-left:-37.45pt;margin-top:11.6pt;width:282.75pt;height:326.65pt;z-index:251659264;mso-wrap-distance-left:0;mso-wrap-distance-right:0">
-            <v:textbox inset="0,0,0,0">
-              <w:txbxContent>
-                <w:p>
-                  <w:pPr>
-                    <w:pStyle w:val="Figura"/>
-                    <w:ind w:firstLine="0"/>
-                  </w:pPr>
-                  <w:r>
-                    <w:rPr>
-                      <w:noProof/>
-                    </w:rPr>
-                    <w:drawing>
-                      <wp:inline distT="0" distB="0" distL="0" distR="0">
-                        <wp:extent cx="3590925" cy="3952875"/>
-                        <wp:effectExtent l="0" t="0" r="0" b="0"/>
-                        <wp:docPr id="12" name="Figura4"/>
-                        <wp:cNvGraphicFramePr>
-                          <a:graphicFrameLocks xmlns:a="http://schemas.openxmlformats.org/drawingml/2006/main" noChangeAspect="1"/>
-                        </wp:cNvGraphicFramePr>
-                        <a:graphic xmlns:a="http://schemas.openxmlformats.org/drawingml/2006/main">
-                          <a:graphicData uri="http://schemas.openxmlformats.org/drawingml/2006/picture">
-                            <pic:pic xmlns:pic="http://schemas.openxmlformats.org/drawingml/2006/picture">
-                              <pic:nvPicPr>
-                                <pic:cNvPr id="12" name="Figura4"/>
-                                <pic:cNvPicPr>
-                                  <a:picLocks noChangeAspect="1" noChangeArrowheads="1"/>
-                                </pic:cNvPicPr>
-                              </pic:nvPicPr>
-                              <pic:blipFill>
-                                <a:blip r:embed="rId12"/>
-                                <a:stretch>
-                                  <a:fillRect/>
-                                </a:stretch>
-                              </pic:blipFill>
-                              <pic:spPr bwMode="auto">
-                                <a:xfrm>
-                                  <a:off x="0" y="0"/>
-                                  <a:ext cx="3590925" cy="3952875"/>
-                                </a:xfrm>
-                                <a:prstGeom prst="rect">
-                                  <a:avLst/>
-                                </a:prstGeom>
-                              </pic:spPr>
-                            </pic:pic>
-                          </a:graphicData>
-                        </a:graphic>
-                      </wp:inline>
-                    </w:drawing>
-                  </w:r>
-                  <w:r>
-                    <w:br/>
-                    <w:t xml:space="preserve">Figura </w:t>
-                  </w:r>
-                  <w:r>
-                    <w:fldChar w:fldCharType="begin"/>
-                  </w:r>
-                  <w:r>
-                    <w:instrText>SEQ Figura \* ARABIC</w:instrText>
-                  </w:r>
-                  <w:r>
-                    <w:fldChar w:fldCharType="separate"/>
-                  </w:r>
-                  <w:r>
-                    <w:rPr>
-                      <w:noProof/>
-                    </w:rPr>
-                    <w:t>5</w:t>
-                  </w:r>
-                  <w:r>
-                    <w:fldChar w:fldCharType="end"/>
-                  </w:r>
-                  <w:r>
-                    <w:t xml:space="preserve">: Metodologia </w:t>
-                  </w:r>
-                  <w:proofErr w:type="spellStart"/>
-                  <w:r>
-                    <w:t>Lean</w:t>
-                  </w:r>
-                  <w:proofErr w:type="spellEnd"/>
-                </w:p>
-              </w:txbxContent>
-            </v:textbox>
-            <w10:wrap type="square" side="largest"/>
-          </v:rect>
-        </w:pict>
-      </w:r>
-      <w:r>
-        <w:br w:type="page"/>
+        <w:t xml:space="preserve">Prática que acompanha o desenvolvimento com o usuário final. No desenvolvimento ágil, não há perda de </w:t>
+      </w:r>
+      <w:r>
+        <w:rPr>
+          <w:rStyle w:val="nfaseforte"/>
+          <w:b w:val="0"/>
+          <w:color w:val="000000"/>
+        </w:rPr>
+        <w:lastRenderedPageBreak/>
+        <w:t>tempo ou de recursos, pois o produto é desenvolvido de forma iterativa e incremental até seu desfecho.</w:t>
+      </w:r>
+    </w:p>
+    <w:p>
+      <w:pPr>
+        <w:keepNext/>
+      </w:pPr>
+      <w:r>
+        <w:rPr>
+          <w:noProof/>
+        </w:rPr>
+        <w:drawing>
+          <wp:inline distT="0" distB="0" distL="0" distR="0">
+            <wp:extent cx="3590925" cy="3952875"/>
+            <wp:effectExtent l="19050" t="0" r="9525" b="0"/>
+            <wp:docPr id="38" name="Imagem 37" descr="lean.jpg"/>
+            <wp:cNvGraphicFramePr>
+              <a:graphicFrameLocks xmlns:a="http://schemas.openxmlformats.org/drawingml/2006/main" noChangeAspect="1"/>
+            </wp:cNvGraphicFramePr>
+            <a:graphic xmlns:a="http://schemas.openxmlformats.org/drawingml/2006/main">
+              <a:graphicData uri="http://schemas.openxmlformats.org/drawingml/2006/picture">
+                <pic:pic xmlns:pic="http://schemas.openxmlformats.org/drawingml/2006/picture">
+                  <pic:nvPicPr>
+                    <pic:cNvPr id="0" name="lean.jpg"/>
+                    <pic:cNvPicPr/>
+                  </pic:nvPicPr>
+                  <pic:blipFill>
+                    <a:blip r:embed="rId12" cstate="print"/>
+                    <a:stretch>
+                      <a:fillRect/>
+                    </a:stretch>
+                  </pic:blipFill>
+                  <pic:spPr>
+                    <a:xfrm>
+                      <a:off x="0" y="0"/>
+                      <a:ext cx="3590925" cy="3952875"/>
+                    </a:xfrm>
+                    <a:prstGeom prst="rect">
+                      <a:avLst/>
+                    </a:prstGeom>
+                  </pic:spPr>
+                </pic:pic>
+              </a:graphicData>
+            </a:graphic>
+          </wp:inline>
+        </w:drawing>
+      </w:r>
+    </w:p>
+    <w:p>
+      <w:pPr>
+        <w:pStyle w:val="Legenda"/>
+        <w:jc w:val="both"/>
+      </w:pPr>
+      <w:r>
+        <w:t xml:space="preserve">Figura </w:t>
+      </w:r>
+      <w:fldSimple w:instr=" SEQ Figura \* ARABIC ">
+        <w:r>
+          <w:rPr>
+            <w:noProof/>
+          </w:rPr>
+          <w:t>5</w:t>
+        </w:r>
+      </w:fldSimple>
+      <w:r>
+        <w:t xml:space="preserve"> Método Lean</w:t>
       </w:r>
     </w:p>
     <w:p>
@@ -3542,7 +3010,6 @@
       <w:bookmarkStart w:id="30" w:name="_Toc438249402"/>
       <w:bookmarkEnd w:id="30"/>
       <w:r>
-        <w:lastRenderedPageBreak/>
         <w:t>Requisitos Funcionais</w:t>
       </w:r>
     </w:p>
@@ -3563,54 +3030,6 @@
           <w:color w:val="auto"/>
         </w:rPr>
         <w:t>presentar todos os requisitos funcionais levantados.</w:t>
-      </w:r>
-      <w:r>
-        <w:rPr>
-          <w:color w:val="00B050"/>
-        </w:rPr>
-        <w:t xml:space="preserve"> Podem-se utilizar casos de uso, </w:t>
-      </w:r>
-      <w:proofErr w:type="spellStart"/>
-      <w:r>
-        <w:rPr>
-          <w:color w:val="00B050"/>
-        </w:rPr>
-        <w:t>User</w:t>
-      </w:r>
-      <w:proofErr w:type="spellEnd"/>
-      <w:r>
-        <w:rPr>
-          <w:color w:val="00B050"/>
-        </w:rPr>
-        <w:t xml:space="preserve"> </w:t>
-      </w:r>
-      <w:proofErr w:type="spellStart"/>
-      <w:r>
-        <w:rPr>
-          <w:color w:val="00B050"/>
-        </w:rPr>
-        <w:t>Stories</w:t>
-      </w:r>
-      <w:proofErr w:type="spellEnd"/>
-      <w:r>
-        <w:rPr>
-          <w:color w:val="00B050"/>
-        </w:rPr>
-        <w:t>, Anatomia de Sistemas, etc. Cada requisito deve ser detalhado com protótipos (</w:t>
-      </w:r>
-      <w:proofErr w:type="spellStart"/>
-      <w:r>
-        <w:rPr>
-          <w:color w:val="00B050"/>
-        </w:rPr>
-        <w:t>wireframes</w:t>
-      </w:r>
-      <w:proofErr w:type="spellEnd"/>
-      <w:r>
-        <w:rPr>
-          <w:color w:val="00B050"/>
-        </w:rPr>
-        <w:t>), testes de aceitação, etc.</w:t>
       </w:r>
     </w:p>
     <w:p>
@@ -3712,6 +3131,7 @@
       <w:bookmarkStart w:id="33" w:name="_Toc438249405"/>
       <w:bookmarkEnd w:id="33"/>
       <w:r>
+        <w:lastRenderedPageBreak/>
         <w:t>Requisitos Não Funcionais</w:t>
       </w:r>
     </w:p>
@@ -3791,15 +3211,7 @@
     </w:p>
     <w:p>
       <w:r>
-        <w:t xml:space="preserve">O sistema deve ser desenvolvido em linguagem </w:t>
-      </w:r>
-      <w:proofErr w:type="spellStart"/>
-      <w:r>
-        <w:t>arduino</w:t>
-      </w:r>
-      <w:proofErr w:type="spellEnd"/>
-      <w:r>
-        <w:t>.</w:t>
+        <w:t>O sistema deve ser desenvolvido em linguagem arduino.</w:t>
       </w:r>
     </w:p>
     <w:p>
@@ -3893,194 +3305,155 @@
         </w:rPr>
         <w:t>Este capítulo apresenta o processo de desenvolvimento da solução proposta.</w:t>
       </w:r>
-      <w:r>
+    </w:p>
+    <w:p>
+      <w:pPr>
+        <w:pStyle w:val="Heading2"/>
+      </w:pPr>
+      <w:bookmarkStart w:id="36" w:name="_Toc438249409"/>
+      <w:r>
+        <w:t>Modelo de Dados</w:t>
+      </w:r>
+      <w:bookmarkEnd w:id="36"/>
+    </w:p>
+    <w:p>
+      <w:pPr>
+        <w:rPr>
+          <w:color w:val="auto"/>
+        </w:rPr>
+      </w:pPr>
+      <w:r>
+        <w:rPr>
+          <w:color w:val="auto"/>
+        </w:rPr>
+        <w:t>O sistema trabalha com o monitoramento e visualização dos dados obtidos pelo sensor de temperatura e umidade</w:t>
+      </w:r>
+      <w:r>
+        <w:rPr>
+          <w:color w:val="auto"/>
+        </w:rPr>
+        <w:t>.</w:t>
+      </w:r>
+      <w:r>
+        <w:rPr>
+          <w:color w:val="auto"/>
+        </w:rPr>
+        <w:t xml:space="preserve"> </w:t>
+      </w:r>
+      <w:r>
+        <w:rPr>
+          <w:color w:val="auto"/>
+        </w:rPr>
+        <w:t>Isso demonstra que</w:t>
+      </w:r>
+      <w:r>
+        <w:rPr>
+          <w:color w:val="auto"/>
+        </w:rPr>
+        <w:t xml:space="preserve"> não há necessidade de armazenamento e persistência das informações coletadas pelo sensor.</w:t>
+      </w:r>
+    </w:p>
+    <w:p>
+      <w:pPr>
+        <w:rPr>
+          <w:color w:val="auto"/>
+        </w:rPr>
+      </w:pPr>
+      <w:r>
+        <w:rPr>
+          <w:color w:val="auto"/>
+        </w:rPr>
+        <w:t>Os dados são mantidos apenas enquanto o software estiver em execução para a demonstração visual do gráfico</w:t>
+      </w:r>
+      <w:r>
+        <w:rPr>
+          <w:color w:val="auto"/>
+        </w:rPr>
+        <w:t xml:space="preserve">. </w:t>
+      </w:r>
+      <w:r>
+        <w:rPr>
+          <w:color w:val="auto"/>
+        </w:rPr>
+        <w:t>Tais motivos</w:t>
+      </w:r>
+      <w:r>
+        <w:rPr>
+          <w:color w:val="auto"/>
+        </w:rPr>
+        <w:t xml:space="preserve"> </w:t>
+      </w:r>
+      <w:r>
+        <w:rPr>
+          <w:color w:val="auto"/>
+        </w:rPr>
+        <w:t>demonstram que o software não precisará</w:t>
+      </w:r>
+      <w:r>
+        <w:rPr>
+          <w:color w:val="auto"/>
+        </w:rPr>
+        <w:t xml:space="preserve"> </w:t>
+      </w:r>
+      <w:r>
+        <w:rPr>
+          <w:color w:val="auto"/>
+        </w:rPr>
+        <w:t xml:space="preserve"> cont</w:t>
+      </w:r>
+      <w:r>
+        <w:rPr>
+          <w:color w:val="auto"/>
+        </w:rPr>
+        <w:t>er</w:t>
+      </w:r>
+      <w:r>
+        <w:rPr>
+          <w:color w:val="auto"/>
+        </w:rPr>
+        <w:t xml:space="preserve"> nenhum tipo de dicionário de dados.</w:t>
+      </w:r>
+    </w:p>
+    <w:p>
+      <w:pPr>
+        <w:pStyle w:val="Heading2"/>
+      </w:pPr>
+      <w:bookmarkStart w:id="37" w:name="_Toc438249410"/>
+      <w:r>
+        <w:t>Arquitetura</w:t>
+      </w:r>
+      <w:bookmarkEnd w:id="37"/>
+    </w:p>
+    <w:p>
+      <w:pPr>
         <w:rPr>
           <w:color w:val="00B050"/>
         </w:rPr>
-        <w:t xml:space="preserve"> Seu conteúdo pode variar, dependendo da metodologia adotada.</w:t>
-      </w:r>
-    </w:p>
-    <w:p>
-      <w:pPr>
-        <w:rPr>
-          <w:color w:val="00B050"/>
-        </w:rPr>
-      </w:pPr>
-      <w:r>
-        <w:rPr>
-          <w:color w:val="00B050"/>
-        </w:rPr>
-        <w:t>As seções a seguir são sugestões, baseadas nas soluções de software mais comuns.</w:t>
-      </w:r>
-    </w:p>
-    <w:p>
-      <w:pPr>
-        <w:pStyle w:val="Heading2"/>
-      </w:pPr>
-      <w:bookmarkStart w:id="36" w:name="_Toc438249409"/>
-      <w:r>
-        <w:t>Modelo de Dados</w:t>
-      </w:r>
-      <w:bookmarkEnd w:id="36"/>
-    </w:p>
-    <w:p>
-      <w:pPr>
+      </w:pPr>
+      <w:r>
         <w:rPr>
           <w:color w:val="auto"/>
         </w:rPr>
-      </w:pPr>
+        <w:t>Este capitulo visa a</w:t>
+      </w:r>
       <w:r>
         <w:rPr>
           <w:color w:val="auto"/>
         </w:rPr>
-        <w:t>O sistema trabalha com o monitoramento e visualização dos dados obtidos pelo sensor de temperatura e umidade</w:t>
+        <w:t xml:space="preserve">presentar diagramas de </w:t>
       </w:r>
       <w:r>
         <w:rPr>
           <w:color w:val="auto"/>
         </w:rPr>
-        <w:t>.</w:t>
-      </w:r>
-      <w:r>
-        <w:rPr>
-          <w:color w:val="auto"/>
-        </w:rPr>
-        <w:t xml:space="preserve"> </w:t>
-      </w:r>
-      <w:r>
-        <w:rPr>
-          <w:color w:val="auto"/>
-        </w:rPr>
-        <w:t>Isso demonstra que</w:t>
-      </w:r>
-      <w:r>
-        <w:rPr>
-          <w:color w:val="auto"/>
-        </w:rPr>
-        <w:t xml:space="preserve"> não há necessidade de armazenamento e persistência das informações coletadas pelo sensor.</w:t>
-      </w:r>
-    </w:p>
-    <w:p>
-      <w:pPr>
-        <w:rPr>
-          <w:color w:val="auto"/>
-        </w:rPr>
-      </w:pPr>
-      <w:r>
-        <w:rPr>
-          <w:color w:val="auto"/>
-        </w:rPr>
-        <w:t>Os dados são mantidos apenas enquanto o software estiver em execução para a demonstração visual do gráfico</w:t>
-      </w:r>
-      <w:r>
-        <w:rPr>
-          <w:color w:val="auto"/>
-        </w:rPr>
-        <w:t xml:space="preserve">. </w:t>
-      </w:r>
-      <w:r>
-        <w:rPr>
-          <w:color w:val="auto"/>
-        </w:rPr>
-        <w:t>Tais motivos</w:t>
-      </w:r>
-      <w:r>
-        <w:rPr>
-          <w:color w:val="auto"/>
-        </w:rPr>
-        <w:t xml:space="preserve"> </w:t>
-      </w:r>
-      <w:r>
-        <w:rPr>
-          <w:color w:val="auto"/>
-        </w:rPr>
-        <w:t>demonstram que o software não precisará</w:t>
-      </w:r>
-      <w:r>
-        <w:rPr>
-          <w:color w:val="auto"/>
-        </w:rPr>
-        <w:t xml:space="preserve"> </w:t>
-      </w:r>
-      <w:r>
-        <w:rPr>
-          <w:color w:val="auto"/>
-        </w:rPr>
-        <w:t xml:space="preserve"> cont</w:t>
-      </w:r>
-      <w:r>
-        <w:rPr>
-          <w:color w:val="auto"/>
-        </w:rPr>
-        <w:t>er</w:t>
-      </w:r>
-      <w:r>
-        <w:rPr>
-          <w:color w:val="auto"/>
-        </w:rPr>
-        <w:t xml:space="preserve"> nenhum tipo de dicionário de dados.</w:t>
-      </w:r>
-    </w:p>
-    <w:p>
-      <w:pPr>
-        <w:pStyle w:val="Heading2"/>
-      </w:pPr>
-      <w:bookmarkStart w:id="37" w:name="_Toc438249410"/>
-      <w:r>
-        <w:t>Arquitetura</w:t>
-      </w:r>
-      <w:bookmarkEnd w:id="37"/>
-    </w:p>
-    <w:p>
-      <w:pPr>
-        <w:rPr>
-          <w:color w:val="00B050"/>
-        </w:rPr>
-      </w:pPr>
-      <w:r>
-        <w:rPr>
-          <w:color w:val="auto"/>
-        </w:rPr>
-        <w:t>Este capitulo visa a</w:t>
-      </w:r>
-      <w:r>
-        <w:rPr>
-          <w:color w:val="auto"/>
-        </w:rPr>
-        <w:t xml:space="preserve">presentar diagramas de </w:t>
-      </w:r>
-      <w:r>
-        <w:rPr>
-          <w:color w:val="auto"/>
-        </w:rPr>
         <w:t>caso e uso e fluxograma.</w:t>
       </w:r>
-      <w:r>
-        <w:rPr>
-          <w:color w:val="00B050"/>
-        </w:rPr>
-        <w:t>Indicar no diagrama as tecnologias (frameworks, linguagens, padrões de projeto, etc) utilizadas.</w:t>
-      </w:r>
-    </w:p>
-    <w:p>
-      <w:pPr>
-        <w:rPr>
-          <w:color w:val="00B050"/>
-        </w:rPr>
-      </w:pPr>
-      <w:r>
-        <w:rPr>
-          <w:color w:val="00B050"/>
-        </w:rPr>
-        <w:t>A partir da arquitetura, detalhe os módulos do sistema. Caso o sistema possua um único módulo, não são necessárias subseções.</w:t>
-      </w:r>
     </w:p>
     <w:p>
       <w:pPr>
         <w:pStyle w:val="Heading3"/>
       </w:pPr>
       <w:r>
-        <w:lastRenderedPageBreak/>
         <w:t>Diagrama de caso e uso</w:t>
       </w:r>
     </w:p>
@@ -4249,11 +3622,9 @@
       <w:pPr>
         <w:pStyle w:val="Heading3"/>
       </w:pPr>
-      <w:proofErr w:type="spellStart"/>
       <w:r>
         <w:t>Websensor</w:t>
       </w:r>
-      <w:proofErr w:type="spellEnd"/>
     </w:p>
     <w:p>
       <w:pPr>
@@ -5142,9 +4513,35 @@
       </w:pPr>
       <w:r>
         <w:rPr>
-          <w:color w:val="00B050"/>
-        </w:rPr>
-        <w:t>Explicitar o processo de deploy da solução proposta (infraestrutura de hardware, etc).</w:t>
+          <w:color w:val="auto"/>
+        </w:rPr>
+        <w:t xml:space="preserve">Em acordo com o objetivo apresentado neste documento de </w:t>
+      </w:r>
+      <w:r>
+        <w:rPr>
+          <w:color w:val="auto"/>
+        </w:rPr>
+        <w:t>monitorar e visualizar dados de sensores de maneira inteligente</w:t>
+      </w:r>
+      <w:r>
+        <w:rPr>
+          <w:color w:val="auto"/>
+        </w:rPr>
+        <w:t xml:space="preserve">, o programa para ser executado precisará das configurações de uma rede </w:t>
+      </w:r>
+      <w:proofErr w:type="spellStart"/>
+      <w:r>
+        <w:rPr>
+          <w:color w:val="auto"/>
+        </w:rPr>
+        <w:t>wi-fi</w:t>
+      </w:r>
+      <w:proofErr w:type="spellEnd"/>
+      <w:r>
+        <w:rPr>
+          <w:color w:val="auto"/>
+        </w:rPr>
+        <w:t xml:space="preserve"> disponível para a publicação no tópico dos respectivos dados medidos pelo sensor.</w:t>
       </w:r>
     </w:p>
     <w:p>
@@ -5284,7 +4681,7 @@
           <w:rPr>
             <w:noProof/>
           </w:rPr>
-          <w:t>16</w:t>
+          <w:t>7</w:t>
         </w:r>
         <w:r>
           <w:fldChar w:fldCharType="end"/>

</xml_diff>

<commit_message>
correções do prof mineda
</commit_message>
<xml_diff>
--- a/Gabriel Dornelas TG.docx
+++ b/Gabriel Dornelas TG.docx
@@ -2056,7 +2056,15 @@
     <w:p>
       <w:r>
         <w:tab/>
+      </w:r>
+      <w:r>
+        <w:rPr>
+          <w:highlight w:val="yellow"/>
+        </w:rPr>
         <w:t>A falta de softwares para realizar a comunicação dos sensores com microcomputadores para seus gerenciamentos e controle é um fator que contribui para a dificuldade de analise desses dados.</w:t>
+      </w:r>
+      <w:r>
+        <w:t xml:space="preserve"> -&gt; Falar da iniciativa da FATEC </w:t>
       </w:r>
     </w:p>
     <w:p>
@@ -2502,6 +2510,9 @@
         <w:keepNext/>
       </w:pPr>
       <w:r>
+        <w:rPr>
+          <w:noProof/>
+        </w:rPr>
         <w:drawing>
           <wp:inline distT="0" distB="0" distL="0" distR="0">
             <wp:extent cx="5067300" cy="4410075"/>
@@ -4217,7 +4228,7 @@
         </w:rPr>
         <w:drawing>
           <wp:inline distT="0" distB="0" distL="0" distR="0">
-            <wp:extent cx="5963132" cy="1552755"/>
+            <wp:extent cx="5398339" cy="1551694"/>
             <wp:effectExtent l="19050" t="0" r="0" b="0"/>
             <wp:docPr id="21" name="Imagem 20" descr="mostrar mensagem no display.jpg"/>
             <wp:cNvGraphicFramePr>
@@ -4239,7 +4250,7 @@
                   <pic:spPr>
                     <a:xfrm>
                       <a:off x="0" y="0"/>
-                      <a:ext cx="5972748" cy="1555259"/>
+                      <a:ext cx="5410743" cy="1555259"/>
                     </a:xfrm>
                     <a:prstGeom prst="rect">
                       <a:avLst/>
@@ -4681,7 +4692,7 @@
           <w:rPr>
             <w:noProof/>
           </w:rPr>
-          <w:t>7</w:t>
+          <w:t>14</w:t>
         </w:r>
         <w:r>
           <w:fldChar w:fldCharType="end"/>

</xml_diff>

<commit_message>
Introdução atualizada com citações
</commit_message>
<xml_diff>
--- a/Gabriel Dornelas TG.docx
+++ b/Gabriel Dornelas TG.docx
@@ -1776,9 +1776,9 @@
         </w:numPr>
         <w:rPr/>
       </w:pPr>
-      <w:bookmarkStart w:id="1" w:name="_Toc438245116"/>
+      <w:bookmarkStart w:id="1" w:name="_Toc438249388"/>
       <w:bookmarkStart w:id="2" w:name="_Toc438241735"/>
-      <w:bookmarkStart w:id="3" w:name="_Toc438249388"/>
+      <w:bookmarkStart w:id="3" w:name="_Toc438245116"/>
       <w:r>
         <w:rPr/>
         <w:t>INTRODUÇÃO</w:t>
@@ -1804,11 +1804,84 @@
           <w:bCs/>
         </w:rPr>
         <w:tab/>
-        <w:t>Instrumentação</w:t>
-      </w:r>
-      <w:r>
-        <w:rPr/>
-        <w:t xml:space="preserve"> é definida como a ciência que estuda, desenvolve e aplica instrumentos de medição e controle de processos. A instrumentação é utilizada para se referir à área de trabalho dos técnicos e engenheiros que lidam com processos industriais (técnicos de operação, instrumentação, engenheiros de processamento, de controle e de automação).</w:t>
+      </w:r>
+      <w:r>
+        <w:rPr>
+          <w:bCs/>
+        </w:rPr>
+        <w:t xml:space="preserve">De acordo com </w:t>
+      </w:r>
+      <w:r>
+        <w:rPr>
+          <w:bCs/>
+        </w:rPr>
+        <w:t>Egídio</w:t>
+      </w:r>
+      <w:r>
+        <w:rPr>
+          <w:bCs/>
+        </w:rPr>
+        <w:t xml:space="preserve"> Bega, autor do livro </w:t>
+      </w:r>
+      <w:r>
+        <w:rPr>
+          <w:rFonts w:ascii="Times New Roman" w:hAnsi="Times New Roman"/>
+          <w:b w:val="false"/>
+          <w:bCs/>
+          <w:i/>
+          <w:color w:val="000000"/>
+          <w:spacing w:val="0"/>
+          <w:sz w:val="24"/>
+          <w:szCs w:val="24"/>
+        </w:rPr>
+        <w:t>Instrumentação Industrial</w:t>
+      </w:r>
+      <w:r>
+        <w:rPr>
+          <w:rFonts w:ascii="Times New Roman" w:hAnsi="Times New Roman"/>
+          <w:b w:val="false"/>
+          <w:bCs/>
+          <w:i w:val="false"/>
+          <w:caps w:val="false"/>
+          <w:smallCaps w:val="false"/>
+          <w:color w:val="000000"/>
+          <w:spacing w:val="0"/>
+          <w:sz w:val="24"/>
+          <w:szCs w:val="24"/>
+        </w:rPr>
+        <w:t>,</w:t>
+      </w:r>
+      <w:r>
+        <w:rPr>
+          <w:bCs/>
+        </w:rPr>
+        <w:t xml:space="preserve"> a </w:t>
+      </w:r>
+      <w:r>
+        <w:rPr>
+          <w:b w:val="false"/>
+          <w:bCs w:val="false"/>
+        </w:rPr>
+        <w:t>i</w:t>
+      </w:r>
+      <w:r>
+        <w:rPr>
+          <w:b w:val="false"/>
+          <w:bCs w:val="false"/>
+        </w:rPr>
+        <w:t>nstrumentação</w:t>
+      </w:r>
+      <w:r>
+        <w:rPr/>
+        <w:t xml:space="preserve"> é definida como a ciência que estuda, desenvolve e aplica instrumentos de medição e controle de processos. A instrumentação é utilizada para se referir à área de trabalho dos técnicos e engenheiros que lidam com processos industriais (técnicos de operação, instrumentação, engenheiros de processamento, de controle e de automação, </w:t>
+      </w:r>
+      <w:r>
+        <w:rPr/>
+        <w:t>entre outros</w:t>
+      </w:r>
+      <w:r>
+        <w:rPr/>
+        <w:t>).</w:t>
       </w:r>
     </w:p>
     <w:p>
@@ -1819,7 +1892,148 @@
       <w:r>
         <w:rPr/>
         <w:tab/>
-        <w:t>Os processos são realizados em plantas industriais. Uma planta pode ser o desenho de um edifício (ou cada um dos seus pisos), a parte inferior do pé ou a fábrica onde se produz algum objeto ou serviço industrial, por outro lado, diz-se daquilo que pertence ou que é relativo à indústria.</w:t>
+      </w:r>
+      <w:r>
+        <w:rPr/>
+        <w:t>A empresa SCIA que existe no mercado de engenharia há mais de 40 anos afirma que a</w:t>
+      </w:r>
+      <w:r>
+        <w:rPr>
+          <w:rFonts w:ascii="Times New Roman" w:hAnsi="Times New Roman"/>
+          <w:b w:val="false"/>
+          <w:bCs w:val="false"/>
+          <w:i w:val="false"/>
+          <w:caps w:val="false"/>
+          <w:smallCaps w:val="false"/>
+          <w:color w:val="000000"/>
+          <w:spacing w:val="0"/>
+          <w:sz w:val="24"/>
+          <w:szCs w:val="24"/>
+        </w:rPr>
+        <w:t xml:space="preserve">s </w:t>
+      </w:r>
+      <w:r>
+        <w:rPr>
+          <w:rFonts w:ascii="Times New Roman" w:hAnsi="Times New Roman"/>
+          <w:b w:val="false"/>
+          <w:bCs w:val="false"/>
+          <w:i w:val="false"/>
+          <w:caps w:val="false"/>
+          <w:smallCaps w:val="false"/>
+          <w:color w:val="000000"/>
+          <w:spacing w:val="0"/>
+          <w:sz w:val="24"/>
+          <w:szCs w:val="24"/>
+        </w:rPr>
+        <w:t>p</w:t>
+      </w:r>
+      <w:r>
+        <w:rPr>
+          <w:rStyle w:val="Nfaseforte"/>
+          <w:rFonts w:ascii="Times New Roman" w:hAnsi="Times New Roman"/>
+          <w:b w:val="false"/>
+          <w:bCs w:val="false"/>
+          <w:i w:val="false"/>
+          <w:caps w:val="false"/>
+          <w:smallCaps w:val="false"/>
+          <w:color w:val="000000"/>
+          <w:spacing w:val="0"/>
+          <w:sz w:val="24"/>
+          <w:szCs w:val="24"/>
+        </w:rPr>
+        <w:t xml:space="preserve">lantas </w:t>
+      </w:r>
+      <w:r>
+        <w:rPr>
+          <w:rStyle w:val="Nfaseforte"/>
+          <w:rFonts w:ascii="Times New Roman" w:hAnsi="Times New Roman"/>
+          <w:b w:val="false"/>
+          <w:bCs w:val="false"/>
+          <w:i w:val="false"/>
+          <w:caps w:val="false"/>
+          <w:smallCaps w:val="false"/>
+          <w:color w:val="000000"/>
+          <w:spacing w:val="0"/>
+          <w:sz w:val="24"/>
+          <w:szCs w:val="24"/>
+        </w:rPr>
+        <w:t>i</w:t>
+      </w:r>
+      <w:r>
+        <w:rPr>
+          <w:rStyle w:val="Nfaseforte"/>
+          <w:rFonts w:ascii="Times New Roman" w:hAnsi="Times New Roman"/>
+          <w:b w:val="false"/>
+          <w:bCs w:val="false"/>
+          <w:i w:val="false"/>
+          <w:caps w:val="false"/>
+          <w:smallCaps w:val="false"/>
+          <w:color w:val="000000"/>
+          <w:spacing w:val="0"/>
+          <w:sz w:val="24"/>
+          <w:szCs w:val="24"/>
+        </w:rPr>
+        <w:t xml:space="preserve">ndustriais </w:t>
+      </w:r>
+      <w:r>
+        <w:rPr>
+          <w:rFonts w:ascii="Times New Roman" w:hAnsi="Times New Roman"/>
+          <w:b w:val="false"/>
+          <w:bCs w:val="false"/>
+          <w:i w:val="false"/>
+          <w:caps w:val="false"/>
+          <w:smallCaps w:val="false"/>
+          <w:color w:val="000000"/>
+          <w:spacing w:val="0"/>
+          <w:sz w:val="24"/>
+          <w:szCs w:val="24"/>
+        </w:rPr>
+        <w:t>normalmente são estruturas altamente complexas projetadas em função dos principais processos, equipamentos e máquinas associados à sua função. Estas estruturas têm geometrias complexas e uma preocupação com segurança, como no caso de plantas de geração de energia e instalações que lidam com materiais perigosos (indústria química, etc.). Os engenheiros que atuam em projetos de plantas industriais precisam ser capazes de lidar com grandes estruturas integrando-as com seu</w:t>
+      </w:r>
+      <w:r>
+        <w:rPr>
+          <w:rFonts w:ascii="Times New Roman" w:hAnsi="Times New Roman"/>
+          <w:b w:val="false"/>
+          <w:bCs w:val="false"/>
+          <w:i w:val="false"/>
+          <w:caps w:val="false"/>
+          <w:smallCaps w:val="false"/>
+          <w:color w:val="000000"/>
+          <w:spacing w:val="0"/>
+          <w:sz w:val="24"/>
+          <w:szCs w:val="24"/>
+        </w:rPr>
+        <w:t>s</w:t>
+      </w:r>
+      <w:r>
+        <w:rPr>
+          <w:rFonts w:ascii="Times New Roman" w:hAnsi="Times New Roman"/>
+          <w:b w:val="false"/>
+          <w:bCs w:val="false"/>
+          <w:i w:val="false"/>
+          <w:caps w:val="false"/>
+          <w:smallCaps w:val="false"/>
+          <w:color w:val="000000"/>
+          <w:spacing w:val="0"/>
+          <w:sz w:val="24"/>
+          <w:szCs w:val="24"/>
+        </w:rPr>
+        <w:t xml:space="preserve"> software</w:t>
+      </w:r>
+      <w:r>
+        <w:rPr>
+          <w:rFonts w:ascii="Times New Roman" w:hAnsi="Times New Roman"/>
+          <w:b w:val="false"/>
+          <w:bCs w:val="false"/>
+          <w:i w:val="false"/>
+          <w:caps w:val="false"/>
+          <w:smallCaps w:val="false"/>
+          <w:color w:val="000000"/>
+          <w:spacing w:val="0"/>
+          <w:sz w:val="24"/>
+          <w:szCs w:val="24"/>
+        </w:rPr>
+        <w:t>s.</w:t>
       </w:r>
     </w:p>
     <w:p>
@@ -1830,44 +2044,66 @@
       <w:r>
         <w:rPr/>
         <w:tab/>
-        <w:t>As plantas industriais utilizam sensores para averiguar elementos variáveis, como temperatura, vazão, pressão e nível, para gerir e controlar os processos que irão se realizar.</w:t>
-      </w:r>
-    </w:p>
-    <w:p>
-      <w:pPr>
-        <w:pStyle w:val="Normal"/>
-        <w:rPr/>
-      </w:pPr>
-      <w:r>
-        <w:rPr/>
-        <w:tab/>
-      </w:r>
-      <w:r>
-        <w:rPr/>
-        <w:t>Segundo o orientador deste projeto, Leônidas Melo, na FATEC de São José dos Campos existe a iniciativa..</w:t>
-      </w:r>
-      <w:r>
-        <w:rPr/>
-        <w:t>.</w:t>
-      </w:r>
-    </w:p>
-    <w:p>
-      <w:pPr>
-        <w:pStyle w:val="Normal"/>
-        <w:rPr/>
-      </w:pPr>
-      <w:r>
-        <w:rPr/>
-        <w:tab/>
-        <w:t xml:space="preserve">Propõem-se que seja feito um software para </w:t>
-      </w:r>
-      <w:r>
-        <w:rPr/>
-        <w:t xml:space="preserve">demonstrar a possibilidade de </w:t>
-      </w:r>
-      <w:r>
-        <w:rPr/>
-        <w:t>realizar a comunicação dos sensores e ter controle de suas características e dados. Irá se utilizar da interface comunicativa de modelo MQTT. As ligações entre os sensores e o programa serão feitas através da placa NodeMcu.</w:t>
+        <w:t xml:space="preserve">Segundo o orientador deste projeto, Leônidas Melo, na FATEC de São José dos Campos existe a iniciativa </w:t>
+      </w:r>
+      <w:r>
+        <w:rPr/>
+        <w:t xml:space="preserve">de um projeto onde </w:t>
+      </w:r>
+      <w:r>
+        <w:rPr>
+          <w:b w:val="false"/>
+          <w:bCs w:val="false"/>
+        </w:rPr>
+        <w:t>uma planta industrial didática será desenvolvida e com ela deverá existir um software para monitorar os sensores</w:t>
+      </w:r>
+      <w:r>
+        <w:rPr>
+          <w:b w:val="false"/>
+          <w:bCs w:val="false"/>
+        </w:rPr>
+        <w:t xml:space="preserve"> </w:t>
+      </w:r>
+      <w:r>
+        <w:rPr>
+          <w:b w:val="false"/>
+          <w:bCs w:val="false"/>
+        </w:rPr>
+        <w:t xml:space="preserve">atrelados </w:t>
+      </w:r>
+      <w:r>
+        <w:rPr>
+          <w:b w:val="false"/>
+          <w:bCs w:val="false"/>
+        </w:rPr>
+        <w:t>na mesma</w:t>
+      </w:r>
+      <w:r>
+        <w:rPr>
+          <w:b w:val="false"/>
+          <w:bCs w:val="false"/>
+        </w:rPr>
+        <w:t>. Tendo isto dito p</w:t>
+      </w:r>
+      <w:r>
+        <w:rPr/>
+        <w:t xml:space="preserve">ropõem-se que seja feito um </w:t>
+      </w:r>
+      <w:r>
+        <w:rPr/>
+        <w:t>sistema</w:t>
+      </w:r>
+      <w:r>
+        <w:rPr/>
+        <w:t xml:space="preserve"> para demonstrar a possibilidade de realizar a comunicação dos sensores e ter controle de suas características e dados. </w:t>
+      </w:r>
+      <w:r>
+        <w:rPr/>
+        <w:t>O mesmo i</w:t>
+      </w:r>
+      <w:r>
+        <w:rPr/>
+        <w:t>rá utilizar da interface comunicativa de modelo MQTT. As ligações entre os sensores e o programa serão feitas através da placa NodeMcu.</w:t>
       </w:r>
     </w:p>
     <w:p>
@@ -1879,10 +2115,10 @@
         </w:numPr>
         <w:rPr/>
       </w:pPr>
-      <w:bookmarkStart w:id="4" w:name="_Toc438249389"/>
-      <w:bookmarkStart w:id="5" w:name="_Toc438245117"/>
-      <w:bookmarkStart w:id="6" w:name="_Toc438241736"/>
-      <w:bookmarkStart w:id="7" w:name="_Toc118654375"/>
+      <w:bookmarkStart w:id="4" w:name="_Toc118654375"/>
+      <w:bookmarkStart w:id="5" w:name="_Toc438241736"/>
+      <w:bookmarkStart w:id="6" w:name="_Toc438245117"/>
+      <w:bookmarkStart w:id="7" w:name="_Toc438249389"/>
       <w:bookmarkEnd w:id="4"/>
       <w:bookmarkEnd w:id="5"/>
       <w:bookmarkEnd w:id="6"/>
@@ -1899,39 +2135,7 @@
       </w:pPr>
       <w:r>
         <w:rPr/>
-        <w:t xml:space="preserve">O objetivo geral deste </w:t>
-      </w:r>
-      <w:r>
-        <w:rPr/>
-        <w:t>projeto</w:t>
-      </w:r>
-      <w:r>
-        <w:rPr/>
-        <w:t xml:space="preserve"> é </w:t>
-      </w:r>
-      <w:r>
-        <w:rPr/>
-        <w:t>apresentar a possibilidade</w:t>
-      </w:r>
-      <w:r>
-        <w:rPr/>
-        <w:t xml:space="preserve"> de monitoramento e visualização de dados providos </w:t>
-      </w:r>
-      <w:r>
-        <w:rPr/>
-        <w:t xml:space="preserve">de </w:t>
-      </w:r>
-      <w:r>
-        <w:rPr/>
-        <w:t xml:space="preserve">sensores, </w:t>
-      </w:r>
-      <w:r>
-        <w:rPr/>
-        <w:t>como os de</w:t>
-      </w:r>
-      <w:r>
-        <w:rPr/>
-        <w:t xml:space="preserve"> plantas industriais, utilizando a tecnologia IoT.</w:t>
+        <w:t>O objetivo geral deste projeto é apresentar a possibilidade de monitoramento e visualização de dados providos de sensores, como os de plantas industriais, utilizando a tecnologia IoT.</w:t>
       </w:r>
     </w:p>
     <w:p>
@@ -1944,10 +2148,10 @@
         <w:spacing w:lineRule="auto" w:line="360" w:before="0" w:after="120"/>
         <w:rPr/>
       </w:pPr>
-      <w:bookmarkStart w:id="8" w:name="_Toc438249390"/>
-      <w:bookmarkStart w:id="9" w:name="_Toc438245118"/>
-      <w:bookmarkStart w:id="10" w:name="_Toc438241737"/>
-      <w:bookmarkStart w:id="11" w:name="_Toc118654376"/>
+      <w:bookmarkStart w:id="8" w:name="_Toc118654376"/>
+      <w:bookmarkStart w:id="9" w:name="_Toc438241737"/>
+      <w:bookmarkStart w:id="10" w:name="_Toc438245118"/>
+      <w:bookmarkStart w:id="11" w:name="_Toc438249390"/>
       <w:bookmarkEnd w:id="8"/>
       <w:bookmarkEnd w:id="9"/>
       <w:bookmarkEnd w:id="10"/>
@@ -2018,9 +2222,9 @@
         </w:numPr>
         <w:rPr/>
       </w:pPr>
-      <w:bookmarkStart w:id="12" w:name="_Toc438249391"/>
+      <w:bookmarkStart w:id="12" w:name="_Toc438241738"/>
       <w:bookmarkStart w:id="13" w:name="_Toc438245119"/>
-      <w:bookmarkStart w:id="14" w:name="_Toc438241738"/>
+      <w:bookmarkStart w:id="14" w:name="_Toc438249391"/>
       <w:bookmarkEnd w:id="12"/>
       <w:bookmarkEnd w:id="13"/>
       <w:bookmarkEnd w:id="14"/>
@@ -2054,7 +2258,7 @@
       <w:r>
         <w:rPr/>
         <w:drawing>
-          <wp:inline distT="0" distB="0" distL="19050" distR="0">
+          <wp:inline distT="0" distB="0" distL="0" distR="0">
             <wp:extent cx="5400040" cy="3179445"/>
             <wp:effectExtent l="0" t="0" r="0" b="0"/>
             <wp:docPr id="1" name="Imagem 1" descr="D:\tg\Imagens\layout.png"/>
@@ -2132,9 +2336,9 @@
         </w:numPr>
         <w:rPr/>
       </w:pPr>
-      <w:bookmarkStart w:id="16" w:name="_Toc438249392"/>
+      <w:bookmarkStart w:id="16" w:name="_Toc438241739"/>
       <w:bookmarkStart w:id="17" w:name="_Toc438245120"/>
-      <w:bookmarkStart w:id="18" w:name="_Toc438241739"/>
+      <w:bookmarkStart w:id="18" w:name="_Toc438249392"/>
       <w:bookmarkEnd w:id="16"/>
       <w:bookmarkEnd w:id="17"/>
       <w:bookmarkEnd w:id="18"/>
@@ -2168,8 +2372,8 @@
         </w:numPr>
         <w:rPr/>
       </w:pPr>
-      <w:bookmarkStart w:id="20" w:name="_Toc438249393"/>
-      <w:bookmarkStart w:id="21" w:name="_Toc438245121"/>
+      <w:bookmarkStart w:id="20" w:name="_Toc438245121"/>
+      <w:bookmarkStart w:id="21" w:name="_Toc438249393"/>
       <w:bookmarkEnd w:id="20"/>
       <w:bookmarkEnd w:id="21"/>
       <w:r>
@@ -2182,9 +2386,9 @@
         <w:pStyle w:val="Normal"/>
         <w:rPr/>
       </w:pPr>
-      <w:bookmarkStart w:id="22" w:name="_Toc438241742"/>
+      <w:bookmarkStart w:id="22" w:name="_Toc438245122"/>
       <w:bookmarkStart w:id="23" w:name="_Toc438249394"/>
-      <w:bookmarkStart w:id="24" w:name="_Toc438245122"/>
+      <w:bookmarkStart w:id="24" w:name="_Toc438241742"/>
       <w:bookmarkEnd w:id="22"/>
       <w:bookmarkEnd w:id="23"/>
       <w:bookmarkEnd w:id="24"/>
@@ -2213,50 +2417,48 @@
     <w:p>
       <w:pPr>
         <w:pStyle w:val="Textoprformatado"/>
-        <w:spacing w:before="0" w:after="120"/>
+        <w:spacing w:lineRule="auto" w:line="360" w:before="0" w:after="120"/>
+        <w:jc w:val="left"/>
+        <w:rPr/>
+      </w:pPr>
+      <w:r>
         <w:rPr>
           <w:color w:val="212121"/>
           <w:lang w:val="pt-PT"/>
         </w:rPr>
-      </w:pPr>
+        <w:t xml:space="preserve">A linguagem nativa das placas Arduino UNO e afins são baseadas em C/C++. É uma linguagem livre, sem necessidade de compra de sistema ou ambiente para seu funcionamento. Ele conecta-se com a biblioteca AVR, que por sua vez é </w:t>
+      </w:r>
+      <w:bookmarkStart w:id="25" w:name="tw-target-text"/>
+      <w:bookmarkEnd w:id="25"/>
       <w:r>
         <w:rPr>
           <w:color w:val="212121"/>
           <w:lang w:val="pt-PT"/>
         </w:rPr>
-        <w:t>A linguagem nativa das placas Arduino UNO e afins são baseadas em C/C++. É uma linguagem livre, sem necessidade de compra de sistema ou ambiente para seu funcionamento.</w:t>
-      </w:r>
-    </w:p>
-    <w:p>
-      <w:pPr>
-        <w:pStyle w:val="Textoprformatado"/>
-        <w:keepNext/>
-        <w:spacing w:before="0" w:after="120"/>
-        <w:rPr/>
-      </w:pPr>
+        <w:t>um projeto de software livre cujo objetivo é fornecer uma biblioteca C de alta qualidade para uso em microprocessadores das placas Arduino e afins. Permitindo o uso de qualquer de suas funções, facilitando assim o desenvolvimento do software que irá gerenciar  os sensores conectados a placa NodeMc</w:t>
+      </w:r>
       <w:r>
         <w:rPr>
           <w:color w:val="212121"/>
           <w:lang w:val="pt-PT"/>
         </w:rPr>
-        <w:t xml:space="preserve">Ele conecta-se com a biblioteca AVR, que por sua vez é </w:t>
-      </w:r>
-      <w:bookmarkStart w:id="25" w:name="tw-target-text"/>
-      <w:bookmarkEnd w:id="25"/>
+        <w:t>u.</w:t>
+      </w:r>
+    </w:p>
+    <w:p>
+      <w:pPr>
+        <w:pStyle w:val="Textoprformatado"/>
+        <w:spacing w:before="0" w:after="120"/>
+        <w:jc w:val="left"/>
+        <w:rPr/>
+      </w:pPr>
       <w:r>
         <w:rPr>
           <w:color w:val="212121"/>
           <w:lang w:val="pt-PT"/>
         </w:rPr>
-        <w:t>um projeto de software livre cujo objetivo é fornecer uma biblioteca C de alta qualidade para uso em microprocessadores das placas Arduino e afins. Permitindo o uso de qualquer de suas funções, facilitando assim o desenvolvimento do software que irá gerenciar  os sensores conectados a placa NodeMcu.</w:t>
-      </w:r>
-      <w:r>
-        <w:rPr>
-          <w:color w:val="212121"/>
-          <w:lang w:val="pt-PT"/>
-        </w:rPr>
         <w:drawing>
-          <wp:inline distT="0" distB="0" distL="19050" distR="635">
+          <wp:inline distT="0" distB="0" distL="0" distR="0">
             <wp:extent cx="3637915" cy="3657600"/>
             <wp:effectExtent l="0" t="0" r="0" b="0"/>
             <wp:docPr id="2" name="Figura1" descr=""/>
@@ -2512,6 +2714,13 @@
         <w:rPr/>
         <w:t xml:space="preserve"> </w:t>
       </w:r>
+    </w:p>
+    <w:p>
+      <w:pPr>
+        <w:pStyle w:val="Caption"/>
+        <w:jc w:val="both"/>
+        <w:rPr/>
+      </w:pPr>
       <w:r>
         <w:rPr/>
         <w:drawing>
@@ -2621,7 +2830,31 @@
       <w:r>
         <w:rPr/>
         <w:tab/>
-        <w:t>O sistema dos softwares exemplificados são principalmente desenvolvidos em linguagem arduino para apresentar as informações tratadas pelos softwares no navegador do cliente.</w:t>
+        <w:t>O sistema dos softwares exemplificados são principalmente desenvolvidos em linguage</w:t>
+      </w:r>
+      <w:r>
+        <w:rPr/>
+        <w:t>ns Python, para que sistemas</w:t>
+      </w:r>
+      <w:r>
+        <w:rPr/>
+        <w:t xml:space="preserve"> arduino </w:t>
+      </w:r>
+      <w:r>
+        <w:rPr/>
+        <w:t xml:space="preserve">compreendam e </w:t>
+      </w:r>
+      <w:r>
+        <w:rPr/>
+        <w:t>p</w:t>
+      </w:r>
+      <w:r>
+        <w:rPr/>
+        <w:t>ossam</w:t>
+      </w:r>
+      <w:r>
+        <w:rPr/>
+        <w:t xml:space="preserve"> apresentar as informações tratadas pelos softwares no navegador do cliente.</w:t>
       </w:r>
     </w:p>
     <w:p>
@@ -2840,7 +3073,7 @@
       <w:r>
         <w:rPr/>
         <w:drawing>
-          <wp:inline distT="0" distB="0" distL="19050" distR="9525">
+          <wp:inline distT="0" distB="0" distL="0" distR="0">
             <wp:extent cx="3590925" cy="3952875"/>
             <wp:effectExtent l="0" t="0" r="0" b="0"/>
             <wp:docPr id="5" name="Imagem 37" descr="lean.jpg"/>
@@ -3319,7 +3552,7 @@
       <w:r>
         <w:rPr/>
         <w:drawing>
-          <wp:inline distT="0" distB="0" distL="19050" distR="0">
+          <wp:inline distT="0" distB="0" distL="0" distR="0">
             <wp:extent cx="4218305" cy="3002280"/>
             <wp:effectExtent l="0" t="0" r="0" b="0"/>
             <wp:docPr id="6" name="Imagem 2" descr="D:\tg\Imagens\caso de uso.jpg"/>
@@ -3411,7 +3644,7 @@
       <w:r>
         <w:rPr/>
         <w:drawing>
-          <wp:inline distT="0" distB="0" distL="19050" distR="0">
+          <wp:inline distT="0" distB="0" distL="0" distR="0">
             <wp:extent cx="5396865" cy="4054475"/>
             <wp:effectExtent l="0" t="0" r="0" b="0"/>
             <wp:docPr id="7" name="Imagem 7" descr="Fluxo.png"/>
@@ -3541,7 +3774,7 @@
       <w:r>
         <w:rPr/>
         <w:drawing>
-          <wp:inline distT="0" distB="0" distL="19050" distR="0">
+          <wp:inline distT="0" distB="0" distL="0" distR="0">
             <wp:extent cx="4819650" cy="1000125"/>
             <wp:effectExtent l="0" t="0" r="0" b="0"/>
             <wp:docPr id="8" name="Imagem 9" descr="configuração sensor.jpg"/>
@@ -3619,7 +3852,7 @@
       <w:r>
         <w:rPr/>
         <w:drawing>
-          <wp:inline distT="0" distB="0" distL="19050" distR="0">
+          <wp:inline distT="0" distB="0" distL="0" distR="0">
             <wp:extent cx="5400040" cy="836930"/>
             <wp:effectExtent l="0" t="0" r="0" b="0"/>
             <wp:docPr id="9" name="Imagem 10" descr="configuração broker.jpg"/>
@@ -3697,7 +3930,7 @@
       <w:r>
         <w:rPr/>
         <w:drawing>
-          <wp:inline distT="0" distB="0" distL="19050" distR="0">
+          <wp:inline distT="0" distB="0" distL="0" distR="0">
             <wp:extent cx="5400040" cy="565785"/>
             <wp:effectExtent l="0" t="0" r="0" b="0"/>
             <wp:docPr id="10" name="Imagem 12" descr="configuração display.jpg"/>
@@ -3775,7 +4008,7 @@
       <w:r>
         <w:rPr/>
         <w:drawing>
-          <wp:inline distT="0" distB="0" distL="19050" distR="9525">
+          <wp:inline distT="0" distB="0" distL="0" distR="0">
             <wp:extent cx="4181475" cy="714375"/>
             <wp:effectExtent l="0" t="0" r="0" b="0"/>
             <wp:docPr id="11" name="Imagem 14" descr="configuração wifi.jpg"/>
@@ -3877,7 +4110,7 @@
       <w:r>
         <w:rPr/>
         <w:drawing>
-          <wp:inline distT="0" distB="0" distL="19050" distR="0">
+          <wp:inline distT="0" distB="0" distL="0" distR="0">
             <wp:extent cx="5400040" cy="2038985"/>
             <wp:effectExtent l="0" t="0" r="0" b="0"/>
             <wp:docPr id="12" name="Imagem 15" descr="conexão wifi.jpg"/>
@@ -3955,7 +4188,7 @@
       <w:r>
         <w:rPr/>
         <w:drawing>
-          <wp:inline distT="0" distB="0" distL="19050" distR="0">
+          <wp:inline distT="0" distB="0" distL="0" distR="0">
             <wp:extent cx="5400040" cy="663575"/>
             <wp:effectExtent l="0" t="0" r="0" b="0"/>
             <wp:docPr id="13" name="Imagem 16" descr="reconectar no servidor.jpg"/>
@@ -4033,7 +4266,7 @@
       <w:r>
         <w:rPr/>
         <w:drawing>
-          <wp:inline distT="0" distB="0" distL="19050" distR="0">
+          <wp:inline distT="0" distB="0" distL="0" distR="0">
             <wp:extent cx="5400040" cy="516255"/>
             <wp:effectExtent l="0" t="0" r="0" b="0"/>
             <wp:docPr id="14" name="Imagem 17" descr="medir dados.jpg"/>
@@ -4111,7 +4344,7 @@
       <w:r>
         <w:rPr/>
         <w:drawing>
-          <wp:inline distT="0" distB="0" distL="19050" distR="0">
+          <wp:inline distT="0" distB="0" distL="0" distR="0">
             <wp:extent cx="5400040" cy="1416685"/>
             <wp:effectExtent l="0" t="0" r="0" b="0"/>
             <wp:docPr id="15" name="Imagem 18" descr="definições display.jpg"/>
@@ -4189,7 +4422,7 @@
       <w:r>
         <w:rPr/>
         <w:drawing>
-          <wp:inline distT="0" distB="0" distL="19050" distR="0">
+          <wp:inline distT="0" distB="0" distL="0" distR="0">
             <wp:extent cx="5963285" cy="1552575"/>
             <wp:effectExtent l="0" t="0" r="0" b="0"/>
             <wp:docPr id="16" name="Imagem 20" descr="mostrar mensagem no display.jpg"/>
@@ -4267,7 +4500,7 @@
       <w:r>
         <w:rPr/>
         <w:drawing>
-          <wp:inline distT="0" distB="0" distL="19050" distR="0">
+          <wp:inline distT="0" distB="0" distL="0" distR="0">
             <wp:extent cx="5400040" cy="482600"/>
             <wp:effectExtent l="0" t="0" r="0" b="0"/>
             <wp:docPr id="17" name="Imagem 21" descr="mostrar dados no display.jpg"/>
@@ -4369,7 +4602,7 @@
       <w:r>
         <w:rPr/>
         <w:drawing>
-          <wp:inline distT="0" distB="0" distL="19050" distR="0">
+          <wp:inline distT="0" distB="0" distL="0" distR="0">
             <wp:extent cx="5400040" cy="670560"/>
             <wp:effectExtent l="0" t="0" r="0" b="0"/>
             <wp:docPr id="18" name="Imagem 22" descr="inicialização.jpg"/>
@@ -4447,7 +4680,7 @@
       <w:r>
         <w:rPr/>
         <w:drawing>
-          <wp:inline distT="0" distB="0" distL="19050" distR="0">
+          <wp:inline distT="0" distB="0" distL="0" distR="0">
             <wp:extent cx="5400040" cy="986790"/>
             <wp:effectExtent l="0" t="0" r="0" b="0"/>
             <wp:docPr id="19" name="Imagem 23" descr="principal.jpg"/>
@@ -4628,7 +4861,7 @@
         <w:docPartGallery w:val="Page Numbers (Top of Page)"/>
         <w:docPartUnique w:val="true"/>
       </w:docPartObj>
-      <w:id w:val="2023598181"/>
+      <w:id w:val="959834785"/>
     </w:sdtPr>
     <w:sdtContent>
       <w:p>
@@ -4648,7 +4881,7 @@
           <w:fldChar w:fldCharType="separate"/>
         </w:r>
         <w:r>
-          <w:t>15</w:t>
+          <w:t>14</w:t>
         </w:r>
         <w:r>
           <w:fldChar w:fldCharType="end"/>
@@ -5460,7 +5693,7 @@
       <w:color w:val="00000A"/>
       <w:sz w:val="24"/>
       <w:szCs w:val="24"/>
-      <w:lang w:eastAsia="pt-BR" w:val="pt-BR" w:bidi="ar-SA"/>
+      <w:lang w:val="pt-BR" w:eastAsia="pt-BR" w:bidi="ar-SA"/>
     </w:rPr>
   </w:style>
   <w:style w:type="paragraph" w:styleId="Ttulo1" w:customStyle="1">
@@ -6391,6 +6624,222 @@
   </w:style>
   <w:style w:type="character" w:styleId="ListLabel38">
     <w:name w:val="ListLabel 38"/>
+    <w:qFormat/>
+    <w:rPr>
+      <w:rFonts w:cs="OpenSymbol"/>
+    </w:rPr>
+  </w:style>
+  <w:style w:type="character" w:styleId="ListLabel39">
+    <w:name w:val="ListLabel 39"/>
+    <w:qFormat/>
+    <w:rPr>
+      <w:rFonts w:cs="Times New Roman"/>
+      <w:b w:val="false"/>
+      <w:bCs w:val="false"/>
+      <w:i w:val="false"/>
+      <w:iCs w:val="false"/>
+      <w:caps w:val="false"/>
+      <w:smallCaps w:val="false"/>
+      <w:strike w:val="false"/>
+      <w:dstrike w:val="false"/>
+      <w:outline w:val="false"/>
+      <w:shadow w:val="false"/>
+      <w:emboss w:val="false"/>
+      <w:imprint w:val="false"/>
+      <w:vanish w:val="false"/>
+      <w:color w:val="000000"/>
+      <w:spacing w:val="0"/>
+      <w:w w:val="0"/>
+      <w:position w:val="0"/>
+      <w:sz w:val="24"/>
+      <w:sz w:val="24"/>
+      <w:szCs w:val="0"/>
+      <w:u w:val="none"/>
+      <w:vertAlign w:val="baseline"/>
+      <w:em w:val="none"/>
+    </w:rPr>
+  </w:style>
+  <w:style w:type="character" w:styleId="ListLabel40">
+    <w:name w:val="ListLabel 40"/>
+    <w:qFormat/>
+    <w:rPr>
+      <w:rFonts w:cs="Times New Roman"/>
+      <w:b w:val="false"/>
+      <w:bCs w:val="false"/>
+      <w:i w:val="false"/>
+      <w:iCs w:val="false"/>
+      <w:caps w:val="false"/>
+      <w:smallCaps w:val="false"/>
+      <w:strike w:val="false"/>
+      <w:dstrike w:val="false"/>
+      <w:outline w:val="false"/>
+      <w:shadow w:val="false"/>
+      <w:emboss w:val="false"/>
+      <w:imprint w:val="false"/>
+      <w:vanish w:val="false"/>
+      <w:color w:val="000000"/>
+      <w:spacing w:val="0"/>
+      <w:w w:val="0"/>
+      <w:position w:val="0"/>
+      <w:sz w:val="24"/>
+      <w:sz w:val="24"/>
+      <w:szCs w:val="0"/>
+      <w:u w:val="none"/>
+      <w:vertAlign w:val="baseline"/>
+      <w:em w:val="none"/>
+    </w:rPr>
+  </w:style>
+  <w:style w:type="character" w:styleId="ListLabel41">
+    <w:name w:val="ListLabel 41"/>
+    <w:qFormat/>
+    <w:rPr>
+      <w:rFonts w:cs="Times New Roman"/>
+      <w:b w:val="false"/>
+      <w:bCs w:val="false"/>
+      <w:i w:val="false"/>
+      <w:iCs w:val="false"/>
+      <w:caps w:val="false"/>
+      <w:smallCaps w:val="false"/>
+      <w:strike w:val="false"/>
+      <w:dstrike w:val="false"/>
+      <w:outline w:val="false"/>
+      <w:shadow w:val="false"/>
+      <w:emboss w:val="false"/>
+      <w:imprint w:val="false"/>
+      <w:vanish w:val="false"/>
+      <w:color w:val="000000"/>
+      <w:spacing w:val="0"/>
+      <w:w w:val="0"/>
+      <w:position w:val="0"/>
+      <w:sz w:val="24"/>
+      <w:sz w:val="24"/>
+      <w:szCs w:val="0"/>
+      <w:u w:val="none"/>
+      <w:vertAlign w:val="baseline"/>
+      <w:em w:val="none"/>
+    </w:rPr>
+  </w:style>
+  <w:style w:type="character" w:styleId="ListLabel42">
+    <w:name w:val="ListLabel 42"/>
+    <w:qFormat/>
+    <w:rPr>
+      <w:rFonts w:cs="Symbol"/>
+    </w:rPr>
+  </w:style>
+  <w:style w:type="character" w:styleId="ListLabel43">
+    <w:name w:val="ListLabel 43"/>
+    <w:qFormat/>
+    <w:rPr>
+      <w:rFonts w:cs="Courier New"/>
+    </w:rPr>
+  </w:style>
+  <w:style w:type="character" w:styleId="ListLabel44">
+    <w:name w:val="ListLabel 44"/>
+    <w:qFormat/>
+    <w:rPr>
+      <w:rFonts w:cs="Wingdings"/>
+    </w:rPr>
+  </w:style>
+  <w:style w:type="character" w:styleId="ListLabel45">
+    <w:name w:val="ListLabel 45"/>
+    <w:qFormat/>
+    <w:rPr>
+      <w:rFonts w:cs="Symbol"/>
+    </w:rPr>
+  </w:style>
+  <w:style w:type="character" w:styleId="ListLabel46">
+    <w:name w:val="ListLabel 46"/>
+    <w:qFormat/>
+    <w:rPr>
+      <w:rFonts w:cs="Courier New"/>
+    </w:rPr>
+  </w:style>
+  <w:style w:type="character" w:styleId="ListLabel47">
+    <w:name w:val="ListLabel 47"/>
+    <w:qFormat/>
+    <w:rPr>
+      <w:rFonts w:cs="Wingdings"/>
+    </w:rPr>
+  </w:style>
+  <w:style w:type="character" w:styleId="ListLabel48">
+    <w:name w:val="ListLabel 48"/>
+    <w:qFormat/>
+    <w:rPr>
+      <w:rFonts w:cs="Symbol"/>
+    </w:rPr>
+  </w:style>
+  <w:style w:type="character" w:styleId="ListLabel49">
+    <w:name w:val="ListLabel 49"/>
+    <w:qFormat/>
+    <w:rPr>
+      <w:rFonts w:cs="Courier New"/>
+    </w:rPr>
+  </w:style>
+  <w:style w:type="character" w:styleId="ListLabel50">
+    <w:name w:val="ListLabel 50"/>
+    <w:qFormat/>
+    <w:rPr>
+      <w:rFonts w:cs="Wingdings"/>
+    </w:rPr>
+  </w:style>
+  <w:style w:type="character" w:styleId="ListLabel51">
+    <w:name w:val="ListLabel 51"/>
+    <w:qFormat/>
+    <w:rPr>
+      <w:rFonts w:cs="OpenSymbol"/>
+    </w:rPr>
+  </w:style>
+  <w:style w:type="character" w:styleId="ListLabel52">
+    <w:name w:val="ListLabel 52"/>
+    <w:qFormat/>
+    <w:rPr>
+      <w:rFonts w:cs="OpenSymbol"/>
+    </w:rPr>
+  </w:style>
+  <w:style w:type="character" w:styleId="ListLabel53">
+    <w:name w:val="ListLabel 53"/>
+    <w:qFormat/>
+    <w:rPr>
+      <w:rFonts w:cs="OpenSymbol"/>
+    </w:rPr>
+  </w:style>
+  <w:style w:type="character" w:styleId="ListLabel54">
+    <w:name w:val="ListLabel 54"/>
+    <w:qFormat/>
+    <w:rPr>
+      <w:rFonts w:cs="OpenSymbol"/>
+    </w:rPr>
+  </w:style>
+  <w:style w:type="character" w:styleId="ListLabel55">
+    <w:name w:val="ListLabel 55"/>
+    <w:qFormat/>
+    <w:rPr>
+      <w:rFonts w:cs="OpenSymbol"/>
+    </w:rPr>
+  </w:style>
+  <w:style w:type="character" w:styleId="ListLabel56">
+    <w:name w:val="ListLabel 56"/>
+    <w:qFormat/>
+    <w:rPr>
+      <w:rFonts w:cs="OpenSymbol"/>
+    </w:rPr>
+  </w:style>
+  <w:style w:type="character" w:styleId="ListLabel57">
+    <w:name w:val="ListLabel 57"/>
+    <w:qFormat/>
+    <w:rPr>
+      <w:rFonts w:cs="OpenSymbol"/>
+    </w:rPr>
+  </w:style>
+  <w:style w:type="character" w:styleId="ListLabel58">
+    <w:name w:val="ListLabel 58"/>
+    <w:qFormat/>
+    <w:rPr>
+      <w:rFonts w:cs="OpenSymbol"/>
+    </w:rPr>
+  </w:style>
+  <w:style w:type="character" w:styleId="ListLabel59">
+    <w:name w:val="ListLabel 59"/>
     <w:qFormat/>
     <w:rPr>
       <w:rFonts w:cs="OpenSymbol"/>

</xml_diff>

<commit_message>
imagem do deploy adicionada
</commit_message>
<xml_diff>
--- a/Gabriel Dornelas TG.docx
+++ b/Gabriel Dornelas TG.docx
@@ -897,7 +897,7 @@
                 <wp:extent cx="5600700" cy="2320290"/>
                 <wp:effectExtent l="0" t="0" r="0" b="0"/>
                 <wp:wrapNone/>
-                <wp:docPr id="1" name=""/>
+                <wp:docPr id="1" name="Quadro1"/>
                 <a:graphic xmlns:a="http://schemas.openxmlformats.org/drawingml/2006/main">
                   <a:graphicData uri="http://schemas.microsoft.com/office/word/2010/wordprocessingShape">
                     <wps:wsp>
@@ -2123,7 +2123,7 @@
           <w:docPartGallery w:val="Table of Contents"/>
           <w:docPartUnique w:val="true"/>
         </w:docPartObj>
-        <w:id w:val="785905094"/>
+        <w:id w:val="747743938"/>
       </w:sdtPr>
       <w:sdtContent>
         <w:p>
@@ -4660,7 +4660,39 @@
             <w:rPr>
               <w:color w:val="000000"/>
             </w:rPr>
-            <w:t>O protocolo de mensagens MQTT (</w:t>
+            <w:t xml:space="preserve">Conforme </w:t>
+          </w:r>
+          <w:r>
+            <w:rPr>
+              <w:rFonts w:ascii="Arial" w:hAnsi="Arial"/>
+              <w:b w:val="false"/>
+              <w:bCs w:val="false"/>
+              <w:i w:val="false"/>
+              <w:iCs w:val="false"/>
+              <w:caps w:val="false"/>
+              <w:smallCaps w:val="false"/>
+              <w:strike w:val="false"/>
+              <w:dstrike w:val="false"/>
+              <w:color w:val="000000"/>
+              <w:spacing w:val="0"/>
+              <w:sz w:val="24"/>
+              <w:szCs w:val="24"/>
+              <w:u w:val="none"/>
+              <w:effect w:val="none"/>
+            </w:rPr>
+            <w:t xml:space="preserve">Francesco Azzola (2017), </w:t>
+          </w:r>
+          <w:r>
+            <w:rPr>
+              <w:color w:val="000000"/>
+            </w:rPr>
+            <w:t xml:space="preserve">o </w:t>
+          </w:r>
+          <w:r>
+            <w:rPr>
+              <w:color w:val="000000"/>
+            </w:rPr>
+            <w:t>protocolo de mensagens MQTT (</w:t>
           </w:r>
           <w:r>
             <w:rPr>
@@ -4763,15 +4795,67 @@
         <w:p>
           <w:pPr>
             <w:pStyle w:val="Normal"/>
+            <w:rPr/>
+          </w:pPr>
+          <w:r>
+            <w:rPr>
+              <w:rFonts w:ascii="Arial" w:hAnsi="Arial"/>
+              <w:color w:val="000000"/>
+              <w:sz w:val="24"/>
+              <w:szCs w:val="24"/>
+            </w:rPr>
+            <w:t xml:space="preserve">fonte: adaptado de </w:t>
+          </w:r>
+          <w:r>
+            <w:rPr>
+              <w:rFonts w:ascii="Arial" w:hAnsi="Arial"/>
+              <w:b w:val="false"/>
+              <w:bCs w:val="false"/>
+              <w:i w:val="false"/>
+              <w:iCs w:val="false"/>
+              <w:caps w:val="false"/>
+              <w:smallCaps w:val="false"/>
+              <w:strike w:val="false"/>
+              <w:dstrike w:val="false"/>
+              <w:color w:val="000000"/>
+              <w:spacing w:val="0"/>
+              <w:sz w:val="24"/>
+              <w:szCs w:val="24"/>
+              <w:u w:val="none"/>
+              <w:effect w:val="none"/>
+            </w:rPr>
+            <w:t xml:space="preserve">Francesco Azzola </w:t>
+          </w:r>
+          <w:r>
+            <w:rPr>
+              <w:rFonts w:ascii="Arial" w:hAnsi="Arial"/>
+              <w:b w:val="false"/>
+              <w:bCs w:val="false"/>
+              <w:i w:val="false"/>
+              <w:iCs w:val="false"/>
+              <w:caps w:val="false"/>
+              <w:smallCaps w:val="false"/>
+              <w:strike w:val="false"/>
+              <w:dstrike w:val="false"/>
+              <w:color w:val="000000"/>
+              <w:spacing w:val="0"/>
+              <w:sz w:val="24"/>
+              <w:szCs w:val="24"/>
+              <w:u w:val="none"/>
+              <w:effect w:val="none"/>
+            </w:rPr>
+            <w:t>(2017)</w:t>
+          </w:r>
+        </w:p>
+        <w:p>
+          <w:pPr>
+            <w:pStyle w:val="Normal"/>
             <w:rPr>
               <w:color w:val="FF0000"/>
             </w:rPr>
           </w:pPr>
           <w:r>
-            <w:rPr>
-              <w:color w:val="FF0000"/>
-            </w:rPr>
-            <w:t>fonte: adaptado de</w:t>
+            <w:rPr/>
           </w:r>
         </w:p>
         <w:p>
@@ -6740,7 +6824,15 @@
           </w:pPr>
           <w:r>
             <w:rPr/>
-            <w:t xml:space="preserve">Em acordo com o objetivo apresentado neste documento de monitorar e visualizar dados de sensores de maneira inteligente, o programa para ser executado precisará das configurações de uma rede </w:t>
+            <w:t xml:space="preserve">Em acordo com o objetivo apresentado neste documento de monitorar e visualizar dados de sensores de maneira inteligente, o </w:t>
+          </w:r>
+          <w:r>
+            <w:rPr/>
+            <w:t>sistema,</w:t>
+          </w:r>
+          <w:r>
+            <w:rPr/>
+            <w:t xml:space="preserve"> para ser executado precisará das configurações de uma rede </w:t>
           </w:r>
           <w:r>
             <w:rPr/>
@@ -6748,7 +6840,219 @@
           </w:r>
           <w:r>
             <w:rPr/>
-            <w:t xml:space="preserve"> disponível para a publicação no tópico dos respectivos dados medidos pelo sensor.</w:t>
+            <w:t xml:space="preserve"> disponível para a publicação no tópico dos respectivos dados medidos pelo sensor. </w:t>
+          </w:r>
+          <w:r>
+            <w:rPr/>
+            <w:t>O cliente ao se inscrever no tópico disponibilizado pelo programa poderá marcar a opção de “Is numeric” para visualizar os dados transmitidos pelo sensor em forma gráfica.</w:t>
+          </w:r>
+        </w:p>
+        <w:p>
+          <w:pPr>
+            <w:pStyle w:val="Normal"/>
+            <w:rPr/>
+          </w:pPr>
+          <w:r>
+            <w:rPr/>
+          </w:r>
+          <w:r>
+            <mc:AlternateContent>
+              <mc:Choice Requires="wps">
+                <w:drawing>
+                  <wp:anchor behindDoc="0" distT="0" distB="0" distL="0" distR="0" simplePos="0" locked="0" layoutInCell="1" allowOverlap="1" relativeHeight="19">
+                    <wp:simplePos x="0" y="0"/>
+                    <wp:positionH relativeFrom="column">
+                      <wp:align>center</wp:align>
+                    </wp:positionH>
+                    <wp:positionV relativeFrom="paragraph">
+                      <wp:posOffset>635</wp:posOffset>
+                    </wp:positionV>
+                    <wp:extent cx="3286125" cy="3147060"/>
+                    <wp:effectExtent l="0" t="0" r="0" b="0"/>
+                    <wp:wrapSquare wrapText="largest"/>
+                    <wp:docPr id="18" name="Quadro2"/>
+                    <a:graphic xmlns:a="http://schemas.openxmlformats.org/drawingml/2006/main">
+                      <a:graphicData uri="http://schemas.microsoft.com/office/word/2010/wordprocessingShape">
+                        <wps:wsp>
+                          <wps:cNvSpPr txBox="1"/>
+                          <wps:spPr>
+                            <a:xfrm>
+                              <a:off x="0" y="0"/>
+                              <a:ext cx="3286125" cy="3147060"/>
+                            </a:xfrm>
+                            <a:prstGeom prst="rect"/>
+                          </wps:spPr>
+                          <wps:txbx>
+                            <w:txbxContent>
+                              <w:p>
+                                <w:pPr>
+                                  <w:pStyle w:val="Figura"/>
+                                  <w:spacing w:before="120" w:after="120"/>
+                                  <w:ind w:hanging="0"/>
+                                  <w:rPr/>
+                                </w:pPr>
+                                <w:r>
+                                  <w:rPr/>
+                                  <w:drawing>
+                                    <wp:inline distT="0" distB="0" distL="0" distR="0">
+                                      <wp:extent cx="3286125" cy="2895600"/>
+                                      <wp:effectExtent l="0" t="0" r="0" b="0"/>
+                                      <wp:docPr id="19" name="Figura5" descr=""/>
+                                      <wp:cNvGraphicFramePr>
+                                        <a:graphicFrameLocks xmlns:a="http://schemas.openxmlformats.org/drawingml/2006/main" noChangeAspect="1"/>
+                                      </wp:cNvGraphicFramePr>
+                                      <a:graphic xmlns:a="http://schemas.openxmlformats.org/drawingml/2006/main">
+                                        <a:graphicData uri="http://schemas.openxmlformats.org/drawingml/2006/picture">
+                                          <pic:pic xmlns:pic="http://schemas.openxmlformats.org/drawingml/2006/picture">
+                                            <pic:nvPicPr>
+                                              <pic:cNvPr id="19" name="Figura5" descr=""/>
+                                              <pic:cNvPicPr>
+                                                <a:picLocks noChangeAspect="1" noChangeArrowheads="1"/>
+                                              </pic:cNvPicPr>
+                                            </pic:nvPicPr>
+                                            <pic:blipFill>
+                                              <a:blip r:embed="rId22"/>
+                                              <a:stretch>
+                                                <a:fillRect/>
+                                              </a:stretch>
+                                            </pic:blipFill>
+                                            <pic:spPr bwMode="auto">
+                                              <a:xfrm>
+                                                <a:off x="0" y="0"/>
+                                                <a:ext cx="3286125" cy="2895600"/>
+                                              </a:xfrm>
+                                              <a:prstGeom prst="rect">
+                                                <a:avLst/>
+                                              </a:prstGeom>
+                                            </pic:spPr>
+                                          </pic:pic>
+                                        </a:graphicData>
+                                      </a:graphic>
+                                    </wp:inline>
+                                  </w:drawing>
+                                </w:r>
+                                <w:r>
+                                  <w:rPr/>
+                                  <w:br/>
+                                  <w:t xml:space="preserve">Figura </w:t>
+                                </w:r>
+                                <w:r>
+                                  <w:rPr/>
+                                  <w:fldChar w:fldCharType="begin"/>
+                                </w:r>
+                                <w:r>
+                                  <w:instrText> SEQ Figura \* ARABIC </w:instrText>
+                                </w:r>
+                                <w:r>
+                                  <w:fldChar w:fldCharType="separate"/>
+                                </w:r>
+                                <w:r>
+                                  <w:t>17</w:t>
+                                </w:r>
+                                <w:r>
+                                  <w:fldChar w:fldCharType="end"/>
+                                </w:r>
+                                <w:r>
+                                  <w:rPr/>
+                                  <w:t>: opção "Is Numeric"</w:t>
+                                </w:r>
+                              </w:p>
+                            </w:txbxContent>
+                          </wps:txbx>
+                          <wps:bodyPr anchor="t" lIns="0" tIns="0" rIns="0" bIns="0">
+                            <a:noAutofit/>
+                          </wps:bodyPr>
+                        </wps:wsp>
+                      </a:graphicData>
+                    </a:graphic>
+                  </wp:anchor>
+                </w:drawing>
+              </mc:Choice>
+              <mc:Fallback>
+                <w:pict>
+                  <v:rect style="position:absolute;rotation:0;width:258.75pt;height:247.8pt;mso-wrap-distance-left:0pt;mso-wrap-distance-right:0pt;mso-wrap-distance-top:0pt;mso-wrap-distance-bottom:0pt;margin-top:0pt;mso-position-vertical:top;mso-position-vertical-relative:text;margin-left:83.25pt;mso-position-horizontal:center;mso-position-horizontal-relative:text">
+                    <v:textbox inset="0in,0in,0in,0in">
+                      <w:txbxContent>
+                        <w:p>
+                          <w:pPr>
+                            <w:pStyle w:val="Figura"/>
+                            <w:spacing w:before="120" w:after="120"/>
+                            <w:ind w:hanging="0"/>
+                            <w:rPr/>
+                          </w:pPr>
+                          <w:r>
+                            <w:rPr/>
+                            <w:drawing>
+                              <wp:inline distT="0" distB="0" distL="0" distR="0">
+                                <wp:extent cx="3286125" cy="2895600"/>
+                                <wp:effectExtent l="0" t="0" r="0" b="0"/>
+                                <wp:docPr id="20" name="Figura5" descr=""/>
+                                <wp:cNvGraphicFramePr>
+                                  <a:graphicFrameLocks xmlns:a="http://schemas.openxmlformats.org/drawingml/2006/main" noChangeAspect="1"/>
+                                </wp:cNvGraphicFramePr>
+                                <a:graphic xmlns:a="http://schemas.openxmlformats.org/drawingml/2006/main">
+                                  <a:graphicData uri="http://schemas.openxmlformats.org/drawingml/2006/picture">
+                                    <pic:pic xmlns:pic="http://schemas.openxmlformats.org/drawingml/2006/picture">
+                                      <pic:nvPicPr>
+                                        <pic:cNvPr id="20" name="Figura5" descr=""/>
+                                        <pic:cNvPicPr>
+                                          <a:picLocks noChangeAspect="1" noChangeArrowheads="1"/>
+                                        </pic:cNvPicPr>
+                                      </pic:nvPicPr>
+                                      <pic:blipFill>
+                                        <a:blip r:embed="rId22"/>
+                                        <a:stretch>
+                                          <a:fillRect/>
+                                        </a:stretch>
+                                      </pic:blipFill>
+                                      <pic:spPr bwMode="auto">
+                                        <a:xfrm>
+                                          <a:off x="0" y="0"/>
+                                          <a:ext cx="3286125" cy="2895600"/>
+                                        </a:xfrm>
+                                        <a:prstGeom prst="rect">
+                                          <a:avLst/>
+                                        </a:prstGeom>
+                                      </pic:spPr>
+                                    </pic:pic>
+                                  </a:graphicData>
+                                </a:graphic>
+                              </wp:inline>
+                            </w:drawing>
+                          </w:r>
+                          <w:r>
+                            <w:rPr/>
+                            <w:br/>
+                            <w:t xml:space="preserve">Figura </w:t>
+                          </w:r>
+                          <w:r>
+                            <w:rPr/>
+                            <w:fldChar w:fldCharType="begin"/>
+                          </w:r>
+                          <w:r>
+                            <w:instrText> SEQ Figura \* ARABIC </w:instrText>
+                          </w:r>
+                          <w:r>
+                            <w:fldChar w:fldCharType="separate"/>
+                          </w:r>
+                          <w:r>
+                            <w:t>17</w:t>
+                          </w:r>
+                          <w:r>
+                            <w:fldChar w:fldCharType="end"/>
+                          </w:r>
+                          <w:r>
+                            <w:rPr/>
+                            <w:t>: opção "Is Numeric"</w:t>
+                          </w:r>
+                        </w:p>
+                      </w:txbxContent>
+                    </v:textbox>
+                    <w10:wrap type="square" side="largest"/>
+                  </v:rect>
+                </w:pict>
+              </mc:Fallback>
+            </mc:AlternateContent>
           </w:r>
         </w:p>
         <w:p>
@@ -6871,13 +7175,14 @@
             <w:ind w:hanging="0"/>
             <w:jc w:val="left"/>
             <w:rPr>
-              <w:color w:val="00B050"/>
+              <w:color w:val="FF3333"/>
             </w:rPr>
           </w:pPr>
           <w:r>
             <w:rPr>
-              <w:color w:val="00B050"/>
+              <w:color w:val="FF3333"/>
             </w:rPr>
+            <w:t>Mqtt https://www.survivingwithandroid.com/2016/10/mqtt-protocol-tutorial.html</w:t>
           </w:r>
           <w:r>
             <w:br w:type="page"/>
@@ -6952,8 +7257,8 @@
       </w:sdtContent>
     </w:sdt>
     <w:sectPr>
-      <w:headerReference w:type="default" r:id="rId22"/>
-      <w:footerReference w:type="default" r:id="rId23"/>
+      <w:headerReference w:type="default" r:id="rId23"/>
+      <w:footerReference w:type="default" r:id="rId24"/>
       <w:type w:val="nextPage"/>
       <w:pgSz w:w="11906" w:h="16838"/>
       <w:pgMar w:left="1701" w:right="1134" w:header="0" w:top="1701" w:footer="1134" w:bottom="1191" w:gutter="0"/>
@@ -7042,7 +7347,7 @@
         <w:docPartGallery w:val="Page Numbers (Top of Page)"/>
         <w:docPartUnique w:val="true"/>
       </w:docPartObj>
-      <w:id w:val="208980371"/>
+      <w:id w:val="637264149"/>
     </w:sdtPr>
     <w:sdtContent>
       <w:p>

</xml_diff>

<commit_message>
agradecimentos incluidos e hardware no c3
</commit_message>
<xml_diff>
--- a/Gabriel Dornelas TG.docx
+++ b/Gabriel Dornelas TG.docx
@@ -2123,7 +2123,7 @@
           <w:docPartGallery w:val="Table of Contents"/>
           <w:docPartUnique w:val="true"/>
         </w:docPartObj>
-        <w:id w:val="747743938"/>
+        <w:id w:val="210311149"/>
       </w:sdtPr>
       <w:sdtContent>
         <w:p>
@@ -5853,8 +5853,10 @@
             </w:numPr>
             <w:rPr/>
           </w:pPr>
-          <w:bookmarkStart w:id="57" w:name="_Toc499672125"/>
+          <w:bookmarkStart w:id="57" w:name="__DdeLink__960_874164936"/>
+          <w:bookmarkStart w:id="58" w:name="_Toc499672125"/>
           <w:bookmarkEnd w:id="57"/>
+          <w:bookmarkEnd w:id="58"/>
           <w:r>
             <w:rPr/>
             <w:t>Websensor</w:t>
@@ -6801,6 +6803,35 @@
         </w:p>
         <w:p>
           <w:pPr>
+            <w:pStyle w:val="Ttulo3"/>
+            <w:keepNext/>
+            <w:widowControl/>
+            <w:numPr>
+              <w:ilvl w:val="0"/>
+              <w:numId w:val="0"/>
+            </w:numPr>
+            <w:bidi w:val="0"/>
+            <w:spacing w:lineRule="auto" w:line="480" w:before="240" w:after="60"/>
+            <w:ind w:left="266" w:right="0" w:hanging="0"/>
+            <w:jc w:val="both"/>
+            <w:outlineLvl w:val="2"/>
+            <w:rPr/>
+          </w:pPr>
+          <w:r>
+            <w:rPr/>
+            <w:t xml:space="preserve">3.2.4 Instalação física do sistemas </w:t>
+          </w:r>
+          <w:r>
+            <w:rPr>
+              <w:color w:val="FF3333"/>
+              <w:sz w:val="16"/>
+              <w:szCs w:val="16"/>
+            </w:rPr>
+            <w:t>Adicionar passo a passo e especificações do microcontrolador e do sensor</w:t>
+          </w:r>
+        </w:p>
+        <w:p>
+          <w:pPr>
             <w:pStyle w:val="Ttulo2"/>
             <w:numPr>
               <w:ilvl w:val="1"/>
@@ -6808,10 +6839,10 @@
             </w:numPr>
             <w:rPr/>
           </w:pPr>
-          <w:bookmarkStart w:id="58" w:name="_Toc499672126"/>
-          <w:bookmarkStart w:id="59" w:name="_Toc438249412"/>
+          <w:bookmarkStart w:id="59" w:name="_Toc499672126"/>
+          <w:bookmarkStart w:id="60" w:name="_Toc438249412"/>
+          <w:bookmarkEnd w:id="60"/>
           <w:bookmarkEnd w:id="59"/>
-          <w:bookmarkEnd w:id="58"/>
           <w:r>
             <w:rPr/>
             <w:t>Deploy</w:t>
@@ -6865,7 +6896,7 @@
                       <wp:align>center</wp:align>
                     </wp:positionH>
                     <wp:positionV relativeFrom="paragraph">
-                      <wp:posOffset>635</wp:posOffset>
+                      <wp:align>top</wp:align>
                     </wp:positionV>
                     <wp:extent cx="3286125" cy="3147060"/>
                     <wp:effectExtent l="0" t="0" r="0" b="0"/>
@@ -6970,7 +7001,7 @@
               </mc:Choice>
               <mc:Fallback>
                 <w:pict>
-                  <v:rect style="position:absolute;rotation:0;width:258.75pt;height:247.8pt;mso-wrap-distance-left:0pt;mso-wrap-distance-right:0pt;mso-wrap-distance-top:0pt;mso-wrap-distance-bottom:0pt;margin-top:0pt;mso-position-vertical:top;mso-position-vertical-relative:text;margin-left:83.25pt;mso-position-horizontal:center;mso-position-horizontal-relative:text">
+                  <v:rect style="position:absolute;rotation:0;width:258.75pt;height:247.8pt;mso-wrap-distance-left:0pt;mso-wrap-distance-right:0pt;mso-wrap-distance-top:0pt;mso-wrap-distance-bottom:0pt;margin-top:-13.2pt;mso-position-vertical:top;mso-position-vertical-relative:text;margin-left:83.25pt;mso-position-horizontal:center;mso-position-horizontal-relative:text">
                     <v:textbox inset="0in,0in,0in,0in">
                       <w:txbxContent>
                         <w:p>
@@ -7078,12 +7109,12 @@
             </w:numPr>
             <w:rPr/>
           </w:pPr>
-          <w:bookmarkStart w:id="60" w:name="_Toc499672127"/>
-          <w:bookmarkStart w:id="61" w:name="_Toc438249413"/>
-          <w:bookmarkStart w:id="62" w:name="_Toc438245132"/>
-          <w:bookmarkEnd w:id="60"/>
+          <w:bookmarkStart w:id="61" w:name="_Toc499672127"/>
+          <w:bookmarkStart w:id="62" w:name="_Toc438249413"/>
+          <w:bookmarkStart w:id="63" w:name="_Toc438245132"/>
           <w:bookmarkEnd w:id="61"/>
           <w:bookmarkEnd w:id="62"/>
+          <w:bookmarkEnd w:id="63"/>
           <w:r>
             <w:rPr/>
             <w:t>RESULTADOS E DISCUSSÃO</w:t>
@@ -7096,34 +7127,70 @@
           </w:pPr>
           <w:r>
             <w:rPr/>
+          </w:r>
+        </w:p>
+        <w:p>
+          <w:pPr>
+            <w:pStyle w:val="Normal"/>
+            <w:rPr/>
+          </w:pPr>
+          <w:r>
+            <w:rPr>
+              <w:color w:val="000000"/>
+            </w:rPr>
+            <w:t xml:space="preserve">De acordo com a solução apresentada neste projeto, obtivemos os seguintes resultados de dados: </w:t>
+          </w:r>
+          <w:r>
+            <w:rPr>
+              <w:color w:val="FF3333"/>
+            </w:rPr>
+            <w:t>~inserir imagens de leitura de temperatura e umidade~</w:t>
+          </w:r>
+          <w:r>
+            <w:rPr>
+              <w:color w:val="000000"/>
+            </w:rPr>
+            <w:t xml:space="preserve"> De acordo com a meteorologia oficial da empresa especializada weather.com dos respectivos dias eram: </w:t>
+          </w:r>
+          <w:r>
+            <w:rPr>
+              <w:color w:val="FF3333"/>
+            </w:rPr>
+            <w:t>~inserir prints da meteorologia do dia das medições~</w:t>
+          </w:r>
+          <w:r>
+            <w:rPr>
+              <w:color w:val="000000"/>
+            </w:rPr>
+            <w:t xml:space="preserve"> Comparando os valores apresentados pelo sistema com a meteorologia oficial pode-se concluir que o projeto responde realmente ao que foi proposto, apresentando medições próximas ao dado real (obedecendo as capacidades do sensor DHT11 mostradas no DESENVOLVIMENTO), provendo assim uma monitoria eficaz dos dados apresentados, cumprindo os requisitos descritos neste documento.</w:t>
           </w:r>
         </w:p>
         <w:p>
           <w:pPr>
             <w:pStyle w:val="Normal"/>
             <w:rPr>
-              <w:color w:val="FF0000"/>
+              <w:color w:val="000000"/>
             </w:rPr>
           </w:pPr>
           <w:r>
             <w:rPr>
-              <w:color w:val="FF0000"/>
+              <w:color w:val="000000"/>
             </w:rPr>
-            <w:t>Mostrar como a solução proposta cumpre cada um dos requisitos levantados.</w:t>
+            <w:t>Comparando superficialmente a solução proposta fornecida por este projeto com as outras soluções existentes citadas neste documento é possível afirmar que elas também poderiam cumprir praticamente todos requisitos apresentados anteriormente, mas deveriam passar por certas modificações, para que realizem a leitura dos dados do sensor escolhido e não das unidades que atualmente monitoram.</w:t>
           </w:r>
         </w:p>
         <w:p>
           <w:pPr>
             <w:pStyle w:val="Normal"/>
             <w:rPr>
-              <w:color w:val="FF0000"/>
+              <w:color w:val="000000"/>
             </w:rPr>
           </w:pPr>
           <w:r>
             <w:rPr>
-              <w:color w:val="FF0000"/>
+              <w:color w:val="000000"/>
             </w:rPr>
-            <w:t>Comparar a solução proposta com as soluções existentes, ressaltando suas vantagens e desvantagens</w:t>
+            <w:t>Pode-se dizer que a vantagem do sistema de uma das soluções existentes seja de não necessariamente a necessidade da modificação do código fonte e sim, apenas, a adição de um novo módulo em seu sistema. Já sua desvantagem seria o alto custo monetário de investimento para o monitoramento de uma variável provida de um sensor, considerando que a solução apresentada utiliza de um investimento de baixo custo para sua fabricação e instalação.</w:t>
           </w:r>
         </w:p>
         <w:p>
@@ -7153,8 +7220,8 @@
             </w:numPr>
             <w:rPr/>
           </w:pPr>
-          <w:bookmarkStart w:id="63" w:name="_Toc499672128"/>
-          <w:bookmarkEnd w:id="63"/>
+          <w:bookmarkStart w:id="64" w:name="_Toc499672128"/>
+          <w:bookmarkEnd w:id="64"/>
           <w:r>
             <w:rPr/>
             <w:t>REFERÊNCIAS</w:t>
@@ -7182,8 +7249,44 @@
             <w:rPr>
               <w:color w:val="FF3333"/>
             </w:rPr>
-            <w:t>Mqtt https://www.survivingwithandroid.com/2016/10/mqtt-protocol-tutorial.html</w:t>
-          </w:r>
+            <w:t xml:space="preserve">Mqtt </w:t>
+          </w:r>
+          <w:hyperlink r:id="rId23">
+            <w:r>
+              <w:rPr>
+                <w:webHidden/>
+                <w:rStyle w:val="LinkdaInternet"/>
+                <w:color w:val="FF3333"/>
+              </w:rPr>
+              <w:t>https://www.survivingwithandroid.com/2016/10/mqtt-protocol-tutorial.html</w:t>
+            </w:r>
+          </w:hyperlink>
+        </w:p>
+        <w:p>
+          <w:pPr>
+            <w:pStyle w:val="Normal"/>
+            <w:ind w:hanging="0"/>
+            <w:jc w:val="left"/>
+            <w:rPr>
+              <w:color w:val="FF3333"/>
+            </w:rPr>
+          </w:pPr>
+          <w:r>
+            <w:rPr>
+              <w:color w:val="FF3333"/>
+            </w:rPr>
+            <w:t xml:space="preserve">Temperatura real </w:t>
+          </w:r>
+          <w:hyperlink r:id="rId24">
+            <w:r>
+              <w:rPr>
+                <w:webHidden/>
+                <w:rStyle w:val="LinkdaInternet"/>
+                <w:color w:val="FF3333"/>
+              </w:rPr>
+              <w:t>https://weather.com</w:t>
+            </w:r>
+          </w:hyperlink>
           <w:r>
             <w:br w:type="page"/>
           </w:r>
@@ -7197,8 +7300,8 @@
             </w:numPr>
             <w:rPr/>
           </w:pPr>
-          <w:bookmarkStart w:id="64" w:name="_Toc499672129"/>
-          <w:bookmarkEnd w:id="64"/>
+          <w:bookmarkStart w:id="65" w:name="_Toc499672129"/>
+          <w:bookmarkEnd w:id="65"/>
           <w:r>
             <w:rPr/>
             <w:t>AGRADECIMENTOS</w:t>
@@ -7217,14 +7320,68 @@
           <w:pPr>
             <w:pStyle w:val="Normal"/>
             <w:rPr>
-              <w:color w:val="FF0000"/>
+              <w:color w:val="000000"/>
             </w:rPr>
           </w:pPr>
           <w:r>
             <w:rPr>
-              <w:color w:val="FF0000"/>
+              <w:color w:val="000000"/>
             </w:rPr>
-            <w:t>Agradeço ao professor e orientador ..., pelo apoio e  encorajamento contínuos pesquisa, aos demais  professores, pelos  conhecimentos  transmitidos, aos meus pais... Na página de agradecimentos o autor dirige palavras de reconhecimento àqueles que contribuíram para a elaboração do trabalho. O conteúdo não deve ultrapassar uma página e por isso, é necessário que ele seja sucinto e objetivo.</w:t>
+            <w:t xml:space="preserve">Agradeço ao </w:t>
+          </w:r>
+          <w:r>
+            <w:rPr>
+              <w:color w:val="000000"/>
+            </w:rPr>
+            <w:t xml:space="preserve">meu </w:t>
+          </w:r>
+          <w:r>
+            <w:rPr>
+              <w:color w:val="000000"/>
+            </w:rPr>
+            <w:t xml:space="preserve">orientador pelo apoio e  </w:t>
+          </w:r>
+          <w:r>
+            <w:rPr>
+              <w:color w:val="000000"/>
+            </w:rPr>
+            <w:t>disponibilização de materiais para iniciação do projeto</w:t>
+          </w:r>
+          <w:r>
+            <w:rPr>
+              <w:color w:val="000000"/>
+            </w:rPr>
+            <w:t xml:space="preserve">, aos demais  professores </w:t>
+          </w:r>
+          <w:r>
+            <w:rPr>
+              <w:color w:val="000000"/>
+            </w:rPr>
+            <w:t>e profissionais consultados</w:t>
+          </w:r>
+          <w:r>
+            <w:rPr>
+              <w:color w:val="000000"/>
+            </w:rPr>
+            <w:t xml:space="preserve">, pelos  conhecimentos  transmitidos, aos meus </w:t>
+          </w:r>
+          <w:r>
+            <w:rPr>
+              <w:color w:val="000000"/>
+            </w:rPr>
+            <w:t>familiares</w:t>
+          </w:r>
+          <w:r>
+            <w:rPr>
+              <w:color w:val="000000"/>
+            </w:rPr>
+            <w:t xml:space="preserve"> </w:t>
+          </w:r>
+          <w:r>
+            <w:rPr>
+              <w:color w:val="000000"/>
+            </w:rPr>
+            <w:t>e namorada por me manterem encorajado para o concebimento deste sistema e também aos meus colegas de classe por me auxiliarem nas correções da documentação e codificação do projeto.</w:t>
           </w:r>
         </w:p>
         <w:p>
@@ -7257,8 +7414,8 @@
       </w:sdtContent>
     </w:sdt>
     <w:sectPr>
-      <w:headerReference w:type="default" r:id="rId23"/>
-      <w:footerReference w:type="default" r:id="rId24"/>
+      <w:headerReference w:type="default" r:id="rId25"/>
+      <w:footerReference w:type="default" r:id="rId26"/>
       <w:type w:val="nextPage"/>
       <w:pgSz w:w="11906" w:h="16838"/>
       <w:pgMar w:left="1701" w:right="1134" w:header="0" w:top="1701" w:footer="1134" w:bottom="1191" w:gutter="0"/>
@@ -7347,7 +7504,7 @@
         <w:docPartGallery w:val="Page Numbers (Top of Page)"/>
         <w:docPartUnique w:val="true"/>
       </w:docPartObj>
-      <w:id w:val="637264149"/>
+      <w:id w:val="1100905326"/>
     </w:sdtPr>
     <w:sdtContent>
       <w:p>

</xml_diff>

<commit_message>
correções e C 3.2.4 feito
</commit_message>
<xml_diff>
--- a/Gabriel Dornelas TG.docx
+++ b/Gabriel Dornelas TG.docx
@@ -881,8 +881,6 @@
       </w:pPr>
       <w:r>
         <w:rPr/>
-      </w:r>
-      <w:r>
         <mc:AlternateContent>
           <mc:Choice Requires="wps">
             <w:drawing>
@@ -894,29 +892,38 @@
                 <wp:positionV relativeFrom="paragraph">
                   <wp:posOffset>36195</wp:posOffset>
                 </wp:positionV>
-                <wp:extent cx="5600700" cy="2320290"/>
+                <wp:extent cx="5601335" cy="2320925"/>
                 <wp:effectExtent l="0" t="0" r="0" b="0"/>
                 <wp:wrapNone/>
                 <wp:docPr id="1" name="Quadro1"/>
                 <a:graphic xmlns:a="http://schemas.openxmlformats.org/drawingml/2006/main">
                   <a:graphicData uri="http://schemas.microsoft.com/office/word/2010/wordprocessingShape">
                     <wps:wsp>
-                      <wps:cNvSpPr txBox="1"/>
+                      <wps:cNvSpPr/>
                       <wps:spPr>
                         <a:xfrm>
                           <a:off x="0" y="0"/>
-                          <a:ext cx="5600700" cy="2320290"/>
+                          <a:ext cx="5600880" cy="2320200"/>
                         </a:xfrm>
-                        <a:prstGeom prst="rect"/>
+                        <a:prstGeom prst="rect">
+                          <a:avLst/>
+                        </a:prstGeom>
                         <a:solidFill>
-                          <a:srgbClr val="FFFFFF"/>
+                          <a:srgbClr val="ffffff"/>
                         </a:solidFill>
-                        <a:ln w="635">
+                        <a:ln w="720">
                           <a:solidFill>
                             <a:srgbClr val="000000"/>
                           </a:solidFill>
+                          <a:round/>
                         </a:ln>
                       </wps:spPr>
+                      <wps:style>
+                        <a:lnRef idx="0"/>
+                        <a:fillRef idx="0"/>
+                        <a:effectRef idx="0"/>
+                        <a:fontRef idx="minor"/>
+                      </wps:style>
                       <wps:txbx>
                         <w:txbxContent>
                           <w:p>
@@ -974,23 +981,7 @@
                             </w:r>
                             <w:r>
                               <w:rPr/>
-                              <w:t>f. (número total de folhas do T</w:t>
-                            </w:r>
-                            <w:r>
-                              <w:rPr/>
-                              <w:t xml:space="preserve">rabalho de </w:t>
-                            </w:r>
-                            <w:r>
-                              <w:rPr/>
-                              <w:t>G</w:t>
-                            </w:r>
-                            <w:r>
-                              <w:rPr/>
-                              <w:t>raduação</w:t>
-                            </w:r>
-                            <w:r>
-                              <w:rPr/>
-                              <w:t>)</w:t>
+                              <w:t>f. (número total de folhas do Trabalho de Graduação)</w:t>
                             </w:r>
                           </w:p>
                           <w:p>
@@ -1071,7 +1062,7 @@
                           </w:p>
                         </w:txbxContent>
                       </wps:txbx>
-                      <wps:bodyPr anchor="t" lIns="91440" tIns="45720" rIns="91440" bIns="45720">
+                      <wps:bodyPr>
                         <a:noAutofit/>
                       </wps:bodyPr>
                     </wps:wsp>
@@ -1082,7 +1073,10 @@
           </mc:Choice>
           <mc:Fallback>
             <w:pict>
-              <v:rect fillcolor="#FFFFFF" strokecolor="#000000" strokeweight="0pt" style="position:absolute;rotation:0;width:441pt;height:182.7pt;mso-wrap-distance-left:9pt;mso-wrap-distance-right:9pt;mso-wrap-distance-top:0pt;mso-wrap-distance-bottom:0pt;margin-top:2.85pt;mso-position-vertical-relative:text;margin-left:-9pt;mso-position-horizontal-relative:text">
+              <v:rect id="shape_0" ID="Quadro1" fillcolor="white" stroked="t" style="position:absolute;margin-left:-9pt;margin-top:2.85pt;width:440.95pt;height:182.65pt">
+                <w10:wrap type="square"/>
+                <v:fill o:detectmouseclick="t" type="solid" color2="black"/>
+                <v:stroke color="black" weight="720" joinstyle="round" endcap="flat"/>
                 <v:textbox>
                   <w:txbxContent>
                     <w:p>
@@ -1140,23 +1134,7 @@
                       </w:r>
                       <w:r>
                         <w:rPr/>
-                        <w:t>f. (número total de folhas do T</w:t>
-                      </w:r>
-                      <w:r>
-                        <w:rPr/>
-                        <w:t xml:space="preserve">rabalho de </w:t>
-                      </w:r>
-                      <w:r>
-                        <w:rPr/>
-                        <w:t>G</w:t>
-                      </w:r>
-                      <w:r>
-                        <w:rPr/>
-                        <w:t>raduação</w:t>
-                      </w:r>
-                      <w:r>
-                        <w:rPr/>
-                        <w:t>)</w:t>
+                        <w:t>f. (número total de folhas do Trabalho de Graduação)</w:t>
                       </w:r>
                     </w:p>
                     <w:p>
@@ -1572,16 +1550,6 @@
     </w:p>
     <w:p>
       <w:pPr>
-        <w:pStyle w:val="NormalSemTabulacao"/>
-        <w:rPr/>
-      </w:pPr>
-      <w:r>
-        <w:rPr/>
-        <w:t>46.052.594-3</w:t>
-      </w:r>
-    </w:p>
-    <w:p>
-      <w:pPr>
         <w:sectPr>
           <w:headerReference w:type="default" r:id="rId2"/>
           <w:headerReference w:type="first" r:id="rId3"/>
@@ -1596,17 +1564,12 @@
           <w:textDirection w:val="lrTb"/>
           <w:docGrid w:type="default" w:linePitch="326" w:charSpace="4294961151"/>
         </w:sectPr>
-        <w:pStyle w:val="Normal"/>
-        <w:ind w:hanging="0"/>
-        <w:jc w:val="left"/>
-        <w:rPr>
-          <w:color w:val="00B050"/>
-        </w:rPr>
-      </w:pPr>
-      <w:r>
-        <w:rPr>
-          <w:color w:val="00B050"/>
-        </w:rPr>
+        <w:pStyle w:val="NormalSemTabulacao"/>
+        <w:rPr/>
+      </w:pPr>
+      <w:r>
+        <w:rPr/>
+        <w:t>46.052.594-3</w:t>
       </w:r>
     </w:p>
     <w:p>
@@ -1834,13 +1797,7 @@
         <w:rPr>
           <w:b/>
         </w:rPr>
-        <w:t>Antônio</w:t>
-      </w:r>
-      <w:r>
-        <w:rPr>
-          <w:b/>
-        </w:rPr>
-        <w:t xml:space="preserve"> Egydio, Professor, FATEC SJC</w:t>
+        <w:t>Antônio Egydio, Professor, FATEC SJC</w:t>
       </w:r>
     </w:p>
     <w:p>
@@ -2011,15 +1968,25 @@
     <w:p>
       <w:pPr>
         <w:pStyle w:val="Normal"/>
+        <w:rPr/>
+      </w:pPr>
+      <w:r>
         <w:rPr>
           <w:color w:val="FF0000"/>
         </w:rPr>
-      </w:pPr>
+        <w:t xml:space="preserve">Apresentação concisa dos pontos relevantes do documento deve ser exposta no resumo. No presente caso o resumo será informativo, assim deverá ressaltar o objetivo, a metodologia, os resultados e as conclusões do documento. A ordem desses itens depende do tratamento que cada item recebe no documento original. O resumo deve ser composto por uma </w:t>
+      </w:r>
       <w:r>
         <w:rPr>
           <w:color w:val="FF0000"/>
         </w:rPr>
-        <w:t>Apresentação concisa dos pontos relevantes do documento deve ser exposta no resumo. No presente caso o resumo será informativo, assim deverá ressaltar o objetivo, a metodologia, os resultados e as conclusões do documento. A ordem desses itens depende do tratamento que cada item recebe no documento original. O resumo deve ser composto por uma seqüência de frases concisas, afirmativas e não em enumeração de tópicos. Deve ser escrita em parágrafo único e espacejamento de 1,5. A primeira frase deve ser significativa, explicando o tema principal do documento. Deve-se usar o verbo na voz ativa e na terceira pessoa do singular. Quanto a sua extensão, o resumo deve possuir de 150 a 500 palavras..</w:t>
+        <w:t>sequência</w:t>
+      </w:r>
+      <w:r>
+        <w:rPr>
+          <w:color w:val="FF0000"/>
+        </w:rPr>
+        <w:t xml:space="preserve"> de frases concisas, afirmativas e não em enumeração de tópicos. Deve ser escrita em parágrafo único e espacejamento de 1,5. A primeira frase deve ser significativa, explicando o tema principal do documento. Deve-se usar o verbo na voz ativa e na terceira pessoa do singular. Quanto a sua extensão, o resumo deve possuir de 150 a 500 palavras..</w:t>
       </w:r>
     </w:p>
     <w:p>
@@ -2052,36 +2019,34 @@
     <w:p>
       <w:pPr>
         <w:pStyle w:val="Normal"/>
+        <w:rPr/>
+      </w:pPr>
+      <w:r>
+        <w:rPr>
+          <w:b/>
+          <w:bCs/>
+          <w:color w:val="FF0000"/>
+        </w:rPr>
+        <w:t>Palavras-Chave/Keywords</w:t>
+      </w:r>
+      <w:r>
         <w:rPr>
           <w:color w:val="FF0000"/>
         </w:rPr>
-      </w:pPr>
+        <w:t>: &lt;Um mínimo de 3 e um máximo de 10 palavras, separadas entre si por ponto e vírgula “;” e finalizadas por ponto. As palavras-chave são</w:t>
+      </w:r>
       <w:r>
         <w:rPr>
           <w:b/>
-          <w:bCs/>
           <w:color w:val="FF0000"/>
         </w:rPr>
-        <w:t>Palavras-Chave/ Keywords</w:t>
+        <w:t xml:space="preserve"> </w:t>
       </w:r>
       <w:r>
         <w:rPr>
           <w:color w:val="FF0000"/>
         </w:rPr>
-        <w:t>:: &lt;Um mínimo de 3 e um máximo de 10 palavras, separadas entre si por ponto e vírgula “;” e finalizadas por ponto. As palavras-chave são</w:t>
-      </w:r>
-      <w:r>
-        <w:rPr>
-          <w:b/>
-          <w:color w:val="FF0000"/>
-        </w:rPr>
-        <w:t xml:space="preserve"> </w:t>
-      </w:r>
-      <w:r>
-        <w:rPr>
-          <w:color w:val="FF0000"/>
-        </w:rPr>
-        <w:t>palavras representativas do conteúdo do documento.Recomenda-se que o autor traduza para o inglês as Palavras-Chave em português e faça, se necessário, os ajustes referentes à conversão dos idiomas.&gt;</w:t>
+        <w:t>palavras representativas do conteúdo do documento. Recomenda-se que o autor traduza para o inglês as Palavras-Chave em português e faça, se necessário, os ajustes referentes à conversão dos idiomas.&gt;</w:t>
       </w:r>
     </w:p>
     <w:p>
@@ -2123,12 +2088,13 @@
           <w:docPartGallery w:val="Table of Contents"/>
           <w:docPartUnique w:val="true"/>
         </w:docPartObj>
-        <w:id w:val="210311149"/>
+        <w:id w:val="1674259012"/>
       </w:sdtPr>
       <w:sdtContent>
         <w:p>
           <w:pPr>
             <w:pStyle w:val="TOCHeading"/>
+            <w:ind w:firstLine="709"/>
             <w:rPr/>
           </w:pPr>
           <w:r>
@@ -2163,6 +2129,7 @@
               <w:rPr>
                 <w:webHidden/>
                 <w:rStyle w:val="Vnculodendice"/>
+                <w:vanish w:val="false"/>
                 <w:w w:val="0"/>
               </w:rPr>
               <w:t>1</w:t>
@@ -2236,6 +2203,7 @@
               <w:rPr>
                 <w:webHidden/>
                 <w:rStyle w:val="Vnculodendice"/>
+                <w:vanish w:val="false"/>
               </w:rPr>
               <w:t>1.1</w:t>
             </w:r>
@@ -2308,6 +2276,7 @@
               <w:rPr>
                 <w:webHidden/>
                 <w:rStyle w:val="Vnculodendice"/>
+                <w:vanish w:val="false"/>
               </w:rPr>
               <w:t>1.2</w:t>
             </w:r>
@@ -2380,6 +2349,7 @@
               <w:rPr>
                 <w:webHidden/>
                 <w:rStyle w:val="Vnculodendice"/>
+                <w:vanish w:val="false"/>
               </w:rPr>
               <w:t>1.3</w:t>
             </w:r>
@@ -2452,6 +2422,7 @@
               <w:rPr>
                 <w:webHidden/>
                 <w:rStyle w:val="Vnculodendice"/>
+                <w:vanish w:val="false"/>
                 <w:w w:val="0"/>
               </w:rPr>
               <w:t>2</w:t>
@@ -2525,6 +2496,7 @@
               <w:rPr>
                 <w:webHidden/>
                 <w:rStyle w:val="Vnculodendice"/>
+                <w:vanish w:val="false"/>
               </w:rPr>
               <w:t>2.1</w:t>
             </w:r>
@@ -2597,6 +2569,7 @@
               <w:rPr>
                 <w:webHidden/>
                 <w:rStyle w:val="Vnculodendice"/>
+                <w:vanish w:val="false"/>
               </w:rPr>
               <w:t>2.1.1</w:t>
             </w:r>
@@ -2669,6 +2642,7 @@
               <w:rPr>
                 <w:webHidden/>
                 <w:rStyle w:val="Vnculodendice"/>
+                <w:vanish w:val="false"/>
               </w:rPr>
               <w:t>2.1.2</w:t>
             </w:r>
@@ -2741,6 +2715,7 @@
               <w:rPr>
                 <w:webHidden/>
                 <w:rStyle w:val="Vnculodendice"/>
+                <w:vanish w:val="false"/>
               </w:rPr>
               <w:t>2.1.3</w:t>
             </w:r>
@@ -2813,6 +2788,7 @@
               <w:rPr>
                 <w:webHidden/>
                 <w:rStyle w:val="Vnculodendice"/>
+                <w:vanish w:val="false"/>
               </w:rPr>
               <w:t>2.2</w:t>
             </w:r>
@@ -2885,6 +2861,7 @@
               <w:rPr>
                 <w:webHidden/>
                 <w:rStyle w:val="Vnculodendice"/>
+                <w:vanish w:val="false"/>
               </w:rPr>
               <w:t>2.3</w:t>
             </w:r>
@@ -2957,6 +2934,7 @@
               <w:rPr>
                 <w:webHidden/>
                 <w:rStyle w:val="Vnculodendice"/>
+                <w:vanish w:val="false"/>
               </w:rPr>
               <w:t>2.3.1</w:t>
             </w:r>
@@ -3029,6 +3007,7 @@
               <w:rPr>
                 <w:webHidden/>
                 <w:rStyle w:val="Vnculodendice"/>
+                <w:vanish w:val="false"/>
               </w:rPr>
               <w:t>2.3.2</w:t>
             </w:r>
@@ -3101,6 +3080,7 @@
               <w:rPr>
                 <w:webHidden/>
                 <w:rStyle w:val="Vnculodendice"/>
+                <w:vanish w:val="false"/>
               </w:rPr>
               <w:t>2.3.3</w:t>
             </w:r>
@@ -3173,6 +3153,7 @@
               <w:rPr>
                 <w:webHidden/>
                 <w:rStyle w:val="Vnculodendice"/>
+                <w:vanish w:val="false"/>
               </w:rPr>
               <w:t>2.3.4</w:t>
             </w:r>
@@ -3245,6 +3226,7 @@
               <w:rPr>
                 <w:webHidden/>
                 <w:rStyle w:val="Vnculodendice"/>
+                <w:vanish w:val="false"/>
                 <w:w w:val="0"/>
               </w:rPr>
               <w:t>3</w:t>
@@ -3318,6 +3300,7 @@
               <w:rPr>
                 <w:webHidden/>
                 <w:rStyle w:val="Vnculodendice"/>
+                <w:vanish w:val="false"/>
               </w:rPr>
               <w:t>3.1</w:t>
             </w:r>
@@ -3390,6 +3373,7 @@
               <w:rPr>
                 <w:webHidden/>
                 <w:rStyle w:val="Vnculodendice"/>
+                <w:vanish w:val="false"/>
               </w:rPr>
               <w:t>3.2</w:t>
             </w:r>
@@ -3462,6 +3446,7 @@
               <w:rPr>
                 <w:webHidden/>
                 <w:rStyle w:val="Vnculodendice"/>
+                <w:vanish w:val="false"/>
               </w:rPr>
               <w:t>3.2.1</w:t>
             </w:r>
@@ -3534,6 +3519,7 @@
               <w:rPr>
                 <w:webHidden/>
                 <w:rStyle w:val="Vnculodendice"/>
+                <w:vanish w:val="false"/>
               </w:rPr>
               <w:t>3.2.2</w:t>
             </w:r>
@@ -3606,6 +3592,7 @@
               <w:rPr>
                 <w:webHidden/>
                 <w:rStyle w:val="Vnculodendice"/>
+                <w:vanish w:val="false"/>
               </w:rPr>
               <w:t>3.2.3</w:t>
             </w:r>
@@ -3678,6 +3665,7 @@
               <w:rPr>
                 <w:webHidden/>
                 <w:rStyle w:val="Vnculodendice"/>
+                <w:vanish w:val="false"/>
               </w:rPr>
               <w:t>3.3</w:t>
             </w:r>
@@ -3750,6 +3738,7 @@
               <w:rPr>
                 <w:webHidden/>
                 <w:rStyle w:val="Vnculodendice"/>
+                <w:vanish w:val="false"/>
                 <w:w w:val="0"/>
               </w:rPr>
               <w:t>4</w:t>
@@ -3823,6 +3812,7 @@
               <w:rPr>
                 <w:webHidden/>
                 <w:rStyle w:val="Vnculodendice"/>
+                <w:vanish w:val="false"/>
                 <w:w w:val="0"/>
               </w:rPr>
               <w:t>5</w:t>
@@ -3896,6 +3886,7 @@
               <w:rPr>
                 <w:webHidden/>
                 <w:rStyle w:val="Vnculodendice"/>
+                <w:vanish w:val="false"/>
                 <w:w w:val="0"/>
               </w:rPr>
               <w:t>6</w:t>
@@ -3980,10 +3971,10 @@
           <w:r>
             <w:fldChar w:fldCharType="separate"/>
           </w:r>
-          <w:bookmarkStart w:id="0" w:name="_Toc499672105"/>
-          <w:bookmarkStart w:id="1" w:name="_Toc438249388"/>
-          <w:bookmarkStart w:id="2" w:name="_Toc438241735"/>
-          <w:bookmarkStart w:id="3" w:name="_Toc438245116"/>
+          <w:bookmarkStart w:id="0" w:name="_Toc438245116"/>
+          <w:bookmarkStart w:id="1" w:name="_Toc438241735"/>
+          <w:bookmarkStart w:id="2" w:name="_Toc438249388"/>
+          <w:bookmarkStart w:id="3" w:name="_Toc499672105"/>
           <w:r>
             <w:rPr/>
             <w:t>INTRODUÇÃO</w:t>
@@ -4084,15 +4075,15 @@
             <w:rPr/>
           </w:pPr>
           <w:bookmarkStart w:id="4" w:name="_Toc499672106"/>
-          <w:bookmarkStart w:id="5" w:name="_Toc118654375"/>
-          <w:bookmarkStart w:id="6" w:name="_Toc438241736"/>
-          <w:bookmarkStart w:id="7" w:name="_Toc438245117"/>
-          <w:bookmarkStart w:id="8" w:name="_Toc438249389"/>
+          <w:bookmarkStart w:id="5" w:name="_Toc438249389"/>
+          <w:bookmarkStart w:id="6" w:name="_Toc438245117"/>
+          <w:bookmarkStart w:id="7" w:name="_Toc438241736"/>
+          <w:bookmarkStart w:id="8" w:name="_Toc118654375"/>
+          <w:bookmarkEnd w:id="4"/>
           <w:bookmarkEnd w:id="5"/>
           <w:bookmarkEnd w:id="6"/>
           <w:bookmarkEnd w:id="7"/>
           <w:bookmarkEnd w:id="8"/>
-          <w:bookmarkEnd w:id="4"/>
           <w:r>
             <w:rPr/>
             <w:t>OBJETIVO GERAL</w:t>
@@ -4120,15 +4111,15 @@
             <w:rPr/>
           </w:pPr>
           <w:bookmarkStart w:id="9" w:name="_Toc499672107"/>
-          <w:bookmarkStart w:id="10" w:name="_Toc118654376"/>
-          <w:bookmarkStart w:id="11" w:name="_Toc438241737"/>
-          <w:bookmarkStart w:id="12" w:name="_Toc438245118"/>
-          <w:bookmarkStart w:id="13" w:name="_Toc438249390"/>
+          <w:bookmarkStart w:id="10" w:name="_Toc438249390"/>
+          <w:bookmarkStart w:id="11" w:name="_Toc438245118"/>
+          <w:bookmarkStart w:id="12" w:name="_Toc438241737"/>
+          <w:bookmarkStart w:id="13" w:name="_Toc118654376"/>
+          <w:bookmarkEnd w:id="9"/>
           <w:bookmarkEnd w:id="10"/>
           <w:bookmarkEnd w:id="11"/>
           <w:bookmarkEnd w:id="12"/>
           <w:bookmarkEnd w:id="13"/>
-          <w:bookmarkEnd w:id="9"/>
           <w:r>
             <w:rPr/>
             <w:t>OBJETIVOS ESPECÍFICOS</w:t>
@@ -4196,13 +4187,13 @@
             <w:rPr/>
           </w:pPr>
           <w:bookmarkStart w:id="14" w:name="_Toc499672108"/>
-          <w:bookmarkStart w:id="15" w:name="_Toc438241738"/>
+          <w:bookmarkStart w:id="15" w:name="_Toc438249391"/>
           <w:bookmarkStart w:id="16" w:name="_Toc438245119"/>
-          <w:bookmarkStart w:id="17" w:name="_Toc438249391"/>
+          <w:bookmarkStart w:id="17" w:name="_Toc438241738"/>
+          <w:bookmarkEnd w:id="14"/>
           <w:bookmarkEnd w:id="15"/>
           <w:bookmarkEnd w:id="16"/>
           <w:bookmarkEnd w:id="17"/>
-          <w:bookmarkEnd w:id="14"/>
           <w:r>
             <w:rPr/>
             <w:t>ABORDAGEM METODOLÓGICA</w:t>
@@ -4233,10 +4224,10 @@
           <w:r>
             <w:rPr/>
             <w:drawing>
-              <wp:inline distT="0" distB="0" distL="19050" distR="6985">
+              <wp:inline distT="0" distB="0" distL="0" distR="0">
                 <wp:extent cx="3326765" cy="3179445"/>
                 <wp:effectExtent l="0" t="0" r="0" b="0"/>
-                <wp:docPr id="2" name="Imagem 1" descr="D:\tg\Imagens\layout.png"/>
+                <wp:docPr id="3" name="Imagem 1" descr="D:\tg\Imagens\layout.png"/>
                 <wp:cNvGraphicFramePr>
                   <a:graphicFrameLocks xmlns:a="http://schemas.openxmlformats.org/drawingml/2006/main" noChangeAspect="1"/>
                 </wp:cNvGraphicFramePr>
@@ -4244,7 +4235,7 @@
                   <a:graphicData uri="http://schemas.openxmlformats.org/drawingml/2006/picture">
                     <pic:pic xmlns:pic="http://schemas.openxmlformats.org/drawingml/2006/picture">
                       <pic:nvPicPr>
-                        <pic:cNvPr id="2" name="Imagem 1" descr="D:\tg\Imagens\layout.png"/>
+                        <pic:cNvPr id="3" name="Imagem 1" descr="D:\tg\Imagens\layout.png"/>
                         <pic:cNvPicPr>
                           <a:picLocks noChangeAspect="1" noChangeArrowheads="1"/>
                         </pic:cNvPicPr>
@@ -4312,13 +4303,13 @@
             <w:rPr/>
           </w:pPr>
           <w:bookmarkStart w:id="19" w:name="_Toc499672109"/>
-          <w:bookmarkStart w:id="20" w:name="_Toc438241739"/>
+          <w:bookmarkStart w:id="20" w:name="_Toc438249392"/>
           <w:bookmarkStart w:id="21" w:name="_Toc438245120"/>
-          <w:bookmarkStart w:id="22" w:name="_Toc438249392"/>
+          <w:bookmarkStart w:id="22" w:name="_Toc438241739"/>
+          <w:bookmarkEnd w:id="19"/>
           <w:bookmarkEnd w:id="20"/>
           <w:bookmarkEnd w:id="21"/>
           <w:bookmarkEnd w:id="22"/>
-          <w:bookmarkEnd w:id="19"/>
           <w:r>
             <w:rPr/>
             <w:t>CONTEXTUALIZAÇÃO TECNOLÓGICA</w:t>
@@ -4359,11 +4350,11 @@
             <w:rPr/>
           </w:pPr>
           <w:bookmarkStart w:id="24" w:name="_Toc499672110"/>
-          <w:bookmarkStart w:id="25" w:name="_Toc438245121"/>
-          <w:bookmarkStart w:id="26" w:name="_Toc438249393"/>
+          <w:bookmarkStart w:id="25" w:name="_Toc438249393"/>
+          <w:bookmarkStart w:id="26" w:name="_Toc438245121"/>
+          <w:bookmarkEnd w:id="24"/>
           <w:bookmarkEnd w:id="25"/>
           <w:bookmarkEnd w:id="26"/>
-          <w:bookmarkEnd w:id="24"/>
           <w:r>
             <w:rPr/>
             <w:t>Tecnologias Utilizadas</w:t>
@@ -4374,9 +4365,9 @@
             <w:pStyle w:val="Normal"/>
             <w:rPr/>
           </w:pPr>
-          <w:bookmarkStart w:id="27" w:name="_Toc438245122"/>
+          <w:bookmarkStart w:id="27" w:name="_Toc438241742"/>
           <w:bookmarkStart w:id="28" w:name="_Toc438249394"/>
-          <w:bookmarkStart w:id="29" w:name="_Toc438241742"/>
+          <w:bookmarkStart w:id="29" w:name="_Toc438245122"/>
           <w:bookmarkEnd w:id="27"/>
           <w:bookmarkEnd w:id="28"/>
           <w:bookmarkEnd w:id="29"/>
@@ -4441,7 +4432,7 @@
               <wp:inline distT="0" distB="0" distL="0" distR="0">
                 <wp:extent cx="3637915" cy="3657600"/>
                 <wp:effectExtent l="0" t="0" r="0" b="0"/>
-                <wp:docPr id="3" name="Figura1" descr=""/>
+                <wp:docPr id="4" name="Figura1" descr=""/>
                 <wp:cNvGraphicFramePr>
                   <a:graphicFrameLocks xmlns:a="http://schemas.openxmlformats.org/drawingml/2006/main" noChangeAspect="1"/>
                 </wp:cNvGraphicFramePr>
@@ -4449,7 +4440,7 @@
                   <a:graphicData uri="http://schemas.openxmlformats.org/drawingml/2006/picture">
                     <pic:pic xmlns:pic="http://schemas.openxmlformats.org/drawingml/2006/picture">
                       <pic:nvPicPr>
-                        <pic:cNvPr id="3" name="Figura1" descr=""/>
+                        <pic:cNvPr id="4" name="Figura1" descr=""/>
                         <pic:cNvPicPr>
                           <a:picLocks noChangeAspect="1" noChangeArrowheads="1"/>
                         </pic:cNvPicPr>
@@ -4504,15 +4495,7 @@
           </w:r>
           <w:r>
             <w:rPr/>
-            <w:t xml:space="preserve"> Ambiente </w:t>
-          </w:r>
-          <w:r>
-            <w:rPr/>
-            <w:t>A</w:t>
-          </w:r>
-          <w:r>
-            <w:rPr/>
-            <w:t>rduino</w:t>
+            <w:t xml:space="preserve"> Ambiente Arduino</w:t>
           </w:r>
         </w:p>
         <w:p>
@@ -4569,7 +4552,7 @@
               <wp:inline distT="0" distB="0" distL="0" distR="0">
                 <wp:extent cx="5067300" cy="4410075"/>
                 <wp:effectExtent l="0" t="0" r="0" b="0"/>
-                <wp:docPr id="4" name="Figura2" descr=""/>
+                <wp:docPr id="5" name="Figura2" descr=""/>
                 <wp:cNvGraphicFramePr>
                   <a:graphicFrameLocks xmlns:a="http://schemas.openxmlformats.org/drawingml/2006/main" noChangeAspect="1"/>
                 </wp:cNvGraphicFramePr>
@@ -4577,7 +4560,7 @@
                   <a:graphicData uri="http://schemas.openxmlformats.org/drawingml/2006/picture">
                     <pic:pic xmlns:pic="http://schemas.openxmlformats.org/drawingml/2006/picture">
                       <pic:nvPicPr>
-                        <pic:cNvPr id="4" name="Figura2" descr=""/>
+                        <pic:cNvPr id="5" name="Figura2" descr=""/>
                         <pic:cNvPicPr>
                           <a:picLocks noChangeAspect="1" noChangeArrowheads="1"/>
                         </pic:cNvPicPr>
@@ -4664,7 +4647,6 @@
           </w:r>
           <w:r>
             <w:rPr>
-              <w:rFonts w:ascii="Arial" w:hAnsi="Arial"/>
               <w:b w:val="false"/>
               <w:bCs w:val="false"/>
               <w:i w:val="false"/>
@@ -4686,13 +4668,7 @@
             <w:rPr>
               <w:color w:val="000000"/>
             </w:rPr>
-            <w:t xml:space="preserve">o </w:t>
-          </w:r>
-          <w:r>
-            <w:rPr>
-              <w:color w:val="000000"/>
-            </w:rPr>
-            <w:t>protocolo de mensagens MQTT (</w:t>
+            <w:t>o protocolo de mensagens MQTT (</w:t>
           </w:r>
           <w:r>
             <w:rPr>
@@ -4732,13 +4708,7 @@
             <w:rPr>
               <w:color w:val="000000"/>
             </w:rPr>
-            <w:t>Existem vários brokers MQTT disponíveis, pagos e gratuitos, neste projeto será utilizado um gratuito, disponibilizado pela Eclipse no endereço iot.eclipse.org:</w:t>
-          </w:r>
-          <w:r>
-            <w:rPr>
-              <w:color w:val="000000"/>
-            </w:rPr>
-            <w:t>1883</w:t>
+            <w:t>Existem vários brokers MQTT disponíveis, pagos e gratuitos, neste projeto será utilizado um gratuito, disponibilizado pela Eclipse no endereço iot.eclipse.org:1883</w:t>
           </w:r>
           <w:r>
             <w:rPr/>
@@ -4754,10 +4724,10 @@
           <w:r>
             <w:rPr/>
             <w:drawing>
-              <wp:inline distT="0" distB="0" distL="19050" distR="0">
+              <wp:inline distT="0" distB="0" distL="0" distR="0">
                 <wp:extent cx="4934585" cy="3959225"/>
                 <wp:effectExtent l="0" t="0" r="0" b="0"/>
-                <wp:docPr id="5" name="Imagem 10" descr="D:\tg\Imagens\4 Layout MQTT.png"/>
+                <wp:docPr id="6" name="Imagem 10" descr="D:\tg\Imagens\4 Layout MQTT.png"/>
                 <wp:cNvGraphicFramePr>
                   <a:graphicFrameLocks xmlns:a="http://schemas.openxmlformats.org/drawingml/2006/main" noChangeAspect="1"/>
                 </wp:cNvGraphicFramePr>
@@ -4765,7 +4735,7 @@
                   <a:graphicData uri="http://schemas.openxmlformats.org/drawingml/2006/picture">
                     <pic:pic xmlns:pic="http://schemas.openxmlformats.org/drawingml/2006/picture">
                       <pic:nvPicPr>
-                        <pic:cNvPr id="5" name="Imagem 10" descr="D:\tg\Imagens\4 Layout MQTT.png"/>
+                        <pic:cNvPr id="6" name="Imagem 10" descr="D:\tg\Imagens\4 Layout MQTT.png"/>
                         <pic:cNvPicPr>
                           <a:picLocks noChangeAspect="1" noChangeArrowheads="1"/>
                         </pic:cNvPicPr>
@@ -4799,7 +4769,6 @@
           </w:pPr>
           <w:r>
             <w:rPr>
-              <w:rFonts w:ascii="Arial" w:hAnsi="Arial"/>
               <w:color w:val="000000"/>
               <w:sz w:val="24"/>
               <w:szCs w:val="24"/>
@@ -4808,7 +4777,6 @@
           </w:r>
           <w:r>
             <w:rPr>
-              <w:rFonts w:ascii="Arial" w:hAnsi="Arial"/>
               <w:b w:val="false"/>
               <w:bCs w:val="false"/>
               <w:i w:val="false"/>
@@ -4824,27 +4792,7 @@
               <w:u w:val="none"/>
               <w:effect w:val="none"/>
             </w:rPr>
-            <w:t xml:space="preserve">Francesco Azzola </w:t>
-          </w:r>
-          <w:r>
-            <w:rPr>
-              <w:rFonts w:ascii="Arial" w:hAnsi="Arial"/>
-              <w:b w:val="false"/>
-              <w:bCs w:val="false"/>
-              <w:i w:val="false"/>
-              <w:iCs w:val="false"/>
-              <w:caps w:val="false"/>
-              <w:smallCaps w:val="false"/>
-              <w:strike w:val="false"/>
-              <w:dstrike w:val="false"/>
-              <w:color w:val="000000"/>
-              <w:spacing w:val="0"/>
-              <w:sz w:val="24"/>
-              <w:szCs w:val="24"/>
-              <w:u w:val="none"/>
-              <w:effect w:val="none"/>
-            </w:rPr>
-            <w:t>(2017)</w:t>
+            <w:t>Francesco Azzola (2017)</w:t>
           </w:r>
         </w:p>
         <w:p>
@@ -4855,7 +4803,9 @@
             </w:rPr>
           </w:pPr>
           <w:r>
-            <w:rPr/>
+            <w:rPr>
+              <w:color w:val="FF0000"/>
+            </w:rPr>
           </w:r>
         </w:p>
         <w:p>
@@ -4906,8 +4856,8 @@
           </w:pPr>
           <w:bookmarkStart w:id="34" w:name="_Toc499672114"/>
           <w:bookmarkStart w:id="35" w:name="_Toc438249396"/>
+          <w:bookmarkEnd w:id="34"/>
           <w:bookmarkEnd w:id="35"/>
-          <w:bookmarkEnd w:id="34"/>
           <w:r>
             <w:rPr/>
             <w:t>Soluções Existentes</w:t>
@@ -4934,15 +4884,7 @@
           <w:r>
             <w:rPr/>
             <w:tab/>
-            <w:t xml:space="preserve">O sistema dos softwares exemplificados são principalmente desenvolvidos em linguagens Python, para que sistemas </w:t>
-          </w:r>
-          <w:r>
-            <w:rPr/>
-            <w:t>A</w:t>
-          </w:r>
-          <w:r>
-            <w:rPr/>
-            <w:t>rduino compreendam e possam apresentar as informações tratadas pelos softwares no navegador do cliente.</w:t>
+            <w:t>O sistema dos softwares exemplificados são principalmente desenvolvidos em linguagens Python, para que sistemas Arduino compreendam e possam apresentar as informações tratadas pelos softwares no navegador do cliente.</w:t>
           </w:r>
         </w:p>
         <w:p>
@@ -4956,8 +4898,8 @@
           </w:pPr>
           <w:bookmarkStart w:id="36" w:name="_Toc499672115"/>
           <w:bookmarkStart w:id="37" w:name="_Toc438249399"/>
+          <w:bookmarkEnd w:id="36"/>
           <w:bookmarkEnd w:id="37"/>
-          <w:bookmarkEnd w:id="36"/>
           <w:r>
             <w:rPr/>
             <w:t>Levantamento de Requisitos</w:t>
@@ -4984,8 +4926,8 @@
           </w:pPr>
           <w:bookmarkStart w:id="38" w:name="_Toc499672116"/>
           <w:bookmarkStart w:id="39" w:name="_Toc438249400"/>
+          <w:bookmarkEnd w:id="38"/>
           <w:bookmarkEnd w:id="39"/>
-          <w:bookmarkEnd w:id="38"/>
           <w:r>
             <w:rPr/>
             <w:t>Definição dos Stakeholders</w:t>
@@ -5086,8 +5028,8 @@
           </w:pPr>
           <w:bookmarkStart w:id="40" w:name="_Toc499672117"/>
           <w:bookmarkStart w:id="41" w:name="_Toc438249401"/>
+          <w:bookmarkEnd w:id="40"/>
           <w:bookmarkEnd w:id="41"/>
-          <w:bookmarkEnd w:id="40"/>
           <w:r>
             <w:rPr/>
             <w:t>Metodologia Utilizada - Lean</w:t>
@@ -5209,7 +5151,7 @@
               <wp:inline distT="0" distB="0" distL="0" distR="0">
                 <wp:extent cx="3590925" cy="3952875"/>
                 <wp:effectExtent l="0" t="0" r="0" b="0"/>
-                <wp:docPr id="6" name="Imagem 37" descr="lean.jpg"/>
+                <wp:docPr id="7" name="Imagem 37" descr="lean.jpg"/>
                 <wp:cNvGraphicFramePr>
                   <a:graphicFrameLocks xmlns:a="http://schemas.openxmlformats.org/drawingml/2006/main" noChangeAspect="1"/>
                 </wp:cNvGraphicFramePr>
@@ -5217,7 +5159,7 @@
                   <a:graphicData uri="http://schemas.openxmlformats.org/drawingml/2006/picture">
                     <pic:pic xmlns:pic="http://schemas.openxmlformats.org/drawingml/2006/picture">
                       <pic:nvPicPr>
-                        <pic:cNvPr id="6" name="Imagem 37" descr="lean.jpg"/>
+                        <pic:cNvPr id="7" name="Imagem 37" descr="lean.jpg"/>
                         <pic:cNvPicPr>
                           <a:picLocks noChangeAspect="1" noChangeArrowheads="1"/>
                         </pic:cNvPicPr>
@@ -5298,8 +5240,8 @@
           </w:pPr>
           <w:bookmarkStart w:id="42" w:name="_Toc499672118"/>
           <w:bookmarkStart w:id="43" w:name="_Toc438249402"/>
+          <w:bookmarkEnd w:id="42"/>
           <w:bookmarkEnd w:id="43"/>
-          <w:bookmarkEnd w:id="42"/>
           <w:r>
             <w:rPr/>
             <w:t>Requisitos Funcionais</w:t>
@@ -5374,7 +5316,15 @@
           </w:pPr>
           <w:r>
             <w:rPr/>
-            <w:t>O software deve funcionar de modo online.</w:t>
+            <w:t xml:space="preserve">O software deve funcionar </w:t>
+          </w:r>
+          <w:r>
+            <w:rPr/>
+            <w:t xml:space="preserve">estritamente </w:t>
+          </w:r>
+          <w:r>
+            <w:rPr/>
+            <w:t>de modo online.</w:t>
           </w:r>
         </w:p>
         <w:p>
@@ -5407,6 +5357,46 @@
         </w:p>
         <w:p>
           <w:pPr>
+            <w:pStyle w:val="Ttulo4"/>
+            <w:numPr>
+              <w:ilvl w:val="3"/>
+              <w:numId w:val="4"/>
+            </w:numPr>
+            <w:rPr/>
+          </w:pPr>
+          <w:r>
+            <w:rPr>
+              <w:color w:val="00000A"/>
+            </w:rPr>
+            <w:t xml:space="preserve">Requisito </w:t>
+          </w:r>
+          <w:r>
+            <w:rPr>
+              <w:color w:val="00000A"/>
+            </w:rPr>
+            <w:t>4</w:t>
+          </w:r>
+        </w:p>
+        <w:p>
+          <w:pPr>
+            <w:pStyle w:val="Normal"/>
+            <w:rPr/>
+          </w:pPr>
+          <w:r>
+            <w:rPr>
+              <w:color w:val="00000A"/>
+            </w:rPr>
+            <w:t>U</w:t>
+          </w:r>
+          <w:r>
+            <w:rPr>
+              <w:color w:val="00000A"/>
+            </w:rPr>
+            <w:t>m log dos dados transmitidos pode ser salvo para possíveis análises.</w:t>
+          </w:r>
+        </w:p>
+        <w:p>
+          <w:pPr>
             <w:pStyle w:val="Ttulo3"/>
             <w:numPr>
               <w:ilvl w:val="2"/>
@@ -5416,8 +5406,8 @@
           </w:pPr>
           <w:bookmarkStart w:id="46" w:name="_Toc499672119"/>
           <w:bookmarkStart w:id="47" w:name="_Toc438249405"/>
+          <w:bookmarkEnd w:id="46"/>
           <w:bookmarkEnd w:id="47"/>
-          <w:bookmarkEnd w:id="46"/>
           <w:r>
             <w:rPr/>
             <w:t>Requisitos Não Funcionais</w:t>
@@ -5599,8 +5589,8 @@
           </w:pPr>
           <w:bookmarkStart w:id="51" w:name="_Toc499672121"/>
           <w:bookmarkStart w:id="52" w:name="_Toc438249409"/>
+          <w:bookmarkEnd w:id="51"/>
           <w:bookmarkEnd w:id="52"/>
-          <w:bookmarkEnd w:id="51"/>
           <w:r>
             <w:rPr/>
             <w:t>Modelo de Dados</w:t>
@@ -5637,8 +5627,8 @@
           </w:pPr>
           <w:bookmarkStart w:id="53" w:name="_Toc499672122"/>
           <w:bookmarkStart w:id="54" w:name="_Toc438249410"/>
+          <w:bookmarkEnd w:id="53"/>
           <w:bookmarkEnd w:id="54"/>
-          <w:bookmarkEnd w:id="53"/>
           <w:r>
             <w:rPr/>
             <w:t>Arquitetura</w:t>
@@ -5684,7 +5674,7 @@
               <wp:inline distT="0" distB="0" distL="0" distR="0">
                 <wp:extent cx="4218305" cy="3002280"/>
                 <wp:effectExtent l="0" t="0" r="0" b="0"/>
-                <wp:docPr id="7" name="Imagem 2" descr="D:\tg\Imagens\caso de uso.jpg"/>
+                <wp:docPr id="8" name="Imagem 2" descr="D:\tg\Imagens\caso de uso.jpg"/>
                 <wp:cNvGraphicFramePr>
                   <a:graphicFrameLocks xmlns:a="http://schemas.openxmlformats.org/drawingml/2006/main" noChangeAspect="1"/>
                 </wp:cNvGraphicFramePr>
@@ -5692,7 +5682,7 @@
                   <a:graphicData uri="http://schemas.openxmlformats.org/drawingml/2006/picture">
                     <pic:pic xmlns:pic="http://schemas.openxmlformats.org/drawingml/2006/picture">
                       <pic:nvPicPr>
-                        <pic:cNvPr id="7" name="Imagem 2" descr="D:\tg\Imagens\caso de uso.jpg"/>
+                        <pic:cNvPr id="8" name="Imagem 2" descr="D:\tg\Imagens\caso de uso.jpg"/>
                         <pic:cNvPicPr>
                           <a:picLocks noChangeAspect="1" noChangeArrowheads="1"/>
                         </pic:cNvPicPr>
@@ -5775,10 +5765,10 @@
           <w:r>
             <w:rPr/>
             <w:drawing>
-              <wp:inline distT="0" distB="0" distL="19050" distR="0">
+              <wp:inline distT="0" distB="0" distL="0" distR="0">
                 <wp:extent cx="5400040" cy="5492750"/>
                 <wp:effectExtent l="0" t="0" r="0" b="0"/>
-                <wp:docPr id="8" name="Imagem 11" descr="D:\tg\Imagens\7 Diagrama de fluxo.png"/>
+                <wp:docPr id="9" name="Imagem 11" descr="D:\tg\Imagens\7 Diagrama de fluxo.png"/>
                 <wp:cNvGraphicFramePr>
                   <a:graphicFrameLocks xmlns:a="http://schemas.openxmlformats.org/drawingml/2006/main" noChangeAspect="1"/>
                 </wp:cNvGraphicFramePr>
@@ -5786,7 +5776,7 @@
                   <a:graphicData uri="http://schemas.openxmlformats.org/drawingml/2006/picture">
                     <pic:pic xmlns:pic="http://schemas.openxmlformats.org/drawingml/2006/picture">
                       <pic:nvPicPr>
-                        <pic:cNvPr id="8" name="Imagem 11" descr="D:\tg\Imagens\7 Diagrama de fluxo.png"/>
+                        <pic:cNvPr id="9" name="Imagem 11" descr="D:\tg\Imagens\7 Diagrama de fluxo.png"/>
                         <pic:cNvPicPr>
                           <a:picLocks noChangeAspect="1" noChangeArrowheads="1"/>
                         </pic:cNvPicPr>
@@ -5853,8 +5843,8 @@
             </w:numPr>
             <w:rPr/>
           </w:pPr>
-          <w:bookmarkStart w:id="57" w:name="__DdeLink__960_874164936"/>
-          <w:bookmarkStart w:id="58" w:name="_Toc499672125"/>
+          <w:bookmarkStart w:id="57" w:name="_Toc499672125"/>
+          <w:bookmarkStart w:id="58" w:name="__DdeLink__960_874164936"/>
           <w:bookmarkEnd w:id="57"/>
           <w:bookmarkEnd w:id="58"/>
           <w:r>
@@ -5904,16 +5894,15 @@
             <w:rPr/>
           </w:pPr>
           <w:r>
-            <w:rPr/>
-            <w:t>Figura 8 - é incluída a biblioteca para uso do sensor de temperatura/umidade, a definição do pino a ser utilizado na placa Node</w:t>
-          </w:r>
-          <w:r>
-            <w:rPr/>
-            <w:t>M</w:t>
-          </w:r>
-          <w:r>
-            <w:rPr/>
-            <w:t>cu, realizada a definição do modelo do sensor a ser utilizado, é feita a função para utilizar o sensor que utiliza a variável onde será armazenado dado de umidade e a variável onde será armazenado dado de temperatura;</w:t>
+            <w:rPr>
+              <w:b/>
+              <w:bCs/>
+            </w:rPr>
+            <w:t>Figura 8</w:t>
+          </w:r>
+          <w:r>
+            <w:rPr/>
+            <w:t xml:space="preserve"> - é incluída a biblioteca para uso do sensor de temperatura/umidade, a definição do pino a ser utilizado na placa NodeMcu, realizada a definição do modelo do sensor a ser utilizado, é feita a função para utilizar o sensor que utiliza a variável onde será armazenado dado de umidade e a variável onde será armazenado dado de temperatura;</w:t>
           </w:r>
         </w:p>
         <w:p>
@@ -5922,8 +5911,15 @@
             <w:rPr/>
           </w:pPr>
           <w:r>
-            <w:rPr/>
-            <w:t>Figura 9 - é incluída a biblioteca para uso do servidor MQTT, definido o endereço do servidor e o nome do cliente para acessar o servidor para criar o servidor e nomear os tópicos de temperatura e umidade;</w:t>
+            <w:rPr>
+              <w:b/>
+              <w:bCs/>
+            </w:rPr>
+            <w:t>Figura 9</w:t>
+          </w:r>
+          <w:r>
+            <w:rPr/>
+            <w:t xml:space="preserve"> - é incluída a biblioteca para uso do servidor MQTT, definido o endereço do servidor e o nome do cliente para acessar o servidor para criar o servidor e nomear os tópicos de temperatura e umidade;</w:t>
           </w:r>
         </w:p>
         <w:p>
@@ -5932,16 +5928,15 @@
             <w:rPr/>
           </w:pPr>
           <w:r>
-            <w:rPr/>
-            <w:t xml:space="preserve">Figura 10 - é incluída a biblioteca para uso do </w:t>
-          </w:r>
-          <w:r>
-            <w:rPr/>
-            <w:t>Wi-Fi</w:t>
-          </w:r>
-          <w:r>
-            <w:rPr/>
-            <w:t>, onde é definido o nome da rede e a senha que serão utilizadas e o objeto de conexão é criado para ser utilizado previamente.</w:t>
+            <w:rPr>
+              <w:b/>
+              <w:bCs/>
+            </w:rPr>
+            <w:t>Figura 10</w:t>
+          </w:r>
+          <w:r>
+            <w:rPr/>
+            <w:t xml:space="preserve"> - é incluída a biblioteca para uso do Wi-Fi, onde é definido o nome da rede e a senha que serão utilizadas e o objeto de conexão é criado para ser utilizado previamente.</w:t>
           </w:r>
         </w:p>
         <w:p>
@@ -5953,10 +5948,10 @@
           <w:r>
             <w:rPr/>
             <w:drawing>
-              <wp:inline distT="0" distB="0" distL="19050" distR="3810">
+              <wp:inline distT="0" distB="0" distL="0" distR="0">
                 <wp:extent cx="3691890" cy="1898015"/>
                 <wp:effectExtent l="0" t="0" r="0" b="0"/>
-                <wp:docPr id="9" name="Figura3" descr="D:\tg\Imagens\8 Configuração do sensor.jpg"/>
+                <wp:docPr id="10" name="Figura3" descr="D:\tg\Imagens\8 Configuração do sensor.jpg"/>
                 <wp:cNvGraphicFramePr>
                   <a:graphicFrameLocks xmlns:a="http://schemas.openxmlformats.org/drawingml/2006/main" noChangeAspect="1"/>
                 </wp:cNvGraphicFramePr>
@@ -5964,7 +5959,7 @@
                   <a:graphicData uri="http://schemas.openxmlformats.org/drawingml/2006/picture">
                     <pic:pic xmlns:pic="http://schemas.openxmlformats.org/drawingml/2006/picture">
                       <pic:nvPicPr>
-                        <pic:cNvPr id="9" name="Figura3" descr="D:\tg\Imagens\8 Configuração do sensor.jpg"/>
+                        <pic:cNvPr id="10" name="Figura3" descr="D:\tg\Imagens\8 Configuração do sensor.jpg"/>
                         <pic:cNvPicPr>
                           <a:picLocks noChangeAspect="1" noChangeArrowheads="1"/>
                         </pic:cNvPicPr>
@@ -6031,10 +6026,10 @@
           <w:r>
             <w:rPr/>
             <w:drawing>
-              <wp:inline distT="0" distB="0" distL="19050" distR="1270">
+              <wp:inline distT="0" distB="0" distL="0" distR="0">
                 <wp:extent cx="3580130" cy="1863090"/>
                 <wp:effectExtent l="0" t="0" r="0" b="0"/>
-                <wp:docPr id="10" name="Figura4" descr="D:\tg\Imagens\9 Configuração do servidor.jpg"/>
+                <wp:docPr id="11" name="Figura4" descr="D:\tg\Imagens\9 Configuração do servidor.jpg"/>
                 <wp:cNvGraphicFramePr>
                   <a:graphicFrameLocks xmlns:a="http://schemas.openxmlformats.org/drawingml/2006/main" noChangeAspect="1"/>
                 </wp:cNvGraphicFramePr>
@@ -6042,7 +6037,7 @@
                   <a:graphicData uri="http://schemas.openxmlformats.org/drawingml/2006/picture">
                     <pic:pic xmlns:pic="http://schemas.openxmlformats.org/drawingml/2006/picture">
                       <pic:nvPicPr>
-                        <pic:cNvPr id="10" name="Figura4" descr="D:\tg\Imagens\9 Configuração do servidor.jpg"/>
+                        <pic:cNvPr id="11" name="Figura4" descr="D:\tg\Imagens\9 Configuração do servidor.jpg"/>
                         <pic:cNvPicPr>
                           <a:picLocks noChangeAspect="1" noChangeArrowheads="1"/>
                         </pic:cNvPicPr>
@@ -6109,10 +6104,10 @@
           <w:r>
             <w:rPr/>
             <w:drawing>
-              <wp:inline distT="0" distB="0" distL="19050" distR="0">
+              <wp:inline distT="0" distB="0" distL="0" distR="0">
                 <wp:extent cx="2122170" cy="1285240"/>
                 <wp:effectExtent l="0" t="0" r="0" b="0"/>
-                <wp:docPr id="11" name="Imagem 3" descr="D:\tg\Imagens\10 Configuração da rede.jpg"/>
+                <wp:docPr id="12" name="Imagem 3" descr="D:\tg\Imagens\10 Configuração da rede.jpg"/>
                 <wp:cNvGraphicFramePr>
                   <a:graphicFrameLocks xmlns:a="http://schemas.openxmlformats.org/drawingml/2006/main" noChangeAspect="1"/>
                 </wp:cNvGraphicFramePr>
@@ -6120,7 +6115,7 @@
                   <a:graphicData uri="http://schemas.openxmlformats.org/drawingml/2006/picture">
                     <pic:pic xmlns:pic="http://schemas.openxmlformats.org/drawingml/2006/picture">
                       <pic:nvPicPr>
-                        <pic:cNvPr id="11" name="Imagem 3" descr="D:\tg\Imagens\10 Configuração da rede.jpg"/>
+                        <pic:cNvPr id="12" name="Imagem 3" descr="D:\tg\Imagens\10 Configuração da rede.jpg"/>
                         <pic:cNvPicPr>
                           <a:picLocks noChangeAspect="1" noChangeArrowheads="1"/>
                         </pic:cNvPicPr>
@@ -6208,16 +6203,15 @@
             <w:rPr/>
           </w:pPr>
           <w:r>
-            <w:rPr/>
-            <w:t xml:space="preserve">Figura 11 - função para estabelecer a conexão do microcontrolador com a rede </w:t>
-          </w:r>
-          <w:r>
-            <w:rPr/>
-            <w:t>Wi-Fi</w:t>
-          </w:r>
-          <w:r>
-            <w:rPr/>
-            <w:t xml:space="preserve"> onde é fornecido o nome e a senha definida anteriormente;</w:t>
+            <w:rPr>
+              <w:b/>
+              <w:bCs/>
+            </w:rPr>
+            <w:t>Figura 11</w:t>
+          </w:r>
+          <w:r>
+            <w:rPr/>
+            <w:t xml:space="preserve"> - função para estabelecer a conexão do microcontrolador com a rede Wi-Fi onde é fornecido o nome e a senha definida anteriormente;</w:t>
           </w:r>
         </w:p>
         <w:p>
@@ -6226,8 +6220,15 @@
             <w:rPr/>
           </w:pPr>
           <w:r>
-            <w:rPr/>
-            <w:t>Figura 12 - função utilizada para certificar que o cliente está conectado com o servidor;</w:t>
+            <w:rPr>
+              <w:b/>
+              <w:bCs/>
+            </w:rPr>
+            <w:t>Figura 12</w:t>
+          </w:r>
+          <w:r>
+            <w:rPr/>
+            <w:t xml:space="preserve"> - função utilizada para certificar que o cliente está conectado com o servidor;</w:t>
           </w:r>
         </w:p>
         <w:p>
@@ -6236,8 +6237,15 @@
             <w:rPr/>
           </w:pPr>
           <w:r>
-            <w:rPr/>
-            <w:t>Figura 13 - função que mede os dados do sensor e os armazena para serem publicados no servidor;</w:t>
+            <w:rPr>
+              <w:b/>
+              <w:bCs/>
+            </w:rPr>
+            <w:t>Figura 13</w:t>
+          </w:r>
+          <w:r>
+            <w:rPr/>
+            <w:t xml:space="preserve"> - função que mede os dados do sensor e os armazena para serem publicados no servidor;</w:t>
           </w:r>
         </w:p>
         <w:p>
@@ -6246,8 +6254,15 @@
             <w:rPr/>
           </w:pPr>
           <w:r>
-            <w:rPr/>
-            <w:t>Figura 14 - função que disponibiliza os dados lidos pelo sensor no servidor.</w:t>
+            <w:rPr>
+              <w:b/>
+              <w:bCs/>
+            </w:rPr>
+            <w:t>Figura 14</w:t>
+          </w:r>
+          <w:r>
+            <w:rPr/>
+            <w:t xml:space="preserve"> - função que disponibiliza os dados lidos pelo sensor no servidor.</w:t>
           </w:r>
         </w:p>
         <w:p>
@@ -6277,10 +6292,10 @@
           <w:r>
             <w:rPr/>
             <w:drawing>
-              <wp:inline distT="0" distB="0" distL="19050" distR="0">
+              <wp:inline distT="0" distB="0" distL="0" distR="0">
                 <wp:extent cx="4218305" cy="2018665"/>
                 <wp:effectExtent l="0" t="0" r="0" b="0"/>
-                <wp:docPr id="12" name="Imagem 4" descr="D:\tg\Imagens\11 Conexão da rede wi-fi.jpg"/>
+                <wp:docPr id="13" name="Imagem 4" descr="D:\tg\Imagens\11 Conexão da rede wi-fi.jpg"/>
                 <wp:cNvGraphicFramePr>
                   <a:graphicFrameLocks xmlns:a="http://schemas.openxmlformats.org/drawingml/2006/main" noChangeAspect="1"/>
                 </wp:cNvGraphicFramePr>
@@ -6288,7 +6303,7 @@
                   <a:graphicData uri="http://schemas.openxmlformats.org/drawingml/2006/picture">
                     <pic:pic xmlns:pic="http://schemas.openxmlformats.org/drawingml/2006/picture">
                       <pic:nvPicPr>
-                        <pic:cNvPr id="12" name="Imagem 4" descr="D:\tg\Imagens\11 Conexão da rede wi-fi.jpg"/>
+                        <pic:cNvPr id="13" name="Imagem 4" descr="D:\tg\Imagens\11 Conexão da rede wi-fi.jpg"/>
                         <pic:cNvPicPr>
                           <a:picLocks noChangeAspect="1" noChangeArrowheads="1"/>
                         </pic:cNvPicPr>
@@ -6343,11 +6358,7 @@
           </w:r>
           <w:r>
             <w:rPr/>
-            <w:t xml:space="preserve"> Conexão da rede </w:t>
-          </w:r>
-          <w:r>
-            <w:rPr/>
-            <w:t>Wi-Fi</w:t>
+            <w:t xml:space="preserve"> Conexão da rede Wi-Fi</w:t>
           </w:r>
         </w:p>
         <w:p>
@@ -6359,10 +6370,10 @@
           <w:r>
             <w:rPr/>
             <w:drawing>
-              <wp:inline distT="0" distB="0" distL="19050" distR="0">
+              <wp:inline distT="0" distB="0" distL="0" distR="0">
                 <wp:extent cx="5400040" cy="899795"/>
                 <wp:effectExtent l="0" t="0" r="0" b="0"/>
-                <wp:docPr id="13" name="Imagem 5" descr="D:\tg\Imagens\12 Reconectar com o servidor.jpg"/>
+                <wp:docPr id="14" name="Imagem 5" descr="D:\tg\Imagens\12 Reconectar com o servidor.jpg"/>
                 <wp:cNvGraphicFramePr>
                   <a:graphicFrameLocks xmlns:a="http://schemas.openxmlformats.org/drawingml/2006/main" noChangeAspect="1"/>
                 </wp:cNvGraphicFramePr>
@@ -6370,7 +6381,7 @@
                   <a:graphicData uri="http://schemas.openxmlformats.org/drawingml/2006/picture">
                     <pic:pic xmlns:pic="http://schemas.openxmlformats.org/drawingml/2006/picture">
                       <pic:nvPicPr>
-                        <pic:cNvPr id="13" name="Imagem 5" descr="D:\tg\Imagens\12 Reconectar com o servidor.jpg"/>
+                        <pic:cNvPr id="14" name="Imagem 5" descr="D:\tg\Imagens\12 Reconectar com o servidor.jpg"/>
                         <pic:cNvPicPr>
                           <a:picLocks noChangeAspect="1" noChangeArrowheads="1"/>
                         </pic:cNvPicPr>
@@ -6437,10 +6448,10 @@
           <w:r>
             <w:rPr/>
             <w:drawing>
-              <wp:inline distT="0" distB="0" distL="19050" distR="0">
+              <wp:inline distT="0" distB="0" distL="0" distR="0">
                 <wp:extent cx="4865370" cy="1302385"/>
                 <wp:effectExtent l="0" t="0" r="0" b="0"/>
-                <wp:docPr id="14" name="Imagem 6" descr="D:\tg\Imagens\13 Medir dados de temperatura e umidade.jpg"/>
+                <wp:docPr id="15" name="Imagem 6" descr="D:\tg\Imagens\13 Medir dados de temperatura e umidade.jpg"/>
                 <wp:cNvGraphicFramePr>
                   <a:graphicFrameLocks xmlns:a="http://schemas.openxmlformats.org/drawingml/2006/main" noChangeAspect="1"/>
                 </wp:cNvGraphicFramePr>
@@ -6448,7 +6459,7 @@
                   <a:graphicData uri="http://schemas.openxmlformats.org/drawingml/2006/picture">
                     <pic:pic xmlns:pic="http://schemas.openxmlformats.org/drawingml/2006/picture">
                       <pic:nvPicPr>
-                        <pic:cNvPr id="14" name="Imagem 6" descr="D:\tg\Imagens\13 Medir dados de temperatura e umidade.jpg"/>
+                        <pic:cNvPr id="15" name="Imagem 6" descr="D:\tg\Imagens\13 Medir dados de temperatura e umidade.jpg"/>
                         <pic:cNvPicPr>
                           <a:picLocks noChangeAspect="1" noChangeArrowheads="1"/>
                         </pic:cNvPicPr>
@@ -6515,10 +6526,10 @@
           <w:r>
             <w:rPr/>
             <w:drawing>
-              <wp:inline distT="0" distB="0" distL="19050" distR="0">
+              <wp:inline distT="0" distB="0" distL="0" distR="0">
                 <wp:extent cx="5391785" cy="1017905"/>
                 <wp:effectExtent l="0" t="0" r="0" b="0"/>
-                <wp:docPr id="15" name="Imagem 9" descr="D:\tg\Imagens\46.jpg"/>
+                <wp:docPr id="16" name="Imagem 9" descr="D:\tg\Imagens\46.jpg"/>
                 <wp:cNvGraphicFramePr>
                   <a:graphicFrameLocks xmlns:a="http://schemas.openxmlformats.org/drawingml/2006/main" noChangeAspect="1"/>
                 </wp:cNvGraphicFramePr>
@@ -6526,7 +6537,7 @@
                   <a:graphicData uri="http://schemas.openxmlformats.org/drawingml/2006/picture">
                     <pic:pic xmlns:pic="http://schemas.openxmlformats.org/drawingml/2006/picture">
                       <pic:nvPicPr>
-                        <pic:cNvPr id="15" name="Imagem 9" descr="D:\tg\Imagens\46.jpg"/>
+                        <pic:cNvPr id="16" name="Imagem 9" descr="D:\tg\Imagens\46.jpg"/>
                         <pic:cNvPicPr>
                           <a:picLocks noChangeAspect="1" noChangeArrowheads="1"/>
                         </pic:cNvPicPr>
@@ -6614,16 +6625,15 @@
             <w:rPr/>
           </w:pPr>
           <w:r>
-            <w:rPr/>
-            <w:t xml:space="preserve">Figura 15 - inicialização do sistema, é feita a conexão com a rede </w:t>
-          </w:r>
-          <w:r>
-            <w:rPr/>
-            <w:t>Wi-Fi</w:t>
-          </w:r>
-          <w:r>
-            <w:rPr/>
-            <w:t xml:space="preserve"> e depois a comunicação com o servidor é estabelecida;</w:t>
+            <w:rPr>
+              <w:b/>
+              <w:bCs/>
+            </w:rPr>
+            <w:t>Figura 15</w:t>
+          </w:r>
+          <w:r>
+            <w:rPr/>
+            <w:t xml:space="preserve"> - inicialização do sistema, é feita a conexão com a rede Wi-Fi e depois a comunicação com o servidor é estabelecida;</w:t>
           </w:r>
         </w:p>
         <w:p>
@@ -6632,8 +6642,15 @@
             <w:rPr/>
           </w:pPr>
           <w:r>
-            <w:rPr/>
-            <w:t>Figura 16 - sistema em funcionamento, sempre que a comunicação com o servidor não estiver estabelecida o software irá tentar se reconectar, caso a conexão esteja estabelecida os dados serão medidos pelo sensor e postados no tópico do servidor.</w:t>
+            <w:rPr>
+              <w:b/>
+              <w:bCs/>
+            </w:rPr>
+            <w:t>Figura 16</w:t>
+          </w:r>
+          <w:r>
+            <w:rPr/>
+            <w:t xml:space="preserve"> - sistema em funcionamento, sempre que a comunicação com o servidor não estiver estabelecida o software irá tentar se reconectar, caso a conexão esteja estabelecida os dados serão medidos pelo sensor e postados no tópico do servidor.</w:t>
           </w:r>
         </w:p>
         <w:p>
@@ -6654,10 +6671,10 @@
           <w:r>
             <w:rPr/>
             <w:drawing>
-              <wp:inline distT="0" distB="0" distL="19050" distR="6985">
+              <wp:inline distT="0" distB="0" distL="0" distR="0">
                 <wp:extent cx="5003165" cy="1181735"/>
                 <wp:effectExtent l="0" t="0" r="0" b="0"/>
-                <wp:docPr id="16" name="Imagem 7" descr="D:\tg\Imagens\14 Inicialização.jpg"/>
+                <wp:docPr id="17" name="Imagem 7" descr="D:\tg\Imagens\14 Inicialização.jpg"/>
                 <wp:cNvGraphicFramePr>
                   <a:graphicFrameLocks xmlns:a="http://schemas.openxmlformats.org/drawingml/2006/main" noChangeAspect="1"/>
                 </wp:cNvGraphicFramePr>
@@ -6665,7 +6682,7 @@
                   <a:graphicData uri="http://schemas.openxmlformats.org/drawingml/2006/picture">
                     <pic:pic xmlns:pic="http://schemas.openxmlformats.org/drawingml/2006/picture">
                       <pic:nvPicPr>
-                        <pic:cNvPr id="16" name="Imagem 7" descr="D:\tg\Imagens\14 Inicialização.jpg"/>
+                        <pic:cNvPr id="17" name="Imagem 7" descr="D:\tg\Imagens\14 Inicialização.jpg"/>
                         <pic:cNvPicPr>
                           <a:picLocks noChangeAspect="1" noChangeArrowheads="1"/>
                         </pic:cNvPicPr>
@@ -6732,10 +6749,10 @@
           <w:r>
             <w:rPr/>
             <w:drawing>
-              <wp:inline distT="0" distB="0" distL="19050" distR="0">
+              <wp:inline distT="0" distB="0" distL="0" distR="0">
                 <wp:extent cx="5400040" cy="1729740"/>
                 <wp:effectExtent l="0" t="0" r="0" b="0"/>
-                <wp:docPr id="17" name="Imagem 8" descr="D:\tg\Imagens\15 Execução principal.jpg"/>
+                <wp:docPr id="18" name="Imagem 8" descr="D:\tg\Imagens\15 Execução principal.jpg"/>
                 <wp:cNvGraphicFramePr>
                   <a:graphicFrameLocks xmlns:a="http://schemas.openxmlformats.org/drawingml/2006/main" noChangeAspect="1"/>
                 </wp:cNvGraphicFramePr>
@@ -6743,7 +6760,7 @@
                   <a:graphicData uri="http://schemas.openxmlformats.org/drawingml/2006/picture">
                     <pic:pic xmlns:pic="http://schemas.openxmlformats.org/drawingml/2006/picture">
                       <pic:nvPicPr>
-                        <pic:cNvPr id="17" name="Imagem 8" descr="D:\tg\Imagens\15 Execução principal.jpg"/>
+                        <pic:cNvPr id="18" name="Imagem 8" descr="D:\tg\Imagens\15 Execução principal.jpg"/>
                         <pic:cNvPicPr>
                           <a:picLocks noChangeAspect="1" noChangeArrowheads="1"/>
                         </pic:cNvPicPr>
@@ -6819,15 +6836,125 @@
           </w:pPr>
           <w:r>
             <w:rPr/>
-            <w:t xml:space="preserve">3.2.4 Instalação física do sistemas </w:t>
-          </w:r>
-          <w:r>
+            <w:t>3.2.4 Instalação física do sistemas</w:t>
+          </w:r>
+        </w:p>
+        <w:p>
+          <w:pPr>
+            <w:pStyle w:val="Normal"/>
+            <w:rPr/>
+          </w:pPr>
+          <w:r>
+            <w:rPr/>
+            <w:t>Primeiramente os materiais são separados:</w:t>
+          </w:r>
+        </w:p>
+        <w:p>
+          <w:pPr>
+            <w:pStyle w:val="Normal"/>
+            <w:numPr>
+              <w:ilvl w:val="2"/>
+              <w:numId w:val="8"/>
+            </w:numPr>
+            <w:rPr/>
+          </w:pPr>
+          <w:r>
+            <w:rPr/>
+            <w:t>NodeMcu ESP8266;</w:t>
+          </w:r>
+        </w:p>
+        <w:p>
+          <w:pPr>
+            <w:pStyle w:val="Normal"/>
+            <w:numPr>
+              <w:ilvl w:val="2"/>
+              <w:numId w:val="8"/>
+            </w:numPr>
+            <w:rPr/>
+          </w:pPr>
+          <w:r>
+            <w:rPr/>
+            <w:t>Sensor DHT11 ou 22;</w:t>
+          </w:r>
+        </w:p>
+        <w:p>
+          <w:pPr>
+            <w:pStyle w:val="Normal"/>
+            <w:numPr>
+              <w:ilvl w:val="2"/>
+              <w:numId w:val="8"/>
+            </w:numPr>
+            <w:rPr/>
+          </w:pPr>
+          <w:r>
+            <w:rPr/>
+            <w:t>Resistor 4,7K</w:t>
+          </w:r>
+          <w:r>
+            <w:rPr>
+              <w:rFonts w:eastAsia="Times New Roman" w:cs="Times New Roman" w:ascii="Ubuntu" w:hAnsi="Ubuntu"/>
+            </w:rPr>
+            <w:t>Ω</w:t>
+          </w:r>
+          <w:r>
+            <w:rPr/>
+            <w:t>;</w:t>
+          </w:r>
+        </w:p>
+        <w:p>
+          <w:pPr>
+            <w:pStyle w:val="Normal"/>
+            <w:numPr>
+              <w:ilvl w:val="2"/>
+              <w:numId w:val="8"/>
+            </w:numPr>
+            <w:rPr/>
+          </w:pPr>
+          <w:r>
+            <w:rPr/>
+            <w:t>Cabo de comunicação mini USB;</w:t>
+          </w:r>
+        </w:p>
+        <w:p>
+          <w:pPr>
+            <w:pStyle w:val="Normal"/>
+            <w:numPr>
+              <w:ilvl w:val="2"/>
+              <w:numId w:val="8"/>
+            </w:numPr>
+            <w:rPr/>
+          </w:pPr>
+          <w:r>
+            <w:rPr/>
+            <w:t>Cabos diversos para ligações;</w:t>
+          </w:r>
+        </w:p>
+        <w:p>
+          <w:pPr>
+            <w:pStyle w:val="Normal"/>
+            <w:numPr>
+              <w:ilvl w:val="2"/>
+              <w:numId w:val="8"/>
+            </w:numPr>
+            <w:rPr/>
+          </w:pPr>
+          <w:r>
+            <w:rPr/>
+            <w:t>Placa protoboard.</w:t>
+          </w:r>
+        </w:p>
+        <w:p>
+          <w:pPr>
+            <w:pStyle w:val="Normal"/>
             <w:rPr>
               <w:color w:val="FF3333"/>
               <w:sz w:val="16"/>
               <w:szCs w:val="16"/>
             </w:rPr>
-            <w:t>Adicionar passo a passo e especificações do microcontrolador e do sensor</w:t>
+          </w:pPr>
+          <w:r>
+            <w:rPr/>
+            <w:t>O passo a passo a ser apresentado deve seguir a organização da figura 1 layout mostrada neste documento. O microcontrolador e o sensor devem ser colocados no protoboard de maneira a haver espaço entre eles para que seja possível um encaixe livre do resistor e os cabos de ligação. Após o encaixe do microcontrolador e do sensor, o resistor deve ser conectado nas hastes 1 e 2 do sensor. A haste 1 do sensor deve ser conectada ao pino 3V3 da placa NodeMcu, a haste 2 deve ser conectada ao pino D3 da placa NodeMcu, a haste 3 não será utilizada e a haste 4 deve ser ligada ao pino GND (ground, pino terra) da placa NodeMcu. A placa NodeMcu se receberá as suas instruções (códigos) com a interface Arduino pelo cabo de comunicação mini USB que será conectado a uma porta livre do computador responsável por transferir a estrutura do software para o microcontrolador. Assim que o procedimento de compilação e transferência de instruções terminar a placa poderá ser alimentada com qualquer tipo de fonte mini USB de especificação 5 volts e 1 ampere. O hardware deverá ficar sempre conectado a uma rede de internet para que ele publique os dados no servidor e os clientes possam visualizar e salvar essas informações.</w:t>
           </w:r>
         </w:p>
         <w:p>
@@ -6841,8 +6968,8 @@
           </w:pPr>
           <w:bookmarkStart w:id="59" w:name="_Toc499672126"/>
           <w:bookmarkStart w:id="60" w:name="_Toc438249412"/>
+          <w:bookmarkEnd w:id="59"/>
           <w:bookmarkEnd w:id="60"/>
-          <w:bookmarkEnd w:id="59"/>
           <w:r>
             <w:rPr/>
             <w:t>Deploy</w:t>
@@ -6855,27 +6982,7 @@
           </w:pPr>
           <w:r>
             <w:rPr/>
-            <w:t xml:space="preserve">Em acordo com o objetivo apresentado neste documento de monitorar e visualizar dados de sensores de maneira inteligente, o </w:t>
-          </w:r>
-          <w:r>
-            <w:rPr/>
-            <w:t>sistema,</w:t>
-          </w:r>
-          <w:r>
-            <w:rPr/>
-            <w:t xml:space="preserve"> para ser executado precisará das configurações de uma rede </w:t>
-          </w:r>
-          <w:r>
-            <w:rPr/>
-            <w:t>Wi-Fi</w:t>
-          </w:r>
-          <w:r>
-            <w:rPr/>
-            <w:t xml:space="preserve"> disponível para a publicação no tópico dos respectivos dados medidos pelo sensor. </w:t>
-          </w:r>
-          <w:r>
-            <w:rPr/>
-            <w:t>O cliente ao se inscrever no tópico disponibilizado pelo programa poderá marcar a opção de “Is numeric” para visualizar os dados transmitidos pelo sensor em forma gráfica.</w:t>
+            <w:t>Em acordo com o objetivo apresentado neste documento de monitorar e visualizar dados de sensores de maneira inteligente, o sistema, para ser executado precisará das configurações de uma rede Wi-Fi disponível para a publicação no tópico dos respectivos dados medidos pelo sensor. O cliente ao se inscrever no tópico disponibilizado pelo programa poderá marcar a opção de “Is numeric” para visualizar os dados transmitidos pelo sensor em forma gráfica.</w:t>
           </w:r>
         </w:p>
         <w:p>
@@ -6885,34 +6992,44 @@
           </w:pPr>
           <w:r>
             <w:rPr/>
-          </w:r>
-          <w:r>
             <mc:AlternateContent>
               <mc:Choice Requires="wps">
                 <w:drawing>
-                  <wp:anchor behindDoc="0" distT="0" distB="0" distL="0" distR="0" simplePos="0" locked="0" layoutInCell="1" allowOverlap="1" relativeHeight="19">
+                  <wp:anchor behindDoc="0" distT="0" distB="0" distL="0" distR="0" simplePos="0" locked="0" layoutInCell="1" allowOverlap="1" relativeHeight="3">
                     <wp:simplePos x="0" y="0"/>
                     <wp:positionH relativeFrom="column">
                       <wp:align>center</wp:align>
                     </wp:positionH>
                     <wp:positionV relativeFrom="paragraph">
-                      <wp:align>top</wp:align>
+                      <wp:posOffset>635</wp:posOffset>
                     </wp:positionV>
-                    <wp:extent cx="3286125" cy="3147060"/>
+                    <wp:extent cx="4586605" cy="4391025"/>
                     <wp:effectExtent l="0" t="0" r="0" b="0"/>
                     <wp:wrapSquare wrapText="largest"/>
-                    <wp:docPr id="18" name="Quadro2"/>
+                    <wp:docPr id="19" name="Quadro2"/>
                     <a:graphic xmlns:a="http://schemas.openxmlformats.org/drawingml/2006/main">
                       <a:graphicData uri="http://schemas.microsoft.com/office/word/2010/wordprocessingShape">
                         <wps:wsp>
-                          <wps:cNvSpPr txBox="1"/>
+                          <wps:cNvSpPr/>
                           <wps:spPr>
                             <a:xfrm>
                               <a:off x="0" y="0"/>
-                              <a:ext cx="3286125" cy="3147060"/>
+                              <a:ext cx="4586040" cy="4390560"/>
                             </a:xfrm>
-                            <a:prstGeom prst="rect"/>
+                            <a:prstGeom prst="rect">
+                              <a:avLst/>
+                            </a:prstGeom>
+                            <a:noFill/>
+                            <a:ln>
+                              <a:noFill/>
+                            </a:ln>
                           </wps:spPr>
+                          <wps:style>
+                            <a:lnRef idx="0"/>
+                            <a:fillRef idx="0"/>
+                            <a:effectRef idx="0"/>
+                            <a:fontRef idx="minor"/>
+                          </wps:style>
                           <wps:txbx>
                             <w:txbxContent>
                               <w:p>
@@ -6926,9 +7043,9 @@
                                   <w:rPr/>
                                   <w:drawing>
                                     <wp:inline distT="0" distB="0" distL="0" distR="0">
-                                      <wp:extent cx="3286125" cy="2895600"/>
+                                      <wp:extent cx="3793490" cy="3342640"/>
                                       <wp:effectExtent l="0" t="0" r="0" b="0"/>
-                                      <wp:docPr id="19" name="Figura5" descr=""/>
+                                      <wp:docPr id="21" name="Figura5" descr=""/>
                                       <wp:cNvGraphicFramePr>
                                         <a:graphicFrameLocks xmlns:a="http://schemas.openxmlformats.org/drawingml/2006/main" noChangeAspect="1"/>
                                       </wp:cNvGraphicFramePr>
@@ -6936,7 +7053,7 @@
                                         <a:graphicData uri="http://schemas.openxmlformats.org/drawingml/2006/picture">
                                           <pic:pic xmlns:pic="http://schemas.openxmlformats.org/drawingml/2006/picture">
                                             <pic:nvPicPr>
-                                              <pic:cNvPr id="19" name="Figura5" descr=""/>
+                                              <pic:cNvPr id="21" name="Figura5" descr=""/>
                                               <pic:cNvPicPr>
                                                 <a:picLocks noChangeAspect="1" noChangeArrowheads="1"/>
                                               </pic:cNvPicPr>
@@ -6950,7 +7067,7 @@
                                             <pic:spPr bwMode="auto">
                                               <a:xfrm>
                                                 <a:off x="0" y="0"/>
-                                                <a:ext cx="3286125" cy="2895600"/>
+                                                <a:ext cx="3793490" cy="3342640"/>
                                               </a:xfrm>
                                               <a:prstGeom prst="rect">
                                                 <a:avLst/>
@@ -6990,7 +7107,7 @@
                               </w:p>
                             </w:txbxContent>
                           </wps:txbx>
-                          <wps:bodyPr anchor="t" lIns="0" tIns="0" rIns="0" bIns="0">
+                          <wps:bodyPr lIns="90000" rIns="90000" tIns="45000" bIns="45000">
                             <a:noAutofit/>
                           </wps:bodyPr>
                         </wps:wsp>
@@ -7001,8 +7118,11 @@
               </mc:Choice>
               <mc:Fallback>
                 <w:pict>
-                  <v:rect style="position:absolute;rotation:0;width:258.75pt;height:247.8pt;mso-wrap-distance-left:0pt;mso-wrap-distance-right:0pt;mso-wrap-distance-top:0pt;mso-wrap-distance-bottom:0pt;margin-top:-13.2pt;mso-position-vertical:top;mso-position-vertical-relative:text;margin-left:83.25pt;mso-position-horizontal:center;mso-position-horizontal-relative:text">
-                    <v:textbox inset="0in,0in,0in,0in">
+                  <v:rect id="shape_0" ID="Quadro2" stroked="f" style="position:absolute;margin-left:46.2pt;margin-top:0pt;width:361.05pt;height:345.65pt;mso-position-horizontal:center;mso-position-vertical:top">
+                    <w10:wrap type="square"/>
+                    <v:fill o:detectmouseclick="t" on="false"/>
+                    <v:stroke color="#3465a4" joinstyle="round" endcap="flat"/>
+                    <v:textbox>
                       <w:txbxContent>
                         <w:p>
                           <w:pPr>
@@ -7015,9 +7135,9 @@
                             <w:rPr/>
                             <w:drawing>
                               <wp:inline distT="0" distB="0" distL="0" distR="0">
-                                <wp:extent cx="3286125" cy="2895600"/>
+                                <wp:extent cx="3793490" cy="3342640"/>
                                 <wp:effectExtent l="0" t="0" r="0" b="0"/>
-                                <wp:docPr id="20" name="Figura5" descr=""/>
+                                <wp:docPr id="22" name="Figura5" descr=""/>
                                 <wp:cNvGraphicFramePr>
                                   <a:graphicFrameLocks xmlns:a="http://schemas.openxmlformats.org/drawingml/2006/main" noChangeAspect="1"/>
                                 </wp:cNvGraphicFramePr>
@@ -7025,7 +7145,7 @@
                                   <a:graphicData uri="http://schemas.openxmlformats.org/drawingml/2006/picture">
                                     <pic:pic xmlns:pic="http://schemas.openxmlformats.org/drawingml/2006/picture">
                                       <pic:nvPicPr>
-                                        <pic:cNvPr id="20" name="Figura5" descr=""/>
+                                        <pic:cNvPr id="22" name="Figura5" descr=""/>
                                         <pic:cNvPicPr>
                                           <a:picLocks noChangeAspect="1" noChangeArrowheads="1"/>
                                         </pic:cNvPicPr>
@@ -7039,7 +7159,7 @@
                                       <pic:spPr bwMode="auto">
                                         <a:xfrm>
                                           <a:off x="0" y="0"/>
-                                          <a:ext cx="3286125" cy="2895600"/>
+                                          <a:ext cx="3793490" cy="3342640"/>
                                         </a:xfrm>
                                         <a:prstGeom prst="rect">
                                           <a:avLst/>
@@ -7079,7 +7199,6 @@
                         </w:p>
                       </w:txbxContent>
                     </v:textbox>
-                    <w10:wrap type="square" side="largest"/>
                   </v:rect>
                 </w:pict>
               </mc:Fallback>
@@ -7109,9 +7228,9 @@
             </w:numPr>
             <w:rPr/>
           </w:pPr>
-          <w:bookmarkStart w:id="61" w:name="_Toc499672127"/>
+          <w:bookmarkStart w:id="61" w:name="_Toc438245132"/>
           <w:bookmarkStart w:id="62" w:name="_Toc438249413"/>
-          <w:bookmarkStart w:id="63" w:name="_Toc438245132"/>
+          <w:bookmarkStart w:id="63" w:name="_Toc499672127"/>
           <w:bookmarkEnd w:id="61"/>
           <w:bookmarkEnd w:id="62"/>
           <w:bookmarkEnd w:id="63"/>
@@ -7241,9 +7360,7 @@
             <w:pStyle w:val="Normal"/>
             <w:ind w:hanging="0"/>
             <w:jc w:val="left"/>
-            <w:rPr>
-              <w:color w:val="FF3333"/>
-            </w:rPr>
+            <w:rPr/>
           </w:pPr>
           <w:r>
             <w:rPr>
@@ -7256,6 +7373,7 @@
               <w:rPr>
                 <w:webHidden/>
                 <w:rStyle w:val="LinkdaInternet"/>
+                <w:vanish/>
                 <w:color w:val="FF3333"/>
               </w:rPr>
               <w:t>https://www.survivingwithandroid.com/2016/10/mqtt-protocol-tutorial.html</w:t>
@@ -7267,9 +7385,7 @@
             <w:pStyle w:val="Normal"/>
             <w:ind w:hanging="0"/>
             <w:jc w:val="left"/>
-            <w:rPr>
-              <w:color w:val="FF3333"/>
-            </w:rPr>
+            <w:rPr/>
           </w:pPr>
           <w:r>
             <w:rPr>
@@ -7282,6 +7398,7 @@
               <w:rPr>
                 <w:webHidden/>
                 <w:rStyle w:val="LinkdaInternet"/>
+                <w:vanish/>
                 <w:color w:val="FF3333"/>
               </w:rPr>
               <w:t>https://weather.com</w:t>
@@ -7327,61 +7444,7 @@
             <w:rPr>
               <w:color w:val="000000"/>
             </w:rPr>
-            <w:t xml:space="preserve">Agradeço ao </w:t>
-          </w:r>
-          <w:r>
-            <w:rPr>
-              <w:color w:val="000000"/>
-            </w:rPr>
-            <w:t xml:space="preserve">meu </w:t>
-          </w:r>
-          <w:r>
-            <w:rPr>
-              <w:color w:val="000000"/>
-            </w:rPr>
-            <w:t xml:space="preserve">orientador pelo apoio e  </w:t>
-          </w:r>
-          <w:r>
-            <w:rPr>
-              <w:color w:val="000000"/>
-            </w:rPr>
-            <w:t>disponibilização de materiais para iniciação do projeto</w:t>
-          </w:r>
-          <w:r>
-            <w:rPr>
-              <w:color w:val="000000"/>
-            </w:rPr>
-            <w:t xml:space="preserve">, aos demais  professores </w:t>
-          </w:r>
-          <w:r>
-            <w:rPr>
-              <w:color w:val="000000"/>
-            </w:rPr>
-            <w:t>e profissionais consultados</w:t>
-          </w:r>
-          <w:r>
-            <w:rPr>
-              <w:color w:val="000000"/>
-            </w:rPr>
-            <w:t xml:space="preserve">, pelos  conhecimentos  transmitidos, aos meus </w:t>
-          </w:r>
-          <w:r>
-            <w:rPr>
-              <w:color w:val="000000"/>
-            </w:rPr>
-            <w:t>familiares</w:t>
-          </w:r>
-          <w:r>
-            <w:rPr>
-              <w:color w:val="000000"/>
-            </w:rPr>
-            <w:t xml:space="preserve"> </w:t>
-          </w:r>
-          <w:r>
-            <w:rPr>
-              <w:color w:val="000000"/>
-            </w:rPr>
-            <w:t>e namorada por me manterem encorajado para o concebimento deste sistema e também aos meus colegas de classe por me auxiliarem nas correções da documentação e codificação do projeto.</w:t>
+            <w:t>Agradeço ao meu orientador pelo apoio e  disponibilização de materiais para iniciação do projeto, aos demais  professores e profissionais consultados, pelos  conhecimentos  transmitidos, aos meus familiares e namorada por me manterem encorajado para o concebimento deste sistema e também aos meus colegas de classe por me auxiliarem nas correções da documentação e codificação do projeto.</w:t>
           </w:r>
         </w:p>
         <w:p>
@@ -7504,7 +7567,7 @@
         <w:docPartGallery w:val="Page Numbers (Top of Page)"/>
         <w:docPartUnique w:val="true"/>
       </w:docPartObj>
-      <w:id w:val="1100905326"/>
+      <w:id w:val="1607193757"/>
     </w:sdtPr>
     <w:sdtContent>
       <w:p>
@@ -8272,6 +8335,7 @@
       </w:pPr>
       <w:rPr>
         <w:rFonts w:ascii="Symbol" w:hAnsi="Symbol" w:cs="Symbol" w:hint="default"/>
+        <w:rFonts w:cs="Symbol"/>
       </w:rPr>
     </w:lvl>
     <w:lvl w:ilvl="1">
@@ -8297,6 +8361,7 @@
       </w:pPr>
       <w:rPr>
         <w:rFonts w:ascii="Wingdings" w:hAnsi="Wingdings" w:cs="Wingdings" w:hint="default"/>
+        <w:rFonts w:cs="Wingdings"/>
       </w:rPr>
     </w:lvl>
     <w:lvl w:ilvl="3">
@@ -8309,6 +8374,7 @@
       </w:pPr>
       <w:rPr>
         <w:rFonts w:ascii="Symbol" w:hAnsi="Symbol" w:cs="Symbol" w:hint="default"/>
+        <w:rFonts w:cs="Symbol"/>
       </w:rPr>
     </w:lvl>
     <w:lvl w:ilvl="4">
@@ -8334,6 +8400,7 @@
       </w:pPr>
       <w:rPr>
         <w:rFonts w:ascii="Wingdings" w:hAnsi="Wingdings" w:cs="Wingdings" w:hint="default"/>
+        <w:rFonts w:cs="Wingdings"/>
       </w:rPr>
     </w:lvl>
     <w:lvl w:ilvl="6">
@@ -8346,6 +8413,7 @@
       </w:pPr>
       <w:rPr>
         <w:rFonts w:ascii="Symbol" w:hAnsi="Symbol" w:cs="Symbol" w:hint="default"/>
+        <w:rFonts w:cs="Symbol"/>
       </w:rPr>
     </w:lvl>
     <w:lvl w:ilvl="7">
@@ -8371,7 +8439,118 @@
       </w:pPr>
       <w:rPr>
         <w:rFonts w:ascii="Wingdings" w:hAnsi="Wingdings" w:cs="Wingdings" w:hint="default"/>
+        <w:rFonts w:cs="Wingdings"/>
       </w:rPr>
+    </w:lvl>
+  </w:abstractNum>
+  <w:abstractNum w:abstractNumId="8">
+    <w:lvl w:ilvl="0">
+      <w:start w:val="1"/>
+      <w:numFmt w:val="decimal"/>
+      <w:lvlText w:val="%1."/>
+      <w:lvlJc w:val="left"/>
+      <w:pPr>
+        <w:tabs>
+          <w:tab w:val="num" w:pos="720"/>
+        </w:tabs>
+        <w:ind w:left="720" w:hanging="360"/>
+      </w:pPr>
+    </w:lvl>
+    <w:lvl w:ilvl="1">
+      <w:start w:val="1"/>
+      <w:numFmt w:val="decimal"/>
+      <w:lvlText w:val="%2."/>
+      <w:lvlJc w:val="left"/>
+      <w:pPr>
+        <w:tabs>
+          <w:tab w:val="num" w:pos="1080"/>
+        </w:tabs>
+        <w:ind w:left="1080" w:hanging="360"/>
+      </w:pPr>
+    </w:lvl>
+    <w:lvl w:ilvl="2">
+      <w:start w:val="1"/>
+      <w:numFmt w:val="decimal"/>
+      <w:lvlText w:val="%3."/>
+      <w:lvlJc w:val="left"/>
+      <w:pPr>
+        <w:tabs>
+          <w:tab w:val="num" w:pos="1440"/>
+        </w:tabs>
+        <w:ind w:left="1440" w:hanging="360"/>
+      </w:pPr>
+    </w:lvl>
+    <w:lvl w:ilvl="3">
+      <w:start w:val="1"/>
+      <w:numFmt w:val="decimal"/>
+      <w:lvlText w:val="%4."/>
+      <w:lvlJc w:val="left"/>
+      <w:pPr>
+        <w:tabs>
+          <w:tab w:val="num" w:pos="1800"/>
+        </w:tabs>
+        <w:ind w:left="1800" w:hanging="360"/>
+      </w:pPr>
+    </w:lvl>
+    <w:lvl w:ilvl="4">
+      <w:start w:val="1"/>
+      <w:numFmt w:val="decimal"/>
+      <w:lvlText w:val="%5."/>
+      <w:lvlJc w:val="left"/>
+      <w:pPr>
+        <w:tabs>
+          <w:tab w:val="num" w:pos="2160"/>
+        </w:tabs>
+        <w:ind w:left="2160" w:hanging="360"/>
+      </w:pPr>
+    </w:lvl>
+    <w:lvl w:ilvl="5">
+      <w:start w:val="1"/>
+      <w:numFmt w:val="decimal"/>
+      <w:lvlText w:val="%6."/>
+      <w:lvlJc w:val="left"/>
+      <w:pPr>
+        <w:tabs>
+          <w:tab w:val="num" w:pos="2520"/>
+        </w:tabs>
+        <w:ind w:left="2520" w:hanging="360"/>
+      </w:pPr>
+    </w:lvl>
+    <w:lvl w:ilvl="6">
+      <w:start w:val="1"/>
+      <w:numFmt w:val="decimal"/>
+      <w:lvlText w:val="%7."/>
+      <w:lvlJc w:val="left"/>
+      <w:pPr>
+        <w:tabs>
+          <w:tab w:val="num" w:pos="2880"/>
+        </w:tabs>
+        <w:ind w:left="2880" w:hanging="360"/>
+      </w:pPr>
+    </w:lvl>
+    <w:lvl w:ilvl="7">
+      <w:start w:val="1"/>
+      <w:numFmt w:val="decimal"/>
+      <w:lvlText w:val="%8."/>
+      <w:lvlJc w:val="left"/>
+      <w:pPr>
+        <w:tabs>
+          <w:tab w:val="num" w:pos="3240"/>
+        </w:tabs>
+        <w:ind w:left="3240" w:hanging="360"/>
+      </w:pPr>
+    </w:lvl>
+    <w:lvl w:ilvl="8">
+      <w:start w:val="1"/>
+      <w:numFmt w:val="decimal"/>
+      <w:lvlText w:val="%9."/>
+      <w:lvlJc w:val="left"/>
+      <w:pPr>
+        <w:tabs>
+          <w:tab w:val="num" w:pos="3600"/>
+        </w:tabs>
+        <w:ind w:left="3600" w:hanging="360"/>
+      </w:pPr>
     </w:lvl>
   </w:abstractNum>
   <w:num w:numId="1">
@@ -8394,6 +8573,9 @@
   </w:num>
   <w:num w:numId="7">
     <w:abstractNumId w:val="7"/>
+  </w:num>
+  <w:num w:numId="8">
+    <w:abstractNumId w:val="8"/>
   </w:num>
 </w:numbering>
 </file>
@@ -8568,7 +8750,7 @@
       <w:color w:val="00000A"/>
       <w:sz w:val="24"/>
       <w:szCs w:val="24"/>
-      <w:lang w:eastAsia="pt-BR" w:val="pt-BR" w:bidi="ar-SA"/>
+      <w:lang w:val="pt-BR" w:eastAsia="pt-BR" w:bidi="ar-SA"/>
     </w:rPr>
   </w:style>
   <w:style w:type="paragraph" w:styleId="Ttulo1" w:customStyle="1">
@@ -10444,6 +10626,315 @@
       <w:rFonts w:cs="Courier New"/>
     </w:rPr>
   </w:style>
+  <w:style w:type="character" w:styleId="ListLabel108">
+    <w:name w:val="ListLabel 108"/>
+    <w:qFormat/>
+    <w:rPr>
+      <w:rFonts w:cs="Times New Roman"/>
+      <w:b w:val="false"/>
+      <w:bCs w:val="false"/>
+      <w:i w:val="false"/>
+      <w:iCs w:val="false"/>
+      <w:caps w:val="false"/>
+      <w:smallCaps w:val="false"/>
+      <w:strike w:val="false"/>
+      <w:dstrike w:val="false"/>
+      <w:outline w:val="false"/>
+      <w:shadow w:val="false"/>
+      <w:emboss w:val="false"/>
+      <w:imprint w:val="false"/>
+      <w:vanish w:val="false"/>
+      <w:color w:val="000000"/>
+      <w:spacing w:val="0"/>
+      <w:w w:val="0"/>
+      <w:position w:val="0"/>
+      <w:sz w:val="24"/>
+      <w:sz w:val="24"/>
+      <w:szCs w:val="0"/>
+      <w:u w:val="none"/>
+      <w:vertAlign w:val="baseline"/>
+      <w:em w:val="none"/>
+    </w:rPr>
+  </w:style>
+  <w:style w:type="character" w:styleId="ListLabel109">
+    <w:name w:val="ListLabel 109"/>
+    <w:qFormat/>
+    <w:rPr>
+      <w:rFonts w:cs="Times New Roman"/>
+      <w:b w:val="false"/>
+      <w:bCs w:val="false"/>
+      <w:i w:val="false"/>
+      <w:iCs w:val="false"/>
+      <w:caps w:val="false"/>
+      <w:smallCaps w:val="false"/>
+      <w:strike w:val="false"/>
+      <w:dstrike w:val="false"/>
+      <w:outline w:val="false"/>
+      <w:shadow w:val="false"/>
+      <w:emboss w:val="false"/>
+      <w:imprint w:val="false"/>
+      <w:vanish w:val="false"/>
+      <w:color w:val="000000"/>
+      <w:spacing w:val="0"/>
+      <w:w w:val="0"/>
+      <w:position w:val="0"/>
+      <w:sz w:val="24"/>
+      <w:sz w:val="24"/>
+      <w:szCs w:val="0"/>
+      <w:u w:val="none"/>
+      <w:vertAlign w:val="baseline"/>
+      <w:em w:val="none"/>
+    </w:rPr>
+  </w:style>
+  <w:style w:type="character" w:styleId="ListLabel110">
+    <w:name w:val="ListLabel 110"/>
+    <w:qFormat/>
+    <w:rPr>
+      <w:rFonts w:cs="Times New Roman"/>
+      <w:b w:val="false"/>
+      <w:bCs w:val="false"/>
+      <w:i w:val="false"/>
+      <w:iCs w:val="false"/>
+      <w:caps w:val="false"/>
+      <w:smallCaps w:val="false"/>
+      <w:strike w:val="false"/>
+      <w:dstrike w:val="false"/>
+      <w:outline w:val="false"/>
+      <w:shadow w:val="false"/>
+      <w:emboss w:val="false"/>
+      <w:imprint w:val="false"/>
+      <w:vanish w:val="false"/>
+      <w:color w:val="000000"/>
+      <w:spacing w:val="0"/>
+      <w:w w:val="0"/>
+      <w:position w:val="0"/>
+      <w:sz w:val="24"/>
+      <w:sz w:val="24"/>
+      <w:szCs w:val="0"/>
+      <w:u w:val="none"/>
+      <w:vertAlign w:val="baseline"/>
+      <w:em w:val="none"/>
+    </w:rPr>
+  </w:style>
+  <w:style w:type="character" w:styleId="ListLabel111">
+    <w:name w:val="ListLabel 111"/>
+    <w:qFormat/>
+    <w:rPr>
+      <w:rFonts w:cs="Times New Roman"/>
+      <w:b w:val="false"/>
+      <w:bCs w:val="false"/>
+      <w:i w:val="false"/>
+      <w:iCs w:val="false"/>
+      <w:caps w:val="false"/>
+      <w:smallCaps w:val="false"/>
+      <w:strike w:val="false"/>
+      <w:dstrike w:val="false"/>
+      <w:outline w:val="false"/>
+      <w:shadow w:val="false"/>
+      <w:emboss w:val="false"/>
+      <w:imprint w:val="false"/>
+      <w:vanish w:val="false"/>
+      <w:color w:val="000000"/>
+      <w:spacing w:val="0"/>
+      <w:w w:val="0"/>
+      <w:position w:val="0"/>
+      <w:sz w:val="24"/>
+      <w:sz w:val="24"/>
+      <w:szCs w:val="0"/>
+      <w:u w:val="none"/>
+      <w:vertAlign w:val="baseline"/>
+      <w:em w:val="none"/>
+    </w:rPr>
+  </w:style>
+  <w:style w:type="character" w:styleId="ListLabel112">
+    <w:name w:val="ListLabel 112"/>
+    <w:qFormat/>
+    <w:rPr>
+      <w:rFonts w:cs="Symbol"/>
+    </w:rPr>
+  </w:style>
+  <w:style w:type="character" w:styleId="ListLabel113">
+    <w:name w:val="ListLabel 113"/>
+    <w:qFormat/>
+    <w:rPr>
+      <w:rFonts w:cs="Courier New"/>
+    </w:rPr>
+  </w:style>
+  <w:style w:type="character" w:styleId="ListLabel114">
+    <w:name w:val="ListLabel 114"/>
+    <w:qFormat/>
+    <w:rPr>
+      <w:rFonts w:cs="Wingdings"/>
+    </w:rPr>
+  </w:style>
+  <w:style w:type="character" w:styleId="ListLabel115">
+    <w:name w:val="ListLabel 115"/>
+    <w:qFormat/>
+    <w:rPr>
+      <w:rFonts w:cs="Symbol"/>
+    </w:rPr>
+  </w:style>
+  <w:style w:type="character" w:styleId="ListLabel116">
+    <w:name w:val="ListLabel 116"/>
+    <w:qFormat/>
+    <w:rPr>
+      <w:rFonts w:cs="Courier New"/>
+    </w:rPr>
+  </w:style>
+  <w:style w:type="character" w:styleId="ListLabel117">
+    <w:name w:val="ListLabel 117"/>
+    <w:qFormat/>
+    <w:rPr>
+      <w:rFonts w:cs="Wingdings"/>
+    </w:rPr>
+  </w:style>
+  <w:style w:type="character" w:styleId="ListLabel118">
+    <w:name w:val="ListLabel 118"/>
+    <w:qFormat/>
+    <w:rPr>
+      <w:rFonts w:cs="Symbol"/>
+    </w:rPr>
+  </w:style>
+  <w:style w:type="character" w:styleId="ListLabel119">
+    <w:name w:val="ListLabel 119"/>
+    <w:qFormat/>
+    <w:rPr>
+      <w:rFonts w:cs="Courier New"/>
+    </w:rPr>
+  </w:style>
+  <w:style w:type="character" w:styleId="ListLabel120">
+    <w:name w:val="ListLabel 120"/>
+    <w:qFormat/>
+    <w:rPr>
+      <w:rFonts w:cs="Wingdings"/>
+    </w:rPr>
+  </w:style>
+  <w:style w:type="character" w:styleId="ListLabel121">
+    <w:name w:val="ListLabel 121"/>
+    <w:qFormat/>
+    <w:rPr>
+      <w:rFonts w:cs="OpenSymbol"/>
+    </w:rPr>
+  </w:style>
+  <w:style w:type="character" w:styleId="ListLabel122">
+    <w:name w:val="ListLabel 122"/>
+    <w:qFormat/>
+    <w:rPr>
+      <w:rFonts w:cs="OpenSymbol"/>
+    </w:rPr>
+  </w:style>
+  <w:style w:type="character" w:styleId="ListLabel123">
+    <w:name w:val="ListLabel 123"/>
+    <w:qFormat/>
+    <w:rPr>
+      <w:rFonts w:cs="OpenSymbol"/>
+    </w:rPr>
+  </w:style>
+  <w:style w:type="character" w:styleId="ListLabel124">
+    <w:name w:val="ListLabel 124"/>
+    <w:qFormat/>
+    <w:rPr>
+      <w:rFonts w:cs="OpenSymbol"/>
+    </w:rPr>
+  </w:style>
+  <w:style w:type="character" w:styleId="ListLabel125">
+    <w:name w:val="ListLabel 125"/>
+    <w:qFormat/>
+    <w:rPr>
+      <w:rFonts w:cs="OpenSymbol"/>
+    </w:rPr>
+  </w:style>
+  <w:style w:type="character" w:styleId="ListLabel126">
+    <w:name w:val="ListLabel 126"/>
+    <w:qFormat/>
+    <w:rPr>
+      <w:rFonts w:cs="OpenSymbol"/>
+    </w:rPr>
+  </w:style>
+  <w:style w:type="character" w:styleId="ListLabel127">
+    <w:name w:val="ListLabel 127"/>
+    <w:qFormat/>
+    <w:rPr>
+      <w:rFonts w:cs="OpenSymbol"/>
+    </w:rPr>
+  </w:style>
+  <w:style w:type="character" w:styleId="ListLabel128">
+    <w:name w:val="ListLabel 128"/>
+    <w:qFormat/>
+    <w:rPr>
+      <w:rFonts w:cs="OpenSymbol"/>
+    </w:rPr>
+  </w:style>
+  <w:style w:type="character" w:styleId="ListLabel129">
+    <w:name w:val="ListLabel 129"/>
+    <w:qFormat/>
+    <w:rPr>
+      <w:rFonts w:cs="OpenSymbol"/>
+    </w:rPr>
+  </w:style>
+  <w:style w:type="character" w:styleId="ListLabel130">
+    <w:name w:val="ListLabel 130"/>
+    <w:qFormat/>
+    <w:rPr>
+      <w:rFonts w:cs="Symbol"/>
+    </w:rPr>
+  </w:style>
+  <w:style w:type="character" w:styleId="ListLabel131">
+    <w:name w:val="ListLabel 131"/>
+    <w:qFormat/>
+    <w:rPr>
+      <w:rFonts w:cs="Courier New"/>
+    </w:rPr>
+  </w:style>
+  <w:style w:type="character" w:styleId="ListLabel132">
+    <w:name w:val="ListLabel 132"/>
+    <w:qFormat/>
+    <w:rPr>
+      <w:rFonts w:cs="Wingdings"/>
+    </w:rPr>
+  </w:style>
+  <w:style w:type="character" w:styleId="ListLabel133">
+    <w:name w:val="ListLabel 133"/>
+    <w:qFormat/>
+    <w:rPr>
+      <w:rFonts w:cs="Symbol"/>
+    </w:rPr>
+  </w:style>
+  <w:style w:type="character" w:styleId="ListLabel134">
+    <w:name w:val="ListLabel 134"/>
+    <w:qFormat/>
+    <w:rPr>
+      <w:rFonts w:cs="Courier New"/>
+    </w:rPr>
+  </w:style>
+  <w:style w:type="character" w:styleId="ListLabel135">
+    <w:name w:val="ListLabel 135"/>
+    <w:qFormat/>
+    <w:rPr>
+      <w:rFonts w:cs="Wingdings"/>
+    </w:rPr>
+  </w:style>
+  <w:style w:type="character" w:styleId="ListLabel136">
+    <w:name w:val="ListLabel 136"/>
+    <w:qFormat/>
+    <w:rPr>
+      <w:rFonts w:cs="Symbol"/>
+    </w:rPr>
+  </w:style>
+  <w:style w:type="character" w:styleId="ListLabel137">
+    <w:name w:val="ListLabel 137"/>
+    <w:qFormat/>
+    <w:rPr>
+      <w:rFonts w:cs="Courier New"/>
+    </w:rPr>
+  </w:style>
+  <w:style w:type="character" w:styleId="ListLabel138">
+    <w:name w:val="ListLabel 138"/>
+    <w:qFormat/>
+    <w:rPr>
+      <w:rFonts w:cs="Wingdings"/>
+    </w:rPr>
+  </w:style>
   <w:style w:type="paragraph" w:styleId="Ttulo">
     <w:name w:val="Título"/>
     <w:basedOn w:val="Normal"/>
@@ -10750,7 +11241,7 @@
       <w:color w:val="000000"/>
       <w:sz w:val="32"/>
       <w:szCs w:val="32"/>
-      <w:lang w:eastAsia="pt-BR" w:val="pt-BR" w:bidi="ar-SA"/>
+      <w:lang w:val="pt-BR" w:eastAsia="pt-BR" w:bidi="ar-SA"/>
     </w:rPr>
   </w:style>
   <w:style w:type="paragraph" w:styleId="NfaseTG" w:customStyle="1">
@@ -10767,10 +11258,10 @@
     </w:pPr>
     <w:rPr>
       <w:rFonts w:ascii="Times New Roman" w:hAnsi="Times New Roman" w:eastAsia="Times New Roman" w:cs="Times New Roman"/>
-      <w:color w:val="auto"/>
+      <w:color w:val="00000A"/>
       <w:sz w:val="28"/>
       <w:szCs w:val="24"/>
-      <w:lang w:eastAsia="pt-BR" w:val="pt-BR" w:bidi="ar-SA"/>
+      <w:lang w:val="pt-BR" w:eastAsia="pt-BR" w:bidi="ar-SA"/>
     </w:rPr>
   </w:style>
   <w:style w:type="paragraph" w:styleId="Pequeno" w:customStyle="1">
@@ -10785,10 +11276,10 @@
     <w:rPr>
       <w:rFonts w:ascii="Times New Roman" w:hAnsi="Times New Roman" w:eastAsia="Times New Roman" w:cs="Times New Roman"/>
       <w:bCs/>
-      <w:color w:val="auto"/>
+      <w:color w:val="00000A"/>
       <w:sz w:val="24"/>
       <w:szCs w:val="20"/>
-      <w:lang w:eastAsia="pt-BR" w:val="pt-BR" w:bidi="ar-SA"/>
+      <w:lang w:val="pt-BR" w:eastAsia="pt-BR" w:bidi="ar-SA"/>
     </w:rPr>
   </w:style>
   <w:style w:type="paragraph" w:styleId="NormalSemTabulacao" w:customStyle="1">
@@ -10802,10 +11293,10 @@
     </w:pPr>
     <w:rPr>
       <w:rFonts w:ascii="Times New Roman" w:hAnsi="Times New Roman" w:eastAsia="Times New Roman" w:cs="Times New Roman"/>
-      <w:color w:val="auto"/>
+      <w:color w:val="00000A"/>
       <w:sz w:val="24"/>
       <w:szCs w:val="20"/>
-      <w:lang w:eastAsia="pt-BR" w:val="pt-BR" w:bidi="ar-SA"/>
+      <w:lang w:val="pt-BR" w:eastAsia="pt-BR" w:bidi="ar-SA"/>
     </w:rPr>
   </w:style>
   <w:style w:type="paragraph" w:styleId="TOCHeading">

</xml_diff>

<commit_message>
correções e 2.1.4 adicionado
</commit_message>
<xml_diff>
--- a/Gabriel Dornelas TG.docx
+++ b/Gabriel Dornelas TG.docx
@@ -2088,7 +2088,7 @@
           <w:docPartGallery w:val="Table of Contents"/>
           <w:docPartUnique w:val="true"/>
         </w:docPartObj>
-        <w:id w:val="823681276"/>
+        <w:id w:val="1946523434"/>
       </w:sdtPr>
       <w:sdtContent>
         <w:p>
@@ -4062,7 +4062,23 @@
           <w:r>
             <w:rPr/>
             <w:tab/>
-            <w:t>Segundo o orientador deste projeto, Leônidas Melo, na FATEC de São José dos Campos existe a iniciativa de um projeto onde uma planta industrial didática será desenvolvida e com ela deverá existir um software para monitorar os sensores atrelados na mesma. Tendo isto dito propõem-se que seja feito um sistema para demonstrar a possibilidade de realizar a comunicação dos sensores e ter controle de suas características e dados. O mesmo irá utilizar da interface comunicativa de modelo MQTT. As ligações entre os sensores e o programa serão feitas através da placa NodeMcu.</w:t>
+            <w:t xml:space="preserve">Segundo o orientador deste projeto, Leônidas Melo, na FATEC de São José dos Campos existe a iniciativa de um projeto onde uma planta industrial didática será desenvolvida e com ela deverá existir um software para monitorar os sensores atrelados na mesma. Tendo isto dito propõem-se que seja feito um sistema para </w:t>
+          </w:r>
+          <w:r>
+            <w:rPr/>
+            <w:t>receber as  informações dos dados</w:t>
+          </w:r>
+          <w:r>
+            <w:rPr/>
+            <w:t xml:space="preserve"> </w:t>
+          </w:r>
+          <w:r>
+            <w:rPr/>
+            <w:t xml:space="preserve">de seus </w:t>
+          </w:r>
+          <w:r>
+            <w:rPr/>
+            <w:t>sensores. O mesmo irá utilizar da interface comunicativa de modelo MQTT. As ligações entre os sensores e o programa serão feitas através da placa NodeMcu.</w:t>
           </w:r>
         </w:p>
         <w:p>
@@ -4212,7 +4228,15 @@
           <w:bookmarkEnd w:id="18"/>
           <w:r>
             <w:rPr/>
-            <w:t>, temperatura, etc. Os dados serão apresentados em uma tela simples para o usuário e um breve histórico poderá ser consultado.</w:t>
+            <w:t xml:space="preserve">, temperatura, etc. Os dados serão apresentados em uma tela simples para o usuário e um breve </w:t>
+          </w:r>
+          <w:r>
+            <w:rPr/>
+            <w:t>gráfico</w:t>
+          </w:r>
+          <w:r>
+            <w:rPr/>
+            <w:t xml:space="preserve"> poderá ser consultado.</w:t>
           </w:r>
         </w:p>
         <w:p>
@@ -4843,6 +4867,230 @@
               <w:color w:val="00000A"/>
             </w:rPr>
             <w:t xml:space="preserve"> Layout MQTT</w:t>
+          </w:r>
+        </w:p>
+        <w:p>
+          <w:pPr>
+            <w:pStyle w:val="Ttulo3"/>
+            <w:numPr>
+              <w:ilvl w:val="2"/>
+              <w:numId w:val="4"/>
+            </w:numPr>
+            <w:jc w:val="both"/>
+            <w:rPr/>
+          </w:pPr>
+          <w:r>
+            <w:rPr>
+              <w:color w:val="00000A"/>
+            </w:rPr>
+            <w:t>Sensor DHT11</w:t>
+          </w:r>
+        </w:p>
+        <w:p>
+          <w:pPr>
+            <w:pStyle w:val="Normal"/>
+            <w:rPr/>
+          </w:pPr>
+          <w:r>
+            <w:rPr>
+              <w:color w:val="00000A"/>
+            </w:rPr>
+            <w:t>De acordo com Allan Mota (2017) DHT11, o sensor definido para cumprir o objetivo deste projeto, contém as seguintes características:</w:t>
+            <w:br/>
+            <w:tab/>
+          </w:r>
+        </w:p>
+        <w:p>
+          <w:pPr>
+            <w:pStyle w:val="Normal"/>
+            <w:numPr>
+              <w:ilvl w:val="0"/>
+              <w:numId w:val="9"/>
+            </w:numPr>
+            <w:tabs>
+              <w:tab w:val="left" w:pos="0" w:leader="none"/>
+            </w:tabs>
+            <w:ind w:left="0" w:hanging="0"/>
+            <w:rPr/>
+          </w:pPr>
+          <w:r>
+            <w:rPr/>
+            <w:t>Tensão de alimentação de 3V a 5V;</w:t>
+          </w:r>
+        </w:p>
+        <w:p>
+          <w:pPr>
+            <w:pStyle w:val="Normal"/>
+            <w:numPr>
+              <w:ilvl w:val="0"/>
+              <w:numId w:val="9"/>
+            </w:numPr>
+            <w:tabs>
+              <w:tab w:val="left" w:pos="0" w:leader="none"/>
+            </w:tabs>
+            <w:ind w:left="0" w:hanging="0"/>
+            <w:rPr/>
+          </w:pPr>
+          <w:r>
+            <w:rPr/>
+            <w:t>2.5mA de corrente máxima durante a conversão;</w:t>
+          </w:r>
+        </w:p>
+        <w:p>
+          <w:pPr>
+            <w:pStyle w:val="Normal"/>
+            <w:numPr>
+              <w:ilvl w:val="0"/>
+              <w:numId w:val="9"/>
+            </w:numPr>
+            <w:tabs>
+              <w:tab w:val="left" w:pos="0" w:leader="none"/>
+            </w:tabs>
+            <w:ind w:left="0" w:hanging="0"/>
+            <w:rPr/>
+          </w:pPr>
+          <w:r>
+            <w:rPr/>
+            <w:t>Bom para medir umidade entre 20% e 80%, com 5% de precisão;</w:t>
+          </w:r>
+        </w:p>
+        <w:p>
+          <w:pPr>
+            <w:pStyle w:val="Normal"/>
+            <w:numPr>
+              <w:ilvl w:val="0"/>
+              <w:numId w:val="9"/>
+            </w:numPr>
+            <w:tabs>
+              <w:tab w:val="left" w:pos="0" w:leader="none"/>
+            </w:tabs>
+            <w:ind w:left="0" w:hanging="0"/>
+            <w:rPr/>
+          </w:pPr>
+          <w:r>
+            <w:rPr/>
+            <w:t>Bom para medir temperaturas entre 0 e 50°C, com ±2°C de precisão;</w:t>
+          </w:r>
+        </w:p>
+        <w:p>
+          <w:pPr>
+            <w:pStyle w:val="Normal"/>
+            <w:numPr>
+              <w:ilvl w:val="0"/>
+              <w:numId w:val="9"/>
+            </w:numPr>
+            <w:tabs>
+              <w:tab w:val="left" w:pos="0" w:leader="none"/>
+            </w:tabs>
+            <w:ind w:left="0" w:hanging="0"/>
+            <w:rPr/>
+          </w:pPr>
+          <w:r>
+            <w:rPr/>
+            <w:t>Taxa de amostragem de até 1Hz (1 leitura por segundo);</w:t>
+          </w:r>
+        </w:p>
+        <w:p>
+          <w:pPr>
+            <w:pStyle w:val="Normal"/>
+            <w:numPr>
+              <w:ilvl w:val="0"/>
+              <w:numId w:val="9"/>
+            </w:numPr>
+            <w:tabs>
+              <w:tab w:val="left" w:pos="0" w:leader="none"/>
+            </w:tabs>
+            <w:ind w:left="0" w:hanging="0"/>
+            <w:rPr/>
+          </w:pPr>
+          <w:r>
+            <w:rPr/>
+            <w:t>Dimensões: 15.5mm x 12mm x 5.5mm;</w:t>
+          </w:r>
+        </w:p>
+        <w:p>
+          <w:pPr>
+            <w:pStyle w:val="Normal"/>
+            <w:numPr>
+              <w:ilvl w:val="0"/>
+              <w:numId w:val="9"/>
+            </w:numPr>
+            <w:tabs>
+              <w:tab w:val="left" w:pos="0" w:leader="none"/>
+            </w:tabs>
+            <w:ind w:left="0" w:hanging="0"/>
+            <w:rPr/>
+          </w:pPr>
+          <w:r>
+            <w:rPr/>
+            <w:t>4 pinos com 0.1″ de espaçamento entre eles;</w:t>
+          </w:r>
+        </w:p>
+        <w:p>
+          <w:pPr>
+            <w:pStyle w:val="Normal"/>
+            <w:numPr>
+              <w:ilvl w:val="0"/>
+              <w:numId w:val="9"/>
+            </w:numPr>
+            <w:tabs>
+              <w:tab w:val="left" w:pos="0" w:leader="none"/>
+            </w:tabs>
+            <w:ind w:left="0" w:hanging="0"/>
+            <w:rPr/>
+          </w:pPr>
+          <w:r>
+            <w:rPr>
+              <w:rFonts w:ascii="Arial" w:hAnsi="Arial"/>
+              <w:b w:val="false"/>
+              <w:i w:val="false"/>
+              <w:caps w:val="false"/>
+              <w:smallCaps w:val="false"/>
+              <w:color w:val="00000A"/>
+              <w:spacing w:val="0"/>
+              <w:sz w:val="24"/>
+              <w:szCs w:val="24"/>
+            </w:rPr>
+            <w:t>Muito baixo custo.</w:t>
+          </w:r>
+        </w:p>
+        <w:p>
+          <w:pPr>
+            <w:pStyle w:val="Normal"/>
+            <w:numPr>
+              <w:ilvl w:val="0"/>
+              <w:numId w:val="0"/>
+            </w:numPr>
+            <w:ind w:left="0" w:hanging="0"/>
+            <w:rPr>
+              <w:rFonts w:ascii="Arial" w:hAnsi="Arial"/>
+              <w:b w:val="false"/>
+              <w:i w:val="false"/>
+              <w:caps w:val="false"/>
+              <w:smallCaps w:val="false"/>
+              <w:color w:val="00000A"/>
+              <w:spacing w:val="0"/>
+              <w:sz w:val="24"/>
+              <w:szCs w:val="24"/>
+            </w:rPr>
+          </w:pPr>
+          <w:r>
+            <w:rPr/>
+          </w:r>
+        </w:p>
+        <w:p>
+          <w:pPr>
+            <w:pStyle w:val="Normal"/>
+            <w:jc w:val="both"/>
+            <w:rPr>
+              <w:color w:val="FF3333"/>
+            </w:rPr>
+          </w:pPr>
+          <w:r>
+            <w:rPr>
+              <w:color w:val="FF3333"/>
+            </w:rPr>
+            <w:t>~inserir imagem do sensor~</w:t>
           </w:r>
         </w:p>
         <w:p>
@@ -7377,6 +7625,20 @@
             <w:rPr>
               <w:color w:val="FF3333"/>
             </w:rPr>
+            <w:t>NodeMcu https://arduining.com/testpage/</w:t>
+          </w:r>
+        </w:p>
+        <w:p>
+          <w:pPr>
+            <w:pStyle w:val="Normal"/>
+            <w:ind w:hanging="0"/>
+            <w:jc w:val="left"/>
+            <w:rPr/>
+          </w:pPr>
+          <w:r>
+            <w:rPr>
+              <w:color w:val="FF3333"/>
+            </w:rPr>
             <w:t xml:space="preserve">Mqtt </w:t>
           </w:r>
           <w:hyperlink r:id="rId23">
@@ -7404,17 +7666,36 @@
             </w:rPr>
             <w:t xml:space="preserve">Temperatura real </w:t>
           </w:r>
-          <w:hyperlink r:id="rId24">
-            <w:r>
-              <w:rPr>
-                <w:webHidden/>
-                <w:rStyle w:val="LinkdaInternet"/>
-                <w:vanish/>
-                <w:color w:val="FF3333"/>
-              </w:rPr>
-              <w:t>https://weather.com</w:t>
-            </w:r>
-          </w:hyperlink>
+        </w:p>
+        <w:p>
+          <w:pPr>
+            <w:pStyle w:val="Normal"/>
+            <w:ind w:hanging="0"/>
+            <w:jc w:val="left"/>
+            <w:rPr/>
+          </w:pPr>
+          <w:r>
+            <w:rPr>
+              <w:color w:val="FF3333"/>
+            </w:rPr>
+            <w:t>dht11 https://portal.vidadesilicio.com.br/sensores-dht11-dht22-biblioteca-arduino/</w:t>
+          </w:r>
+        </w:p>
+        <w:p>
+          <w:pPr>
+            <w:pStyle w:val="Normal"/>
+            <w:ind w:hanging="0"/>
+            <w:jc w:val="left"/>
+            <w:rPr/>
+          </w:pPr>
+          <w:r>
+            <w:rPr>
+              <w:rStyle w:val="LinkdaInternet"/>
+              <w:vanish/>
+              <w:color w:val="FF3333"/>
+            </w:rPr>
+            <w:t>d</w:t>
+          </w:r>
           <w:r>
             <w:br w:type="page"/>
           </w:r>
@@ -7488,8 +7769,8 @@
       </w:sdtContent>
     </w:sdt>
     <w:sectPr>
-      <w:headerReference w:type="default" r:id="rId25"/>
-      <w:footerReference w:type="default" r:id="rId26"/>
+      <w:headerReference w:type="default" r:id="rId24"/>
+      <w:footerReference w:type="default" r:id="rId25"/>
       <w:type w:val="nextPage"/>
       <w:pgSz w:w="11906" w:h="16838"/>
       <w:pgMar w:left="1701" w:right="1134" w:header="0" w:top="1701" w:footer="1134" w:bottom="1191" w:gutter="0"/>
@@ -7578,7 +7859,7 @@
         <w:docPartGallery w:val="Page Numbers (Top of Page)"/>
         <w:docPartUnique w:val="true"/>
       </w:docPartObj>
-      <w:id w:val="192703299"/>
+      <w:id w:val="1770431602"/>
     </w:sdtPr>
     <w:sdtContent>
       <w:p>
@@ -8564,6 +8845,150 @@
       </w:pPr>
     </w:lvl>
   </w:abstractNum>
+  <w:abstractNum w:abstractNumId="9">
+    <w:lvl w:ilvl="0">
+      <w:start w:val="1"/>
+      <w:numFmt w:val="bullet"/>
+      <w:suff w:val="nothing"/>
+      <w:lvlText w:val=""/>
+      <w:lvlJc w:val="left"/>
+      <w:pPr>
+        <w:ind w:left="0" w:hanging="0"/>
+      </w:pPr>
+      <w:rPr>
+        <w:rFonts w:ascii="Symbol" w:hAnsi="Symbol" w:cs="Symbol" w:hint="default"/>
+        <w:rFonts w:cs="OpenSymbol"/>
+      </w:rPr>
+    </w:lvl>
+    <w:lvl w:ilvl="1">
+      <w:start w:val="1"/>
+      <w:numFmt w:val="bullet"/>
+      <w:lvlText w:val=""/>
+      <w:lvlJc w:val="left"/>
+      <w:pPr>
+        <w:tabs>
+          <w:tab w:val="num" w:pos="1414"/>
+        </w:tabs>
+        <w:ind w:left="1414" w:hanging="283"/>
+      </w:pPr>
+      <w:rPr>
+        <w:rFonts w:ascii="Symbol" w:hAnsi="Symbol" w:cs="Symbol" w:hint="default"/>
+        <w:rFonts w:cs="OpenSymbol"/>
+      </w:rPr>
+    </w:lvl>
+    <w:lvl w:ilvl="2">
+      <w:start w:val="1"/>
+      <w:numFmt w:val="bullet"/>
+      <w:lvlText w:val=""/>
+      <w:lvlJc w:val="left"/>
+      <w:pPr>
+        <w:tabs>
+          <w:tab w:val="num" w:pos="2121"/>
+        </w:tabs>
+        <w:ind w:left="2121" w:hanging="283"/>
+      </w:pPr>
+      <w:rPr>
+        <w:rFonts w:ascii="Symbol" w:hAnsi="Symbol" w:cs="Symbol" w:hint="default"/>
+        <w:rFonts w:cs="OpenSymbol"/>
+      </w:rPr>
+    </w:lvl>
+    <w:lvl w:ilvl="3">
+      <w:start w:val="1"/>
+      <w:numFmt w:val="bullet"/>
+      <w:lvlText w:val=""/>
+      <w:lvlJc w:val="left"/>
+      <w:pPr>
+        <w:tabs>
+          <w:tab w:val="num" w:pos="2828"/>
+        </w:tabs>
+        <w:ind w:left="2828" w:hanging="283"/>
+      </w:pPr>
+      <w:rPr>
+        <w:rFonts w:ascii="Symbol" w:hAnsi="Symbol" w:cs="Symbol" w:hint="default"/>
+        <w:rFonts w:cs="OpenSymbol"/>
+      </w:rPr>
+    </w:lvl>
+    <w:lvl w:ilvl="4">
+      <w:start w:val="1"/>
+      <w:numFmt w:val="bullet"/>
+      <w:lvlText w:val=""/>
+      <w:lvlJc w:val="left"/>
+      <w:pPr>
+        <w:tabs>
+          <w:tab w:val="num" w:pos="3535"/>
+        </w:tabs>
+        <w:ind w:left="3535" w:hanging="283"/>
+      </w:pPr>
+      <w:rPr>
+        <w:rFonts w:ascii="Symbol" w:hAnsi="Symbol" w:cs="Symbol" w:hint="default"/>
+        <w:rFonts w:cs="OpenSymbol"/>
+      </w:rPr>
+    </w:lvl>
+    <w:lvl w:ilvl="5">
+      <w:start w:val="1"/>
+      <w:numFmt w:val="bullet"/>
+      <w:lvlText w:val=""/>
+      <w:lvlJc w:val="left"/>
+      <w:pPr>
+        <w:tabs>
+          <w:tab w:val="num" w:pos="4242"/>
+        </w:tabs>
+        <w:ind w:left="4242" w:hanging="283"/>
+      </w:pPr>
+      <w:rPr>
+        <w:rFonts w:ascii="Symbol" w:hAnsi="Symbol" w:cs="Symbol" w:hint="default"/>
+        <w:rFonts w:cs="OpenSymbol"/>
+      </w:rPr>
+    </w:lvl>
+    <w:lvl w:ilvl="6">
+      <w:start w:val="1"/>
+      <w:numFmt w:val="bullet"/>
+      <w:lvlText w:val=""/>
+      <w:lvlJc w:val="left"/>
+      <w:pPr>
+        <w:tabs>
+          <w:tab w:val="num" w:pos="4949"/>
+        </w:tabs>
+        <w:ind w:left="4949" w:hanging="283"/>
+      </w:pPr>
+      <w:rPr>
+        <w:rFonts w:ascii="Symbol" w:hAnsi="Symbol" w:cs="Symbol" w:hint="default"/>
+        <w:rFonts w:cs="OpenSymbol"/>
+      </w:rPr>
+    </w:lvl>
+    <w:lvl w:ilvl="7">
+      <w:start w:val="1"/>
+      <w:numFmt w:val="bullet"/>
+      <w:lvlText w:val=""/>
+      <w:lvlJc w:val="left"/>
+      <w:pPr>
+        <w:tabs>
+          <w:tab w:val="num" w:pos="5656"/>
+        </w:tabs>
+        <w:ind w:left="5656" w:hanging="283"/>
+      </w:pPr>
+      <w:rPr>
+        <w:rFonts w:ascii="Symbol" w:hAnsi="Symbol" w:cs="Symbol" w:hint="default"/>
+        <w:rFonts w:cs="OpenSymbol"/>
+      </w:rPr>
+    </w:lvl>
+    <w:lvl w:ilvl="8">
+      <w:start w:val="1"/>
+      <w:numFmt w:val="bullet"/>
+      <w:lvlText w:val=""/>
+      <w:lvlJc w:val="left"/>
+      <w:pPr>
+        <w:tabs>
+          <w:tab w:val="num" w:pos="6363"/>
+        </w:tabs>
+        <w:ind w:left="6363" w:hanging="283"/>
+      </w:pPr>
+      <w:rPr>
+        <w:rFonts w:ascii="Symbol" w:hAnsi="Symbol" w:cs="Symbol" w:hint="default"/>
+        <w:rFonts w:cs="OpenSymbol"/>
+      </w:rPr>
+    </w:lvl>
+  </w:abstractNum>
   <w:num w:numId="1">
     <w:abstractNumId w:val="1"/>
   </w:num>
@@ -8587,6 +9012,9 @@
   </w:num>
   <w:num w:numId="8">
     <w:abstractNumId w:val="8"/>
+  </w:num>
+  <w:num w:numId="9">
+    <w:abstractNumId w:val="9"/>
   </w:num>
 </w:numbering>
 </file>

</xml_diff>

<commit_message>
resumo finalizado, falta revisão
</commit_message>
<xml_diff>
--- a/Gabriel Dornelas TG.docx
+++ b/Gabriel Dornelas TG.docx
@@ -769,16 +769,7 @@
                     <w:ind w:left="0" w:firstLine="567"/>
                   </w:pPr>
                   <w:r>
-                    <w:t>Dos Santos</w:t>
-                  </w:r>
-                  <w:r>
-                    <w:t xml:space="preserve">, </w:t>
-                  </w:r>
-                  <w:r>
-                    <w:t>Gabriel</w:t>
-                  </w:r>
-                  <w:r>
-                    <w:t xml:space="preserve"> Dornelas</w:t>
+                    <w:t>Dos Santos, Gabriel Dornelas</w:t>
                   </w:r>
                 </w:p>
                 <w:p>
@@ -787,10 +778,7 @@
                     <w:ind w:left="0" w:firstLine="567"/>
                   </w:pPr>
                   <w:r>
-                    <w:t>Websensor - monitoramento de dados providos de sensor</w:t>
-                  </w:r>
-                  <w:r>
-                    <w:t>.</w:t>
+                    <w:t>Websensor - monitoramento de dados providos de sensor.</w:t>
                   </w:r>
                 </w:p>
                 <w:p>
@@ -799,13 +787,7 @@
                     <w:ind w:left="0" w:firstLine="567"/>
                   </w:pPr>
                   <w:r>
-                    <w:t>São José dos Campos, 20</w:t>
-                  </w:r>
-                  <w:r>
-                    <w:t>17</w:t>
-                  </w:r>
-                  <w:r>
-                    <w:t>.</w:t>
+                    <w:t>São José dos Campos, 2017.</w:t>
                   </w:r>
                 </w:p>
                 <w:p>
@@ -817,10 +799,7 @@
                     </w:rPr>
                   </w:pPr>
                   <w:r>
-                    <w:t>3</w:t>
-                  </w:r>
-                  <w:r>
-                    <w:t>3</w:t>
+                    <w:t>33</w:t>
                   </w:r>
                   <w:r>
                     <w:t>f. (número total de folhas do TG)</w:t>
@@ -848,21 +827,7 @@
                       <w:sz w:val="20"/>
                       <w:szCs w:val="20"/>
                     </w:rPr>
-                    <w:t xml:space="preserve">Trabalho de Graduação – Curso de Tecnologia em </w:t>
-                  </w:r>
-                  <w:r>
-                    <w:rPr>
-                      <w:sz w:val="20"/>
-                      <w:szCs w:val="20"/>
-                    </w:rPr>
-                    <w:t>Análise e Desenvolvimento de Sistemas</w:t>
-                  </w:r>
-                  <w:r>
-                    <w:rPr>
-                      <w:sz w:val="20"/>
-                      <w:szCs w:val="20"/>
-                    </w:rPr>
-                    <w:t>.</w:t>
+                    <w:t>Trabalho de Graduação – Curso de Tecnologia em Análise e Desenvolvimento de Sistemas.</w:t>
                   </w:r>
                 </w:p>
                 <w:p>
@@ -887,21 +852,7 @@
                       <w:sz w:val="20"/>
                       <w:szCs w:val="20"/>
                     </w:rPr>
-                    <w:t>FATEC de São José dos Campos: Professor Jessen Vidal, 20</w:t>
-                  </w:r>
-                  <w:r>
-                    <w:rPr>
-                      <w:sz w:val="20"/>
-                      <w:szCs w:val="20"/>
-                    </w:rPr>
-                    <w:t>17</w:t>
-                  </w:r>
-                  <w:r>
-                    <w:rPr>
-                      <w:sz w:val="20"/>
-                      <w:szCs w:val="20"/>
-                    </w:rPr>
-                    <w:t>.</w:t>
+                    <w:t>FATEC de São José dos Campos: Professor Jessen Vidal, 2017.</w:t>
                   </w:r>
                 </w:p>
                 <w:p>
@@ -917,21 +868,7 @@
                       <w:sz w:val="20"/>
                       <w:szCs w:val="20"/>
                     </w:rPr>
-                    <w:t xml:space="preserve">Orientador: </w:t>
-                  </w:r>
-                  <w:r>
-                    <w:rPr>
-                      <w:sz w:val="20"/>
-                      <w:szCs w:val="20"/>
-                    </w:rPr>
-                    <w:t>Professor Leônidas Melo</w:t>
-                  </w:r>
-                  <w:r>
-                    <w:rPr>
-                      <w:sz w:val="20"/>
-                      <w:szCs w:val="20"/>
-                    </w:rPr>
-                    <w:t>.</w:t>
+                    <w:t>Orientador: Professor Leônidas Melo.</w:t>
                   </w:r>
                 </w:p>
                 <w:p>
@@ -963,49 +900,7 @@
                       <w:sz w:val="20"/>
                       <w:szCs w:val="20"/>
                     </w:rPr>
-                    <w:t xml:space="preserve">. </w:t>
-                  </w:r>
-                  <w:r>
-                    <w:rPr>
-                      <w:sz w:val="20"/>
-                      <w:szCs w:val="20"/>
-                    </w:rPr>
-                    <w:t>Sensor</w:t>
-                  </w:r>
-                  <w:r>
-                    <w:rPr>
-                      <w:sz w:val="20"/>
-                      <w:szCs w:val="20"/>
-                    </w:rPr>
-                    <w:t xml:space="preserve">. 2. </w:t>
-                  </w:r>
-                  <w:r>
-                    <w:rPr>
-                      <w:sz w:val="20"/>
-                      <w:szCs w:val="20"/>
-                    </w:rPr>
-                    <w:t>NodeMcu</w:t>
-                  </w:r>
-                  <w:r>
-                    <w:rPr>
-                      <w:sz w:val="20"/>
-                      <w:szCs w:val="20"/>
-                    </w:rPr>
-                    <w:t xml:space="preserve">. 3. </w:t>
-                  </w:r>
-                  <w:r>
-                    <w:rPr>
-                      <w:sz w:val="20"/>
-                      <w:szCs w:val="20"/>
-                    </w:rPr>
-                    <w:t>MQTT</w:t>
-                  </w:r>
-                  <w:r>
-                    <w:rPr>
-                      <w:sz w:val="20"/>
-                      <w:szCs w:val="20"/>
-                    </w:rPr>
-                    <w:t>.</w:t>
+                    <w:t>. Sensor. 2. NodeMcu. 3. MQTT.</w:t>
                   </w:r>
                   <w:r>
                     <w:rPr>
@@ -1862,76 +1757,128 @@
     </w:p>
     <w:p>
       <w:pPr>
-        <w:spacing w:line="240" w:lineRule="auto"/>
-        <w:ind w:left="0"/>
-      </w:pPr>
-    </w:p>
-    <w:p>
-      <w:pPr>
-        <w:rPr>
-          <w:color w:val="FF0000"/>
-        </w:rPr>
-      </w:pPr>
-      <w:r>
-        <w:rPr>
-          <w:color w:val="FF0000"/>
-        </w:rPr>
-        <w:t xml:space="preserve">Apresentação concisa dos pontos relevantes do documento deve ser exposta no resumo. No presente caso o resumo será informativo, assim deverá ressaltar o objetivo, a metodologia, os resultados e as conclusões do documento. A ordem desses itens depende do tratamento que cada item recebe no documento original. O resumo deve ser composto por uma </w:t>
-      </w:r>
-      <w:r>
-        <w:rPr>
-          <w:color w:val="FF0000"/>
-        </w:rPr>
-        <w:t>sequência</w:t>
-      </w:r>
-      <w:r>
-        <w:rPr>
-          <w:color w:val="FF0000"/>
-        </w:rPr>
-        <w:t xml:space="preserve"> de frases concisas, afirmativas e não em enumeração de tópicos. Deve ser escrita em parágrafo único e espaçamento de 1,5 linhas. A primeira frase deve ser significativa, explicando o tema principal do documento. Deve-se usar o verbo na voz ativa e na terceira pessoa do singular. Quanto a sua extensão, o resumo deve possuir de 150 a 500 palavras. </w:t>
-      </w:r>
-    </w:p>
-    <w:p>
-      <w:pPr>
         <w:rPr>
           <w:color w:val="FF0000"/>
           <w:lang w:eastAsia="en-US"/>
         </w:rPr>
       </w:pPr>
-    </w:p>
-    <w:p>
-      <w:pPr>
+      <w:r>
+        <w:tab/>
+      </w:r>
+      <w:r>
+        <w:t>Este projeto foi desenvolvido para</w:t>
+      </w:r>
+      <w:r>
         <w:rPr>
           <w:color w:val="FF0000"/>
         </w:rPr>
-      </w:pPr>
-      <w:r>
-        <w:rPr>
-          <w:b/>
-          <w:bCs/>
-          <w:color w:val="FF0000"/>
+        <w:t xml:space="preserve"> </w:t>
+      </w:r>
+      <w:r>
+        <w:t xml:space="preserve">apresentar a possibilidade de monitoramento e visualização de dados providos de sensores, como os de plantas industriais, utilizando a tecnologia </w:t>
+      </w:r>
+      <w:r>
+        <w:t>de internet das coisas</w:t>
+      </w:r>
+      <w:r>
+        <w:t>.</w:t>
+      </w:r>
+      <w:r>
+        <w:t xml:space="preserve"> Houve a iniciativa de um projeto onde uma planta industrial didática será desenvolvida e com ela um software para monitorar os sensores atrelados na mesma. </w:t>
+      </w:r>
+      <w:r>
+        <w:t xml:space="preserve">Foi </w:t>
+      </w:r>
+      <w:r>
+        <w:t>criada</w:t>
+      </w:r>
+      <w:r>
+        <w:t xml:space="preserve"> </w:t>
+      </w:r>
+      <w:r>
+        <w:t xml:space="preserve">uma solução para </w:t>
+      </w:r>
+      <w:r>
+        <w:t>o software d</w:t>
+      </w:r>
+      <w:r>
+        <w:t xml:space="preserve">este problema, um protótipo de sistema para realizar o monitoramento de temperatura e umidade ambiente de maneira inteligente e online, onde o usuário </w:t>
+      </w:r>
+      <w:r>
+        <w:t>pode visualizar os dados em tempo real pelo aplicativo de monitoria.</w:t>
+      </w:r>
+      <w:r>
+        <w:t xml:space="preserve"> </w:t>
+      </w:r>
+      <w:r>
+        <w:t>D</w:t>
+      </w:r>
+      <w:r>
+        <w:t>esenvolvido e</w:t>
+      </w:r>
+      <w:r>
+        <w:t>m</w:t>
+      </w:r>
+      <w:r>
+        <w:t xml:space="preserve"> auxilio da metodologia lean, com encontros semanais com o usuário final</w:t>
+      </w:r>
+      <w:r>
+        <w:t>,</w:t>
+      </w:r>
+      <w:r>
+        <w:t xml:space="preserve"> para receber feedbacks, criando assim, melhorias no software. Os resultados obtidos foram satisfatórios considerando todas variáveis </w:t>
+      </w:r>
+      <w:r>
+        <w:t>que acercavam o projeto</w:t>
+      </w:r>
+      <w:r>
+        <w:t>.</w:t>
+      </w:r>
+      <w:r>
+        <w:t xml:space="preserve"> </w:t>
+      </w:r>
+      <w:r>
+        <w:t>E</w:t>
+      </w:r>
+      <w:r>
+        <w:t xml:space="preserve">m conclusão pode-se afirmar que </w:t>
+      </w:r>
+      <w:r>
+        <w:t>o sistema Websensor sanou o problema proposto de monitorar os dados de um sensor de maneira inteligente, tendo a opção de salvar os dados para possíveis futuras análises.</w:t>
+      </w:r>
+    </w:p>
+    <w:p>
+      <w:r>
+        <w:rPr>
+          <w:b/>
+          <w:bCs/>
+        </w:rPr>
+        <w:tab/>
+      </w:r>
+      <w:r>
+        <w:rPr>
+          <w:b/>
+          <w:bCs/>
         </w:rPr>
         <w:t>Palavras-Chave</w:t>
       </w:r>
       <w:r>
-        <w:rPr>
-          <w:color w:val="FF0000"/>
-        </w:rPr>
-        <w:t>: Com um mínimo de 3 e no máximo 6 palavras, separadas entre si por ponto e vírgula “;” e finalizadas por ponto. As palavras-chave são</w:t>
-      </w:r>
-      <w:r>
-        <w:rPr>
-          <w:b/>
-          <w:bCs/>
-          <w:color w:val="FF0000"/>
-        </w:rPr>
-        <w:t xml:space="preserve"> </w:t>
-      </w:r>
-      <w:r>
-        <w:rPr>
-          <w:color w:val="FF0000"/>
-        </w:rPr>
-        <w:t>palavras representativas do conteúdo do documento.</w:t>
+        <w:t xml:space="preserve">: </w:t>
+      </w:r>
+      <w:r>
+        <w:t xml:space="preserve">Sensor; NodeMcu; MQTT; Arduino; </w:t>
+      </w:r>
+      <w:r>
+        <w:t>Lean</w:t>
+      </w:r>
+      <w:r>
+        <w:t xml:space="preserve">; </w:t>
+      </w:r>
+      <w:r>
+        <w:t>Python</w:t>
+      </w:r>
+      <w:r>
+        <w:t>.</w:t>
       </w:r>
     </w:p>
     <w:p>
@@ -1965,81 +1912,127 @@
       </w:r>
     </w:p>
     <w:p>
-      <w:pPr>
-        <w:pStyle w:val="Corpodetexto"/>
-        <w:spacing w:line="360" w:lineRule="auto"/>
-        <w:ind w:left="284"/>
-        <w:rPr>
-          <w:color w:val="FF0000"/>
-        </w:rPr>
-      </w:pPr>
-      <w:r>
-        <w:rPr>
-          <w:color w:val="FF0000"/>
-        </w:rPr>
-        <w:t xml:space="preserve">O abstract é o resumo da obra em língua estrangeira, que basicamente segue o mesmo conceito e as mesmas regras que o texto em português. Recomenda-se que para o texto do abstract o autor traduza a versão do resumo em português e faça, se necessário, os ajustes referentes à conversão dos idiomas. É importante observar que o título e texto </w:t>
-      </w:r>
-      <w:r>
-        <w:rPr>
-          <w:color w:val="FF0000"/>
-          <w:u w:val="single"/>
-        </w:rPr>
-        <w:t>NÃO DEVEM</w:t>
-      </w:r>
-      <w:r>
-        <w:rPr>
-          <w:color w:val="FF0000"/>
-        </w:rPr>
-        <w:t xml:space="preserve"> estar em itálico.</w:t>
-      </w:r>
-    </w:p>
-    <w:p>
-      <w:pPr>
-        <w:rPr>
-          <w:color w:val="FF0000"/>
-          <w:lang w:eastAsia="en-US"/>
-        </w:rPr>
-      </w:pPr>
-    </w:p>
-    <w:p>
-      <w:pPr>
-        <w:rPr>
-          <w:color w:val="FF0000"/>
-        </w:rPr>
-      </w:pPr>
-      <w:proofErr w:type="spellStart"/>
-      <w:r>
-        <w:rPr>
-          <w:b/>
-          <w:bCs/>
-          <w:color w:val="FF0000"/>
-        </w:rPr>
-        <w:t>Keywords</w:t>
-      </w:r>
-      <w:proofErr w:type="spellEnd"/>
-      <w:r>
-        <w:rPr>
-          <w:color w:val="FF0000"/>
-        </w:rPr>
-        <w:t>: Recomenda-se que o autor traduza para o inglês as Palavras-Chave em português e faça, se necessário, os ajustes referentes à conversão dos idiomas.</w:t>
-      </w:r>
-    </w:p>
-    <w:p>
-      <w:pPr>
-        <w:spacing w:line="240" w:lineRule="auto"/>
-        <w:ind w:left="0"/>
-        <w:jc w:val="left"/>
+      <w:r>
+        <w:tab/>
+      </w:r>
+      <w:r>
+        <w:rPr>
+          <w:lang w:val="en-US"/>
+        </w:rPr>
+        <w:t>This project was developed to present the possibility of monitoring and visualizing data provided by sensors, such as indust</w:t>
+      </w:r>
+      <w:r>
+        <w:rPr>
+          <w:lang w:val="en-US"/>
+        </w:rPr>
+        <w:t xml:space="preserve">rial plants, using the </w:t>
+      </w:r>
+      <w:r>
+        <w:rPr>
+          <w:lang w:val="en-US"/>
+        </w:rPr>
+        <w:t>technology</w:t>
+      </w:r>
+      <w:r>
+        <w:rPr>
+          <w:lang w:val="en-US"/>
+        </w:rPr>
+        <w:t xml:space="preserve"> of internet </w:t>
+      </w:r>
+      <w:r>
+        <w:rPr>
+          <w:lang w:val="en-US"/>
+        </w:rPr>
+        <w:t xml:space="preserve">of things. </w:t>
+      </w:r>
+      <w:r>
+        <w:rPr>
+          <w:lang w:val="en-US"/>
+        </w:rPr>
+        <w:t xml:space="preserve">There was the initiative of a project where a didactic industrial plant will be developed with </w:t>
+      </w:r>
+      <w:r>
+        <w:rPr>
+          <w:lang w:val="en-US"/>
+        </w:rPr>
+        <w:t>a</w:t>
+      </w:r>
+      <w:r>
+        <w:rPr>
+          <w:lang w:val="en-US"/>
+        </w:rPr>
+        <w:t xml:space="preserve"> software to monitor the sensors attached to it. A solution was created for the software of this problem, a prototype system to perform the monitoring of </w:t>
+      </w:r>
+      <w:r>
+        <w:rPr>
+          <w:lang w:val="en-US"/>
+        </w:rPr>
+        <w:t xml:space="preserve">ambient </w:t>
+      </w:r>
+      <w:r>
+        <w:rPr>
+          <w:lang w:val="en-US"/>
+        </w:rPr>
+        <w:t xml:space="preserve">temperature and humidity in an intelligent and online way, where the user can view the data in real time by the monitoring application. </w:t>
+      </w:r>
+      <w:r>
+        <w:t xml:space="preserve">Developed in support of the lean methodology, with weekly meetings with the end user, to receive feedbacks, thus creating improvements in the software. The results </w:t>
+      </w:r>
+      <w:r>
+        <w:rPr>
+          <w:lang w:val="en-US"/>
+        </w:rPr>
+        <w:t>were</w:t>
+      </w:r>
+      <w:r>
+        <w:t xml:space="preserve"> </w:t>
+      </w:r>
+      <w:r>
+        <w:rPr>
+          <w:lang w:val="en-US"/>
+        </w:rPr>
+        <w:t>satisfactory</w:t>
+      </w:r>
+      <w:r>
+        <w:t xml:space="preserve"> </w:t>
+      </w:r>
+      <w:r>
+        <w:rPr>
+          <w:lang w:val="en-US"/>
+        </w:rPr>
+        <w:t>considering</w:t>
+      </w:r>
+      <w:r>
+        <w:t xml:space="preserve"> all variables that approached the project. In conclusion, it can be stated that the Websensor system solved the proposed problem of monitoring the data of a sensor in an intelligent way, having the option to save the data for possible analyzes.</w:t>
+      </w:r>
+    </w:p>
+    <w:p>
+      <w:pPr>
         <w:rPr>
           <w:b/>
           <w:sz w:val="28"/>
-        </w:rPr>
-      </w:pPr>
-      <w:r>
-        <w:rPr>
-          <w:b/>
-          <w:sz w:val="28"/>
-        </w:rPr>
-        <w:br w:type="page"/>
+          <w:lang w:val="en-US"/>
+        </w:rPr>
+      </w:pPr>
+      <w:r>
+        <w:rPr>
+          <w:b/>
+          <w:lang w:val="en-US"/>
+        </w:rPr>
+        <w:tab/>
+      </w:r>
+      <w:r>
+        <w:rPr>
+          <w:b/>
+          <w:lang w:val="en-US"/>
+        </w:rPr>
+        <w:t>Keywords:</w:t>
+      </w:r>
+      <w:r>
+        <w:rPr>
+          <w:lang w:val="en-US"/>
+        </w:rPr>
+        <w:t xml:space="preserve"> Sensor; NodeMcu; MQTT; Arduino; Lean; Python.</w:t>
       </w:r>
     </w:p>
     <w:p>
@@ -3944,7 +3937,21 @@
                 <w:rStyle w:val="Hyperlink"/>
                 <w:noProof/>
               </w:rPr>
-              <w:t>Objetivo Geral</w:t>
+              <w:t xml:space="preserve">Objetivo </w:t>
+            </w:r>
+            <w:r>
+              <w:rPr>
+                <w:rStyle w:val="Hyperlink"/>
+                <w:noProof/>
+              </w:rPr>
+              <w:t>G</w:t>
+            </w:r>
+            <w:r>
+              <w:rPr>
+                <w:rStyle w:val="Hyperlink"/>
+                <w:noProof/>
+              </w:rPr>
+              <w:t>eral</w:t>
             </w:r>
             <w:r>
               <w:rPr>
@@ -6872,8 +6879,8 @@
       <w:bookmarkStart w:id="6" w:name="_Toc483916784"/>
       <w:bookmarkStart w:id="7" w:name="_Toc483916829"/>
       <w:bookmarkStart w:id="8" w:name="_Toc484509750"/>
-      <w:bookmarkStart w:id="9" w:name="_Toc118654379"/>
-      <w:bookmarkStart w:id="10" w:name="_Toc500277890"/>
+      <w:bookmarkStart w:id="9" w:name="_Toc500277890"/>
+      <w:bookmarkStart w:id="10" w:name="_Toc118654379"/>
       <w:r>
         <w:t>Objetivo</w:t>
       </w:r>
@@ -6887,16 +6894,16 @@
       <w:bookmarkEnd w:id="6"/>
       <w:bookmarkEnd w:id="7"/>
       <w:bookmarkEnd w:id="8"/>
+      <w:bookmarkEnd w:id="9"/>
+    </w:p>
+    <w:p>
+      <w:r>
+        <w:tab/>
+      </w:r>
+      <w:r>
+        <w:t>O objetivo geral deste projeto é apresentar a possibilidade de monitoramento e visualização de dados providos de sensores, como os de plantas industriais, utilizando a tecnologia IoT.</w:t>
+      </w:r>
       <w:bookmarkEnd w:id="10"/>
-    </w:p>
-    <w:p>
-      <w:r>
-        <w:tab/>
-      </w:r>
-      <w:r>
-        <w:t>O objetivo geral deste projeto é apresentar a possibilidade de monitoramento e visualização de dados providos de sensores, como os de plantas industriais, utilizando a tecnologia IoT.</w:t>
-      </w:r>
-      <w:bookmarkEnd w:id="9"/>
     </w:p>
     <w:p>
       <w:pPr>
@@ -6994,23 +7001,23 @@
         <w:spacing w:before="0" w:after="0" w:line="360" w:lineRule="auto"/>
       </w:pPr>
       <w:bookmarkStart w:id="16" w:name="_Toc484509752"/>
-      <w:bookmarkStart w:id="17" w:name="_Toc118654384"/>
-      <w:bookmarkStart w:id="18" w:name="_Toc500277892"/>
+      <w:bookmarkStart w:id="17" w:name="_Toc500277892"/>
+      <w:bookmarkStart w:id="18" w:name="_Toc118654384"/>
       <w:bookmarkEnd w:id="15"/>
       <w:r>
         <w:t>Proposta Metodológica</w:t>
       </w:r>
       <w:bookmarkEnd w:id="16"/>
+      <w:bookmarkEnd w:id="17"/>
+    </w:p>
+    <w:p>
+      <w:r>
+        <w:tab/>
+      </w:r>
+      <w:r>
+        <w:t>Para a conclusão deste trabalho será desenvolvido um programa que irá se comunicar com a placa NodeMcu. Este programa irá receber os dados coletados pelos sensores e os tratará para entendimento do usuário, como umidade, temperatura, etc. Os dados serão apresentados em uma tela simples para o usuário e um breve gráfico poderá ser consultado.</w:t>
+      </w:r>
       <w:bookmarkEnd w:id="18"/>
-    </w:p>
-    <w:p>
-      <w:r>
-        <w:tab/>
-      </w:r>
-      <w:r>
-        <w:t>Para a conclusão deste trabalho será desenvolvido um programa que irá se comunicar com a placa NodeMcu. Este programa irá receber os dados coletados pelos sensores e os tratará para entendimento do usuário, como umidade, temperatura, etc. Os dados serão apresentados em uma tela simples para o usuário e um breve gráfico poderá ser consultado.</w:t>
-      </w:r>
-      <w:bookmarkEnd w:id="17"/>
     </w:p>
     <w:tbl>
       <w:tblPr>
@@ -9151,14 +9158,14 @@
         </w:rPr>
       </w:pPr>
       <w:bookmarkStart w:id="186" w:name="_Toc438249405"/>
-      <w:bookmarkStart w:id="187" w:name="_Toc500136355"/>
-      <w:bookmarkStart w:id="188" w:name="_Toc500277476"/>
-      <w:bookmarkStart w:id="189" w:name="_Toc500277754"/>
-      <w:bookmarkStart w:id="190" w:name="_Toc500277930"/>
+      <w:bookmarkStart w:id="187" w:name="_Toc500277476"/>
+      <w:bookmarkStart w:id="188" w:name="_Toc500277754"/>
+      <w:bookmarkStart w:id="189" w:name="_Toc500277930"/>
+      <w:bookmarkStart w:id="190" w:name="_Toc500136355"/>
       <w:bookmarkEnd w:id="186"/>
+      <w:bookmarkEnd w:id="187"/>
       <w:bookmarkEnd w:id="188"/>
       <w:bookmarkEnd w:id="189"/>
-      <w:bookmarkEnd w:id="190"/>
     </w:p>
     <w:p>
       <w:pPr>
@@ -9397,7 +9404,7 @@
       <w:r>
         <w:t>Requisitos Não Funcionais</w:t>
       </w:r>
-      <w:bookmarkEnd w:id="187"/>
+      <w:bookmarkEnd w:id="190"/>
       <w:bookmarkEnd w:id="230"/>
     </w:p>
     <w:p>
@@ -10166,13 +10173,13 @@
           <w:szCs w:val="26"/>
         </w:rPr>
       </w:pPr>
-      <w:bookmarkStart w:id="252" w:name="_Toc500136361"/>
-      <w:bookmarkStart w:id="253" w:name="_Toc500277493"/>
-      <w:bookmarkStart w:id="254" w:name="_Toc500277771"/>
-      <w:bookmarkStart w:id="255" w:name="_Toc500277947"/>
+      <w:bookmarkStart w:id="252" w:name="_Toc500277493"/>
+      <w:bookmarkStart w:id="253" w:name="_Toc500277771"/>
+      <w:bookmarkStart w:id="254" w:name="_Toc500277947"/>
+      <w:bookmarkStart w:id="255" w:name="_Toc500136361"/>
+      <w:bookmarkEnd w:id="252"/>
       <w:bookmarkEnd w:id="253"/>
       <w:bookmarkEnd w:id="254"/>
-      <w:bookmarkEnd w:id="255"/>
     </w:p>
     <w:p>
       <w:pPr>
@@ -10474,7 +10481,7 @@
         <w:lastRenderedPageBreak/>
         <w:t>Websensor</w:t>
       </w:r>
-      <w:bookmarkEnd w:id="252"/>
+      <w:bookmarkEnd w:id="255"/>
       <w:bookmarkEnd w:id="304"/>
     </w:p>
     <w:p>
@@ -12839,24 +12846,14 @@
       <w:pStyle w:val="Cabealho"/>
       <w:jc w:val="right"/>
     </w:pPr>
-    <w:r>
-      <w:fldChar w:fldCharType="begin"/>
-    </w:r>
-    <w:r>
-      <w:instrText>PAGE   \* MERGEFORMAT</w:instrText>
-    </w:r>
-    <w:r>
-      <w:fldChar w:fldCharType="separate"/>
-    </w:r>
-    <w:r>
-      <w:rPr>
-        <w:noProof/>
-      </w:rPr>
-      <w:t>ii</w:t>
-    </w:r>
-    <w:r>
-      <w:fldChar w:fldCharType="end"/>
-    </w:r>
+    <w:fldSimple w:instr="PAGE   \* MERGEFORMAT">
+      <w:r>
+        <w:rPr>
+          <w:noProof/>
+        </w:rPr>
+        <w:t>6</w:t>
+      </w:r>
+    </w:fldSimple>
   </w:p>
   <w:p>
     <w:pPr>
@@ -17160,7 +17157,7 @@
 </file>
 
 <file path=customXml/itemProps1.xml><?xml version="1.0" encoding="utf-8"?>
-<ds:datastoreItem xmlns:ds="http://schemas.openxmlformats.org/officeDocument/2006/customXml" ds:itemID="{6A359DDA-D60B-449F-A903-849BBF478D42}">
+<ds:datastoreItem xmlns:ds="http://schemas.openxmlformats.org/officeDocument/2006/customXml" ds:itemID="{606EFDFF-D767-4D24-9FE4-E540BF0ABD8F}">
   <ds:schemaRefs>
     <ds:schemaRef ds:uri="http://schemas.openxmlformats.org/officeDocument/2006/bibliography"/>
   </ds:schemaRefs>

</xml_diff>